<commit_message>
updates for new release
</commit_message>
<xml_diff>
--- a/cicd3-1-labs.docx
+++ b/cicd3-1-labs.docx
@@ -102,7 +102,7 @@
           <w:bCs/>
           <w:kern w:val="36"/>
         </w:rPr>
-        <w:t>3</w:t>
+        <w:t>4</w:t>
       </w:r>
       <w:r>
         <w:rPr>
@@ -138,7 +138,7 @@
           <w:bCs/>
           <w:kern w:val="36"/>
         </w:rPr>
-        <w:t>0</w:t>
+        <w:t>10</w:t>
       </w:r>
       <w:r>
         <w:rPr>
@@ -147,7 +147,7 @@
           <w:bCs/>
           <w:kern w:val="36"/>
         </w:rPr>
-        <w:t>8</w:t>
+        <w:t>/</w:t>
       </w:r>
       <w:r>
         <w:rPr>
@@ -156,7 +156,7 @@
           <w:bCs/>
           <w:kern w:val="36"/>
         </w:rPr>
-        <w:t>/</w:t>
+        <w:t>26</w:t>
       </w:r>
       <w:r>
         <w:rPr>
@@ -165,7 +165,7 @@
           <w:bCs/>
           <w:kern w:val="36"/>
         </w:rPr>
-        <w:t>0</w:t>
+        <w:t>/</w:t>
       </w:r>
       <w:r>
         <w:rPr>
@@ -174,7 +174,7 @@
           <w:bCs/>
           <w:kern w:val="36"/>
         </w:rPr>
-        <w:t>3</w:t>
+        <w:t>2</w:t>
       </w:r>
       <w:r>
         <w:rPr>
@@ -183,24 +183,6 @@
           <w:bCs/>
           <w:kern w:val="36"/>
         </w:rPr>
-        <w:t>/</w:t>
-      </w:r>
-      <w:r>
-        <w:rPr>
-          <w:rFonts w:eastAsia="Times New Roman" w:cs="Times New Roman"/>
-          <w:b/>
-          <w:bCs/>
-          <w:kern w:val="36"/>
-        </w:rPr>
-        <w:t>2</w:t>
-      </w:r>
-      <w:r>
-        <w:rPr>
-          <w:rFonts w:eastAsia="Times New Roman" w:cs="Times New Roman"/>
-          <w:b/>
-          <w:bCs/>
-          <w:kern w:val="36"/>
-        </w:rPr>
         <w:t>2</w:t>
       </w:r>
     </w:p>
@@ -330,19 +312,7 @@
         <w:rPr>
           <w:b/>
         </w:rPr>
-        <w:t xml:space="preserve">CI with GitHub Actions by creating a simple project that uses them. </w:t>
-      </w:r>
-      <w:r>
-        <w:rPr>
-          <w:b/>
-        </w:rPr>
-        <w:t xml:space="preserve"> </w:t>
-      </w:r>
-      <w:r>
-        <w:rPr>
-          <w:b/>
-        </w:rPr>
-        <w:t xml:space="preserve">We'll also see what a first run of a workflow with actions looks like. </w:t>
+        <w:t xml:space="preserve">CI with GitHub Actions by creating a simple project that uses them.  We'll also see what a first run of a workflow with actions looks like. </w:t>
       </w:r>
     </w:p>
     <w:p>
@@ -460,32 +430,74 @@
         <w:t xml:space="preserve">We have a simple </w:t>
       </w:r>
       <w:r>
-        <w:t>java source file in greetings-actions/</w:t>
+        <w:t xml:space="preserve">java source file </w:t>
+      </w:r>
+      <w:r>
+        <w:t xml:space="preserve">named </w:t>
+      </w:r>
+      <w:r>
+        <w:rPr>
+          <w:i/>
+          <w:iCs/>
+        </w:rPr>
+        <w:t>echoMsg.java</w:t>
+      </w:r>
+      <w:r>
+        <w:t xml:space="preserve"> </w:t>
+      </w:r>
+      <w:r>
+        <w:t xml:space="preserve">in </w:t>
+      </w:r>
+      <w:r>
+        <w:t xml:space="preserve">the subdirectory </w:t>
       </w:r>
       <w:proofErr w:type="spellStart"/>
       <w:r>
+        <w:rPr>
+          <w:i/>
+          <w:iCs/>
+        </w:rPr>
         <w:t>src</w:t>
       </w:r>
       <w:proofErr w:type="spellEnd"/>
       <w:r>
-        <w:t xml:space="preserve">/main/java/echoMsg.java, a Gradle build file in </w:t>
+        <w:rPr>
+          <w:i/>
+          <w:iCs/>
+        </w:rPr>
+        <w:t>/main/java</w:t>
+      </w:r>
+      <w:r>
+        <w:t xml:space="preserve">, a Gradle build file in </w:t>
+      </w:r>
+      <w:r>
+        <w:t xml:space="preserve">the root directory named </w:t>
       </w:r>
       <w:proofErr w:type="spellStart"/>
       <w:r>
+        <w:rPr>
+          <w:i/>
+          <w:iCs/>
+        </w:rPr>
         <w:t>build.gradle</w:t>
       </w:r>
       <w:proofErr w:type="spellEnd"/>
       <w:r>
+        <w:rPr>
+          <w:i/>
+          <w:iCs/>
+        </w:rPr>
+        <w:t>,</w:t>
+      </w:r>
+      <w:r>
         <w:t xml:space="preserve"> and </w:t>
       </w:r>
       <w:r>
         <w:t xml:space="preserve">some other supporting files.  We could clone this repository and build it manually via running Gradle locally.  </w:t>
       </w:r>
-      <w:proofErr w:type="gramStart"/>
-      <w:r>
-        <w:t>But,</w:t>
-      </w:r>
-      <w:proofErr w:type="gramEnd"/>
+      <w:r>
+        <w:t>But</w:t>
+      </w:r>
       <w:r>
         <w:t xml:space="preserve"> let’s set this to build with an automatic CI process specified via a text file. </w:t>
       </w:r>
@@ -631,7 +643,19 @@
         </w:numPr>
       </w:pPr>
       <w:r>
-        <w:t>In the CI category page, let’s search for one that will work with Gradle.  Enter “Gradle” in the search box.</w:t>
+        <w:t xml:space="preserve">In the CI category page, let’s search for one that will work with Gradle.  </w:t>
+      </w:r>
+      <w:r>
+        <w:t>Type</w:t>
+      </w:r>
+      <w:r>
+        <w:t xml:space="preserve"> “Gradle” in the search box</w:t>
+      </w:r>
+      <w:r>
+        <w:t xml:space="preserve"> and press Enter</w:t>
+      </w:r>
+      <w:r>
+        <w:t>.</w:t>
       </w:r>
     </w:p>
     <w:p>
@@ -705,16 +729,7 @@
         </w:numPr>
       </w:pPr>
       <w:r>
-        <w:lastRenderedPageBreak/>
-        <w:t xml:space="preserve">From the results, select the “Java with Gradle” one and click the “Configure” button to </w:t>
-      </w:r>
-      <w:proofErr w:type="gramStart"/>
-      <w:r>
-        <w:t>open up</w:t>
-      </w:r>
-      <w:proofErr w:type="gramEnd"/>
-      <w:r>
-        <w:t xml:space="preserve"> a predefined workflow for this.</w:t>
+        <w:t>From the results, select the “Java with Gradle” one and click the “Configure” button to open a predefined workflow for this.</w:t>
       </w:r>
     </w:p>
     <w:p>
@@ -1124,7 +1139,6 @@
         <w:t xml:space="preserve"> </w:t>
       </w:r>
     </w:p>
-    <w:p/>
     <w:p>
       <w:pPr>
         <w:ind w:firstLine="1710"/>
@@ -1189,11 +1203,9 @@
       <w:r>
         <w:t xml:space="preserve">From here, you can click on the build job in the graph or the “build” item in the list of jobs to get more details on what </w:t>
       </w:r>
-      <w:proofErr w:type="gramStart"/>
-      <w:r>
-        <w:t>actually occurred</w:t>
-      </w:r>
-      <w:proofErr w:type="gramEnd"/>
+      <w:r>
+        <w:t>occurred</w:t>
+      </w:r>
       <w:r>
         <w:t xml:space="preserve"> on the runner system.  You can expand any of the steps in the list to see more details.</w:t>
       </w:r>
@@ -1211,7 +1223,6 @@
         <w:rPr>
           <w:noProof/>
         </w:rPr>
-        <w:lastRenderedPageBreak/>
         <w:drawing>
           <wp:inline distT="0" distB="0" distL="0" distR="0" wp14:anchorId="375F94E4" wp14:editId="7CD0C366">
             <wp:extent cx="4994031" cy="1420987"/>
@@ -1251,14 +1262,10 @@
     </w:p>
     <w:p>
       <w:pPr>
-        <w:ind w:firstLine="990"/>
-      </w:pPr>
-    </w:p>
-    <w:p>
-      <w:pPr>
         <w:ind w:left="720" w:hanging="360"/>
       </w:pPr>
       <w:r>
+        <w:lastRenderedPageBreak/>
         <w:t>1</w:t>
       </w:r>
       <w:r>
@@ -1608,6 +1615,7 @@
         <w:ind w:firstLine="1800"/>
       </w:pPr>
       <w:r>
+        <w:lastRenderedPageBreak/>
         <w:t xml:space="preserve"> </w:t>
       </w:r>
     </w:p>
@@ -1683,11 +1691,9 @@
       <w:r>
         <w:t xml:space="preserve">Notice the various parts of the workflow.  We have the “on:” section starting at line 10 where the triggering events for CI are detected.  Then we have a section that sets permissions for the workflow relative to the repository.  That is followed by the “jobs” section that contains two steps – one to setup the Java environment to compile the code and one to execute the actual build step.  </w:t>
       </w:r>
-      <w:proofErr w:type="gramStart"/>
-      <w:r>
-        <w:t>Both of these</w:t>
-      </w:r>
-      <w:proofErr w:type="gramEnd"/>
+      <w:r>
+        <w:t>Both</w:t>
+      </w:r>
       <w:r>
         <w:t xml:space="preserve"> use predefined actions to do the work.</w:t>
       </w:r>
@@ -1707,11 +1713,9 @@
       <w:r>
         <w:t xml:space="preserve">Click on the pencil icon to </w:t>
       </w:r>
-      <w:proofErr w:type="gramStart"/>
-      <w:r>
-        <w:t>actually start</w:t>
-      </w:r>
-      <w:proofErr w:type="gramEnd"/>
+      <w:r>
+        <w:t>start</w:t>
+      </w:r>
       <w:r>
         <w:t xml:space="preserve"> editing it.</w:t>
       </w:r>
@@ -1815,7 +1819,6 @@
     </w:p>
     <w:p>
       <w:r>
-        <w:lastRenderedPageBreak/>
         <w:t xml:space="preserve">                and change it to (just type and replace the text in the editor)</w:t>
       </w:r>
     </w:p>
@@ -1913,6 +1916,7 @@
         <w:rPr>
           <w:noProof/>
         </w:rPr>
+        <w:lastRenderedPageBreak/>
         <w:drawing>
           <wp:inline distT="0" distB="0" distL="0" distR="0" wp14:anchorId="469CDB30" wp14:editId="548B8631">
             <wp:extent cx="2018713" cy="2137462"/>
@@ -2061,7 +2065,6 @@
         <w:rPr>
           <w:noProof/>
         </w:rPr>
-        <w:lastRenderedPageBreak/>
         <w:drawing>
           <wp:inline distT="0" distB="0" distL="0" distR="0" wp14:anchorId="67B338B6" wp14:editId="358B7E3B">
             <wp:extent cx="4661210" cy="1990725"/>
@@ -2342,6 +2345,7 @@
         <w:ind w:left="720" w:hanging="360"/>
       </w:pPr>
       <w:r>
+        <w:lastRenderedPageBreak/>
         <w:t xml:space="preserve">2. This will </w:t>
       </w:r>
       <w:proofErr w:type="gramStart"/>
@@ -2486,7 +2490,6 @@
         <w:rPr>
           <w:noProof/>
         </w:rPr>
-        <w:lastRenderedPageBreak/>
         <w:drawing>
           <wp:inline distT="0" distB="0" distL="0" distR="0" wp14:anchorId="52B9F011" wp14:editId="1F313414">
             <wp:extent cx="4572000" cy="2495550"/>
@@ -2535,6 +2538,7 @@
         <w:ind w:left="720" w:hanging="360"/>
       </w:pPr>
       <w:r>
+        <w:lastRenderedPageBreak/>
         <w:t>5</w:t>
       </w:r>
       <w:r>
@@ -2599,7 +2603,34 @@
       </w:r>
       <w:proofErr w:type="spellEnd"/>
       <w:r>
-        <w:t xml:space="preserve"> or log out of the other one and log back in if you need to.  Go to the pull request and click on the commit message.  Then you should see a screen like below.  You can use either the “Files changed” tab or the “View changes” button to see the changes that have been made. </w:t>
+        <w:t xml:space="preserve"> or log out of the other one and log back in if you need to.  Go to the </w:t>
+      </w:r>
+      <w:r>
+        <w:rPr>
+          <w:i/>
+          <w:iCs/>
+        </w:rPr>
+        <w:t>P</w:t>
+      </w:r>
+      <w:r>
+        <w:rPr>
+          <w:i/>
+          <w:iCs/>
+        </w:rPr>
+        <w:t>ull request</w:t>
+      </w:r>
+      <w:r>
+        <w:rPr>
+          <w:i/>
+          <w:iCs/>
+        </w:rPr>
+        <w:t>s</w:t>
+      </w:r>
+      <w:r>
+        <w:t xml:space="preserve"> menu at the top, find the pull request</w:t>
+      </w:r>
+      <w:r>
+        <w:t xml:space="preserve"> and click on the commit message.  Then you should see a screen like below.  You can use either the “Files changed” tab or the “View changes” button to see the changes that have been made. </w:t>
       </w:r>
     </w:p>
     <w:p>
@@ -2610,7 +2641,6 @@
         <w:rPr>
           <w:noProof/>
         </w:rPr>
-        <w:lastRenderedPageBreak/>
         <w:drawing>
           <wp:inline distT="0" distB="0" distL="0" distR="0" wp14:anchorId="262904B0" wp14:editId="218886FF">
             <wp:extent cx="4572000" cy="3276600"/>
@@ -2684,6 +2714,7 @@
         <w:rPr>
           <w:noProof/>
         </w:rPr>
+        <w:lastRenderedPageBreak/>
         <w:drawing>
           <wp:inline distT="0" distB="0" distL="0" distR="0" wp14:anchorId="6EB87AA6" wp14:editId="77AD804D">
             <wp:extent cx="3397348" cy="1595495"/>
@@ -2965,6 +2996,7 @@
         <w:rPr>
           <w:noProof/>
         </w:rPr>
+        <w:lastRenderedPageBreak/>
         <w:drawing>
           <wp:inline distT="0" distB="0" distL="0" distR="0" wp14:anchorId="4189364E" wp14:editId="0F18544B">
             <wp:extent cx="3418449" cy="2224524"/>
@@ -3007,7 +3039,13 @@
         <w:ind w:left="90" w:firstLine="270"/>
       </w:pPr>
       <w:r>
-        <w:t>11.  Take note of what number is assigned to the issue – you will need it in a later lab.  (It will probably be #1 for you)</w:t>
+        <w:t>11.  Take note of what number is assigned to the issue – you will need it in a later lab.  (It will probably be #</w:t>
+      </w:r>
+      <w:r>
+        <w:t>2</w:t>
+      </w:r>
+      <w:r>
+        <w:t xml:space="preserve"> for you)</w:t>
       </w:r>
     </w:p>
     <w:p>
@@ -3018,7 +3056,6 @@
         <w:rPr>
           <w:noProof/>
         </w:rPr>
-        <w:lastRenderedPageBreak/>
         <w:drawing>
           <wp:inline distT="0" distB="0" distL="0" distR="0" wp14:anchorId="4E658C8E" wp14:editId="7B119760">
             <wp:extent cx="4572000" cy="3990975"/>
@@ -3126,7 +3163,6 @@
         <w:t xml:space="preserve">see how to do merge requests and use conventional commits. </w:t>
       </w:r>
     </w:p>
-    <w:p/>
     <w:p>
       <w:pPr>
         <w:spacing w:after="0"/>
@@ -3198,7 +3234,6 @@
         <w:rPr>
           <w:noProof/>
         </w:rPr>
-        <w:lastRenderedPageBreak/>
         <w:drawing>
           <wp:inline distT="0" distB="0" distL="0" distR="0" wp14:anchorId="09C36C1E" wp14:editId="76384C26">
             <wp:extent cx="4572000" cy="2486025"/>
@@ -3389,6 +3424,7 @@
         <w:rPr>
           <w:noProof/>
         </w:rPr>
+        <w:lastRenderedPageBreak/>
         <w:drawing>
           <wp:inline distT="0" distB="0" distL="0" distR="0" wp14:anchorId="4609ED25" wp14:editId="05DB6FF9">
             <wp:extent cx="3619500" cy="1549400"/>
@@ -3436,7 +3472,6 @@
         <w:ind w:left="720" w:hanging="360"/>
       </w:pPr>
       <w:r>
-        <w:lastRenderedPageBreak/>
         <w:t xml:space="preserve">5.    Let’s see if there’s an action that can help us with the changelog functionality </w:t>
       </w:r>
       <w:proofErr w:type="gramStart"/>
@@ -3647,31 +3682,35 @@
     <w:p>
       <w:pPr>
         <w:ind w:left="720" w:hanging="360"/>
-      </w:pPr>
-      <w:r>
-        <w:t xml:space="preserve">7.  Go back to the tab where you are editing the </w:t>
-      </w:r>
-      <w:proofErr w:type="spellStart"/>
-      <w:r>
-        <w:t>pipeline.yaml</w:t>
-      </w:r>
-      <w:proofErr w:type="spellEnd"/>
-      <w:r>
-        <w:t xml:space="preserve"> file under your secondary GitHub </w:t>
-      </w:r>
-      <w:proofErr w:type="spellStart"/>
-      <w:r>
-        <w:t>userid</w:t>
-      </w:r>
-      <w:proofErr w:type="spellEnd"/>
-      <w:r>
-        <w:t>. Paste the usage info you just copied from the marketplace action as a new step in the build job</w:t>
-      </w:r>
-      <w:r>
         <w:rPr>
           <w:b/>
           <w:bCs/>
         </w:rPr>
+      </w:pPr>
+      <w:r>
+        <w:t xml:space="preserve">7.  Go back to the tab where you are editing the </w:t>
+      </w:r>
+      <w:proofErr w:type="spellStart"/>
+      <w:r>
+        <w:t>pipeline.yaml</w:t>
+      </w:r>
+      <w:proofErr w:type="spellEnd"/>
+      <w:r>
+        <w:t xml:space="preserve"> file under your secondary GitHub </w:t>
+      </w:r>
+      <w:proofErr w:type="spellStart"/>
+      <w:r>
+        <w:t>userid</w:t>
+      </w:r>
+      <w:proofErr w:type="spellEnd"/>
+      <w:r>
+        <w:t>. Paste the usage info you just copied from the marketplace action as a new step in the build job</w:t>
+      </w:r>
+      <w:r>
+        <w:rPr>
+          <w:b/>
+          <w:bCs/>
+        </w:rPr>
         <w:t xml:space="preserve"> AFTER </w:t>
       </w:r>
       <w:r>
@@ -3710,6 +3749,16 @@
       <w:r>
         <w:t xml:space="preserve"> Pay attention to get the indentation right as shown below.</w:t>
       </w:r>
+      <w:r>
+        <w:t xml:space="preserve">  </w:t>
+      </w:r>
+      <w:r>
+        <w:rPr>
+          <w:b/>
+          <w:bCs/>
+        </w:rPr>
+        <w:t>Also set the version to "@v3.14.0".</w:t>
+      </w:r>
     </w:p>
     <w:p>
       <w:pPr>
@@ -3724,7 +3773,6 @@
         <w:rPr>
           <w:noProof/>
         </w:rPr>
-        <w:lastRenderedPageBreak/>
         <w:drawing>
           <wp:inline distT="0" distB="0" distL="0" distR="0" wp14:anchorId="75FBBC39" wp14:editId="33D52EF9">
             <wp:extent cx="3798277" cy="2034103"/>
@@ -3897,6 +3945,7 @@
         <w:ind w:left="720" w:hanging="360"/>
       </w:pPr>
       <w:r>
+        <w:lastRenderedPageBreak/>
         <w:t xml:space="preserve">10. </w:t>
       </w:r>
       <w:r>
@@ -3911,11 +3960,7 @@
       </w:r>
       <w:proofErr w:type="spellEnd"/>
       <w:r>
-        <w:t xml:space="preserve">.  The </w:t>
-      </w:r>
-      <w:r>
-        <w:lastRenderedPageBreak/>
-        <w:t xml:space="preserve">change log is the automatically generated record of changes.  And the </w:t>
+        <w:t xml:space="preserve">.  The change log is the automatically generated record of changes.  And the </w:t>
       </w:r>
       <w:proofErr w:type="spellStart"/>
       <w:r>
@@ -3968,15 +4013,7 @@
         <w:t xml:space="preserve"> branch)</w:t>
       </w:r>
       <w:r>
-        <w:t xml:space="preserve"> and </w:t>
-      </w:r>
-      <w:proofErr w:type="spellStart"/>
-      <w:r>
-        <w:t>change</w:t>
-      </w:r>
-      <w:proofErr w:type="spellEnd"/>
-      <w:r>
-        <w:t xml:space="preserve"> the </w:t>
+        <w:t xml:space="preserve"> and change the </w:t>
       </w:r>
       <w:r>
         <w:t>“</w:t>
@@ -4188,6 +4225,7 @@
         <w:rPr>
           <w:b/>
         </w:rPr>
+        <w:lastRenderedPageBreak/>
         <w:t>L</w:t>
       </w:r>
       <w:r>
@@ -4231,7 +4269,6 @@
         <w:rPr>
           <w:b/>
         </w:rPr>
-        <w:lastRenderedPageBreak/>
         <w:t xml:space="preserve">Purpose: In this lab, we’ll </w:t>
       </w:r>
       <w:r>
@@ -4297,11 +4334,9 @@
       <w:r>
         <w:t xml:space="preserve"> and in the “changelog” branch, in preparation for the pull request, let’s delete the CHANGELOG.md file so the target repo can create its own new one.  Go back to the “Code” tab at the top of the </w:t>
       </w:r>
-      <w:proofErr w:type="gramStart"/>
-      <w:r>
-        <w:t>repository, and</w:t>
-      </w:r>
-      <w:proofErr w:type="gramEnd"/>
+      <w:r>
+        <w:t>repository and</w:t>
+      </w:r>
       <w:r>
         <w:t xml:space="preserve"> select the “CHANGELOG.md” file. Click on the trashcan icon on the far right in the gray bar above the text of the file.  Then go ahead and commit those changes – just leave the commit message as-is.</w:t>
       </w:r>
@@ -4845,7 +4880,13 @@
       </w:r>
       <w:proofErr w:type="gramEnd"/>
       <w:r>
-        <w:t xml:space="preserve"> at who made what changes in the workflow file.  go to the workflow file (</w:t>
+        <w:t xml:space="preserve"> at who made what changes in the workflow file.  </w:t>
+      </w:r>
+      <w:r>
+        <w:t>G</w:t>
+      </w:r>
+      <w:r>
+        <w:t>o to the workflow file (</w:t>
       </w:r>
       <w:proofErr w:type="spellStart"/>
       <w:r>
@@ -5686,7 +5727,7 @@
                 </wp:anchor>
               </w:drawing>
             </mc:Choice>
-            <mc:Fallback xmlns:a="http://schemas.openxmlformats.org/drawingml/2006/main" xmlns:a14="http://schemas.microsoft.com/office/drawing/2010/main">
+            <mc:Fallback xmlns:a14="http://schemas.microsoft.com/office/drawing/2010/main" xmlns:a="http://schemas.openxmlformats.org/drawingml/2006/main">
               <w:pict>
                 <v:rect id="Rectangle 104" style="position:absolute;margin-left:0;margin-top:0;width:40.2pt;height:171.9pt;z-index:251659264;visibility:visible;mso-wrap-style:square;mso-width-percent:0;mso-height-percent:0;mso-wrap-distance-left:9pt;mso-wrap-distance-top:0;mso-wrap-distance-right:9pt;mso-wrap-distance-bottom:0;mso-position-horizontal:center;mso-position-horizontal-relative:right-margin-area;mso-position-vertical:bottom;mso-position-vertical-relative:margin;mso-width-percent:0;mso-height-percent:0;mso-width-relative:page;mso-height-relative:page;v-text-anchor:middle" o:spid="_x0000_s1033" o:allowincell="f" filled="f" stroked="f" w14:anchorId="389D40CB" o:gfxdata="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">
                   <v:textbox style="layout-flow:vertical;mso-layout-flow-alt:bottom-to-top;mso-fit-shape-to-text:t">
@@ -5777,7 +5818,7 @@
         <v:path o:extrusionok="f" gradientshapeok="t" o:connecttype="rect"/>
         <o:lock v:ext="edit" aspectratio="t"/>
       </v:shapetype>
-      <v:shape id="_x0000_i1067" type="#_x0000_t75" style="width:1pt;height:1pt;visibility:visible;mso-wrap-style:square" o:bullet="t">
+      <v:shape id="_x0000_i1040" type="#_x0000_t75" style="width:1pt;height:1pt;visibility:visible;mso-wrap-style:square" o:bullet="t">
         <v:imagedata r:id="rId1" o:title=""/>
       </v:shape>
     </w:pict>

</xml_diff>

<commit_message>
update for minor changes
</commit_message>
<xml_diff>
--- a/cicd3-1-labs.docx
+++ b/cicd3-1-labs.docx
@@ -102,7 +102,7 @@
           <w:bCs/>
           <w:kern w:val="36"/>
         </w:rPr>
-        <w:t>4</w:t>
+        <w:t>5</w:t>
       </w:r>
       <w:r>
         <w:rPr>
@@ -138,7 +138,7 @@
           <w:bCs/>
           <w:kern w:val="36"/>
         </w:rPr>
-        <w:t>10</w:t>
+        <w:t>1</w:t>
       </w:r>
       <w:r>
         <w:rPr>
@@ -147,7 +147,7 @@
           <w:bCs/>
           <w:kern w:val="36"/>
         </w:rPr>
-        <w:t>/</w:t>
+        <w:t>1</w:t>
       </w:r>
       <w:r>
         <w:rPr>
@@ -156,7 +156,16 @@
           <w:bCs/>
           <w:kern w:val="36"/>
         </w:rPr>
-        <w:t>26</w:t>
+        <w:t>/</w:t>
+      </w:r>
+      <w:r>
+        <w:rPr>
+          <w:rFonts w:eastAsia="Times New Roman" w:cs="Times New Roman"/>
+          <w:b/>
+          <w:bCs/>
+          <w:kern w:val="36"/>
+        </w:rPr>
+        <w:t>03</w:t>
       </w:r>
       <w:r>
         <w:rPr>
@@ -372,9 +381,9 @@
           <w:noProof/>
         </w:rPr>
         <w:drawing>
-          <wp:inline distT="0" distB="0" distL="0" distR="0" wp14:anchorId="74CA2BD0" wp14:editId="00B02319">
-            <wp:extent cx="5542671" cy="2381296"/>
-            <wp:effectExtent l="0" t="0" r="0" b="0"/>
+          <wp:inline distT="0" distB="0" distL="0" distR="0" wp14:anchorId="74CA2BD0" wp14:editId="44B9010C">
+            <wp:extent cx="4930726" cy="2118386"/>
+            <wp:effectExtent l="0" t="0" r="0" b="2540"/>
             <wp:docPr id="9" name="Picture 9" descr="Graphical user interface, application, website&#10;&#10;Description automatically generated"/>
             <wp:cNvGraphicFramePr>
               <a:graphicFrameLocks xmlns:a="http://schemas.openxmlformats.org/drawingml/2006/main" noChangeAspect="1"/>
@@ -395,7 +404,7 @@
                   <pic:spPr>
                     <a:xfrm>
                       <a:off x="0" y="0"/>
-                      <a:ext cx="5598554" cy="2405305"/>
+                      <a:ext cx="4987027" cy="2142574"/>
                     </a:xfrm>
                     <a:prstGeom prst="rect">
                       <a:avLst/>
@@ -417,6 +426,48 @@
       <w:pPr>
         <w:pStyle w:val="ListParagraph"/>
       </w:pPr>
+      <w:r>
+        <w:drawing>
+          <wp:inline distT="0" distB="0" distL="0" distR="0" wp14:anchorId="2617EF0D" wp14:editId="1CB004BB">
+            <wp:extent cx="3453618" cy="2280986"/>
+            <wp:effectExtent l="0" t="0" r="1270" b="5080"/>
+            <wp:docPr id="1" name="Picture 1" descr="Graphical user interface, text, application, email&#10;&#10;Description automatically generated"/>
+            <wp:cNvGraphicFramePr>
+              <a:graphicFrameLocks xmlns:a="http://schemas.openxmlformats.org/drawingml/2006/main" noChangeAspect="1"/>
+            </wp:cNvGraphicFramePr>
+            <a:graphic xmlns:a="http://schemas.openxmlformats.org/drawingml/2006/main">
+              <a:graphicData uri="http://schemas.openxmlformats.org/drawingml/2006/picture">
+                <pic:pic xmlns:pic="http://schemas.openxmlformats.org/drawingml/2006/picture">
+                  <pic:nvPicPr>
+                    <pic:cNvPr id="1" name="Picture 1" descr="Graphical user interface, text, application, email&#10;&#10;Description automatically generated"/>
+                    <pic:cNvPicPr/>
+                  </pic:nvPicPr>
+                  <pic:blipFill>
+                    <a:blip r:embed="rId10"/>
+                    <a:stretch>
+                      <a:fillRect/>
+                    </a:stretch>
+                  </pic:blipFill>
+                  <pic:spPr>
+                    <a:xfrm>
+                      <a:off x="0" y="0"/>
+                      <a:ext cx="3474675" cy="2294893"/>
+                    </a:xfrm>
+                    <a:prstGeom prst="rect">
+                      <a:avLst/>
+                    </a:prstGeom>
+                  </pic:spPr>
+                </pic:pic>
+              </a:graphicData>
+            </a:graphic>
+          </wp:inline>
+        </w:drawing>
+      </w:r>
+    </w:p>
+    <w:p>
+      <w:pPr>
+        <w:pStyle w:val="ListParagraph"/>
+      </w:pPr>
     </w:p>
     <w:p>
       <w:pPr>
@@ -502,7 +553,17 @@
         <w:t xml:space="preserve"> let’s set this to build with an automatic CI process specified via a text file. </w:t>
       </w:r>
       <w:r>
-        <w:t xml:space="preserve"> Click on the Actions button in the top menu under the repository name.</w:t>
+        <w:t xml:space="preserve"> Click on the </w:t>
+      </w:r>
+      <w:r>
+        <w:rPr>
+          <w:i/>
+          <w:iCs/>
+        </w:rPr>
+        <w:t>Actions</w:t>
+      </w:r>
+      <w:r>
+        <w:t xml:space="preserve"> button in the top menu under the repository name.</w:t>
       </w:r>
       <w:r>
         <w:t xml:space="preserve"> </w:t>
@@ -516,7 +577,6 @@
         <w:rPr>
           <w:noProof/>
         </w:rPr>
-        <w:lastRenderedPageBreak/>
         <w:drawing>
           <wp:inline distT="0" distB="0" distL="0" distR="0" wp14:anchorId="30CB1BDC" wp14:editId="6E7F0ED6">
             <wp:extent cx="5380892" cy="2612723"/>
@@ -533,7 +593,7 @@
                     <pic:cNvPicPr/>
                   </pic:nvPicPr>
                   <pic:blipFill>
-                    <a:blip r:embed="rId10">
+                    <a:blip r:embed="rId11">
                       <a:extLst>
                         <a:ext uri="{28A0092B-C50C-407E-A947-70E740481C1C}">
                           <a14:useLocalDpi xmlns:a14="http://schemas.microsoft.com/office/drawing/2010/main" val="0"/>
@@ -606,7 +666,7 @@
                     <pic:cNvPicPr/>
                   </pic:nvPicPr>
                   <pic:blipFill>
-                    <a:blip r:embed="rId11">
+                    <a:blip r:embed="rId12">
                       <a:extLst>
                         <a:ext uri="{28A0092B-C50C-407E-A947-70E740481C1C}">
                           <a14:useLocalDpi xmlns:a14="http://schemas.microsoft.com/office/drawing/2010/main" val="0"/>
@@ -676,6 +736,7 @@
         <w:rPr>
           <w:noProof/>
         </w:rPr>
+        <w:lastRenderedPageBreak/>
         <w:drawing>
           <wp:inline distT="0" distB="0" distL="0" distR="0" wp14:anchorId="7763B6CC" wp14:editId="67D5F9B2">
             <wp:extent cx="4159847" cy="2103804"/>
@@ -692,7 +753,7 @@
                     <pic:cNvPicPr/>
                   </pic:nvPicPr>
                   <pic:blipFill>
-                    <a:blip r:embed="rId12"/>
+                    <a:blip r:embed="rId13"/>
                     <a:stretch>
                       <a:fillRect/>
                     </a:stretch>
@@ -762,7 +823,7 @@
                     <pic:cNvPicPr/>
                   </pic:nvPicPr>
                   <pic:blipFill>
-                    <a:blip r:embed="rId13"/>
+                    <a:blip r:embed="rId14"/>
                     <a:stretch>
                       <a:fillRect/>
                     </a:stretch>
@@ -840,7 +901,7 @@
                     <pic:cNvPicPr/>
                   </pic:nvPicPr>
                   <pic:blipFill>
-                    <a:blip r:embed="rId14"/>
+                    <a:blip r:embed="rId15"/>
                     <a:stretch>
                       <a:fillRect/>
                     </a:stretch>
@@ -893,7 +954,7 @@
                     <pic:cNvPicPr/>
                   </pic:nvPicPr>
                   <pic:blipFill>
-                    <a:blip r:embed="rId15"/>
+                    <a:blip r:embed="rId16"/>
                     <a:stretch>
                       <a:fillRect/>
                     </a:stretch>
@@ -933,6 +994,7 @@
         </w:numPr>
       </w:pPr>
       <w:r>
+        <w:lastRenderedPageBreak/>
         <w:t xml:space="preserve">Now, we can go ahead and commit the new workflow via the “Start commit” button in the upper right.  In the dialog that comes up, you can enter an optional comment if you want. </w:t>
       </w:r>
       <w:r>
@@ -964,7 +1026,7 @@
                     <pic:cNvPicPr/>
                   </pic:nvPicPr>
                   <pic:blipFill>
-                    <a:blip r:embed="rId16"/>
+                    <a:blip r:embed="rId17"/>
                     <a:stretch>
                       <a:fillRect/>
                     </a:stretch>
@@ -1000,7 +1062,6 @@
         <w:rPr>
           <w:noProof/>
         </w:rPr>
-        <w:lastRenderedPageBreak/>
         <w:drawing>
           <wp:inline distT="0" distB="0" distL="0" distR="0" wp14:anchorId="672F49FB" wp14:editId="633811AC">
             <wp:extent cx="2176767" cy="2060917"/>
@@ -1017,7 +1078,7 @@
                     <pic:cNvPicPr/>
                   </pic:nvPicPr>
                   <pic:blipFill>
-                    <a:blip r:embed="rId17"/>
+                    <a:blip r:embed="rId18"/>
                     <a:stretch>
                       <a:fillRect/>
                     </a:stretch>
@@ -1083,7 +1144,7 @@
                     <pic:cNvPicPr/>
                   </pic:nvPicPr>
                   <pic:blipFill>
-                    <a:blip r:embed="rId18"/>
+                    <a:blip r:embed="rId19"/>
                     <a:stretch>
                       <a:fillRect/>
                     </a:stretch>
@@ -1163,7 +1224,7 @@
                     <pic:cNvPicPr/>
                   </pic:nvPicPr>
                   <pic:blipFill>
-                    <a:blip r:embed="rId19"/>
+                    <a:blip r:embed="rId20"/>
                     <a:stretch>
                       <a:fillRect/>
                     </a:stretch>
@@ -1239,7 +1300,7 @@
                     <pic:cNvPicPr/>
                   </pic:nvPicPr>
                   <pic:blipFill>
-                    <a:blip r:embed="rId20"/>
+                    <a:blip r:embed="rId21"/>
                     <a:stretch>
                       <a:fillRect/>
                     </a:stretch>
@@ -1265,7 +1326,6 @@
         <w:ind w:left="720" w:hanging="360"/>
       </w:pPr>
       <w:r>
-        <w:lastRenderedPageBreak/>
         <w:t>1</w:t>
       </w:r>
       <w:r>
@@ -1315,7 +1375,7 @@
                     <pic:cNvPicPr/>
                   </pic:nvPicPr>
                   <pic:blipFill>
-                    <a:blip r:embed="rId21"/>
+                    <a:blip r:embed="rId22"/>
                     <a:stretch>
                       <a:fillRect/>
                     </a:stretch>
@@ -1410,7 +1470,7 @@
                     <pic:cNvPicPr/>
                   </pic:nvPicPr>
                   <pic:blipFill>
-                    <a:blip r:embed="rId22">
+                    <a:blip r:embed="rId23">
                       <a:extLst>
                         <a:ext uri="{28A0092B-C50C-407E-A947-70E740481C1C}">
                           <a14:useLocalDpi xmlns:a14="http://schemas.microsoft.com/office/drawing/2010/main" val="0"/>
@@ -1459,7 +1519,7 @@
                     <pic:cNvPicPr/>
                   </pic:nvPicPr>
                   <pic:blipFill>
-                    <a:blip r:embed="rId23">
+                    <a:blip r:embed="rId24">
                       <a:extLst>
                         <a:ext uri="{28A0092B-C50C-407E-A947-70E740481C1C}">
                           <a14:useLocalDpi xmlns:a14="http://schemas.microsoft.com/office/drawing/2010/main" val="0"/>
@@ -1524,18 +1584,6 @@
     </w:p>
     <w:p>
       <w:pPr>
-        <w:ind w:firstLine="990"/>
-        <w:jc w:val="center"/>
-      </w:pPr>
-    </w:p>
-    <w:p>
-      <w:pPr>
-        <w:ind w:firstLine="990"/>
-        <w:jc w:val="center"/>
-      </w:pPr>
-    </w:p>
-    <w:p>
-      <w:pPr>
         <w:rPr>
           <w:b/>
         </w:rPr>
@@ -1544,6 +1592,7 @@
         <w:rPr>
           <w:b/>
         </w:rPr>
+        <w:lastRenderedPageBreak/>
         <w:t>L</w:t>
       </w:r>
       <w:r>
@@ -1615,7 +1664,6 @@
         <w:ind w:firstLine="1800"/>
       </w:pPr>
       <w:r>
-        <w:lastRenderedPageBreak/>
         <w:t xml:space="preserve"> </w:t>
       </w:r>
     </w:p>
@@ -1644,7 +1692,7 @@
                     <pic:cNvPicPr/>
                   </pic:nvPicPr>
                   <pic:blipFill>
-                    <a:blip r:embed="rId24"/>
+                    <a:blip r:embed="rId25"/>
                     <a:stretch>
                       <a:fillRect/>
                     </a:stretch>
@@ -1744,7 +1792,7 @@
                     <pic:cNvPicPr/>
                   </pic:nvPicPr>
                   <pic:blipFill>
-                    <a:blip r:embed="rId25"/>
+                    <a:blip r:embed="rId26"/>
                     <a:stretch>
                       <a:fillRect/>
                     </a:stretch>
@@ -1834,6 +1882,7 @@
         </w:rPr>
       </w:pPr>
       <w:r>
+        <w:lastRenderedPageBreak/>
         <w:tab/>
       </w:r>
       <w:r>
@@ -1916,7 +1965,6 @@
         <w:rPr>
           <w:noProof/>
         </w:rPr>
-        <w:lastRenderedPageBreak/>
         <w:drawing>
           <wp:inline distT="0" distB="0" distL="0" distR="0" wp14:anchorId="469CDB30" wp14:editId="548B8631">
             <wp:extent cx="2018713" cy="2137462"/>
@@ -1933,7 +1981,7 @@
                     <pic:cNvPicPr/>
                   </pic:nvPicPr>
                   <pic:blipFill>
-                    <a:blip r:embed="rId26"/>
+                    <a:blip r:embed="rId27"/>
                     <a:stretch>
                       <a:fillRect/>
                     </a:stretch>
@@ -2011,7 +2059,7 @@
                     <pic:cNvPicPr/>
                   </pic:nvPicPr>
                   <pic:blipFill>
-                    <a:blip r:embed="rId27"/>
+                    <a:blip r:embed="rId28"/>
                     <a:stretch>
                       <a:fillRect/>
                     </a:stretch>
@@ -2065,100 +2113,12 @@
         <w:rPr>
           <w:noProof/>
         </w:rPr>
+        <w:lastRenderedPageBreak/>
         <w:drawing>
           <wp:inline distT="0" distB="0" distL="0" distR="0" wp14:anchorId="67B338B6" wp14:editId="358B7E3B">
             <wp:extent cx="4661210" cy="1990725"/>
             <wp:effectExtent l="0" t="0" r="0" b="0"/>
             <wp:docPr id="664307018" name="Picture 664307018"/>
-            <wp:cNvGraphicFramePr>
-              <a:graphicFrameLocks xmlns:a="http://schemas.openxmlformats.org/drawingml/2006/main" noChangeAspect="1"/>
-            </wp:cNvGraphicFramePr>
-            <a:graphic xmlns:a="http://schemas.openxmlformats.org/drawingml/2006/main">
-              <a:graphicData uri="http://schemas.openxmlformats.org/drawingml/2006/picture">
-                <pic:pic xmlns:pic="http://schemas.openxmlformats.org/drawingml/2006/picture">
-                  <pic:nvPicPr>
-                    <pic:cNvPr id="0" name=""/>
-                    <pic:cNvPicPr/>
-                  </pic:nvPicPr>
-                  <pic:blipFill>
-                    <a:blip r:embed="rId28" cstate="print">
-                      <a:extLst>
-                        <a:ext uri="{28A0092B-C50C-407E-A947-70E740481C1C}">
-                          <a14:useLocalDpi xmlns:a14="http://schemas.microsoft.com/office/drawing/2010/main" val="0"/>
-                        </a:ext>
-                      </a:extLst>
-                    </a:blip>
-                    <a:stretch>
-                      <a:fillRect/>
-                    </a:stretch>
-                  </pic:blipFill>
-                  <pic:spPr>
-                    <a:xfrm>
-                      <a:off x="0" y="0"/>
-                      <a:ext cx="4661210" cy="1990725"/>
-                    </a:xfrm>
-                    <a:prstGeom prst="rect">
-                      <a:avLst/>
-                    </a:prstGeom>
-                  </pic:spPr>
-                </pic:pic>
-              </a:graphicData>
-            </a:graphic>
-          </wp:inline>
-        </w:drawing>
-      </w:r>
-    </w:p>
-    <w:p>
-      <w:pPr>
-        <w:ind w:firstLine="990"/>
-      </w:pPr>
-    </w:p>
-    <w:p>
-      <w:pPr>
-        <w:ind w:left="810" w:hanging="450"/>
-      </w:pPr>
-      <w:r>
-        <w:t>8</w:t>
-      </w:r>
-      <w:r>
-        <w:t xml:space="preserve">.  </w:t>
-      </w:r>
-      <w:r>
-        <w:t xml:space="preserve">    </w:t>
-      </w:r>
-      <w:r>
-        <w:t xml:space="preserve">Afterwards, you’ll be on the screen for the pull request.  Note further down on the page, you can see where the automated checking has been kicked off.  This checking is the workflow file </w:t>
-      </w:r>
-      <w:proofErr w:type="spellStart"/>
-      <w:r>
-        <w:t>pipeline.yaml</w:t>
-      </w:r>
-      <w:proofErr w:type="spellEnd"/>
-      <w:r>
-        <w:t xml:space="preserve">.  It was kicked off via the CI process because of the “on” clause that matched a pull request on main.  Eventually, this check should succeed. (You may need to refresh your browser screen to see the update.). You can also see the one pending review you have from your secondary GitHub </w:t>
-      </w:r>
-      <w:proofErr w:type="spellStart"/>
-      <w:r>
-        <w:t>userid</w:t>
-      </w:r>
-      <w:proofErr w:type="spellEnd"/>
-      <w:r>
-        <w:t>.</w:t>
-      </w:r>
-    </w:p>
-    <w:p>
-      <w:pPr>
-        <w:ind w:firstLine="2250"/>
-      </w:pPr>
-      <w:r>
-        <w:rPr>
-          <w:noProof/>
-        </w:rPr>
-        <w:drawing>
-          <wp:inline distT="0" distB="0" distL="0" distR="0" wp14:anchorId="171C0355" wp14:editId="7BEFE586">
-            <wp:extent cx="4572000" cy="2733675"/>
-            <wp:effectExtent l="0" t="0" r="0" b="0"/>
-            <wp:docPr id="543191246" name="Picture 543191246"/>
             <wp:cNvGraphicFramePr>
               <a:graphicFrameLocks xmlns:a="http://schemas.openxmlformats.org/drawingml/2006/main" noChangeAspect="1"/>
             </wp:cNvGraphicFramePr>
@@ -2184,6 +2144,95 @@
                   <pic:spPr>
                     <a:xfrm>
                       <a:off x="0" y="0"/>
+                      <a:ext cx="4661210" cy="1990725"/>
+                    </a:xfrm>
+                    <a:prstGeom prst="rect">
+                      <a:avLst/>
+                    </a:prstGeom>
+                  </pic:spPr>
+                </pic:pic>
+              </a:graphicData>
+            </a:graphic>
+          </wp:inline>
+        </w:drawing>
+      </w:r>
+    </w:p>
+    <w:p>
+      <w:pPr>
+        <w:ind w:firstLine="990"/>
+      </w:pPr>
+    </w:p>
+    <w:p>
+      <w:pPr>
+        <w:ind w:left="810" w:hanging="450"/>
+      </w:pPr>
+      <w:r>
+        <w:t>8</w:t>
+      </w:r>
+      <w:r>
+        <w:t xml:space="preserve">.  </w:t>
+      </w:r>
+      <w:r>
+        <w:t xml:space="preserve">    </w:t>
+      </w:r>
+      <w:r>
+        <w:t xml:space="preserve">Afterwards, you’ll be on the screen for the pull request.  Note further down on the page, you can see where the automated checking has been kicked off.  This checking is the workflow file </w:t>
+      </w:r>
+      <w:proofErr w:type="spellStart"/>
+      <w:r>
+        <w:t>pipeline.yaml</w:t>
+      </w:r>
+      <w:proofErr w:type="spellEnd"/>
+      <w:r>
+        <w:t xml:space="preserve">.  It was kicked off via the CI process because of the “on” clause that matched a pull request on main.  Eventually, this check should succeed. (You may need to refresh your browser screen to see the update.). You can also see the one pending review you have from your secondary GitHub </w:t>
+      </w:r>
+      <w:proofErr w:type="spellStart"/>
+      <w:r>
+        <w:t>userid</w:t>
+      </w:r>
+      <w:proofErr w:type="spellEnd"/>
+      <w:r>
+        <w:t>.</w:t>
+      </w:r>
+    </w:p>
+    <w:p>
+      <w:pPr>
+        <w:ind w:firstLine="2250"/>
+      </w:pPr>
+      <w:r>
+        <w:rPr>
+          <w:noProof/>
+        </w:rPr>
+        <w:drawing>
+          <wp:inline distT="0" distB="0" distL="0" distR="0" wp14:anchorId="171C0355" wp14:editId="7BEFE586">
+            <wp:extent cx="4572000" cy="2733675"/>
+            <wp:effectExtent l="0" t="0" r="0" b="0"/>
+            <wp:docPr id="543191246" name="Picture 543191246"/>
+            <wp:cNvGraphicFramePr>
+              <a:graphicFrameLocks xmlns:a="http://schemas.openxmlformats.org/drawingml/2006/main" noChangeAspect="1"/>
+            </wp:cNvGraphicFramePr>
+            <a:graphic xmlns:a="http://schemas.openxmlformats.org/drawingml/2006/main">
+              <a:graphicData uri="http://schemas.openxmlformats.org/drawingml/2006/picture">
+                <pic:pic xmlns:pic="http://schemas.openxmlformats.org/drawingml/2006/picture">
+                  <pic:nvPicPr>
+                    <pic:cNvPr id="0" name=""/>
+                    <pic:cNvPicPr/>
+                  </pic:nvPicPr>
+                  <pic:blipFill>
+                    <a:blip r:embed="rId30" cstate="print">
+                      <a:extLst>
+                        <a:ext uri="{28A0092B-C50C-407E-A947-70E740481C1C}">
+                          <a14:useLocalDpi xmlns:a14="http://schemas.microsoft.com/office/drawing/2010/main" val="0"/>
+                        </a:ext>
+                      </a:extLst>
+                    </a:blip>
+                    <a:stretch>
+                      <a:fillRect/>
+                    </a:stretch>
+                  </pic:blipFill>
+                  <pic:spPr>
+                    <a:xfrm>
+                      <a:off x="0" y="0"/>
                       <a:ext cx="4572000" cy="2733675"/>
                     </a:xfrm>
                     <a:prstGeom prst="rect">
@@ -2282,7 +2331,7 @@
       <w:r>
         <w:t xml:space="preserve"> (the one you added as a collaborator and a reviewer).  After you log in, you can either go to </w:t>
       </w:r>
-      <w:hyperlink r:id="rId30">
+      <w:hyperlink r:id="rId31">
         <w:r>
           <w:rPr>
             <w:rStyle w:val="Hyperlink"/>
@@ -2319,7 +2368,7 @@
                     <pic:cNvPicPr/>
                   </pic:nvPicPr>
                   <pic:blipFill>
-                    <a:blip r:embed="rId31"/>
+                    <a:blip r:embed="rId32"/>
                     <a:stretch>
                       <a:fillRect/>
                     </a:stretch>
@@ -2345,7 +2394,6 @@
         <w:ind w:left="720" w:hanging="360"/>
       </w:pPr>
       <w:r>
-        <w:lastRenderedPageBreak/>
         <w:t xml:space="preserve">2. This will </w:t>
       </w:r>
       <w:proofErr w:type="gramStart"/>
@@ -2378,7 +2426,7 @@
                     <pic:cNvPicPr/>
                   </pic:nvPicPr>
                   <pic:blipFill>
-                    <a:blip r:embed="rId32">
+                    <a:blip r:embed="rId33">
                       <a:extLst>
                         <a:ext uri="{28A0092B-C50C-407E-A947-70E740481C1C}">
                           <a14:useLocalDpi xmlns:a14="http://schemas.microsoft.com/office/drawing/2010/main" val="0"/>
@@ -2448,7 +2496,7 @@
                     <pic:cNvPicPr/>
                   </pic:nvPicPr>
                   <pic:blipFill>
-                    <a:blip r:embed="rId33"/>
+                    <a:blip r:embed="rId34"/>
                     <a:stretch>
                       <a:fillRect/>
                     </a:stretch>
@@ -2490,6 +2538,7 @@
         <w:rPr>
           <w:noProof/>
         </w:rPr>
+        <w:lastRenderedPageBreak/>
         <w:drawing>
           <wp:inline distT="0" distB="0" distL="0" distR="0" wp14:anchorId="52B9F011" wp14:editId="1F313414">
             <wp:extent cx="4572000" cy="2495550"/>
@@ -2506,7 +2555,7 @@
                     <pic:cNvPicPr/>
                   </pic:nvPicPr>
                   <pic:blipFill>
-                    <a:blip r:embed="rId34">
+                    <a:blip r:embed="rId35">
                       <a:extLst>
                         <a:ext uri="{28A0092B-C50C-407E-A947-70E740481C1C}">
                           <a14:useLocalDpi xmlns:a14="http://schemas.microsoft.com/office/drawing/2010/main" val="0"/>
@@ -2538,7 +2587,6 @@
         <w:ind w:left="720" w:hanging="360"/>
       </w:pPr>
       <w:r>
-        <w:lastRenderedPageBreak/>
         <w:t>5</w:t>
       </w:r>
       <w:r>
@@ -2569,7 +2617,7 @@
                     <pic:cNvPicPr/>
                   </pic:nvPicPr>
                   <pic:blipFill>
-                    <a:blip r:embed="rId35"/>
+                    <a:blip r:embed="rId36"/>
                     <a:stretch>
                       <a:fillRect/>
                     </a:stretch>
@@ -2641,6 +2689,7 @@
         <w:rPr>
           <w:noProof/>
         </w:rPr>
+        <w:lastRenderedPageBreak/>
         <w:drawing>
           <wp:inline distT="0" distB="0" distL="0" distR="0" wp14:anchorId="262904B0" wp14:editId="218886FF">
             <wp:extent cx="4572000" cy="3276600"/>
@@ -2657,7 +2706,7 @@
                     <pic:cNvPicPr/>
                   </pic:nvPicPr>
                   <pic:blipFill>
-                    <a:blip r:embed="rId36">
+                    <a:blip r:embed="rId37">
                       <a:extLst>
                         <a:ext uri="{28A0092B-C50C-407E-A947-70E740481C1C}">
                           <a14:useLocalDpi xmlns:a14="http://schemas.microsoft.com/office/drawing/2010/main" val="0"/>
@@ -2703,6 +2752,9 @@
         <w:t xml:space="preserve">  </w:t>
       </w:r>
       <w:r>
+        <w:t xml:space="preserve">When done looking at the changes, go back to the "Conversation" tab.  </w:t>
+      </w:r>
+      <w:r>
         <w:t>Now, you can go ahead and merge the pull request by clicking on the “Merge pull request” button and then the “Confirm merge” button.</w:t>
       </w:r>
     </w:p>
@@ -2714,7 +2766,6 @@
         <w:rPr>
           <w:noProof/>
         </w:rPr>
-        <w:lastRenderedPageBreak/>
         <w:drawing>
           <wp:inline distT="0" distB="0" distL="0" distR="0" wp14:anchorId="6EB87AA6" wp14:editId="77AD804D">
             <wp:extent cx="3397348" cy="1595495"/>
@@ -2731,7 +2782,7 @@
                     <pic:cNvPicPr/>
                   </pic:nvPicPr>
                   <pic:blipFill>
-                    <a:blip r:embed="rId37"/>
+                    <a:blip r:embed="rId38"/>
                     <a:stretch>
                       <a:fillRect/>
                     </a:stretch>
@@ -2776,7 +2827,7 @@
                     <pic:cNvPicPr/>
                   </pic:nvPicPr>
                   <pic:blipFill>
-                    <a:blip r:embed="rId38"/>
+                    <a:blip r:embed="rId39"/>
                     <a:stretch>
                       <a:fillRect/>
                     </a:stretch>
@@ -2829,7 +2880,7 @@
                     <pic:cNvPicPr/>
                   </pic:nvPicPr>
                   <pic:blipFill>
-                    <a:blip r:embed="rId39">
+                    <a:blip r:embed="rId40">
                       <a:extLst>
                         <a:ext uri="{28A0092B-C50C-407E-A947-70E740481C1C}">
                           <a14:useLocalDpi xmlns:a14="http://schemas.microsoft.com/office/drawing/2010/main" val="0"/>
@@ -2858,15 +2909,10 @@
     </w:p>
     <w:p>
       <w:pPr>
-        <w:ind w:firstLine="990"/>
-        <w:jc w:val="center"/>
-      </w:pPr>
-    </w:p>
-    <w:p>
-      <w:pPr>
         <w:ind w:left="720" w:hanging="360"/>
       </w:pPr>
       <w:r>
+        <w:lastRenderedPageBreak/>
         <w:t xml:space="preserve">9.  </w:t>
       </w:r>
       <w:r>
@@ -2903,7 +2949,7 @@
                     <pic:cNvPicPr/>
                   </pic:nvPicPr>
                   <pic:blipFill>
-                    <a:blip r:embed="rId40"/>
+                    <a:blip r:embed="rId41"/>
                     <a:stretch>
                       <a:fillRect/>
                     </a:stretch>
@@ -2964,7 +3010,7 @@
                     <pic:cNvPicPr/>
                   </pic:nvPicPr>
                   <pic:blipFill>
-                    <a:blip r:embed="rId41"/>
+                    <a:blip r:embed="rId42"/>
                     <a:stretch>
                       <a:fillRect/>
                     </a:stretch>
@@ -2996,7 +3042,6 @@
         <w:rPr>
           <w:noProof/>
         </w:rPr>
-        <w:lastRenderedPageBreak/>
         <w:drawing>
           <wp:inline distT="0" distB="0" distL="0" distR="0" wp14:anchorId="4189364E" wp14:editId="0F18544B">
             <wp:extent cx="3418449" cy="2224524"/>
@@ -3013,7 +3058,7 @@
                     <pic:cNvPicPr/>
                   </pic:nvPicPr>
                   <pic:blipFill>
-                    <a:blip r:embed="rId42"/>
+                    <a:blip r:embed="rId43"/>
                     <a:stretch>
                       <a:fillRect/>
                     </a:stretch>
@@ -3057,9 +3102,9 @@
           <w:noProof/>
         </w:rPr>
         <w:drawing>
-          <wp:inline distT="0" distB="0" distL="0" distR="0" wp14:anchorId="4E658C8E" wp14:editId="7B119760">
-            <wp:extent cx="4572000" cy="3990975"/>
-            <wp:effectExtent l="0" t="0" r="0" b="0"/>
+          <wp:inline distT="0" distB="0" distL="0" distR="0" wp14:anchorId="4E658C8E" wp14:editId="4A3BC57B">
+            <wp:extent cx="2223971" cy="1941341"/>
+            <wp:effectExtent l="0" t="0" r="0" b="1905"/>
             <wp:docPr id="927781841" name="Picture 927781841"/>
             <wp:cNvGraphicFramePr>
               <a:graphicFrameLocks xmlns:a="http://schemas.openxmlformats.org/drawingml/2006/main" noChangeAspect="1"/>
@@ -3072,7 +3117,7 @@
                     <pic:cNvPicPr/>
                   </pic:nvPicPr>
                   <pic:blipFill>
-                    <a:blip r:embed="rId43">
+                    <a:blip r:embed="rId44" cstate="print">
                       <a:extLst>
                         <a:ext uri="{28A0092B-C50C-407E-A947-70E740481C1C}">
                           <a14:useLocalDpi xmlns:a14="http://schemas.microsoft.com/office/drawing/2010/main" val="0"/>
@@ -3086,7 +3131,7 @@
                   <pic:spPr>
                     <a:xfrm>
                       <a:off x="0" y="0"/>
-                      <a:ext cx="4572000" cy="3990975"/>
+                      <a:ext cx="2258870" cy="1971805"/>
                     </a:xfrm>
                     <a:prstGeom prst="rect">
                       <a:avLst/>
@@ -3110,6 +3155,7 @@
         <w:jc w:val="center"/>
       </w:pPr>
       <w:r>
+        <w:lastRenderedPageBreak/>
         <w:t>END OF LAB</w:t>
       </w:r>
     </w:p>
@@ -3183,7 +3229,7 @@
       <w:r>
         <w:t xml:space="preserve">1.    For this lab, we’ll make a fork of your current greetings-ci repo into your secondary GitHub account.  In another tab or session, log in to GitHub with your secondary GitHub ID. Then go to </w:t>
       </w:r>
-      <w:hyperlink r:id="rId44">
+      <w:hyperlink r:id="rId45">
         <w:r>
           <w:rPr>
             <w:rStyle w:val="Hyperlink"/>
@@ -3250,7 +3296,7 @@
                     <pic:cNvPicPr/>
                   </pic:nvPicPr>
                   <pic:blipFill>
-                    <a:blip r:embed="rId45">
+                    <a:blip r:embed="rId46">
                       <a:extLst>
                         <a:ext uri="{28A0092B-C50C-407E-A947-70E740481C1C}">
                           <a14:useLocalDpi xmlns:a14="http://schemas.microsoft.com/office/drawing/2010/main" val="0"/>
@@ -3293,11 +3339,9 @@
       <w:r>
         <w:t xml:space="preserve">3.    We want to propose adding a changelog and using conventional commits in the repository through our workflow file. Let’s create a new branch to try out any changes on. We’ll call it “changelog”.  In the “Code” tab, click on the branch dropdown that says “main”. Then in the text area that </w:t>
       </w:r>
-      <w:proofErr w:type="gramStart"/>
-      <w:r>
-        <w:t>says</w:t>
-      </w:r>
-      <w:proofErr w:type="gramEnd"/>
+      <w:r>
+        <w:t>says,</w:t>
+      </w:r>
       <w:r>
         <w:t xml:space="preserve"> “Find or create a branch…”, enter the text “changelog”.  Then click on the “Create branch: changelog from ‘main’” link.</w:t>
       </w:r>
@@ -3326,7 +3370,7 @@
                     <pic:cNvPicPr/>
                   </pic:nvPicPr>
                   <pic:blipFill>
-                    <a:blip r:embed="rId46">
+                    <a:blip r:embed="rId47">
                       <a:extLst>
                         <a:ext uri="{28A0092B-C50C-407E-A947-70E740481C1C}">
                           <a14:useLocalDpi xmlns:a14="http://schemas.microsoft.com/office/drawing/2010/main" val="0"/>
@@ -3379,7 +3423,21 @@
       </w:r>
       <w:proofErr w:type="spellEnd"/>
       <w:r>
-        <w:t xml:space="preserve"> file and edit it by clicking on the pencil icon again.  </w:t>
+        <w:t xml:space="preserve"> file </w:t>
+      </w:r>
+      <w:r>
+        <w:t>(hint: click on .</w:t>
+      </w:r>
+      <w:proofErr w:type="spellStart"/>
+      <w:r>
+        <w:t>githubs</w:t>
+      </w:r>
+      <w:proofErr w:type="spellEnd"/>
+      <w:r>
+        <w:t xml:space="preserve">/workflow row). </w:t>
+      </w:r>
+      <w:r>
+        <w:t xml:space="preserve">and edit it by clicking on the pencil icon again.  </w:t>
       </w:r>
       <w:proofErr w:type="gramStart"/>
       <w:r>
@@ -3387,7 +3445,11 @@
       </w:r>
       <w:proofErr w:type="gramEnd"/>
       <w:r>
-        <w:t xml:space="preserve"> to Lab 2, step 2 if you need a reminder of how to do this.  Then change the reference in the “on:” clause to add the “changelog” branch in addition to “main”. (Leave the </w:t>
+        <w:t xml:space="preserve"> to Lab 2, step 2 if you need a reminder of how to do this.  Then change the reference in the “on:” clause to add the “changelog” branch in </w:t>
+      </w:r>
+      <w:r>
+        <w:lastRenderedPageBreak/>
+        <w:t xml:space="preserve">addition to “main”. (Leave the </w:t>
       </w:r>
       <w:proofErr w:type="spellStart"/>
       <w:r>
@@ -3424,7 +3486,6 @@
         <w:rPr>
           <w:noProof/>
         </w:rPr>
-        <w:lastRenderedPageBreak/>
         <w:drawing>
           <wp:inline distT="0" distB="0" distL="0" distR="0" wp14:anchorId="4609ED25" wp14:editId="05DB6FF9">
             <wp:extent cx="3619500" cy="1549400"/>
@@ -3441,7 +3502,7 @@
                     <pic:cNvPicPr/>
                   </pic:nvPicPr>
                   <pic:blipFill>
-                    <a:blip r:embed="rId47"/>
+                    <a:blip r:embed="rId48"/>
                     <a:stretch>
                       <a:fillRect/>
                     </a:stretch>
@@ -3552,7 +3613,7 @@
                     <pic:cNvPicPr/>
                   </pic:nvPicPr>
                   <pic:blipFill>
-                    <a:blip r:embed="rId48"/>
+                    <a:blip r:embed="rId49"/>
                     <a:stretch>
                       <a:fillRect/>
                     </a:stretch>
@@ -3595,7 +3656,7 @@
                     <pic:cNvPicPr/>
                   </pic:nvPicPr>
                   <pic:blipFill>
-                    <a:blip r:embed="rId49"/>
+                    <a:blip r:embed="rId50"/>
                     <a:stretch>
                       <a:fillRect/>
                     </a:stretch>
@@ -3626,22 +3687,74 @@
         <w:ind w:left="720" w:hanging="360"/>
       </w:pPr>
       <w:r>
-        <w:t>6.  On the marketplace page for the action, you can read more about it if you want.  For simplicity, let’s just grab the code to use the default version by clicking on the green “Use latest version” button in the top right, and then clicking on the copy icon next to the right of the text in the dialog that pops up.</w:t>
-      </w:r>
+        <w:t xml:space="preserve">6.  On the marketplace page for the action, you can read more about it if you want. </w:t>
+      </w:r>
+      <w:r>
+        <w:t xml:space="preserve"> </w:t>
+      </w:r>
+      <w:r>
+        <w:t xml:space="preserve">Now we want to use version 3.14.0. </w:t>
+      </w:r>
+      <w:r>
+        <w:t xml:space="preserve"> For simplicity, let’s grab the code to use th</w:t>
+      </w:r>
+      <w:r>
+        <w:t xml:space="preserve">at version </w:t>
+      </w:r>
+      <w:r>
+        <w:t xml:space="preserve"> clicking on the</w:t>
+      </w:r>
+      <w:r>
+        <w:t xml:space="preserve"> arrow to the right of the big</w:t>
+      </w:r>
+      <w:r>
+        <w:t xml:space="preserve"> green “Use latest version” button in the top right</w:t>
+      </w:r>
+      <w:r>
+        <w:t xml:space="preserve"> of the page</w:t>
+      </w:r>
+      <w:r>
+        <w:t>,</w:t>
+      </w:r>
+      <w:r>
+        <w:t xml:space="preserve"> selecting the row for v3.14.0,</w:t>
+      </w:r>
+      <w:r>
+        <w:t xml:space="preserve"> and then clicking on the copy icon next to the right of the text in the dialog that pops up.</w:t>
+      </w:r>
+      <w:r>
+        <w:t xml:space="preserve">  </w:t>
+      </w:r>
+    </w:p>
+    <w:p>
+      <w:pPr>
+        <w:ind w:left="720" w:hanging="360"/>
+      </w:pPr>
+    </w:p>
+    <w:p>
+      <w:pPr>
+        <w:ind w:left="720" w:hanging="360"/>
+      </w:pPr>
+      <w:r>
+        <w:tab/>
+      </w:r>
+    </w:p>
+    <w:p>
+      <w:pPr>
+        <w:ind w:left="720" w:hanging="360"/>
+      </w:pPr>
     </w:p>
     <w:p>
       <w:pPr>
         <w:ind w:left="720" w:firstLine="810"/>
       </w:pPr>
       <w:r>
-        <w:rPr>
-          <w:noProof/>
-        </w:rPr>
+        <w:lastRenderedPageBreak/>
         <w:drawing>
-          <wp:inline distT="0" distB="0" distL="0" distR="0" wp14:anchorId="41C0EE97" wp14:editId="4573B029">
-            <wp:extent cx="3606659" cy="1568563"/>
-            <wp:effectExtent l="0" t="0" r="635" b="0"/>
-            <wp:docPr id="70" name="Picture 70" descr="Graphical user interface, application, Teams&#10;&#10;Description automatically generated"/>
+          <wp:inline distT="0" distB="0" distL="0" distR="0" wp14:anchorId="01EC3119" wp14:editId="030BFA64">
+            <wp:extent cx="4466492" cy="2729523"/>
+            <wp:effectExtent l="0" t="0" r="4445" b="1270"/>
+            <wp:docPr id="2" name="Picture 2" descr="Graphical user interface, text, application&#10;&#10;Description automatically generated"/>
             <wp:cNvGraphicFramePr>
               <a:graphicFrameLocks xmlns:a="http://schemas.openxmlformats.org/drawingml/2006/main" noChangeAspect="1"/>
             </wp:cNvGraphicFramePr>
@@ -3649,11 +3762,11 @@
               <a:graphicData uri="http://schemas.openxmlformats.org/drawingml/2006/picture">
                 <pic:pic xmlns:pic="http://schemas.openxmlformats.org/drawingml/2006/picture">
                   <pic:nvPicPr>
-                    <pic:cNvPr id="70" name="Picture 70" descr="Graphical user interface, application, Teams&#10;&#10;Description automatically generated"/>
+                    <pic:cNvPr id="2" name="Picture 2" descr="Graphical user interface, text, application&#10;&#10;Description automatically generated"/>
                     <pic:cNvPicPr/>
                   </pic:nvPicPr>
                   <pic:blipFill>
-                    <a:blip r:embed="rId50"/>
+                    <a:blip r:embed="rId51"/>
                     <a:stretch>
                       <a:fillRect/>
                     </a:stretch>
@@ -3661,7 +3774,7 @@
                   <pic:spPr>
                     <a:xfrm>
                       <a:off x="0" y="0"/>
-                      <a:ext cx="3640994" cy="1583495"/>
+                      <a:ext cx="4478685" cy="2736975"/>
                     </a:xfrm>
                     <a:prstGeom prst="rect">
                       <a:avLst/>
@@ -3681,6 +3794,66 @@
     </w:p>
     <w:p>
       <w:pPr>
+        <w:ind w:left="720" w:firstLine="810"/>
+      </w:pPr>
+      <w:r>
+        <w:t>Then, click on the "Use v3.14.0" green button to get the code and click on the copy icon to use it.</w:t>
+      </w:r>
+    </w:p>
+    <w:p>
+      <w:pPr>
+        <w:ind w:left="720" w:firstLine="810"/>
+      </w:pPr>
+    </w:p>
+    <w:p>
+      <w:pPr>
+        <w:ind w:left="720" w:firstLine="810"/>
+      </w:pPr>
+      <w:r>
+        <w:drawing>
+          <wp:inline distT="0" distB="0" distL="0" distR="0" wp14:anchorId="144F15EF" wp14:editId="261B795B">
+            <wp:extent cx="4438357" cy="1486439"/>
+            <wp:effectExtent l="0" t="0" r="0" b="0"/>
+            <wp:docPr id="3" name="Picture 3" descr="Graphical user interface, application, Teams&#10;&#10;Description automatically generated"/>
+            <wp:cNvGraphicFramePr>
+              <a:graphicFrameLocks xmlns:a="http://schemas.openxmlformats.org/drawingml/2006/main" noChangeAspect="1"/>
+            </wp:cNvGraphicFramePr>
+            <a:graphic xmlns:a="http://schemas.openxmlformats.org/drawingml/2006/main">
+              <a:graphicData uri="http://schemas.openxmlformats.org/drawingml/2006/picture">
+                <pic:pic xmlns:pic="http://schemas.openxmlformats.org/drawingml/2006/picture">
+                  <pic:nvPicPr>
+                    <pic:cNvPr id="3" name="Picture 3" descr="Graphical user interface, application, Teams&#10;&#10;Description automatically generated"/>
+                    <pic:cNvPicPr/>
+                  </pic:nvPicPr>
+                  <pic:blipFill>
+                    <a:blip r:embed="rId52"/>
+                    <a:stretch>
+                      <a:fillRect/>
+                    </a:stretch>
+                  </pic:blipFill>
+                  <pic:spPr>
+                    <a:xfrm>
+                      <a:off x="0" y="0"/>
+                      <a:ext cx="4457560" cy="1492870"/>
+                    </a:xfrm>
+                    <a:prstGeom prst="rect">
+                      <a:avLst/>
+                    </a:prstGeom>
+                  </pic:spPr>
+                </pic:pic>
+              </a:graphicData>
+            </a:graphic>
+          </wp:inline>
+        </w:drawing>
+      </w:r>
+    </w:p>
+    <w:p>
+      <w:pPr>
+        <w:ind w:left="720" w:firstLine="810"/>
+      </w:pPr>
+    </w:p>
+    <w:p>
+      <w:pPr>
         <w:ind w:left="720" w:hanging="360"/>
         <w:rPr>
           <w:b/>
@@ -3751,13 +3924,6 @@
       </w:r>
       <w:r>
         <w:t xml:space="preserve">  </w:t>
-      </w:r>
-      <w:r>
-        <w:rPr>
-          <w:b/>
-          <w:bCs/>
-        </w:rPr>
-        <w:t>Also set the version to "@v3.14.0".</w:t>
       </w:r>
     </w:p>
     <w:p>
@@ -3789,7 +3955,7 @@
                     <pic:cNvPicPr/>
                   </pic:nvPicPr>
                   <pic:blipFill>
-                    <a:blip r:embed="rId51"/>
+                    <a:blip r:embed="rId53"/>
                     <a:stretch>
                       <a:fillRect/>
                     </a:stretch>
@@ -3852,7 +4018,7 @@
                     <pic:cNvPicPr/>
                   </pic:nvPicPr>
                   <pic:blipFill>
-                    <a:blip r:embed="rId52"/>
+                    <a:blip r:embed="rId54"/>
                     <a:stretch>
                       <a:fillRect/>
                     </a:stretch>
@@ -3918,7 +4084,7 @@
                     <pic:cNvPicPr/>
                   </pic:nvPicPr>
                   <pic:blipFill>
-                    <a:blip r:embed="rId53"/>
+                    <a:blip r:embed="rId55"/>
                     <a:stretch>
                       <a:fillRect/>
                     </a:stretch>
@@ -3945,7 +4111,6 @@
         <w:ind w:left="720" w:hanging="360"/>
       </w:pPr>
       <w:r>
-        <w:lastRenderedPageBreak/>
         <w:t xml:space="preserve">10. </w:t>
       </w:r>
       <w:r>
@@ -4034,6 +4199,7 @@
     </w:p>
     <w:p>
       <w:r>
+        <w:lastRenderedPageBreak/>
         <w:tab/>
       </w:r>
       <w:r>
@@ -4065,7 +4231,7 @@
                     <pic:cNvPicPr/>
                   </pic:nvPicPr>
                   <pic:blipFill>
-                    <a:blip r:embed="rId54"/>
+                    <a:blip r:embed="rId56"/>
                     <a:stretch>
                       <a:fillRect/>
                     </a:stretch>
@@ -4148,7 +4314,7 @@
                     <pic:cNvPicPr/>
                   </pic:nvPicPr>
                   <pic:blipFill>
-                    <a:blip r:embed="rId55"/>
+                    <a:blip r:embed="rId57"/>
                     <a:stretch>
                       <a:fillRect/>
                     </a:stretch>
@@ -4192,31 +4358,6 @@
     </w:p>
     <w:p>
       <w:pPr>
-        <w:ind w:firstLine="2880"/>
-      </w:pPr>
-    </w:p>
-    <w:p>
-      <w:pPr>
-        <w:ind w:firstLine="2880"/>
-      </w:pPr>
-    </w:p>
-    <w:p>
-      <w:pPr>
-        <w:ind w:firstLine="2880"/>
-      </w:pPr>
-    </w:p>
-    <w:p>
-      <w:pPr>
-        <w:ind w:firstLine="2880"/>
-      </w:pPr>
-    </w:p>
-    <w:p>
-      <w:pPr>
-        <w:ind w:firstLine="2880"/>
-      </w:pPr>
-    </w:p>
-    <w:p>
-      <w:pPr>
         <w:rPr>
           <w:b/>
         </w:rPr>
@@ -4225,135 +4366,137 @@
         <w:rPr>
           <w:b/>
         </w:rPr>
+        <w:t>L</w:t>
+      </w:r>
+      <w:r>
+        <w:rPr>
+          <w:b/>
+        </w:rPr>
+        <w:t xml:space="preserve">ab </w:t>
+      </w:r>
+      <w:r>
+        <w:rPr>
+          <w:b/>
+        </w:rPr>
+        <w:t xml:space="preserve">5 – </w:t>
+      </w:r>
+      <w:r>
+        <w:rPr>
+          <w:b/>
+        </w:rPr>
+        <w:t xml:space="preserve">Pull </w:t>
+      </w:r>
+      <w:r>
+        <w:rPr>
+          <w:b/>
+        </w:rPr>
+        <w:t xml:space="preserve">requests </w:t>
+      </w:r>
+      <w:r>
+        <w:rPr>
+          <w:b/>
+        </w:rPr>
+        <w:t>from other users</w:t>
+      </w:r>
+    </w:p>
+    <w:p>
+      <w:pPr>
+        <w:rPr>
+          <w:b/>
+        </w:rPr>
+      </w:pPr>
+      <w:r>
+        <w:rPr>
+          <w:b/>
+        </w:rPr>
+        <w:t xml:space="preserve">Purpose: In this lab, we’ll </w:t>
+      </w:r>
+      <w:r>
+        <w:rPr>
+          <w:b/>
+        </w:rPr>
+        <w:t xml:space="preserve">see how to </w:t>
+      </w:r>
+      <w:r>
+        <w:rPr>
+          <w:b/>
+        </w:rPr>
+        <w:t>take our new code and execute a pull request from another user</w:t>
+      </w:r>
+      <w:r>
+        <w:rPr>
+          <w:b/>
+        </w:rPr>
+        <w:t xml:space="preserve">. </w:t>
+      </w:r>
+    </w:p>
+    <w:p>
+      <w:pPr>
+        <w:rPr>
+          <w:b/>
+        </w:rPr>
+      </w:pPr>
+    </w:p>
+    <w:p>
+      <w:pPr>
+        <w:ind w:left="720" w:hanging="360"/>
+      </w:pPr>
+      <w:r>
+        <w:t xml:space="preserve">1.    Now that we have our code changes for the changelog in our forked repository (under the secondary </w:t>
+      </w:r>
+      <w:proofErr w:type="spellStart"/>
+      <w:r>
+        <w:t>userid</w:t>
+      </w:r>
+      <w:proofErr w:type="spellEnd"/>
+      <w:r>
+        <w:t xml:space="preserve">), let’s see how to get them merged back into the original repository (primary </w:t>
+      </w:r>
+      <w:proofErr w:type="spellStart"/>
+      <w:r>
+        <w:t>userid</w:t>
+      </w:r>
+      <w:proofErr w:type="spellEnd"/>
+      <w:r>
+        <w:t xml:space="preserve">) via another pull request – this time between two separate repositories.  </w:t>
+      </w:r>
+    </w:p>
+    <w:p>
+      <w:pPr>
+        <w:ind w:left="720" w:hanging="360"/>
+      </w:pPr>
+      <w:r>
+        <w:t xml:space="preserve">2.   Still in the forked repository under your secondary GitHub </w:t>
+      </w:r>
+      <w:proofErr w:type="spellStart"/>
+      <w:r>
+        <w:t>userid</w:t>
+      </w:r>
+      <w:proofErr w:type="spellEnd"/>
+      <w:r>
+        <w:t xml:space="preserve"> and in the “changelog” branch, in preparation for the pull request, let’s delete the CHANGELOG.md file so the target repo can create its own new one.  Go back to the “Code” tab at the top of the </w:t>
+      </w:r>
+      <w:r>
+        <w:t>repository and</w:t>
+      </w:r>
+      <w:r>
+        <w:t xml:space="preserve"> select the “CHANGELOG.md” file. Click on the trashcan icon on the far right in the gray bar above the text of the file.  Then go ahead and commit those changes – just leave the commit message as-is.</w:t>
+      </w:r>
+    </w:p>
+    <w:p>
+      <w:pPr>
+        <w:ind w:left="720" w:hanging="360"/>
+      </w:pPr>
+    </w:p>
+    <w:p>
+      <w:pPr>
+        <w:ind w:left="720" w:hanging="360"/>
+      </w:pPr>
+      <w:r>
+        <w:rPr>
+          <w:noProof/>
+        </w:rPr>
         <w:lastRenderedPageBreak/>
-        <w:t>L</w:t>
-      </w:r>
-      <w:r>
-        <w:rPr>
-          <w:b/>
-        </w:rPr>
-        <w:t xml:space="preserve">ab </w:t>
-      </w:r>
-      <w:r>
-        <w:rPr>
-          <w:b/>
-        </w:rPr>
-        <w:t xml:space="preserve">5 – </w:t>
-      </w:r>
-      <w:r>
-        <w:rPr>
-          <w:b/>
-        </w:rPr>
-        <w:t xml:space="preserve">Pull </w:t>
-      </w:r>
-      <w:r>
-        <w:rPr>
-          <w:b/>
-        </w:rPr>
-        <w:t xml:space="preserve">requests </w:t>
-      </w:r>
-      <w:r>
-        <w:rPr>
-          <w:b/>
-        </w:rPr>
-        <w:t>from other users</w:t>
-      </w:r>
-    </w:p>
-    <w:p>
-      <w:pPr>
-        <w:rPr>
-          <w:b/>
-        </w:rPr>
-      </w:pPr>
-      <w:r>
-        <w:rPr>
-          <w:b/>
-        </w:rPr>
-        <w:t xml:space="preserve">Purpose: In this lab, we’ll </w:t>
-      </w:r>
-      <w:r>
-        <w:rPr>
-          <w:b/>
-        </w:rPr>
-        <w:t xml:space="preserve">see how to </w:t>
-      </w:r>
-      <w:r>
-        <w:rPr>
-          <w:b/>
-        </w:rPr>
-        <w:t>take our new code and execute a pull request from another user</w:t>
-      </w:r>
-      <w:r>
-        <w:rPr>
-          <w:b/>
-        </w:rPr>
-        <w:t xml:space="preserve">. </w:t>
-      </w:r>
-    </w:p>
-    <w:p>
-      <w:pPr>
-        <w:ind w:firstLine="2880"/>
-      </w:pPr>
-    </w:p>
-    <w:p>
-      <w:pPr>
-        <w:ind w:left="720" w:hanging="360"/>
-      </w:pPr>
-      <w:r>
-        <w:t xml:space="preserve">1.    Now that we have our code changes for the changelog in our forked repository (under the secondary </w:t>
-      </w:r>
-      <w:proofErr w:type="spellStart"/>
-      <w:r>
-        <w:t>userid</w:t>
-      </w:r>
-      <w:proofErr w:type="spellEnd"/>
-      <w:r>
-        <w:t xml:space="preserve">), let’s see how to get them merged back into the original repository (primary </w:t>
-      </w:r>
-      <w:proofErr w:type="spellStart"/>
-      <w:r>
-        <w:t>userid</w:t>
-      </w:r>
-      <w:proofErr w:type="spellEnd"/>
-      <w:r>
-        <w:t xml:space="preserve">) via another pull request – this time between two separate repositories.  </w:t>
-      </w:r>
-    </w:p>
-    <w:p>
-      <w:pPr>
-        <w:ind w:left="720" w:hanging="360"/>
-      </w:pPr>
-      <w:r>
-        <w:t xml:space="preserve">2.   Still in the forked repository under your secondary GitHub </w:t>
-      </w:r>
-      <w:proofErr w:type="spellStart"/>
-      <w:r>
-        <w:t>userid</w:t>
-      </w:r>
-      <w:proofErr w:type="spellEnd"/>
-      <w:r>
-        <w:t xml:space="preserve"> and in the “changelog” branch, in preparation for the pull request, let’s delete the CHANGELOG.md file so the target repo can create its own new one.  Go back to the “Code” tab at the top of the </w:t>
-      </w:r>
-      <w:r>
-        <w:t>repository and</w:t>
-      </w:r>
-      <w:r>
-        <w:t xml:space="preserve"> select the “CHANGELOG.md” file. Click on the trashcan icon on the far right in the gray bar above the text of the file.  Then go ahead and commit those changes – just leave the commit message as-is.</w:t>
-      </w:r>
-    </w:p>
-    <w:p>
-      <w:pPr>
-        <w:ind w:left="720" w:hanging="360"/>
-      </w:pPr>
-    </w:p>
-    <w:p>
-      <w:pPr>
-        <w:ind w:left="720" w:hanging="360"/>
-      </w:pPr>
-      <w:r>
-        <w:rPr>
-          <w:noProof/>
-        </w:rPr>
         <w:drawing>
           <wp:inline distT="0" distB="0" distL="0" distR="0" wp14:anchorId="46654043" wp14:editId="49CEF892">
             <wp:extent cx="6858000" cy="1625600"/>
@@ -4370,7 +4513,7 @@
                     <pic:cNvPicPr/>
                   </pic:nvPicPr>
                   <pic:blipFill>
-                    <a:blip r:embed="rId56">
+                    <a:blip r:embed="rId58">
                       <a:extLst>
                         <a:ext uri="{28A0092B-C50C-407E-A947-70E740481C1C}">
                           <a14:useLocalDpi xmlns:a14="http://schemas.microsoft.com/office/drawing/2010/main" val="0"/>
@@ -4453,7 +4596,7 @@
                     <pic:cNvPicPr/>
                   </pic:nvPicPr>
                   <pic:blipFill>
-                    <a:blip r:embed="rId57">
+                    <a:blip r:embed="rId59">
                       <a:extLst>
                         <a:ext uri="{28A0092B-C50C-407E-A947-70E740481C1C}">
                           <a14:useLocalDpi xmlns:a14="http://schemas.microsoft.com/office/drawing/2010/main" val="0"/>
@@ -4536,7 +4679,7 @@
                     <pic:cNvPicPr/>
                   </pic:nvPicPr>
                   <pic:blipFill>
-                    <a:blip r:embed="rId58">
+                    <a:blip r:embed="rId60">
                       <a:extLst>
                         <a:ext uri="{28A0092B-C50C-407E-A947-70E740481C1C}">
                           <a14:useLocalDpi xmlns:a14="http://schemas.microsoft.com/office/drawing/2010/main" val="0"/>
@@ -4568,22 +4711,21 @@
         <w:ind w:left="720" w:hanging="360"/>
       </w:pPr>
       <w:r>
-        <w:lastRenderedPageBreak/>
         <w:t>6.   On the next screen, you can just enter an appropriate comment and then click the next “Create pull request” button.  After this, you’ll see a screen that summarizes the pull request with tabs across the top to look at the commits, checks, and files that were changed.</w:t>
       </w:r>
     </w:p>
     <w:p>
       <w:pPr>
-        <w:ind w:left="720" w:hanging="360"/>
+        <w:ind w:left="720" w:firstLine="1980"/>
       </w:pPr>
       <w:r>
         <w:rPr>
           <w:noProof/>
         </w:rPr>
         <w:drawing>
-          <wp:inline distT="0" distB="0" distL="0" distR="0" wp14:anchorId="1A8A03AE" wp14:editId="3BD70D83">
-            <wp:extent cx="4572000" cy="2838450"/>
-            <wp:effectExtent l="0" t="0" r="0" b="0"/>
+          <wp:inline distT="0" distB="0" distL="0" distR="0" wp14:anchorId="1A8A03AE" wp14:editId="44C53A49">
+            <wp:extent cx="3003452" cy="1864643"/>
+            <wp:effectExtent l="0" t="0" r="0" b="2540"/>
             <wp:docPr id="1673547251" name="Picture 1673547251"/>
             <wp:cNvGraphicFramePr>
               <a:graphicFrameLocks xmlns:a="http://schemas.openxmlformats.org/drawingml/2006/main" noChangeAspect="1"/>
@@ -4596,7 +4738,7 @@
                     <pic:cNvPicPr/>
                   </pic:nvPicPr>
                   <pic:blipFill>
-                    <a:blip r:embed="rId59">
+                    <a:blip r:embed="rId61" cstate="print">
                       <a:extLst>
                         <a:ext uri="{28A0092B-C50C-407E-A947-70E740481C1C}">
                           <a14:useLocalDpi xmlns:a14="http://schemas.microsoft.com/office/drawing/2010/main" val="0"/>
@@ -4610,7 +4752,7 @@
                   <pic:spPr>
                     <a:xfrm>
                       <a:off x="0" y="0"/>
-                      <a:ext cx="4572000" cy="2838450"/>
+                      <a:ext cx="3012133" cy="1870032"/>
                     </a:xfrm>
                     <a:prstGeom prst="rect">
                       <a:avLst/>
@@ -4684,7 +4826,7 @@
                     <pic:cNvPicPr/>
                   </pic:nvPicPr>
                   <pic:blipFill>
-                    <a:blip r:embed="rId60">
+                    <a:blip r:embed="rId62">
                       <a:extLst>
                         <a:ext uri="{28A0092B-C50C-407E-A947-70E740481C1C}">
                           <a14:useLocalDpi xmlns:a14="http://schemas.microsoft.com/office/drawing/2010/main" val="0"/>
@@ -4743,7 +4885,7 @@
                     <pic:cNvPicPr/>
                   </pic:nvPicPr>
                   <pic:blipFill>
-                    <a:blip r:embed="rId61">
+                    <a:blip r:embed="rId63">
                       <a:extLst>
                         <a:ext uri="{28A0092B-C50C-407E-A947-70E740481C1C}">
                           <a14:useLocalDpi xmlns:a14="http://schemas.microsoft.com/office/drawing/2010/main" val="0"/>
@@ -4780,7 +4922,6 @@
         <w:ind w:left="720" w:hanging="360"/>
       </w:pPr>
       <w:r>
-        <w:lastRenderedPageBreak/>
         <w:t xml:space="preserve">9.  After the operation finishes, the workflow should have </w:t>
       </w:r>
       <w:proofErr w:type="gramStart"/>
@@ -4829,7 +4970,7 @@
                     <pic:cNvPicPr/>
                   </pic:nvPicPr>
                   <pic:blipFill>
-                    <a:blip r:embed="rId62"/>
+                    <a:blip r:embed="rId64"/>
                     <a:stretch>
                       <a:fillRect/>
                     </a:stretch>
@@ -4860,6 +5001,7 @@
         <w:ind w:left="720" w:hanging="360"/>
       </w:pPr>
       <w:r>
+        <w:lastRenderedPageBreak/>
         <w:t>1</w:t>
       </w:r>
       <w:r>
@@ -4921,7 +5063,7 @@
                     <pic:cNvPicPr/>
                   </pic:nvPicPr>
                   <pic:blipFill>
-                    <a:blip r:embed="rId63" cstate="print">
+                    <a:blip r:embed="rId65" cstate="print">
                       <a:extLst>
                         <a:ext uri="{28A0092B-C50C-407E-A947-70E740481C1C}">
                           <a14:useLocalDpi xmlns:a14="http://schemas.microsoft.com/office/drawing/2010/main" val="0"/>
@@ -4972,7 +5114,7 @@
                     <pic:cNvPicPr/>
                   </pic:nvPicPr>
                   <pic:blipFill>
-                    <a:blip r:embed="rId64" cstate="print">
+                    <a:blip r:embed="rId66" cstate="print">
                       <a:extLst>
                         <a:ext uri="{28A0092B-C50C-407E-A947-70E740481C1C}">
                           <a14:useLocalDpi xmlns:a14="http://schemas.microsoft.com/office/drawing/2010/main" val="0"/>
@@ -5029,7 +5171,6 @@
         <w:rPr>
           <w:noProof/>
         </w:rPr>
-        <w:lastRenderedPageBreak/>
         <w:drawing>
           <wp:inline distT="0" distB="0" distL="0" distR="0" wp14:anchorId="12E9B73D" wp14:editId="17DBCEF4">
             <wp:extent cx="4572000" cy="1914525"/>
@@ -5046,7 +5187,7 @@
                     <pic:cNvPicPr/>
                   </pic:nvPicPr>
                   <pic:blipFill>
-                    <a:blip r:embed="rId65">
+                    <a:blip r:embed="rId67">
                       <a:extLst>
                         <a:ext uri="{28A0092B-C50C-407E-A947-70E740481C1C}">
                           <a14:useLocalDpi xmlns:a14="http://schemas.microsoft.com/office/drawing/2010/main" val="0"/>
@@ -5101,6 +5242,7 @@
         <w:rPr>
           <w:noProof/>
         </w:rPr>
+        <w:lastRenderedPageBreak/>
         <w:drawing>
           <wp:inline distT="0" distB="0" distL="0" distR="0" wp14:anchorId="6B7FAE7B" wp14:editId="77C578A7">
             <wp:extent cx="4572000" cy="1333500"/>
@@ -5117,7 +5259,7 @@
                     <pic:cNvPicPr/>
                   </pic:nvPicPr>
                   <pic:blipFill>
-                    <a:blip r:embed="rId66">
+                    <a:blip r:embed="rId68">
                       <a:extLst>
                         <a:ext uri="{28A0092B-C50C-407E-A947-70E740481C1C}">
                           <a14:useLocalDpi xmlns:a14="http://schemas.microsoft.com/office/drawing/2010/main" val="0"/>
@@ -5256,8 +5398,8 @@
       </w:pPr>
     </w:p>
     <w:sectPr>
-      <w:headerReference w:type="default" r:id="rId67"/>
-      <w:footerReference w:type="default" r:id="rId68"/>
+      <w:headerReference w:type="default" r:id="rId69"/>
+      <w:footerReference w:type="default" r:id="rId70"/>
       <w:pgSz w:w="12240" w:h="15840"/>
       <w:pgMar w:top="540" w:right="720" w:bottom="720" w:left="720" w:header="720" w:footer="720" w:gutter="0"/>
       <w:cols w:space="720"/>
@@ -5727,7 +5869,7 @@
                 </wp:anchor>
               </w:drawing>
             </mc:Choice>
-            <mc:Fallback xmlns:a14="http://schemas.microsoft.com/office/drawing/2010/main" xmlns:a="http://schemas.openxmlformats.org/drawingml/2006/main">
+            <mc:Fallback xmlns:a="http://schemas.openxmlformats.org/drawingml/2006/main" xmlns:a14="http://schemas.microsoft.com/office/drawing/2010/main">
               <w:pict>
                 <v:rect id="Rectangle 104" style="position:absolute;margin-left:0;margin-top:0;width:40.2pt;height:171.9pt;z-index:251659264;visibility:visible;mso-wrap-style:square;mso-width-percent:0;mso-height-percent:0;mso-wrap-distance-left:9pt;mso-wrap-distance-top:0;mso-wrap-distance-right:9pt;mso-wrap-distance-bottom:0;mso-position-horizontal:center;mso-position-horizontal-relative:right-margin-area;mso-position-vertical:bottom;mso-position-vertical-relative:margin;mso-width-percent:0;mso-height-percent:0;mso-width-relative:page;mso-height-relative:page;v-text-anchor:middle" o:spid="_x0000_s1033" o:allowincell="f" filled="f" stroked="f" w14:anchorId="389D40CB" o:gfxdata="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">
                   <v:textbox style="layout-flow:vertical;mso-layout-flow-alt:bottom-to-top;mso-fit-shape-to-text:t">
@@ -5818,7 +5960,7 @@
         <v:path o:extrusionok="f" gradientshapeok="t" o:connecttype="rect"/>
         <o:lock v:ext="edit" aspectratio="t"/>
       </v:shapetype>
-      <v:shape id="_x0000_i1040" type="#_x0000_t75" style="width:1pt;height:1pt;visibility:visible;mso-wrap-style:square" o:bullet="t">
+      <v:shape id="_x0000_i1035" type="#_x0000_t75" style="width:1pt;height:1pt;visibility:visible;mso-wrap-style:square" o:bullet="t">
         <v:imagedata r:id="rId1" o:title=""/>
       </v:shape>
     </w:pict>

</xml_diff>

<commit_message>
Updates for cicd3-1-labs to version 1.7
</commit_message>
<xml_diff>
--- a/cicd3-1-labs.docx
+++ b/cicd3-1-labs.docx
@@ -1,6 +1,6 @@
 
 <file path=word/document.xml><?xml version="1.0" encoding="utf-8"?>
-<w:document xmlns:wpc="http://schemas.microsoft.com/office/word/2010/wordprocessingCanvas" xmlns:cx="http://schemas.microsoft.com/office/drawing/2014/chartex" xmlns:cx1="http://schemas.microsoft.com/office/drawing/2015/9/8/chartex" xmlns:cx2="http://schemas.microsoft.com/office/drawing/2015/10/21/chartex" xmlns:cx3="http://schemas.microsoft.com/office/drawing/2016/5/9/chartex" xmlns:cx4="http://schemas.microsoft.com/office/drawing/2016/5/10/chartex" xmlns:cx5="http://schemas.microsoft.com/office/drawing/2016/5/11/chartex" xmlns:cx6="http://schemas.microsoft.com/office/drawing/2016/5/12/chartex" xmlns:cx7="http://schemas.microsoft.com/office/drawing/2016/5/13/chartex" xmlns:cx8="http://schemas.microsoft.com/office/drawing/2016/5/14/chartex" xmlns:mc="http://schemas.openxmlformats.org/markup-compatibility/2006" xmlns:aink="http://schemas.microsoft.com/office/drawing/2016/ink" xmlns:am3d="http://schemas.microsoft.com/office/drawing/2017/model3d" xmlns:o="urn:schemas-microsoft-com:office:office" xmlns:oel="http://schemas.microsoft.com/office/2019/extlst" xmlns:r="http://schemas.openxmlformats.org/officeDocument/2006/relationships" xmlns:m="http://schemas.openxmlformats.org/officeDocument/2006/math" xmlns:v="urn:schemas-microsoft-com:vml" xmlns:wp14="http://schemas.microsoft.com/office/word/2010/wordprocessingDrawing" xmlns:wp="http://schemas.openxmlformats.org/drawingml/2006/wordprocessingDrawing" xmlns:w10="urn:schemas-microsoft-com:office:word" xmlns:w="http://schemas.openxmlformats.org/wordprocessingml/2006/main" xmlns:w14="http://schemas.microsoft.com/office/word/2010/wordml" xmlns:w15="http://schemas.microsoft.com/office/word/2012/wordml" xmlns:w16cex="http://schemas.microsoft.com/office/word/2018/wordml/cex" xmlns:w16cid="http://schemas.microsoft.com/office/word/2016/wordml/cid" xmlns:w16="http://schemas.microsoft.com/office/word/2018/wordml" xmlns:w16sdtdh="http://schemas.microsoft.com/office/word/2020/wordml/sdtdatahash" xmlns:w16se="http://schemas.microsoft.com/office/word/2015/wordml/symex" xmlns:wpg="http://schemas.microsoft.com/office/word/2010/wordprocessingGroup" xmlns:wpi="http://schemas.microsoft.com/office/word/2010/wordprocessingInk" xmlns:wne="http://schemas.microsoft.com/office/word/2006/wordml" xmlns:wps="http://schemas.microsoft.com/office/word/2010/wordprocessingShape" mc:Ignorable="w14 w15 w16se w16cid w16 w16cex w16sdtdh wp14">
+<w:document xmlns:wpc="http://schemas.microsoft.com/office/word/2010/wordprocessingCanvas" xmlns:cx="http://schemas.microsoft.com/office/drawing/2014/chartex" xmlns:cx1="http://schemas.microsoft.com/office/drawing/2015/9/8/chartex" xmlns:cx2="http://schemas.microsoft.com/office/drawing/2015/10/21/chartex" xmlns:cx3="http://schemas.microsoft.com/office/drawing/2016/5/9/chartex" xmlns:cx4="http://schemas.microsoft.com/office/drawing/2016/5/10/chartex" xmlns:cx5="http://schemas.microsoft.com/office/drawing/2016/5/11/chartex" xmlns:cx6="http://schemas.microsoft.com/office/drawing/2016/5/12/chartex" xmlns:cx7="http://schemas.microsoft.com/office/drawing/2016/5/13/chartex" xmlns:cx8="http://schemas.microsoft.com/office/drawing/2016/5/14/chartex" xmlns:mc="http://schemas.openxmlformats.org/markup-compatibility/2006" xmlns:aink="http://schemas.microsoft.com/office/drawing/2016/ink" xmlns:am3d="http://schemas.microsoft.com/office/drawing/2017/model3d" xmlns:o="urn:schemas-microsoft-com:office:office" xmlns:oel="http://schemas.microsoft.com/office/2019/extlst" xmlns:r="http://schemas.openxmlformats.org/officeDocument/2006/relationships" xmlns:m="http://schemas.openxmlformats.org/officeDocument/2006/math" xmlns:v="urn:schemas-microsoft-com:vml" xmlns:wp14="http://schemas.microsoft.com/office/word/2010/wordprocessingDrawing" xmlns:wp="http://schemas.openxmlformats.org/drawingml/2006/wordprocessingDrawing" xmlns:w10="urn:schemas-microsoft-com:office:word" xmlns:w="http://schemas.openxmlformats.org/wordprocessingml/2006/main" xmlns:w14="http://schemas.microsoft.com/office/word/2010/wordml" xmlns:w15="http://schemas.microsoft.com/office/word/2012/wordml" xmlns:w16cex="http://schemas.microsoft.com/office/word/2018/wordml/cex" xmlns:w16cid="http://schemas.microsoft.com/office/word/2016/wordml/cid" xmlns:w16="http://schemas.microsoft.com/office/word/2018/wordml" xmlns:w16du="http://schemas.microsoft.com/office/word/2023/wordml/word16du" xmlns:w16sdtdh="http://schemas.microsoft.com/office/word/2020/wordml/sdtdatahash" xmlns:w16se="http://schemas.microsoft.com/office/word/2015/wordml/symex" xmlns:wpg="http://schemas.microsoft.com/office/word/2010/wordprocessingGroup" xmlns:wpi="http://schemas.microsoft.com/office/word/2010/wordprocessingInk" xmlns:wne="http://schemas.microsoft.com/office/word/2006/wordml" xmlns:wps="http://schemas.microsoft.com/office/word/2010/wordprocessingShape" mc:Ignorable="w14 w15 w16se w16cid w16 w16cex w16sdtdh wp14">
   <w:body>
     <w:p>
       <w:pPr>
@@ -102,7 +102,7 @@
           <w:bCs/>
           <w:kern w:val="36"/>
         </w:rPr>
-        <w:t>6</w:t>
+        <w:t>7</w:t>
       </w:r>
       <w:r>
         <w:rPr>
@@ -138,7 +138,7 @@
           <w:bCs/>
           <w:kern w:val="36"/>
         </w:rPr>
-        <w:t>1</w:t>
+        <w:t>05</w:t>
       </w:r>
       <w:r>
         <w:rPr>
@@ -147,7 +147,7 @@
           <w:bCs/>
           <w:kern w:val="36"/>
         </w:rPr>
-        <w:t>1</w:t>
+        <w:t>/</w:t>
       </w:r>
       <w:r>
         <w:rPr>
@@ -156,7 +156,7 @@
           <w:bCs/>
           <w:kern w:val="36"/>
         </w:rPr>
-        <w:t>/</w:t>
+        <w:t>0</w:t>
       </w:r>
       <w:r>
         <w:rPr>
@@ -165,7 +165,7 @@
           <w:bCs/>
           <w:kern w:val="36"/>
         </w:rPr>
-        <w:t>0</w:t>
+        <w:t>8</w:t>
       </w:r>
       <w:r>
         <w:rPr>
@@ -174,7 +174,7 @@
           <w:bCs/>
           <w:kern w:val="36"/>
         </w:rPr>
-        <w:t>5</w:t>
+        <w:t>/</w:t>
       </w:r>
       <w:r>
         <w:rPr>
@@ -183,7 +183,7 @@
           <w:bCs/>
           <w:kern w:val="36"/>
         </w:rPr>
-        <w:t>/</w:t>
+        <w:t>2</w:t>
       </w:r>
       <w:r>
         <w:rPr>
@@ -192,16 +192,7 @@
           <w:bCs/>
           <w:kern w:val="36"/>
         </w:rPr>
-        <w:t>2</w:t>
-      </w:r>
-      <w:r>
-        <w:rPr>
-          <w:rFonts w:eastAsia="Times New Roman" w:cs="Times New Roman"/>
-          <w:b/>
-          <w:bCs/>
-          <w:kern w:val="36"/>
-        </w:rPr>
-        <w:t>2</w:t>
+        <w:t>3</w:t>
       </w:r>
     </w:p>
     <w:p>
@@ -342,7 +333,16 @@
         </w:numPr>
       </w:pPr>
       <w:r>
-        <w:t>Log in to GitHub with your GitHub id</w:t>
+        <w:t xml:space="preserve">Log in to GitHub with your </w:t>
+      </w:r>
+      <w:r>
+        <w:t xml:space="preserve">primary </w:t>
+      </w:r>
+      <w:r>
+        <w:t>GitHub</w:t>
+      </w:r>
+      <w:r>
+        <w:t xml:space="preserve"> account.</w:t>
       </w:r>
     </w:p>
     <w:p>
@@ -1782,17 +1782,14 @@
     </w:p>
     <w:p>
       <w:pPr>
-        <w:ind w:firstLine="1710"/>
-      </w:pPr>
-      <w:r>
-        <w:rPr>
-          <w:noProof/>
-        </w:rPr>
+        <w:ind w:firstLine="90"/>
+      </w:pPr>
+      <w:r>
         <w:drawing>
-          <wp:inline distT="0" distB="0" distL="0" distR="0" wp14:anchorId="3CF9FA3A" wp14:editId="40937EF2">
-            <wp:extent cx="5317588" cy="1499757"/>
-            <wp:effectExtent l="0" t="0" r="3810" b="0"/>
-            <wp:docPr id="45" name="Picture 45" descr="Graphical user interface, text, application, Teams&#10;&#10;Description automatically generated"/>
+          <wp:inline distT="0" distB="0" distL="0" distR="0" wp14:anchorId="4612E35B" wp14:editId="600C7E6D">
+            <wp:extent cx="6858000" cy="1576070"/>
+            <wp:effectExtent l="0" t="0" r="0" b="0"/>
+            <wp:docPr id="4" name="Picture 4" descr="Graphical user interface, text, application, email, Teams&#10;&#10;Description automatically generated"/>
             <wp:cNvGraphicFramePr>
               <a:graphicFrameLocks xmlns:a="http://schemas.openxmlformats.org/drawingml/2006/main" noChangeAspect="1"/>
             </wp:cNvGraphicFramePr>
@@ -1800,7 +1797,7 @@
               <a:graphicData uri="http://schemas.openxmlformats.org/drawingml/2006/picture">
                 <pic:pic xmlns:pic="http://schemas.openxmlformats.org/drawingml/2006/picture">
                   <pic:nvPicPr>
-                    <pic:cNvPr id="45" name="Picture 45" descr="Graphical user interface, text, application, Teams&#10;&#10;Description automatically generated"/>
+                    <pic:cNvPr id="4" name="Picture 4" descr="Graphical user interface, text, application, email, Teams&#10;&#10;Description automatically generated"/>
                     <pic:cNvPicPr/>
                   </pic:nvPicPr>
                   <pic:blipFill>
@@ -1812,7 +1809,7 @@
                   <pic:spPr>
                     <a:xfrm>
                       <a:off x="0" y="0"/>
-                      <a:ext cx="5336738" cy="1505158"/>
+                      <a:ext cx="6858000" cy="1576070"/>
                     </a:xfrm>
                     <a:prstGeom prst="rect">
                       <a:avLst/>
@@ -3553,7 +3550,13 @@
       </w:r>
       <w:proofErr w:type="gramEnd"/>
       <w:r>
-        <w:t xml:space="preserve"> use conventional commits. On the editor screen, on the right side will be a pane where you can search for Marketplace actions.  In the search box, enter “</w:t>
+        <w:t xml:space="preserve"> use conventional commits. </w:t>
+      </w:r>
+      <w:r>
+        <w:t>Click on the small box to the right of the edit icon to show the search pane.  Then</w:t>
+      </w:r>
+      <w:r>
+        <w:t>, on the right side will be a pane where you can search for Marketplace actions.  In the search box, enter “</w:t>
       </w:r>
       <w:r>
         <w:rPr>
@@ -3603,8 +3606,45 @@
     </w:p>
     <w:p>
       <w:pPr>
-        <w:ind w:left="720" w:firstLine="2250"/>
-      </w:pPr>
+        <w:ind w:left="720" w:firstLine="90"/>
+      </w:pPr>
+      <w:r>
+        <w:drawing>
+          <wp:inline distT="0" distB="0" distL="0" distR="0" wp14:anchorId="3B10DB6A" wp14:editId="583B98AC">
+            <wp:extent cx="1930400" cy="1064559"/>
+            <wp:effectExtent l="0" t="0" r="0" b="2540"/>
+            <wp:docPr id="5" name="Picture 5" descr="Graphical user interface, text, application&#10;&#10;Description automatically generated"/>
+            <wp:cNvGraphicFramePr>
+              <a:graphicFrameLocks xmlns:a="http://schemas.openxmlformats.org/drawingml/2006/main" noChangeAspect="1"/>
+            </wp:cNvGraphicFramePr>
+            <a:graphic xmlns:a="http://schemas.openxmlformats.org/drawingml/2006/main">
+              <a:graphicData uri="http://schemas.openxmlformats.org/drawingml/2006/picture">
+                <pic:pic xmlns:pic="http://schemas.openxmlformats.org/drawingml/2006/picture">
+                  <pic:nvPicPr>
+                    <pic:cNvPr id="5" name="Picture 5" descr="Graphical user interface, text, application&#10;&#10;Description automatically generated"/>
+                    <pic:cNvPicPr/>
+                  </pic:nvPicPr>
+                  <pic:blipFill>
+                    <a:blip r:embed="rId49"/>
+                    <a:stretch>
+                      <a:fillRect/>
+                    </a:stretch>
+                  </pic:blipFill>
+                  <pic:spPr>
+                    <a:xfrm>
+                      <a:off x="0" y="0"/>
+                      <a:ext cx="1961834" cy="1081894"/>
+                    </a:xfrm>
+                    <a:prstGeom prst="rect">
+                      <a:avLst/>
+                    </a:prstGeom>
+                  </pic:spPr>
+                </pic:pic>
+              </a:graphicData>
+            </a:graphic>
+          </wp:inline>
+        </w:drawing>
+      </w:r>
       <w:r>
         <w:rPr>
           <w:noProof/>
@@ -3625,7 +3665,7 @@
                     <pic:cNvPicPr/>
                   </pic:nvPicPr>
                   <pic:blipFill>
-                    <a:blip r:embed="rId49"/>
+                    <a:blip r:embed="rId50"/>
                     <a:stretch>
                       <a:fillRect/>
                     </a:stretch>
@@ -3668,7 +3708,7 @@
                     <pic:cNvPicPr/>
                   </pic:nvPicPr>
                   <pic:blipFill>
-                    <a:blip r:embed="rId50"/>
+                    <a:blip r:embed="rId51"/>
                     <a:stretch>
                       <a:fillRect/>
                     </a:stretch>
@@ -3781,7 +3821,7 @@
                     <pic:cNvPicPr/>
                   </pic:nvPicPr>
                   <pic:blipFill>
-                    <a:blip r:embed="rId51"/>
+                    <a:blip r:embed="rId52"/>
                     <a:stretch>
                       <a:fillRect/>
                     </a:stretch>
@@ -3844,7 +3884,7 @@
                     <pic:cNvPicPr/>
                   </pic:nvPicPr>
                   <pic:blipFill>
-                    <a:blip r:embed="rId52"/>
+                    <a:blip r:embed="rId53"/>
                     <a:stretch>
                       <a:fillRect/>
                     </a:stretch>
@@ -3973,7 +4013,7 @@
                     <pic:cNvPicPr/>
                   </pic:nvPicPr>
                   <pic:blipFill>
-                    <a:blip r:embed="rId53"/>
+                    <a:blip r:embed="rId54"/>
                     <a:stretch>
                       <a:fillRect/>
                     </a:stretch>
@@ -4036,7 +4076,7 @@
                     <pic:cNvPicPr/>
                   </pic:nvPicPr>
                   <pic:blipFill>
-                    <a:blip r:embed="rId54"/>
+                    <a:blip r:embed="rId55"/>
                     <a:stretch>
                       <a:fillRect/>
                     </a:stretch>
@@ -4102,7 +4142,7 @@
                     <pic:cNvPicPr/>
                   </pic:nvPicPr>
                   <pic:blipFill>
-                    <a:blip r:embed="rId55"/>
+                    <a:blip r:embed="rId56"/>
                     <a:stretch>
                       <a:fillRect/>
                     </a:stretch>
@@ -4249,7 +4289,7 @@
                     <pic:cNvPicPr/>
                   </pic:nvPicPr>
                   <pic:blipFill>
-                    <a:blip r:embed="rId56"/>
+                    <a:blip r:embed="rId57"/>
                     <a:stretch>
                       <a:fillRect/>
                     </a:stretch>
@@ -4332,7 +4372,7 @@
                     <pic:cNvPicPr/>
                   </pic:nvPicPr>
                   <pic:blipFill>
-                    <a:blip r:embed="rId57"/>
+                    <a:blip r:embed="rId58"/>
                     <a:stretch>
                       <a:fillRect/>
                     </a:stretch>
@@ -4409,8 +4449,12 @@
       </w:pPr>
     </w:p>
     <w:sectPr>
-      <w:headerReference w:type="default" r:id="rId58"/>
-      <w:footerReference w:type="default" r:id="rId59"/>
+      <w:headerReference w:type="even" r:id="rId59"/>
+      <w:headerReference w:type="default" r:id="rId60"/>
+      <w:footerReference w:type="even" r:id="rId61"/>
+      <w:footerReference w:type="default" r:id="rId62"/>
+      <w:headerReference w:type="first" r:id="rId63"/>
+      <w:footerReference w:type="first" r:id="rId64"/>
       <w:pgSz w:w="12240" w:h="15840"/>
       <w:pgMar w:top="540" w:right="720" w:bottom="720" w:left="720" w:header="720" w:footer="720" w:gutter="0"/>
       <w:cols w:space="720"/>
@@ -4421,7 +4465,7 @@
 </file>
 
 <file path=word/endnotes.xml><?xml version="1.0" encoding="utf-8"?>
-<w:endnotes xmlns:wpc="http://schemas.microsoft.com/office/word/2010/wordprocessingCanvas" xmlns:cx="http://schemas.microsoft.com/office/drawing/2014/chartex" xmlns:cx1="http://schemas.microsoft.com/office/drawing/2015/9/8/chartex" xmlns:cx2="http://schemas.microsoft.com/office/drawing/2015/10/21/chartex" xmlns:cx3="http://schemas.microsoft.com/office/drawing/2016/5/9/chartex" xmlns:cx4="http://schemas.microsoft.com/office/drawing/2016/5/10/chartex" xmlns:cx5="http://schemas.microsoft.com/office/drawing/2016/5/11/chartex" xmlns:cx6="http://schemas.microsoft.com/office/drawing/2016/5/12/chartex" xmlns:cx7="http://schemas.microsoft.com/office/drawing/2016/5/13/chartex" xmlns:cx8="http://schemas.microsoft.com/office/drawing/2016/5/14/chartex" xmlns:mc="http://schemas.openxmlformats.org/markup-compatibility/2006" xmlns:aink="http://schemas.microsoft.com/office/drawing/2016/ink" xmlns:am3d="http://schemas.microsoft.com/office/drawing/2017/model3d" xmlns:o="urn:schemas-microsoft-com:office:office" xmlns:oel="http://schemas.microsoft.com/office/2019/extlst" xmlns:r="http://schemas.openxmlformats.org/officeDocument/2006/relationships" xmlns:m="http://schemas.openxmlformats.org/officeDocument/2006/math" xmlns:v="urn:schemas-microsoft-com:vml" xmlns:wp14="http://schemas.microsoft.com/office/word/2010/wordprocessingDrawing" xmlns:wp="http://schemas.openxmlformats.org/drawingml/2006/wordprocessingDrawing" xmlns:w10="urn:schemas-microsoft-com:office:word" xmlns:w="http://schemas.openxmlformats.org/wordprocessingml/2006/main" xmlns:w14="http://schemas.microsoft.com/office/word/2010/wordml" xmlns:w15="http://schemas.microsoft.com/office/word/2012/wordml" xmlns:w16cex="http://schemas.microsoft.com/office/word/2018/wordml/cex" xmlns:w16cid="http://schemas.microsoft.com/office/word/2016/wordml/cid" xmlns:w16="http://schemas.microsoft.com/office/word/2018/wordml" xmlns:w16sdtdh="http://schemas.microsoft.com/office/word/2020/wordml/sdtdatahash" xmlns:w16se="http://schemas.microsoft.com/office/word/2015/wordml/symex" xmlns:wpg="http://schemas.microsoft.com/office/word/2010/wordprocessingGroup" xmlns:wpi="http://schemas.microsoft.com/office/word/2010/wordprocessingInk" xmlns:wne="http://schemas.microsoft.com/office/word/2006/wordml" xmlns:wps="http://schemas.microsoft.com/office/word/2010/wordprocessingShape" mc:Ignorable="w14 w15 w16se w16cid w16 w16cex w16sdtdh wp14">
+<w:endnotes xmlns:wpc="http://schemas.microsoft.com/office/word/2010/wordprocessingCanvas" xmlns:cx="http://schemas.microsoft.com/office/drawing/2014/chartex" xmlns:cx1="http://schemas.microsoft.com/office/drawing/2015/9/8/chartex" xmlns:cx2="http://schemas.microsoft.com/office/drawing/2015/10/21/chartex" xmlns:cx3="http://schemas.microsoft.com/office/drawing/2016/5/9/chartex" xmlns:cx4="http://schemas.microsoft.com/office/drawing/2016/5/10/chartex" xmlns:cx5="http://schemas.microsoft.com/office/drawing/2016/5/11/chartex" xmlns:cx6="http://schemas.microsoft.com/office/drawing/2016/5/12/chartex" xmlns:cx7="http://schemas.microsoft.com/office/drawing/2016/5/13/chartex" xmlns:cx8="http://schemas.microsoft.com/office/drawing/2016/5/14/chartex" xmlns:mc="http://schemas.openxmlformats.org/markup-compatibility/2006" xmlns:aink="http://schemas.microsoft.com/office/drawing/2016/ink" xmlns:am3d="http://schemas.microsoft.com/office/drawing/2017/model3d" xmlns:o="urn:schemas-microsoft-com:office:office" xmlns:oel="http://schemas.microsoft.com/office/2019/extlst" xmlns:r="http://schemas.openxmlformats.org/officeDocument/2006/relationships" xmlns:m="http://schemas.openxmlformats.org/officeDocument/2006/math" xmlns:v="urn:schemas-microsoft-com:vml" xmlns:wp14="http://schemas.microsoft.com/office/word/2010/wordprocessingDrawing" xmlns:wp="http://schemas.openxmlformats.org/drawingml/2006/wordprocessingDrawing" xmlns:w10="urn:schemas-microsoft-com:office:word" xmlns:w="http://schemas.openxmlformats.org/wordprocessingml/2006/main" xmlns:w14="http://schemas.microsoft.com/office/word/2010/wordml" xmlns:w15="http://schemas.microsoft.com/office/word/2012/wordml" xmlns:w16cex="http://schemas.microsoft.com/office/word/2018/wordml/cex" xmlns:w16cid="http://schemas.microsoft.com/office/word/2016/wordml/cid" xmlns:w16="http://schemas.microsoft.com/office/word/2018/wordml" xmlns:w16du="http://schemas.microsoft.com/office/word/2023/wordml/word16du" xmlns:w16sdtdh="http://schemas.microsoft.com/office/word/2020/wordml/sdtdatahash" xmlns:w16se="http://schemas.microsoft.com/office/word/2015/wordml/symex" xmlns:wpg="http://schemas.microsoft.com/office/word/2010/wordprocessingGroup" xmlns:wpi="http://schemas.microsoft.com/office/word/2010/wordprocessingInk" xmlns:wne="http://schemas.microsoft.com/office/word/2006/wordml" xmlns:wps="http://schemas.microsoft.com/office/word/2010/wordprocessingShape" mc:Ignorable="w14 w15 w16se w16cid w16 w16cex w16sdtdh wp14">
   <w:endnote w:type="separator" w:id="-1">
     <w:p>
       <w:pPr>
@@ -4446,17 +4490,30 @@
 </file>
 
 <file path=word/footer1.xml><?xml version="1.0" encoding="utf-8"?>
-<w:ftr xmlns:wpc="http://schemas.microsoft.com/office/word/2010/wordprocessingCanvas" xmlns:cx="http://schemas.microsoft.com/office/drawing/2014/chartex" xmlns:cx1="http://schemas.microsoft.com/office/drawing/2015/9/8/chartex" xmlns:cx2="http://schemas.microsoft.com/office/drawing/2015/10/21/chartex" xmlns:cx3="http://schemas.microsoft.com/office/drawing/2016/5/9/chartex" xmlns:cx4="http://schemas.microsoft.com/office/drawing/2016/5/10/chartex" xmlns:cx5="http://schemas.microsoft.com/office/drawing/2016/5/11/chartex" xmlns:cx6="http://schemas.microsoft.com/office/drawing/2016/5/12/chartex" xmlns:cx7="http://schemas.microsoft.com/office/drawing/2016/5/13/chartex" xmlns:cx8="http://schemas.microsoft.com/office/drawing/2016/5/14/chartex" xmlns:mc="http://schemas.openxmlformats.org/markup-compatibility/2006" xmlns:aink="http://schemas.microsoft.com/office/drawing/2016/ink" xmlns:am3d="http://schemas.microsoft.com/office/drawing/2017/model3d" xmlns:o="urn:schemas-microsoft-com:office:office" xmlns:oel="http://schemas.microsoft.com/office/2019/extlst" xmlns:r="http://schemas.openxmlformats.org/officeDocument/2006/relationships" xmlns:m="http://schemas.openxmlformats.org/officeDocument/2006/math" xmlns:v="urn:schemas-microsoft-com:vml" xmlns:wp14="http://schemas.microsoft.com/office/word/2010/wordprocessingDrawing" xmlns:wp="http://schemas.openxmlformats.org/drawingml/2006/wordprocessingDrawing" xmlns:w10="urn:schemas-microsoft-com:office:word" xmlns:w="http://schemas.openxmlformats.org/wordprocessingml/2006/main" xmlns:w14="http://schemas.microsoft.com/office/word/2010/wordml" xmlns:w15="http://schemas.microsoft.com/office/word/2012/wordml" xmlns:w16cex="http://schemas.microsoft.com/office/word/2018/wordml/cex" xmlns:w16cid="http://schemas.microsoft.com/office/word/2016/wordml/cid" xmlns:w16="http://schemas.microsoft.com/office/word/2018/wordml" xmlns:w16sdtdh="http://schemas.microsoft.com/office/word/2020/wordml/sdtdatahash" xmlns:w16se="http://schemas.microsoft.com/office/word/2015/wordml/symex" xmlns:wpg="http://schemas.microsoft.com/office/word/2010/wordprocessingGroup" xmlns:wpi="http://schemas.microsoft.com/office/word/2010/wordprocessingInk" xmlns:wne="http://schemas.microsoft.com/office/word/2006/wordml" xmlns:wps="http://schemas.microsoft.com/office/word/2010/wordprocessingShape" mc:Ignorable="w14 w15 w16se w16cid w16 w16cex w16sdtdh wp14">
+<w:ftr xmlns:wpc="http://schemas.microsoft.com/office/word/2010/wordprocessingCanvas" xmlns:cx="http://schemas.microsoft.com/office/drawing/2014/chartex" xmlns:cx1="http://schemas.microsoft.com/office/drawing/2015/9/8/chartex" xmlns:cx2="http://schemas.microsoft.com/office/drawing/2015/10/21/chartex" xmlns:cx3="http://schemas.microsoft.com/office/drawing/2016/5/9/chartex" xmlns:cx4="http://schemas.microsoft.com/office/drawing/2016/5/10/chartex" xmlns:cx5="http://schemas.microsoft.com/office/drawing/2016/5/11/chartex" xmlns:cx6="http://schemas.microsoft.com/office/drawing/2016/5/12/chartex" xmlns:cx7="http://schemas.microsoft.com/office/drawing/2016/5/13/chartex" xmlns:cx8="http://schemas.microsoft.com/office/drawing/2016/5/14/chartex" xmlns:mc="http://schemas.openxmlformats.org/markup-compatibility/2006" xmlns:aink="http://schemas.microsoft.com/office/drawing/2016/ink" xmlns:am3d="http://schemas.microsoft.com/office/drawing/2017/model3d" xmlns:o="urn:schemas-microsoft-com:office:office" xmlns:oel="http://schemas.microsoft.com/office/2019/extlst" xmlns:r="http://schemas.openxmlformats.org/officeDocument/2006/relationships" xmlns:m="http://schemas.openxmlformats.org/officeDocument/2006/math" xmlns:v="urn:schemas-microsoft-com:vml" xmlns:wp14="http://schemas.microsoft.com/office/word/2010/wordprocessingDrawing" xmlns:wp="http://schemas.openxmlformats.org/drawingml/2006/wordprocessingDrawing" xmlns:w10="urn:schemas-microsoft-com:office:word" xmlns:w="http://schemas.openxmlformats.org/wordprocessingml/2006/main" xmlns:w14="http://schemas.microsoft.com/office/word/2010/wordml" xmlns:w15="http://schemas.microsoft.com/office/word/2012/wordml" xmlns:w16cex="http://schemas.microsoft.com/office/word/2018/wordml/cex" xmlns:w16cid="http://schemas.microsoft.com/office/word/2016/wordml/cid" xmlns:w16="http://schemas.microsoft.com/office/word/2018/wordml" xmlns:w16du="http://schemas.microsoft.com/office/word/2023/wordml/word16du" xmlns:w16sdtdh="http://schemas.microsoft.com/office/word/2020/wordml/sdtdatahash" xmlns:w16se="http://schemas.microsoft.com/office/word/2015/wordml/symex" xmlns:wpg="http://schemas.microsoft.com/office/word/2010/wordprocessingGroup" xmlns:wpi="http://schemas.microsoft.com/office/word/2010/wordprocessingInk" xmlns:wne="http://schemas.microsoft.com/office/word/2006/wordml" xmlns:wps="http://schemas.microsoft.com/office/word/2010/wordprocessingShape" mc:Ignorable="w14 w15 w16se w16cid w16 w16cex w16sdtdh wp14">
+  <w:p>
+    <w:pPr>
+      <w:pStyle w:val="Footer"/>
+    </w:pPr>
+  </w:p>
+</w:ftr>
+</file>
+
+<file path=word/footer2.xml><?xml version="1.0" encoding="utf-8"?>
+<w:ftr xmlns:wpc="http://schemas.microsoft.com/office/word/2010/wordprocessingCanvas" xmlns:cx="http://schemas.microsoft.com/office/drawing/2014/chartex" xmlns:cx1="http://schemas.microsoft.com/office/drawing/2015/9/8/chartex" xmlns:cx2="http://schemas.microsoft.com/office/drawing/2015/10/21/chartex" xmlns:cx3="http://schemas.microsoft.com/office/drawing/2016/5/9/chartex" xmlns:cx4="http://schemas.microsoft.com/office/drawing/2016/5/10/chartex" xmlns:cx5="http://schemas.microsoft.com/office/drawing/2016/5/11/chartex" xmlns:cx6="http://schemas.microsoft.com/office/drawing/2016/5/12/chartex" xmlns:cx7="http://schemas.microsoft.com/office/drawing/2016/5/13/chartex" xmlns:cx8="http://schemas.microsoft.com/office/drawing/2016/5/14/chartex" xmlns:mc="http://schemas.openxmlformats.org/markup-compatibility/2006" xmlns:aink="http://schemas.microsoft.com/office/drawing/2016/ink" xmlns:am3d="http://schemas.microsoft.com/office/drawing/2017/model3d" xmlns:o="urn:schemas-microsoft-com:office:office" xmlns:oel="http://schemas.microsoft.com/office/2019/extlst" xmlns:r="http://schemas.openxmlformats.org/officeDocument/2006/relationships" xmlns:m="http://schemas.openxmlformats.org/officeDocument/2006/math" xmlns:v="urn:schemas-microsoft-com:vml" xmlns:wp14="http://schemas.microsoft.com/office/word/2010/wordprocessingDrawing" xmlns:wp="http://schemas.openxmlformats.org/drawingml/2006/wordprocessingDrawing" xmlns:w10="urn:schemas-microsoft-com:office:word" xmlns:w="http://schemas.openxmlformats.org/wordprocessingml/2006/main" xmlns:w14="http://schemas.microsoft.com/office/word/2010/wordml" xmlns:w15="http://schemas.microsoft.com/office/word/2012/wordml" xmlns:w16cex="http://schemas.microsoft.com/office/word/2018/wordml/cex" xmlns:w16cid="http://schemas.microsoft.com/office/word/2016/wordml/cid" xmlns:w16="http://schemas.microsoft.com/office/word/2018/wordml" xmlns:w16du="http://schemas.microsoft.com/office/word/2023/wordml/word16du" xmlns:w16sdtdh="http://schemas.microsoft.com/office/word/2020/wordml/sdtdatahash" xmlns:w16se="http://schemas.microsoft.com/office/word/2015/wordml/symex" xmlns:wpg="http://schemas.microsoft.com/office/word/2010/wordprocessingGroup" xmlns:wpi="http://schemas.microsoft.com/office/word/2010/wordprocessingInk" xmlns:wne="http://schemas.microsoft.com/office/word/2006/wordml" xmlns:wps="http://schemas.microsoft.com/office/word/2010/wordprocessingShape" mc:Ignorable="w14 w15 w16se w16cid w16 w16cex w16sdtdh wp14">
   <w:p>
     <w:pPr>
       <w:pStyle w:val="Footer"/>
       <w:jc w:val="center"/>
     </w:pPr>
     <w:r>
-      <w:t>© 202</w:t>
+      <w:t xml:space="preserve">© </w:t>
     </w:r>
     <w:r>
-      <w:t>2</w:t>
+      <w:t>202</w:t>
+    </w:r>
+    <w:r>
+      <w:t>3</w:t>
     </w:r>
     <w:r>
       <w:t xml:space="preserve"> Tech Skills Transformations, LLC &amp; Brent Laster</w:t>
@@ -4712,8 +4769,18 @@
 </w:ftr>
 </file>
 
+<file path=word/footer3.xml><?xml version="1.0" encoding="utf-8"?>
+<w:ftr xmlns:wpc="http://schemas.microsoft.com/office/word/2010/wordprocessingCanvas" xmlns:cx="http://schemas.microsoft.com/office/drawing/2014/chartex" xmlns:cx1="http://schemas.microsoft.com/office/drawing/2015/9/8/chartex" xmlns:cx2="http://schemas.microsoft.com/office/drawing/2015/10/21/chartex" xmlns:cx3="http://schemas.microsoft.com/office/drawing/2016/5/9/chartex" xmlns:cx4="http://schemas.microsoft.com/office/drawing/2016/5/10/chartex" xmlns:cx5="http://schemas.microsoft.com/office/drawing/2016/5/11/chartex" xmlns:cx6="http://schemas.microsoft.com/office/drawing/2016/5/12/chartex" xmlns:cx7="http://schemas.microsoft.com/office/drawing/2016/5/13/chartex" xmlns:cx8="http://schemas.microsoft.com/office/drawing/2016/5/14/chartex" xmlns:mc="http://schemas.openxmlformats.org/markup-compatibility/2006" xmlns:aink="http://schemas.microsoft.com/office/drawing/2016/ink" xmlns:am3d="http://schemas.microsoft.com/office/drawing/2017/model3d" xmlns:o="urn:schemas-microsoft-com:office:office" xmlns:oel="http://schemas.microsoft.com/office/2019/extlst" xmlns:r="http://schemas.openxmlformats.org/officeDocument/2006/relationships" xmlns:m="http://schemas.openxmlformats.org/officeDocument/2006/math" xmlns:v="urn:schemas-microsoft-com:vml" xmlns:wp14="http://schemas.microsoft.com/office/word/2010/wordprocessingDrawing" xmlns:wp="http://schemas.openxmlformats.org/drawingml/2006/wordprocessingDrawing" xmlns:w10="urn:schemas-microsoft-com:office:word" xmlns:w="http://schemas.openxmlformats.org/wordprocessingml/2006/main" xmlns:w14="http://schemas.microsoft.com/office/word/2010/wordml" xmlns:w15="http://schemas.microsoft.com/office/word/2012/wordml" xmlns:w16cex="http://schemas.microsoft.com/office/word/2018/wordml/cex" xmlns:w16cid="http://schemas.microsoft.com/office/word/2016/wordml/cid" xmlns:w16="http://schemas.microsoft.com/office/word/2018/wordml" xmlns:w16du="http://schemas.microsoft.com/office/word/2023/wordml/word16du" xmlns:w16sdtdh="http://schemas.microsoft.com/office/word/2020/wordml/sdtdatahash" xmlns:w16se="http://schemas.microsoft.com/office/word/2015/wordml/symex" xmlns:wpg="http://schemas.microsoft.com/office/word/2010/wordprocessingGroup" xmlns:wpi="http://schemas.microsoft.com/office/word/2010/wordprocessingInk" xmlns:wne="http://schemas.microsoft.com/office/word/2006/wordml" xmlns:wps="http://schemas.microsoft.com/office/word/2010/wordprocessingShape" mc:Ignorable="w14 w15 w16se w16cid w16 w16cex w16sdtdh wp14">
+  <w:p>
+    <w:pPr>
+      <w:pStyle w:val="Footer"/>
+    </w:pPr>
+  </w:p>
+</w:ftr>
+</file>
+
 <file path=word/footnotes.xml><?xml version="1.0" encoding="utf-8"?>
-<w:footnotes xmlns:wpc="http://schemas.microsoft.com/office/word/2010/wordprocessingCanvas" xmlns:cx="http://schemas.microsoft.com/office/drawing/2014/chartex" xmlns:cx1="http://schemas.microsoft.com/office/drawing/2015/9/8/chartex" xmlns:cx2="http://schemas.microsoft.com/office/drawing/2015/10/21/chartex" xmlns:cx3="http://schemas.microsoft.com/office/drawing/2016/5/9/chartex" xmlns:cx4="http://schemas.microsoft.com/office/drawing/2016/5/10/chartex" xmlns:cx5="http://schemas.microsoft.com/office/drawing/2016/5/11/chartex" xmlns:cx6="http://schemas.microsoft.com/office/drawing/2016/5/12/chartex" xmlns:cx7="http://schemas.microsoft.com/office/drawing/2016/5/13/chartex" xmlns:cx8="http://schemas.microsoft.com/office/drawing/2016/5/14/chartex" xmlns:mc="http://schemas.openxmlformats.org/markup-compatibility/2006" xmlns:aink="http://schemas.microsoft.com/office/drawing/2016/ink" xmlns:am3d="http://schemas.microsoft.com/office/drawing/2017/model3d" xmlns:o="urn:schemas-microsoft-com:office:office" xmlns:oel="http://schemas.microsoft.com/office/2019/extlst" xmlns:r="http://schemas.openxmlformats.org/officeDocument/2006/relationships" xmlns:m="http://schemas.openxmlformats.org/officeDocument/2006/math" xmlns:v="urn:schemas-microsoft-com:vml" xmlns:wp14="http://schemas.microsoft.com/office/word/2010/wordprocessingDrawing" xmlns:wp="http://schemas.openxmlformats.org/drawingml/2006/wordprocessingDrawing" xmlns:w10="urn:schemas-microsoft-com:office:word" xmlns:w="http://schemas.openxmlformats.org/wordprocessingml/2006/main" xmlns:w14="http://schemas.microsoft.com/office/word/2010/wordml" xmlns:w15="http://schemas.microsoft.com/office/word/2012/wordml" xmlns:w16cex="http://schemas.microsoft.com/office/word/2018/wordml/cex" xmlns:w16cid="http://schemas.microsoft.com/office/word/2016/wordml/cid" xmlns:w16="http://schemas.microsoft.com/office/word/2018/wordml" xmlns:w16sdtdh="http://schemas.microsoft.com/office/word/2020/wordml/sdtdatahash" xmlns:w16se="http://schemas.microsoft.com/office/word/2015/wordml/symex" xmlns:wpg="http://schemas.microsoft.com/office/word/2010/wordprocessingGroup" xmlns:wpi="http://schemas.microsoft.com/office/word/2010/wordprocessingInk" xmlns:wne="http://schemas.microsoft.com/office/word/2006/wordml" xmlns:wps="http://schemas.microsoft.com/office/word/2010/wordprocessingShape" mc:Ignorable="w14 w15 w16se w16cid w16 w16cex w16sdtdh wp14">
+<w:footnotes xmlns:wpc="http://schemas.microsoft.com/office/word/2010/wordprocessingCanvas" xmlns:cx="http://schemas.microsoft.com/office/drawing/2014/chartex" xmlns:cx1="http://schemas.microsoft.com/office/drawing/2015/9/8/chartex" xmlns:cx2="http://schemas.microsoft.com/office/drawing/2015/10/21/chartex" xmlns:cx3="http://schemas.microsoft.com/office/drawing/2016/5/9/chartex" xmlns:cx4="http://schemas.microsoft.com/office/drawing/2016/5/10/chartex" xmlns:cx5="http://schemas.microsoft.com/office/drawing/2016/5/11/chartex" xmlns:cx6="http://schemas.microsoft.com/office/drawing/2016/5/12/chartex" xmlns:cx7="http://schemas.microsoft.com/office/drawing/2016/5/13/chartex" xmlns:cx8="http://schemas.microsoft.com/office/drawing/2016/5/14/chartex" xmlns:mc="http://schemas.openxmlformats.org/markup-compatibility/2006" xmlns:aink="http://schemas.microsoft.com/office/drawing/2016/ink" xmlns:am3d="http://schemas.microsoft.com/office/drawing/2017/model3d" xmlns:o="urn:schemas-microsoft-com:office:office" xmlns:oel="http://schemas.microsoft.com/office/2019/extlst" xmlns:r="http://schemas.openxmlformats.org/officeDocument/2006/relationships" xmlns:m="http://schemas.openxmlformats.org/officeDocument/2006/math" xmlns:v="urn:schemas-microsoft-com:vml" xmlns:wp14="http://schemas.microsoft.com/office/word/2010/wordprocessingDrawing" xmlns:wp="http://schemas.openxmlformats.org/drawingml/2006/wordprocessingDrawing" xmlns:w10="urn:schemas-microsoft-com:office:word" xmlns:w="http://schemas.openxmlformats.org/wordprocessingml/2006/main" xmlns:w14="http://schemas.microsoft.com/office/word/2010/wordml" xmlns:w15="http://schemas.microsoft.com/office/word/2012/wordml" xmlns:w16cex="http://schemas.microsoft.com/office/word/2018/wordml/cex" xmlns:w16cid="http://schemas.microsoft.com/office/word/2016/wordml/cid" xmlns:w16="http://schemas.microsoft.com/office/word/2018/wordml" xmlns:w16du="http://schemas.microsoft.com/office/word/2023/wordml/word16du" xmlns:w16sdtdh="http://schemas.microsoft.com/office/word/2020/wordml/sdtdatahash" xmlns:w16se="http://schemas.microsoft.com/office/word/2015/wordml/symex" xmlns:wpg="http://schemas.microsoft.com/office/word/2010/wordprocessingGroup" xmlns:wpi="http://schemas.microsoft.com/office/word/2010/wordprocessingInk" xmlns:wne="http://schemas.microsoft.com/office/word/2006/wordml" xmlns:wps="http://schemas.microsoft.com/office/word/2010/wordprocessingShape" mc:Ignorable="w14 w15 w16se w16cid w16 w16cex w16sdtdh wp14">
   <w:footnote w:type="separator" w:id="-1">
     <w:p>
       <w:pPr>
@@ -4738,7 +4805,17 @@
 </file>
 
 <file path=word/header1.xml><?xml version="1.0" encoding="utf-8"?>
-<w:hdr xmlns:wpc="http://schemas.microsoft.com/office/word/2010/wordprocessingCanvas" xmlns:cx="http://schemas.microsoft.com/office/drawing/2014/chartex" xmlns:cx1="http://schemas.microsoft.com/office/drawing/2015/9/8/chartex" xmlns:cx2="http://schemas.microsoft.com/office/drawing/2015/10/21/chartex" xmlns:cx3="http://schemas.microsoft.com/office/drawing/2016/5/9/chartex" xmlns:cx4="http://schemas.microsoft.com/office/drawing/2016/5/10/chartex" xmlns:cx5="http://schemas.microsoft.com/office/drawing/2016/5/11/chartex" xmlns:cx6="http://schemas.microsoft.com/office/drawing/2016/5/12/chartex" xmlns:cx7="http://schemas.microsoft.com/office/drawing/2016/5/13/chartex" xmlns:cx8="http://schemas.microsoft.com/office/drawing/2016/5/14/chartex" xmlns:mc="http://schemas.openxmlformats.org/markup-compatibility/2006" xmlns:aink="http://schemas.microsoft.com/office/drawing/2016/ink" xmlns:am3d="http://schemas.microsoft.com/office/drawing/2017/model3d" xmlns:o="urn:schemas-microsoft-com:office:office" xmlns:oel="http://schemas.microsoft.com/office/2019/extlst" xmlns:r="http://schemas.openxmlformats.org/officeDocument/2006/relationships" xmlns:m="http://schemas.openxmlformats.org/officeDocument/2006/math" xmlns:v="urn:schemas-microsoft-com:vml" xmlns:wp14="http://schemas.microsoft.com/office/word/2010/wordprocessingDrawing" xmlns:wp="http://schemas.openxmlformats.org/drawingml/2006/wordprocessingDrawing" xmlns:w10="urn:schemas-microsoft-com:office:word" xmlns:w="http://schemas.openxmlformats.org/wordprocessingml/2006/main" xmlns:w14="http://schemas.microsoft.com/office/word/2010/wordml" xmlns:w15="http://schemas.microsoft.com/office/word/2012/wordml" xmlns:w16cex="http://schemas.microsoft.com/office/word/2018/wordml/cex" xmlns:w16cid="http://schemas.microsoft.com/office/word/2016/wordml/cid" xmlns:w16="http://schemas.microsoft.com/office/word/2018/wordml" xmlns:w16sdtdh="http://schemas.microsoft.com/office/word/2020/wordml/sdtdatahash" xmlns:w16se="http://schemas.microsoft.com/office/word/2015/wordml/symex" xmlns:wpg="http://schemas.microsoft.com/office/word/2010/wordprocessingGroup" xmlns:wpi="http://schemas.microsoft.com/office/word/2010/wordprocessingInk" xmlns:wne="http://schemas.microsoft.com/office/word/2006/wordml" xmlns:wps="http://schemas.microsoft.com/office/word/2010/wordprocessingShape" mc:Ignorable="w14 w15 w16se w16cid w16 w16cex w16sdtdh wp14">
+<w:hdr xmlns:wpc="http://schemas.microsoft.com/office/word/2010/wordprocessingCanvas" xmlns:cx="http://schemas.microsoft.com/office/drawing/2014/chartex" xmlns:cx1="http://schemas.microsoft.com/office/drawing/2015/9/8/chartex" xmlns:cx2="http://schemas.microsoft.com/office/drawing/2015/10/21/chartex" xmlns:cx3="http://schemas.microsoft.com/office/drawing/2016/5/9/chartex" xmlns:cx4="http://schemas.microsoft.com/office/drawing/2016/5/10/chartex" xmlns:cx5="http://schemas.microsoft.com/office/drawing/2016/5/11/chartex" xmlns:cx6="http://schemas.microsoft.com/office/drawing/2016/5/12/chartex" xmlns:cx7="http://schemas.microsoft.com/office/drawing/2016/5/13/chartex" xmlns:cx8="http://schemas.microsoft.com/office/drawing/2016/5/14/chartex" xmlns:mc="http://schemas.openxmlformats.org/markup-compatibility/2006" xmlns:aink="http://schemas.microsoft.com/office/drawing/2016/ink" xmlns:am3d="http://schemas.microsoft.com/office/drawing/2017/model3d" xmlns:o="urn:schemas-microsoft-com:office:office" xmlns:oel="http://schemas.microsoft.com/office/2019/extlst" xmlns:r="http://schemas.openxmlformats.org/officeDocument/2006/relationships" xmlns:m="http://schemas.openxmlformats.org/officeDocument/2006/math" xmlns:v="urn:schemas-microsoft-com:vml" xmlns:wp14="http://schemas.microsoft.com/office/word/2010/wordprocessingDrawing" xmlns:wp="http://schemas.openxmlformats.org/drawingml/2006/wordprocessingDrawing" xmlns:w10="urn:schemas-microsoft-com:office:word" xmlns:w="http://schemas.openxmlformats.org/wordprocessingml/2006/main" xmlns:w14="http://schemas.microsoft.com/office/word/2010/wordml" xmlns:w15="http://schemas.microsoft.com/office/word/2012/wordml" xmlns:w16cex="http://schemas.microsoft.com/office/word/2018/wordml/cex" xmlns:w16cid="http://schemas.microsoft.com/office/word/2016/wordml/cid" xmlns:w16="http://schemas.microsoft.com/office/word/2018/wordml" xmlns:w16du="http://schemas.microsoft.com/office/word/2023/wordml/word16du" xmlns:w16sdtdh="http://schemas.microsoft.com/office/word/2020/wordml/sdtdatahash" xmlns:w16se="http://schemas.microsoft.com/office/word/2015/wordml/symex" xmlns:wpg="http://schemas.microsoft.com/office/word/2010/wordprocessingGroup" xmlns:wpi="http://schemas.microsoft.com/office/word/2010/wordprocessingInk" xmlns:wne="http://schemas.microsoft.com/office/word/2006/wordml" xmlns:wps="http://schemas.microsoft.com/office/word/2010/wordprocessingShape" mc:Ignorable="w14 w15 w16se w16cid w16 w16cex w16sdtdh wp14">
+  <w:p>
+    <w:pPr>
+      <w:pStyle w:val="Header"/>
+    </w:pPr>
+  </w:p>
+</w:hdr>
+</file>
+
+<file path=word/header2.xml><?xml version="1.0" encoding="utf-8"?>
+<w:hdr xmlns:wpc="http://schemas.microsoft.com/office/word/2010/wordprocessingCanvas" xmlns:cx="http://schemas.microsoft.com/office/drawing/2014/chartex" xmlns:cx1="http://schemas.microsoft.com/office/drawing/2015/9/8/chartex" xmlns:cx2="http://schemas.microsoft.com/office/drawing/2015/10/21/chartex" xmlns:cx3="http://schemas.microsoft.com/office/drawing/2016/5/9/chartex" xmlns:cx4="http://schemas.microsoft.com/office/drawing/2016/5/10/chartex" xmlns:cx5="http://schemas.microsoft.com/office/drawing/2016/5/11/chartex" xmlns:cx6="http://schemas.microsoft.com/office/drawing/2016/5/12/chartex" xmlns:cx7="http://schemas.microsoft.com/office/drawing/2016/5/13/chartex" xmlns:cx8="http://schemas.microsoft.com/office/drawing/2016/5/14/chartex" xmlns:mc="http://schemas.openxmlformats.org/markup-compatibility/2006" xmlns:aink="http://schemas.microsoft.com/office/drawing/2016/ink" xmlns:am3d="http://schemas.microsoft.com/office/drawing/2017/model3d" xmlns:o="urn:schemas-microsoft-com:office:office" xmlns:oel="http://schemas.microsoft.com/office/2019/extlst" xmlns:r="http://schemas.openxmlformats.org/officeDocument/2006/relationships" xmlns:m="http://schemas.openxmlformats.org/officeDocument/2006/math" xmlns:v="urn:schemas-microsoft-com:vml" xmlns:wp14="http://schemas.microsoft.com/office/word/2010/wordprocessingDrawing" xmlns:wp="http://schemas.openxmlformats.org/drawingml/2006/wordprocessingDrawing" xmlns:w10="urn:schemas-microsoft-com:office:word" xmlns:w="http://schemas.openxmlformats.org/wordprocessingml/2006/main" xmlns:w14="http://schemas.microsoft.com/office/word/2010/wordml" xmlns:w15="http://schemas.microsoft.com/office/word/2012/wordml" xmlns:w16cex="http://schemas.microsoft.com/office/word/2018/wordml/cex" xmlns:w16cid="http://schemas.microsoft.com/office/word/2016/wordml/cid" xmlns:w16="http://schemas.microsoft.com/office/word/2018/wordml" xmlns:w16du="http://schemas.microsoft.com/office/word/2023/wordml/word16du" xmlns:w16sdtdh="http://schemas.microsoft.com/office/word/2020/wordml/sdtdatahash" xmlns:w16se="http://schemas.microsoft.com/office/word/2015/wordml/symex" xmlns:wpg="http://schemas.microsoft.com/office/word/2010/wordprocessingGroup" xmlns:wpi="http://schemas.microsoft.com/office/word/2010/wordprocessingInk" xmlns:wne="http://schemas.microsoft.com/office/word/2006/wordml" xmlns:wps="http://schemas.microsoft.com/office/word/2010/wordprocessingShape" mc:Ignorable="w14 w15 w16se w16cid w16 w16cex w16sdtdh wp14">
   <w:sdt>
     <w:sdtPr>
       <w:id w:val="1544558679"/>
@@ -4880,7 +4957,7 @@
                 </wp:anchor>
               </w:drawing>
             </mc:Choice>
-            <mc:Fallback xmlns:a="http://schemas.openxmlformats.org/drawingml/2006/main" xmlns:a14="http://schemas.microsoft.com/office/drawing/2010/main">
+            <mc:Fallback xmlns:a14="http://schemas.microsoft.com/office/drawing/2010/main" xmlns:a="http://schemas.openxmlformats.org/drawingml/2006/main">
               <w:pict>
                 <v:rect id="Rectangle 104" style="position:absolute;margin-left:0;margin-top:0;width:40.2pt;height:171.9pt;z-index:251659264;visibility:visible;mso-wrap-style:square;mso-width-percent:0;mso-height-percent:0;mso-wrap-distance-left:9pt;mso-wrap-distance-top:0;mso-wrap-distance-right:9pt;mso-wrap-distance-bottom:0;mso-position-horizontal:center;mso-position-horizontal-relative:right-margin-area;mso-position-vertical:bottom;mso-position-vertical-relative:margin;mso-width-percent:0;mso-height-percent:0;mso-width-relative:page;mso-height-relative:page;v-text-anchor:middle" o:spid="_x0000_s1033" o:allowincell="f" filled="f" stroked="f" w14:anchorId="389D40CB" o:gfxdata="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">
                   <v:textbox style="layout-flow:vertical;mso-layout-flow-alt:bottom-to-top;mso-fit-shape-to-text:t">
@@ -4948,8 +5025,18 @@
 </w:hdr>
 </file>
 
+<file path=word/header3.xml><?xml version="1.0" encoding="utf-8"?>
+<w:hdr xmlns:wpc="http://schemas.microsoft.com/office/word/2010/wordprocessingCanvas" xmlns:cx="http://schemas.microsoft.com/office/drawing/2014/chartex" xmlns:cx1="http://schemas.microsoft.com/office/drawing/2015/9/8/chartex" xmlns:cx2="http://schemas.microsoft.com/office/drawing/2015/10/21/chartex" xmlns:cx3="http://schemas.microsoft.com/office/drawing/2016/5/9/chartex" xmlns:cx4="http://schemas.microsoft.com/office/drawing/2016/5/10/chartex" xmlns:cx5="http://schemas.microsoft.com/office/drawing/2016/5/11/chartex" xmlns:cx6="http://schemas.microsoft.com/office/drawing/2016/5/12/chartex" xmlns:cx7="http://schemas.microsoft.com/office/drawing/2016/5/13/chartex" xmlns:cx8="http://schemas.microsoft.com/office/drawing/2016/5/14/chartex" xmlns:mc="http://schemas.openxmlformats.org/markup-compatibility/2006" xmlns:aink="http://schemas.microsoft.com/office/drawing/2016/ink" xmlns:am3d="http://schemas.microsoft.com/office/drawing/2017/model3d" xmlns:o="urn:schemas-microsoft-com:office:office" xmlns:oel="http://schemas.microsoft.com/office/2019/extlst" xmlns:r="http://schemas.openxmlformats.org/officeDocument/2006/relationships" xmlns:m="http://schemas.openxmlformats.org/officeDocument/2006/math" xmlns:v="urn:schemas-microsoft-com:vml" xmlns:wp14="http://schemas.microsoft.com/office/word/2010/wordprocessingDrawing" xmlns:wp="http://schemas.openxmlformats.org/drawingml/2006/wordprocessingDrawing" xmlns:w10="urn:schemas-microsoft-com:office:word" xmlns:w="http://schemas.openxmlformats.org/wordprocessingml/2006/main" xmlns:w14="http://schemas.microsoft.com/office/word/2010/wordml" xmlns:w15="http://schemas.microsoft.com/office/word/2012/wordml" xmlns:w16cex="http://schemas.microsoft.com/office/word/2018/wordml/cex" xmlns:w16cid="http://schemas.microsoft.com/office/word/2016/wordml/cid" xmlns:w16="http://schemas.microsoft.com/office/word/2018/wordml" xmlns:w16du="http://schemas.microsoft.com/office/word/2023/wordml/word16du" xmlns:w16sdtdh="http://schemas.microsoft.com/office/word/2020/wordml/sdtdatahash" xmlns:w16se="http://schemas.microsoft.com/office/word/2015/wordml/symex" xmlns:wpg="http://schemas.microsoft.com/office/word/2010/wordprocessingGroup" xmlns:wpi="http://schemas.microsoft.com/office/word/2010/wordprocessingInk" xmlns:wne="http://schemas.microsoft.com/office/word/2006/wordml" xmlns:wps="http://schemas.microsoft.com/office/word/2010/wordprocessingShape" mc:Ignorable="w14 w15 w16se w16cid w16 w16cex w16sdtdh wp14">
+  <w:p>
+    <w:pPr>
+      <w:pStyle w:val="Header"/>
+    </w:pPr>
+  </w:p>
+</w:hdr>
+</file>
+
 <file path=word/numbering.xml><?xml version="1.0" encoding="utf-8"?>
-<w:numbering xmlns:wpc="http://schemas.microsoft.com/office/word/2010/wordprocessingCanvas" xmlns:cx="http://schemas.microsoft.com/office/drawing/2014/chartex" xmlns:cx1="http://schemas.microsoft.com/office/drawing/2015/9/8/chartex" xmlns:cx2="http://schemas.microsoft.com/office/drawing/2015/10/21/chartex" xmlns:cx3="http://schemas.microsoft.com/office/drawing/2016/5/9/chartex" xmlns:cx4="http://schemas.microsoft.com/office/drawing/2016/5/10/chartex" xmlns:cx5="http://schemas.microsoft.com/office/drawing/2016/5/11/chartex" xmlns:cx6="http://schemas.microsoft.com/office/drawing/2016/5/12/chartex" xmlns:cx7="http://schemas.microsoft.com/office/drawing/2016/5/13/chartex" xmlns:cx8="http://schemas.microsoft.com/office/drawing/2016/5/14/chartex" xmlns:mc="http://schemas.openxmlformats.org/markup-compatibility/2006" xmlns:aink="http://schemas.microsoft.com/office/drawing/2016/ink" xmlns:am3d="http://schemas.microsoft.com/office/drawing/2017/model3d" xmlns:o="urn:schemas-microsoft-com:office:office" xmlns:oel="http://schemas.microsoft.com/office/2019/extlst" xmlns:r="http://schemas.openxmlformats.org/officeDocument/2006/relationships" xmlns:m="http://schemas.openxmlformats.org/officeDocument/2006/math" xmlns:v="urn:schemas-microsoft-com:vml" xmlns:wp14="http://schemas.microsoft.com/office/word/2010/wordprocessingDrawing" xmlns:wp="http://schemas.openxmlformats.org/drawingml/2006/wordprocessingDrawing" xmlns:w10="urn:schemas-microsoft-com:office:word" xmlns:w="http://schemas.openxmlformats.org/wordprocessingml/2006/main" xmlns:w14="http://schemas.microsoft.com/office/word/2010/wordml" xmlns:w15="http://schemas.microsoft.com/office/word/2012/wordml" xmlns:w16cex="http://schemas.microsoft.com/office/word/2018/wordml/cex" xmlns:w16cid="http://schemas.microsoft.com/office/word/2016/wordml/cid" xmlns:w16="http://schemas.microsoft.com/office/word/2018/wordml" xmlns:w16sdtdh="http://schemas.microsoft.com/office/word/2020/wordml/sdtdatahash" xmlns:w16se="http://schemas.microsoft.com/office/word/2015/wordml/symex" xmlns:wpg="http://schemas.microsoft.com/office/word/2010/wordprocessingGroup" xmlns:wpi="http://schemas.microsoft.com/office/word/2010/wordprocessingInk" xmlns:wne="http://schemas.microsoft.com/office/word/2006/wordml" xmlns:wps="http://schemas.microsoft.com/office/word/2010/wordprocessingShape" mc:Ignorable="w14 w15 w16se w16cid w16 w16cex w16sdtdh wp14">
+<w:numbering xmlns:wpc="http://schemas.microsoft.com/office/word/2010/wordprocessingCanvas" xmlns:cx="http://schemas.microsoft.com/office/drawing/2014/chartex" xmlns:cx1="http://schemas.microsoft.com/office/drawing/2015/9/8/chartex" xmlns:cx2="http://schemas.microsoft.com/office/drawing/2015/10/21/chartex" xmlns:cx3="http://schemas.microsoft.com/office/drawing/2016/5/9/chartex" xmlns:cx4="http://schemas.microsoft.com/office/drawing/2016/5/10/chartex" xmlns:cx5="http://schemas.microsoft.com/office/drawing/2016/5/11/chartex" xmlns:cx6="http://schemas.microsoft.com/office/drawing/2016/5/12/chartex" xmlns:cx7="http://schemas.microsoft.com/office/drawing/2016/5/13/chartex" xmlns:cx8="http://schemas.microsoft.com/office/drawing/2016/5/14/chartex" xmlns:mc="http://schemas.openxmlformats.org/markup-compatibility/2006" xmlns:aink="http://schemas.microsoft.com/office/drawing/2016/ink" xmlns:am3d="http://schemas.microsoft.com/office/drawing/2017/model3d" xmlns:o="urn:schemas-microsoft-com:office:office" xmlns:oel="http://schemas.microsoft.com/office/2019/extlst" xmlns:r="http://schemas.openxmlformats.org/officeDocument/2006/relationships" xmlns:m="http://schemas.openxmlformats.org/officeDocument/2006/math" xmlns:v="urn:schemas-microsoft-com:vml" xmlns:wp14="http://schemas.microsoft.com/office/word/2010/wordprocessingDrawing" xmlns:wp="http://schemas.openxmlformats.org/drawingml/2006/wordprocessingDrawing" xmlns:w10="urn:schemas-microsoft-com:office:word" xmlns:w="http://schemas.openxmlformats.org/wordprocessingml/2006/main" xmlns:w14="http://schemas.microsoft.com/office/word/2010/wordml" xmlns:w15="http://schemas.microsoft.com/office/word/2012/wordml" xmlns:w16cex="http://schemas.microsoft.com/office/word/2018/wordml/cex" xmlns:w16cid="http://schemas.microsoft.com/office/word/2016/wordml/cid" xmlns:w16="http://schemas.microsoft.com/office/word/2018/wordml" xmlns:w16du="http://schemas.microsoft.com/office/word/2023/wordml/word16du" xmlns:w16sdtdh="http://schemas.microsoft.com/office/word/2020/wordml/sdtdatahash" xmlns:w16se="http://schemas.microsoft.com/office/word/2015/wordml/symex" xmlns:wpg="http://schemas.microsoft.com/office/word/2010/wordprocessingGroup" xmlns:wpi="http://schemas.microsoft.com/office/word/2010/wordprocessingInk" xmlns:wne="http://schemas.microsoft.com/office/word/2006/wordml" xmlns:wps="http://schemas.microsoft.com/office/word/2010/wordprocessingShape" mc:Ignorable="w14 w15 w16se w16cid w16 w16cex w16sdtdh wp14">
   <w:numPicBullet w:numPicBulletId="0">
     <w:pict>
       <v:shapetype id="_x0000_t75" coordsize="21600,21600" o:spt="75" o:preferrelative="t" path="m@4@5l@4@11@9@11@9@5xe" filled="f" stroked="f">
@@ -4971,7 +5058,7 @@
         <v:path o:extrusionok="f" gradientshapeok="t" o:connecttype="rect"/>
         <o:lock v:ext="edit" aspectratio="t"/>
       </v:shapetype>
-      <v:shape id="_x0000_i1106" type="#_x0000_t75" style="width:1pt;height:1pt;visibility:visible;mso-wrap-style:square" o:bullet="t">
+      <v:shape id="_x0000_i1056" type="#_x0000_t75" style="width:1pt;height:1pt;visibility:visible;mso-wrap-style:square" o:bullet="t">
         <v:imagedata r:id="rId1" o:title=""/>
       </v:shape>
     </w:pict>

</xml_diff>

<commit_message>
update labs 1 version
</commit_message>
<xml_diff>
--- a/cicd3-1-labs.docx
+++ b/cicd3-1-labs.docx
@@ -1,6 +1,6 @@
 
 <file path=word/document.xml><?xml version="1.0" encoding="utf-8"?>
-<w:document xmlns:wpc="http://schemas.microsoft.com/office/word/2010/wordprocessingCanvas" xmlns:cx="http://schemas.microsoft.com/office/drawing/2014/chartex" xmlns:cx1="http://schemas.microsoft.com/office/drawing/2015/9/8/chartex" xmlns:cx2="http://schemas.microsoft.com/office/drawing/2015/10/21/chartex" xmlns:cx3="http://schemas.microsoft.com/office/drawing/2016/5/9/chartex" xmlns:cx4="http://schemas.microsoft.com/office/drawing/2016/5/10/chartex" xmlns:cx5="http://schemas.microsoft.com/office/drawing/2016/5/11/chartex" xmlns:cx6="http://schemas.microsoft.com/office/drawing/2016/5/12/chartex" xmlns:cx7="http://schemas.microsoft.com/office/drawing/2016/5/13/chartex" xmlns:cx8="http://schemas.microsoft.com/office/drawing/2016/5/14/chartex" xmlns:mc="http://schemas.openxmlformats.org/markup-compatibility/2006" xmlns:aink="http://schemas.microsoft.com/office/drawing/2016/ink" xmlns:am3d="http://schemas.microsoft.com/office/drawing/2017/model3d" xmlns:o="urn:schemas-microsoft-com:office:office" xmlns:oel="http://schemas.microsoft.com/office/2019/extlst" xmlns:r="http://schemas.openxmlformats.org/officeDocument/2006/relationships" xmlns:m="http://schemas.openxmlformats.org/officeDocument/2006/math" xmlns:v="urn:schemas-microsoft-com:vml" xmlns:wp14="http://schemas.microsoft.com/office/word/2010/wordprocessingDrawing" xmlns:wp="http://schemas.openxmlformats.org/drawingml/2006/wordprocessingDrawing" xmlns:w10="urn:schemas-microsoft-com:office:word" xmlns:w="http://schemas.openxmlformats.org/wordprocessingml/2006/main" xmlns:w14="http://schemas.microsoft.com/office/word/2010/wordml" xmlns:w15="http://schemas.microsoft.com/office/word/2012/wordml" xmlns:w16cex="http://schemas.microsoft.com/office/word/2018/wordml/cex" xmlns:w16cid="http://schemas.microsoft.com/office/word/2016/wordml/cid" xmlns:w16="http://schemas.microsoft.com/office/word/2018/wordml" xmlns:w16du="http://schemas.microsoft.com/office/word/2023/wordml/word16du" xmlns:w16sdtdh="http://schemas.microsoft.com/office/word/2020/wordml/sdtdatahash" xmlns:w16se="http://schemas.microsoft.com/office/word/2015/wordml/symex" xmlns:wpg="http://schemas.microsoft.com/office/word/2010/wordprocessingGroup" xmlns:wpi="http://schemas.microsoft.com/office/word/2010/wordprocessingInk" xmlns:wne="http://schemas.microsoft.com/office/word/2006/wordml" xmlns:wps="http://schemas.microsoft.com/office/word/2010/wordprocessingShape" mc:Ignorable="w14 w15 w16se w16cid w16 w16cex w16sdtdh wp14">
+<w:document xmlns:wpc="http://schemas.microsoft.com/office/word/2010/wordprocessingCanvas" xmlns:cx="http://schemas.microsoft.com/office/drawing/2014/chartex" xmlns:cx1="http://schemas.microsoft.com/office/drawing/2015/9/8/chartex" xmlns:cx2="http://schemas.microsoft.com/office/drawing/2015/10/21/chartex" xmlns:cx3="http://schemas.microsoft.com/office/drawing/2016/5/9/chartex" xmlns:cx4="http://schemas.microsoft.com/office/drawing/2016/5/10/chartex" xmlns:cx5="http://schemas.microsoft.com/office/drawing/2016/5/11/chartex" xmlns:cx6="http://schemas.microsoft.com/office/drawing/2016/5/12/chartex" xmlns:cx7="http://schemas.microsoft.com/office/drawing/2016/5/13/chartex" xmlns:cx8="http://schemas.microsoft.com/office/drawing/2016/5/14/chartex" xmlns:mc="http://schemas.openxmlformats.org/markup-compatibility/2006" xmlns:aink="http://schemas.microsoft.com/office/drawing/2016/ink" xmlns:am3d="http://schemas.microsoft.com/office/drawing/2017/model3d" xmlns:o="urn:schemas-microsoft-com:office:office" xmlns:oel="http://schemas.microsoft.com/office/2019/extlst" xmlns:r="http://schemas.openxmlformats.org/officeDocument/2006/relationships" xmlns:m="http://schemas.openxmlformats.org/officeDocument/2006/math" xmlns:v="urn:schemas-microsoft-com:vml" xmlns:wp14="http://schemas.microsoft.com/office/word/2010/wordprocessingDrawing" xmlns:wp="http://schemas.openxmlformats.org/drawingml/2006/wordprocessingDrawing" xmlns:w10="urn:schemas-microsoft-com:office:word" xmlns:w="http://schemas.openxmlformats.org/wordprocessingml/2006/main" xmlns:w14="http://schemas.microsoft.com/office/word/2010/wordml" xmlns:w15="http://schemas.microsoft.com/office/word/2012/wordml" xmlns:w16cex="http://schemas.microsoft.com/office/word/2018/wordml/cex" xmlns:w16cid="http://schemas.microsoft.com/office/word/2016/wordml/cid" xmlns:w16="http://schemas.microsoft.com/office/word/2018/wordml" xmlns:w16sdtdh="http://schemas.microsoft.com/office/word/2020/wordml/sdtdatahash" xmlns:w16se="http://schemas.microsoft.com/office/word/2015/wordml/symex" xmlns:wpg="http://schemas.microsoft.com/office/word/2010/wordprocessingGroup" xmlns:wpi="http://schemas.microsoft.com/office/word/2010/wordprocessingInk" xmlns:wne="http://schemas.microsoft.com/office/word/2006/wordml" xmlns:wps="http://schemas.microsoft.com/office/word/2010/wordprocessingShape" mc:Ignorable="w14 w15 w16se w16cid w16 w16cex w16sdtdh wp14">
   <w:body>
     <w:p>
       <w:pPr>
@@ -102,7 +102,7 @@
           <w:bCs/>
           <w:kern w:val="36"/>
         </w:rPr>
-        <w:t>7</w:t>
+        <w:t>8</w:t>
       </w:r>
       <w:r>
         <w:rPr>
@@ -138,7 +138,7 @@
           <w:bCs/>
           <w:kern w:val="36"/>
         </w:rPr>
-        <w:t>05</w:t>
+        <w:t>10</w:t>
       </w:r>
       <w:r>
         <w:rPr>
@@ -156,16 +156,7 @@
           <w:bCs/>
           <w:kern w:val="36"/>
         </w:rPr>
-        <w:t>0</w:t>
-      </w:r>
-      <w:r>
-        <w:rPr>
-          <w:rFonts w:eastAsia="Times New Roman" w:cs="Times New Roman"/>
-          <w:b/>
-          <w:bCs/>
-          <w:kern w:val="36"/>
-        </w:rPr>
-        <w:t>8</w:t>
+        <w:t>10</w:t>
       </w:r>
       <w:r>
         <w:rPr>
@@ -705,7 +696,6 @@
         </w:drawing>
       </w:r>
     </w:p>
-    <w:p/>
     <w:p>
       <w:pPr>
         <w:pStyle w:val="ListParagraph"/>
@@ -734,21 +724,10 @@
       <w:pPr>
         <w:pStyle w:val="ListParagraph"/>
       </w:pPr>
-    </w:p>
-    <w:p>
-      <w:pPr>
-        <w:pStyle w:val="ListParagraph"/>
-      </w:pPr>
-    </w:p>
-    <w:p>
-      <w:pPr>
-        <w:pStyle w:val="ListParagraph"/>
-      </w:pPr>
       <w:r>
         <w:rPr>
           <w:noProof/>
         </w:rPr>
-        <w:lastRenderedPageBreak/>
         <w:drawing>
           <wp:inline distT="0" distB="0" distL="0" distR="0" wp14:anchorId="7763B6CC" wp14:editId="67D5F9B2">
             <wp:extent cx="4159847" cy="2103804"/>
@@ -789,19 +768,13 @@
     <w:p>
       <w:pPr>
         <w:pStyle w:val="ListParagraph"/>
-        <w:ind w:firstLine="270"/>
-      </w:pPr>
-    </w:p>
-    <w:p/>
-    <w:p>
-      <w:pPr>
-        <w:pStyle w:val="ListParagraph"/>
         <w:numPr>
           <w:ilvl w:val="0"/>
           <w:numId w:val="8"/>
         </w:numPr>
       </w:pPr>
       <w:r>
+        <w:lastRenderedPageBreak/>
         <w:t>From the results, select the “Java with Gradle” one and click the “Configure” button to open a predefined workflow for this.</w:t>
       </w:r>
     </w:p>
@@ -880,11 +853,17 @@
       <w:r>
         <w:t xml:space="preserve">”.  This is the current name of the workflow.  Click in that box and edit the name to be </w:t>
       </w:r>
+      <w:r>
+        <w:t>“</w:t>
+      </w:r>
       <w:proofErr w:type="spellStart"/>
       <w:r>
         <w:t>pipeline.yaml</w:t>
       </w:r>
       <w:proofErr w:type="spellEnd"/>
+      <w:r>
+        <w:t>”</w:t>
+      </w:r>
       <w:r>
         <w:t>.  (You can just backspace over or delete the name and type the new name.)</w:t>
       </w:r>
@@ -1006,11 +985,22 @@
         </w:numPr>
       </w:pPr>
       <w:r>
-        <w:lastRenderedPageBreak/>
-        <w:t xml:space="preserve">Now, we can go ahead and commit the new workflow via the “Start commit” button in the upper right.  In the dialog that comes up, you can enter an optional comment if you want. </w:t>
-      </w:r>
-      <w:r>
-        <w:t>Leave the “Commit directly…” selection checked and then click on the “Commit new file” button.</w:t>
+        <w:t>Now, we can go ahead and commit the new workflow via the “</w:t>
+      </w:r>
+      <w:r>
+        <w:t>Commit changes…</w:t>
+      </w:r>
+      <w:r>
+        <w:t xml:space="preserve">” button in the upper right.  In the dialog that comes up, you can enter an optional comment if you want. </w:t>
+      </w:r>
+      <w:r>
+        <w:t xml:space="preserve">Leave the “Commit directly…” selection checked and then click on the “Commit </w:t>
+      </w:r>
+      <w:r>
+        <w:t>changes</w:t>
+      </w:r>
+      <w:r>
+        <w:t>” button.</w:t>
       </w:r>
     </w:p>
     <w:p>
@@ -1019,14 +1009,11 @@
         <w:ind w:left="3960"/>
       </w:pPr>
       <w:r>
-        <w:rPr>
-          <w:noProof/>
-        </w:rPr>
         <w:drawing>
-          <wp:inline distT="0" distB="0" distL="0" distR="0" wp14:anchorId="5C765E0D" wp14:editId="26AA350E">
-            <wp:extent cx="2354136" cy="1047652"/>
-            <wp:effectExtent l="0" t="0" r="0" b="0"/>
-            <wp:docPr id="30" name="Picture 30" descr="Graphical user interface, text, application, chat or text message&#10;&#10;Description automatically generated"/>
+          <wp:inline distT="0" distB="0" distL="0" distR="0" wp14:anchorId="55F77E89" wp14:editId="4B57728F">
+            <wp:extent cx="2772687" cy="1432119"/>
+            <wp:effectExtent l="0" t="0" r="0" b="3175"/>
+            <wp:docPr id="335461509" name="Picture 1" descr="A screenshot of a chat&#10;&#10;Description automatically generated"/>
             <wp:cNvGraphicFramePr>
               <a:graphicFrameLocks xmlns:a="http://schemas.openxmlformats.org/drawingml/2006/main" noChangeAspect="1"/>
             </wp:cNvGraphicFramePr>
@@ -1034,7 +1021,7 @@
               <a:graphicData uri="http://schemas.openxmlformats.org/drawingml/2006/picture">
                 <pic:pic xmlns:pic="http://schemas.openxmlformats.org/drawingml/2006/picture">
                   <pic:nvPicPr>
-                    <pic:cNvPr id="30" name="Picture 30" descr="Graphical user interface, text, application, chat or text message&#10;&#10;Description automatically generated"/>
+                    <pic:cNvPr id="335461509" name="Picture 1" descr="A screenshot of a chat&#10;&#10;Description automatically generated"/>
                     <pic:cNvPicPr/>
                   </pic:nvPicPr>
                   <pic:blipFill>
@@ -1046,7 +1033,7 @@
                   <pic:spPr>
                     <a:xfrm>
                       <a:off x="0" y="0"/>
-                      <a:ext cx="2371793" cy="1055510"/>
+                      <a:ext cx="2782785" cy="1437335"/>
                     </a:xfrm>
                     <a:prstGeom prst="rect">
                       <a:avLst/>
@@ -1071,14 +1058,12 @@
         <w:ind w:left="3960"/>
       </w:pPr>
       <w:r>
-        <w:rPr>
-          <w:noProof/>
-        </w:rPr>
+        <w:lastRenderedPageBreak/>
         <w:drawing>
-          <wp:inline distT="0" distB="0" distL="0" distR="0" wp14:anchorId="672F49FB" wp14:editId="633811AC">
-            <wp:extent cx="2176767" cy="2060917"/>
+          <wp:inline distT="0" distB="0" distL="0" distR="0" wp14:anchorId="424E9071" wp14:editId="53C435D3">
+            <wp:extent cx="2770360" cy="2889016"/>
             <wp:effectExtent l="0" t="0" r="0" b="0"/>
-            <wp:docPr id="31" name="Picture 31" descr="Graphical user interface, text, application, chat or text message&#10;&#10;Description automatically generated"/>
+            <wp:docPr id="1029541756" name="Picture 1" descr="A screenshot of a computer&#10;&#10;Description automatically generated"/>
             <wp:cNvGraphicFramePr>
               <a:graphicFrameLocks xmlns:a="http://schemas.openxmlformats.org/drawingml/2006/main" noChangeAspect="1"/>
             </wp:cNvGraphicFramePr>
@@ -1086,7 +1071,7 @@
               <a:graphicData uri="http://schemas.openxmlformats.org/drawingml/2006/picture">
                 <pic:pic xmlns:pic="http://schemas.openxmlformats.org/drawingml/2006/picture">
                   <pic:nvPicPr>
-                    <pic:cNvPr id="31" name="Picture 31" descr="Graphical user interface, text, application, chat or text message&#10;&#10;Description automatically generated"/>
+                    <pic:cNvPr id="1029541756" name="Picture 1" descr="A screenshot of a computer&#10;&#10;Description automatically generated"/>
                     <pic:cNvPicPr/>
                   </pic:nvPicPr>
                   <pic:blipFill>
@@ -1098,7 +1083,7 @@
                   <pic:spPr>
                     <a:xfrm>
                       <a:off x="0" y="0"/>
-                      <a:ext cx="2198086" cy="2081101"/>
+                      <a:ext cx="2802678" cy="2922718"/>
                     </a:xfrm>
                     <a:prstGeom prst="rect">
                       <a:avLst/>
@@ -1137,14 +1122,11 @@
         <w:ind w:firstLine="1710"/>
       </w:pPr>
       <w:r>
-        <w:rPr>
-          <w:noProof/>
-        </w:rPr>
         <w:drawing>
-          <wp:inline distT="0" distB="0" distL="0" distR="0" wp14:anchorId="1BE408DF" wp14:editId="530316CB">
-            <wp:extent cx="4979610" cy="1322363"/>
+          <wp:inline distT="0" distB="0" distL="0" distR="0" wp14:anchorId="4AAE640F" wp14:editId="5C288F1F">
+            <wp:extent cx="5110681" cy="1541722"/>
             <wp:effectExtent l="0" t="0" r="0" b="0"/>
-            <wp:docPr id="32" name="Picture 32" descr="Graphical user interface, text, application, Teams&#10;&#10;Description automatically generated"/>
+            <wp:docPr id="1808041168" name="Picture 1" descr="A screenshot of a computer&#10;&#10;Description automatically generated"/>
             <wp:cNvGraphicFramePr>
               <a:graphicFrameLocks xmlns:a="http://schemas.openxmlformats.org/drawingml/2006/main" noChangeAspect="1"/>
             </wp:cNvGraphicFramePr>
@@ -1152,7 +1134,7 @@
               <a:graphicData uri="http://schemas.openxmlformats.org/drawingml/2006/picture">
                 <pic:pic xmlns:pic="http://schemas.openxmlformats.org/drawingml/2006/picture">
                   <pic:nvPicPr>
-                    <pic:cNvPr id="32" name="Picture 32" descr="Graphical user interface, text, application, Teams&#10;&#10;Description automatically generated"/>
+                    <pic:cNvPr id="1808041168" name="Picture 1" descr="A screenshot of a computer&#10;&#10;Description automatically generated"/>
                     <pic:cNvPicPr/>
                   </pic:nvPicPr>
                   <pic:blipFill>
@@ -1164,7 +1146,7 @@
                   <pic:spPr>
                     <a:xfrm>
                       <a:off x="0" y="0"/>
-                      <a:ext cx="5003671" cy="1328752"/>
+                      <a:ext cx="5141634" cy="1551059"/>
                     </a:xfrm>
                     <a:prstGeom prst="rect">
                       <a:avLst/>
@@ -1214,17 +1196,105 @@
     </w:p>
     <w:p>
       <w:pPr>
-        <w:ind w:firstLine="1710"/>
+        <w:ind w:firstLine="900"/>
       </w:pPr>
       <w:r>
         <w:rPr>
           <w:noProof/>
         </w:rPr>
+        <mc:AlternateContent>
+          <mc:Choice Requires="wps">
+            <w:drawing>
+              <wp:anchor distT="0" distB="0" distL="114300" distR="114300" simplePos="0" relativeHeight="251659264" behindDoc="0" locked="0" layoutInCell="1" allowOverlap="1" wp14:anchorId="7AB5F6E9" wp14:editId="7E7920B1">
+                <wp:simplePos x="0" y="0"/>
+                <wp:positionH relativeFrom="column">
+                  <wp:posOffset>2286000</wp:posOffset>
+                </wp:positionH>
+                <wp:positionV relativeFrom="paragraph">
+                  <wp:posOffset>1141579</wp:posOffset>
+                </wp:positionV>
+                <wp:extent cx="1176655" cy="334645"/>
+                <wp:effectExtent l="0" t="0" r="17145" b="8255"/>
+                <wp:wrapNone/>
+                <wp:docPr id="1137954897" name="Donut 1"/>
+                <wp:cNvGraphicFramePr/>
+                <a:graphic xmlns:a="http://schemas.openxmlformats.org/drawingml/2006/main">
+                  <a:graphicData uri="http://schemas.microsoft.com/office/word/2010/wordprocessingShape">
+                    <wps:wsp>
+                      <wps:cNvSpPr/>
+                      <wps:spPr>
+                        <a:xfrm>
+                          <a:off x="0" y="0"/>
+                          <a:ext cx="1176655" cy="334645"/>
+                        </a:xfrm>
+                        <a:prstGeom prst="donut">
+                          <a:avLst>
+                            <a:gd name="adj" fmla="val 3357"/>
+                          </a:avLst>
+                        </a:prstGeom>
+                        <a:ln>
+                          <a:solidFill>
+                            <a:srgbClr val="FF0000"/>
+                          </a:solidFill>
+                        </a:ln>
+                      </wps:spPr>
+                      <wps:style>
+                        <a:lnRef idx="2">
+                          <a:schemeClr val="accent1">
+                            <a:shade val="15000"/>
+                          </a:schemeClr>
+                        </a:lnRef>
+                        <a:fillRef idx="1">
+                          <a:schemeClr val="accent1"/>
+                        </a:fillRef>
+                        <a:effectRef idx="0">
+                          <a:schemeClr val="accent1"/>
+                        </a:effectRef>
+                        <a:fontRef idx="minor">
+                          <a:schemeClr val="lt1"/>
+                        </a:fontRef>
+                      </wps:style>
+                      <wps:bodyPr rot="0" spcFirstLastPara="0" vertOverflow="overflow" horzOverflow="overflow" vert="horz" wrap="square" lIns="91440" tIns="45720" rIns="91440" bIns="45720" numCol="1" spcCol="0" rtlCol="0" fromWordArt="0" anchor="ctr" anchorCtr="0" forceAA="0" compatLnSpc="1">
+                        <a:prstTxWarp prst="textNoShape">
+                          <a:avLst/>
+                        </a:prstTxWarp>
+                        <a:noAutofit/>
+                      </wps:bodyPr>
+                    </wps:wsp>
+                  </a:graphicData>
+                </a:graphic>
+              </wp:anchor>
+            </w:drawing>
+          </mc:Choice>
+          <mc:Fallback>
+            <w:pict>
+              <v:shapetype w14:anchorId="770E0A7D" id="_x0000_t23" coordsize="21600,21600" o:spt="23" adj="5400" path="m,10800qy10800,,21600,10800,10800,21600,,10800xm@0,10800qy10800@2@1,10800,10800@0@0,10800xe">
+                <v:formulas>
+                  <v:f eqn="val #0"/>
+                  <v:f eqn="sum width 0 #0"/>
+                  <v:f eqn="sum height 0 #0"/>
+                  <v:f eqn="prod @0 2929 10000"/>
+                  <v:f eqn="sum width 0 @3"/>
+                  <v:f eqn="sum height 0 @3"/>
+                </v:formulas>
+                <v:path o:connecttype="custom" o:connectlocs="10800,0;3163,3163;0,10800;3163,18437;10800,21600;18437,18437;21600,10800;18437,3163" textboxrect="3163,3163,18437,18437"/>
+                <v:handles>
+                  <v:h position="#0,center" xrange="0,10800"/>
+                </v:handles>
+              </v:shapetype>
+              <v:shape id="Donut 1" o:spid="_x0000_s1026" type="#_x0000_t23" style="position:absolute;margin-left:180pt;margin-top:89.9pt;width:92.65pt;height:26.35pt;z-index:251659264;visibility:visible;mso-wrap-style:square;mso-wrap-distance-left:9pt;mso-wrap-distance-top:0;mso-wrap-distance-right:9pt;mso-wrap-distance-bottom:0;mso-position-horizontal:absolute;mso-position-horizontal-relative:text;mso-position-vertical:absolute;mso-position-vertical-relative:text;v-text-anchor:middle" o:gfxdata="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" adj="206" fillcolor="#5b9bd5 [3204]" strokecolor="red" strokeweight="1pt">
+                <v:stroke joinstyle="miter"/>
+              </v:shape>
+            </w:pict>
+          </mc:Fallback>
+        </mc:AlternateContent>
+      </w:r>
+      <w:r>
         <w:drawing>
-          <wp:inline distT="0" distB="0" distL="0" distR="0" wp14:anchorId="02295B08" wp14:editId="0795FE87">
-            <wp:extent cx="5570807" cy="1355047"/>
+          <wp:inline distT="0" distB="0" distL="0" distR="0" wp14:anchorId="47FB8724" wp14:editId="2D517C05">
+            <wp:extent cx="6115616" cy="1697650"/>
             <wp:effectExtent l="0" t="0" r="0" b="4445"/>
-            <wp:docPr id="36" name="Picture 36" descr="Graphical user interface, application, Teams&#10;&#10;Description automatically generated"/>
+            <wp:docPr id="1651586832" name="Picture 1" descr="A screenshot of a web page&#10;&#10;Description automatically generated"/>
             <wp:cNvGraphicFramePr>
               <a:graphicFrameLocks xmlns:a="http://schemas.openxmlformats.org/drawingml/2006/main" noChangeAspect="1"/>
             </wp:cNvGraphicFramePr>
@@ -1232,7 +1302,7 @@
               <a:graphicData uri="http://schemas.openxmlformats.org/drawingml/2006/picture">
                 <pic:pic xmlns:pic="http://schemas.openxmlformats.org/drawingml/2006/picture">
                   <pic:nvPicPr>
-                    <pic:cNvPr id="36" name="Picture 36" descr="Graphical user interface, application, Teams&#10;&#10;Description automatically generated"/>
+                    <pic:cNvPr id="1651586832" name="Picture 1" descr="A screenshot of a web page&#10;&#10;Description automatically generated"/>
                     <pic:cNvPicPr/>
                   </pic:nvPicPr>
                   <pic:blipFill>
@@ -1244,7 +1314,7 @@
                   <pic:spPr>
                     <a:xfrm>
                       <a:off x="0" y="0"/>
-                      <a:ext cx="5592153" cy="1360239"/>
+                      <a:ext cx="6130500" cy="1701782"/>
                     </a:xfrm>
                     <a:prstGeom prst="rect">
                       <a:avLst/>
@@ -1290,17 +1360,15 @@
     </w:p>
     <w:p>
       <w:pPr>
-        <w:ind w:firstLine="990"/>
-      </w:pPr>
-      <w:r>
-        <w:rPr>
-          <w:noProof/>
-        </w:rPr>
+        <w:ind w:firstLine="810"/>
+      </w:pPr>
+      <w:r>
+        <w:lastRenderedPageBreak/>
         <w:drawing>
-          <wp:inline distT="0" distB="0" distL="0" distR="0" wp14:anchorId="375F94E4" wp14:editId="7CD0C366">
-            <wp:extent cx="4994031" cy="1420987"/>
-            <wp:effectExtent l="0" t="0" r="0" b="1905"/>
-            <wp:docPr id="37" name="Picture 37" descr="Graphical user interface, text, application&#10;&#10;Description automatically generated"/>
+          <wp:inline distT="0" distB="0" distL="0" distR="0" wp14:anchorId="58363306" wp14:editId="004A242A">
+            <wp:extent cx="6039806" cy="2109458"/>
+            <wp:effectExtent l="0" t="0" r="0" b="0"/>
+            <wp:docPr id="1067281726" name="Picture 1" descr="A screenshot of a computer&#10;&#10;Description automatically generated"/>
             <wp:cNvGraphicFramePr>
               <a:graphicFrameLocks xmlns:a="http://schemas.openxmlformats.org/drawingml/2006/main" noChangeAspect="1"/>
             </wp:cNvGraphicFramePr>
@@ -1308,7 +1376,7 @@
               <a:graphicData uri="http://schemas.openxmlformats.org/drawingml/2006/picture">
                 <pic:pic xmlns:pic="http://schemas.openxmlformats.org/drawingml/2006/picture">
                   <pic:nvPicPr>
-                    <pic:cNvPr id="37" name="Picture 37" descr="Graphical user interface, text, application&#10;&#10;Description automatically generated"/>
+                    <pic:cNvPr id="1067281726" name="Picture 1" descr="A screenshot of a computer&#10;&#10;Description automatically generated"/>
                     <pic:cNvPicPr/>
                   </pic:nvPicPr>
                   <pic:blipFill>
@@ -1320,7 +1388,7 @@
                   <pic:spPr>
                     <a:xfrm>
                       <a:off x="0" y="0"/>
-                      <a:ext cx="5020638" cy="1428558"/>
+                      <a:ext cx="6071488" cy="2120523"/>
                     </a:xfrm>
                     <a:prstGeom prst="rect">
                       <a:avLst/>
@@ -1432,7 +1500,19 @@
       </w:r>
       <w:proofErr w:type="spellEnd"/>
       <w:r>
-        <w:t xml:space="preserve"> you have and then click on the “Select a collaborator above” and then the “Add &lt;</w:t>
+        <w:t xml:space="preserve"> you have and then click on the</w:t>
+      </w:r>
+      <w:r>
+        <w:t xml:space="preserve"> specific id or </w:t>
+      </w:r>
+      <w:r>
+        <w:t xml:space="preserve"> “Select a collaborator above”</w:t>
+      </w:r>
+      <w:r>
+        <w:t>.  Then, click on</w:t>
+      </w:r>
+      <w:r>
+        <w:t xml:space="preserve"> “Add &lt;</w:t>
       </w:r>
       <w:proofErr w:type="spellStart"/>
       <w:r>
@@ -1560,39 +1640,31 @@
     </w:p>
     <w:p>
       <w:pPr>
-        <w:ind w:firstLine="990"/>
-        <w:jc w:val="center"/>
-      </w:pPr>
-    </w:p>
-    <w:p>
-      <w:pPr>
         <w:ind w:firstLine="360"/>
-      </w:pPr>
-      <w:r>
-        <w:t xml:space="preserve">14.  </w:t>
-      </w:r>
-      <w:r>
         <w:rPr>
           <w:b/>
           <w:bCs/>
         </w:rPr>
+      </w:pPr>
+      <w:r>
+        <w:t xml:space="preserve">14.  </w:t>
+      </w:r>
+      <w:r>
+        <w:rPr>
+          <w:b/>
+          <w:bCs/>
+        </w:rPr>
         <w:t>Make sure to respond to the email and accept the invitation!</w:t>
       </w:r>
     </w:p>
     <w:p>
       <w:pPr>
-        <w:ind w:firstLine="990"/>
+        <w:ind w:firstLine="360"/>
         <w:jc w:val="center"/>
       </w:pPr>
       <w:r>
         <w:t>END OF LAB</w:t>
       </w:r>
-    </w:p>
-    <w:p>
-      <w:pPr>
-        <w:ind w:firstLine="990"/>
-        <w:jc w:val="center"/>
-      </w:pPr>
     </w:p>
     <w:p>
       <w:pPr>
@@ -1685,14 +1757,11 @@
         <w:ind w:firstLine="990"/>
       </w:pPr>
       <w:r>
-        <w:rPr>
-          <w:noProof/>
-        </w:rPr>
         <w:drawing>
-          <wp:inline distT="0" distB="0" distL="0" distR="0" wp14:anchorId="4FC081B0" wp14:editId="05264CD9">
-            <wp:extent cx="4424289" cy="1701713"/>
-            <wp:effectExtent l="0" t="0" r="0" b="635"/>
-            <wp:docPr id="39" name="Picture 39" descr="Graphical user interface, text, application&#10;&#10;Description automatically generated"/>
+          <wp:inline distT="0" distB="0" distL="0" distR="0" wp14:anchorId="165F7C8E" wp14:editId="11F9A3C7">
+            <wp:extent cx="4947719" cy="1623585"/>
+            <wp:effectExtent l="0" t="0" r="0" b="2540"/>
+            <wp:docPr id="1632535535" name="Picture 1" descr="A screenshot of a computer&#10;&#10;Description automatically generated"/>
             <wp:cNvGraphicFramePr>
               <a:graphicFrameLocks xmlns:a="http://schemas.openxmlformats.org/drawingml/2006/main" noChangeAspect="1"/>
             </wp:cNvGraphicFramePr>
@@ -1700,7 +1769,7 @@
               <a:graphicData uri="http://schemas.openxmlformats.org/drawingml/2006/picture">
                 <pic:pic xmlns:pic="http://schemas.openxmlformats.org/drawingml/2006/picture">
                   <pic:nvPicPr>
-                    <pic:cNvPr id="39" name="Picture 39" descr="Graphical user interface, text, application&#10;&#10;Description automatically generated"/>
+                    <pic:cNvPr id="1632535535" name="Picture 1" descr="A screenshot of a computer&#10;&#10;Description automatically generated"/>
                     <pic:cNvPicPr/>
                   </pic:nvPicPr>
                   <pic:blipFill>
@@ -1712,7 +1781,7 @@
                   <pic:spPr>
                     <a:xfrm>
                       <a:off x="0" y="0"/>
-                      <a:ext cx="4443795" cy="1709215"/>
+                      <a:ext cx="4982315" cy="1634938"/>
                     </a:xfrm>
                     <a:prstGeom prst="rect">
                       <a:avLst/>
@@ -1786,10 +1855,10 @@
       </w:pPr>
       <w:r>
         <w:drawing>
-          <wp:inline distT="0" distB="0" distL="0" distR="0" wp14:anchorId="4612E35B" wp14:editId="600C7E6D">
-            <wp:extent cx="6858000" cy="1576070"/>
+          <wp:inline distT="0" distB="0" distL="0" distR="0" wp14:anchorId="7C3736F7" wp14:editId="26EF0C88">
+            <wp:extent cx="6858000" cy="1628140"/>
             <wp:effectExtent l="0" t="0" r="0" b="0"/>
-            <wp:docPr id="4" name="Picture 4" descr="Graphical user interface, text, application, email, Teams&#10;&#10;Description automatically generated"/>
+            <wp:docPr id="809870410" name="Picture 1" descr="A screenshot of a web page&#10;&#10;Description automatically generated"/>
             <wp:cNvGraphicFramePr>
               <a:graphicFrameLocks xmlns:a="http://schemas.openxmlformats.org/drawingml/2006/main" noChangeAspect="1"/>
             </wp:cNvGraphicFramePr>
@@ -1797,7 +1866,7 @@
               <a:graphicData uri="http://schemas.openxmlformats.org/drawingml/2006/picture">
                 <pic:pic xmlns:pic="http://schemas.openxmlformats.org/drawingml/2006/picture">
                   <pic:nvPicPr>
-                    <pic:cNvPr id="4" name="Picture 4" descr="Graphical user interface, text, application, email, Teams&#10;&#10;Description automatically generated"/>
+                    <pic:cNvPr id="809870410" name="Picture 1" descr="A screenshot of a web page&#10;&#10;Description automatically generated"/>
                     <pic:cNvPicPr/>
                   </pic:nvPicPr>
                   <pic:blipFill>
@@ -1809,7 +1878,7 @@
                   <pic:spPr>
                     <a:xfrm>
                       <a:off x="0" y="0"/>
-                      <a:ext cx="6858000" cy="1576070"/>
+                      <a:ext cx="6858000" cy="1628140"/>
                     </a:xfrm>
                     <a:prstGeom prst="rect">
                       <a:avLst/>
@@ -1950,7 +2019,13 @@
         <w:t>5</w:t>
       </w:r>
       <w:r>
-        <w:t xml:space="preserve">.     As you did in Lab 1, click on the green “Start commit” button in the upper right corner. In the dialog, enter a comment if you want and select the option to “Create a new branch…”  </w:t>
+        <w:t>.     As you did in Lab 1, click on the green “</w:t>
+      </w:r>
+      <w:r>
+        <w:t>Commit changes…</w:t>
+      </w:r>
+      <w:r>
+        <w:t xml:space="preserve">” button in the upper right corner. In the dialog, enter a comment if you want and select the option to “Create a new branch…”  </w:t>
       </w:r>
       <w:r>
         <w:t xml:space="preserve">You can change the generated branch name if you want.  In this case, I’ve changed it to “patch-1”.  </w:t>
@@ -1971,14 +2046,11 @@
         <w:ind w:left="810" w:firstLine="810"/>
       </w:pPr>
       <w:r>
-        <w:rPr>
-          <w:noProof/>
-        </w:rPr>
         <w:drawing>
-          <wp:inline distT="0" distB="0" distL="0" distR="0" wp14:anchorId="469CDB30" wp14:editId="548B8631">
-            <wp:extent cx="2018713" cy="2137462"/>
-            <wp:effectExtent l="0" t="0" r="635" b="0"/>
-            <wp:docPr id="47" name="Picture 47" descr="Graphical user interface, text, application&#10;&#10;Description automatically generated"/>
+          <wp:inline distT="0" distB="0" distL="0" distR="0" wp14:anchorId="07226E30" wp14:editId="0FAF4972">
+            <wp:extent cx="2516864" cy="2793667"/>
+            <wp:effectExtent l="0" t="0" r="0" b="635"/>
+            <wp:docPr id="1338934196" name="Picture 1" descr="A screenshot of a computer screen&#10;&#10;Description automatically generated"/>
             <wp:cNvGraphicFramePr>
               <a:graphicFrameLocks xmlns:a="http://schemas.openxmlformats.org/drawingml/2006/main" noChangeAspect="1"/>
             </wp:cNvGraphicFramePr>
@@ -1986,7 +2058,7 @@
               <a:graphicData uri="http://schemas.openxmlformats.org/drawingml/2006/picture">
                 <pic:pic xmlns:pic="http://schemas.openxmlformats.org/drawingml/2006/picture">
                   <pic:nvPicPr>
-                    <pic:cNvPr id="47" name="Picture 47" descr="Graphical user interface, text, application&#10;&#10;Description automatically generated"/>
+                    <pic:cNvPr id="1338934196" name="Picture 1" descr="A screenshot of a computer screen&#10;&#10;Description automatically generated"/>
                     <pic:cNvPicPr/>
                   </pic:nvPicPr>
                   <pic:blipFill>
@@ -1998,7 +2070,7 @@
                   <pic:spPr>
                     <a:xfrm>
                       <a:off x="0" y="0"/>
-                      <a:ext cx="2032616" cy="2152182"/>
+                      <a:ext cx="2529663" cy="2807873"/>
                     </a:xfrm>
                     <a:prstGeom prst="rect">
                       <a:avLst/>
@@ -2036,13 +2108,250 @@
         <w:t xml:space="preserve"> </w:t>
       </w:r>
       <w:r>
-        <w:t>show a green checkmark with “Able to merge.” next to it.  We’re going to create a pull request to be reviewed.  Click on the green “Create pull request” button.</w:t>
-      </w:r>
-    </w:p>
-    <w:p>
-      <w:pPr>
-        <w:ind w:left="630" w:hanging="270"/>
-      </w:pPr>
+        <w:t xml:space="preserve">show a green checkmark with “Able to merge.” next to it.  We’re going to create a pull request to be reviewed.  </w:t>
+      </w:r>
+      <w:r>
+        <w:t>IMPORTANT: Make sure that you select your &lt;</w:t>
+      </w:r>
+      <w:proofErr w:type="spellStart"/>
+      <w:r>
+        <w:t>userid</w:t>
+      </w:r>
+      <w:proofErr w:type="spellEnd"/>
+      <w:r>
+        <w:t>/</w:t>
+      </w:r>
+      <w:proofErr w:type="spellStart"/>
+      <w:r>
+        <w:t>greetings-ci:main</w:t>
+      </w:r>
+      <w:proofErr w:type="spellEnd"/>
+      <w:r>
+        <w:t>&gt; on the left side and &lt;</w:t>
+      </w:r>
+      <w:proofErr w:type="spellStart"/>
+      <w:r>
+        <w:t>userid</w:t>
+      </w:r>
+      <w:proofErr w:type="spellEnd"/>
+      <w:r>
+        <w:t xml:space="preserve">/greetings-ci:patch-1&gt; on the right side. The gray bar should look like the one below. </w:t>
+      </w:r>
+    </w:p>
+    <w:p>
+      <w:pPr>
+        <w:ind w:left="810" w:hanging="450"/>
+      </w:pPr>
+      <w:r>
+        <w:rPr>
+          <w:noProof/>
+        </w:rPr>
+        <mc:AlternateContent>
+          <mc:Choice Requires="wps">
+            <w:drawing>
+              <wp:anchor distT="0" distB="0" distL="114300" distR="114300" simplePos="0" relativeHeight="251662336" behindDoc="0" locked="0" layoutInCell="1" allowOverlap="1" wp14:anchorId="79DA89C7" wp14:editId="2EEDD053">
+                <wp:simplePos x="0" y="0"/>
+                <wp:positionH relativeFrom="column">
+                  <wp:posOffset>1688471</wp:posOffset>
+                </wp:positionH>
+                <wp:positionV relativeFrom="paragraph">
+                  <wp:posOffset>144321</wp:posOffset>
+                </wp:positionV>
+                <wp:extent cx="1023042" cy="370840"/>
+                <wp:effectExtent l="0" t="0" r="5715" b="0"/>
+                <wp:wrapNone/>
+                <wp:docPr id="2055839824" name="Donut 3"/>
+                <wp:cNvGraphicFramePr/>
+                <a:graphic xmlns:a="http://schemas.openxmlformats.org/drawingml/2006/main">
+                  <a:graphicData uri="http://schemas.microsoft.com/office/word/2010/wordprocessingShape">
+                    <wps:wsp>
+                      <wps:cNvSpPr/>
+                      <wps:spPr>
+                        <a:xfrm>
+                          <a:off x="0" y="0"/>
+                          <a:ext cx="1023042" cy="370840"/>
+                        </a:xfrm>
+                        <a:prstGeom prst="donut">
+                          <a:avLst>
+                            <a:gd name="adj" fmla="val 10333"/>
+                          </a:avLst>
+                        </a:prstGeom>
+                        <a:solidFill>
+                          <a:srgbClr val="FF0000"/>
+                        </a:solidFill>
+                        <a:ln>
+                          <a:noFill/>
+                        </a:ln>
+                      </wps:spPr>
+                      <wps:style>
+                        <a:lnRef idx="2">
+                          <a:schemeClr val="accent1">
+                            <a:shade val="15000"/>
+                          </a:schemeClr>
+                        </a:lnRef>
+                        <a:fillRef idx="1">
+                          <a:schemeClr val="accent1"/>
+                        </a:fillRef>
+                        <a:effectRef idx="0">
+                          <a:schemeClr val="accent1"/>
+                        </a:effectRef>
+                        <a:fontRef idx="minor">
+                          <a:schemeClr val="lt1"/>
+                        </a:fontRef>
+                      </wps:style>
+                      <wps:bodyPr rot="0" spcFirstLastPara="0" vertOverflow="overflow" horzOverflow="overflow" vert="horz" wrap="square" lIns="91440" tIns="45720" rIns="91440" bIns="45720" numCol="1" spcCol="0" rtlCol="0" fromWordArt="0" anchor="ctr" anchorCtr="0" forceAA="0" compatLnSpc="1">
+                        <a:prstTxWarp prst="textNoShape">
+                          <a:avLst/>
+                        </a:prstTxWarp>
+                        <a:noAutofit/>
+                      </wps:bodyPr>
+                    </wps:wsp>
+                  </a:graphicData>
+                </a:graphic>
+                <wp14:sizeRelH relativeFrom="margin">
+                  <wp14:pctWidth>0</wp14:pctWidth>
+                </wp14:sizeRelH>
+              </wp:anchor>
+            </w:drawing>
+          </mc:Choice>
+          <mc:Fallback>
+            <w:pict>
+              <v:shape w14:anchorId="0E57983D" id="Donut 3" o:spid="_x0000_s1026" type="#_x0000_t23" style="position:absolute;margin-left:132.95pt;margin-top:11.35pt;width:80.55pt;height:29.2pt;z-index:251662336;visibility:visible;mso-wrap-style:square;mso-width-percent:0;mso-wrap-distance-left:9pt;mso-wrap-distance-top:0;mso-wrap-distance-right:9pt;mso-wrap-distance-bottom:0;mso-position-horizontal:absolute;mso-position-horizontal-relative:text;mso-position-vertical:absolute;mso-position-vertical-relative:text;mso-width-percent:0;mso-width-relative:margin;v-text-anchor:middle" o:gfxdata="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" adj="809" fillcolor="red" stroked="f" strokeweight="1pt">
+                <v:stroke joinstyle="miter"/>
+              </v:shape>
+            </w:pict>
+          </mc:Fallback>
+        </mc:AlternateContent>
+      </w:r>
+      <w:r>
+        <w:rPr>
+          <w:noProof/>
+        </w:rPr>
+        <mc:AlternateContent>
+          <mc:Choice Requires="wps">
+            <w:drawing>
+              <wp:anchor distT="0" distB="0" distL="114300" distR="114300" simplePos="0" relativeHeight="251660288" behindDoc="0" locked="0" layoutInCell="1" allowOverlap="1" wp14:anchorId="7C3A7CB1" wp14:editId="2EF6A64B">
+                <wp:simplePos x="0" y="0"/>
+                <wp:positionH relativeFrom="column">
+                  <wp:posOffset>611090</wp:posOffset>
+                </wp:positionH>
+                <wp:positionV relativeFrom="paragraph">
+                  <wp:posOffset>153035</wp:posOffset>
+                </wp:positionV>
+                <wp:extent cx="887239" cy="370840"/>
+                <wp:effectExtent l="0" t="0" r="1905" b="0"/>
+                <wp:wrapNone/>
+                <wp:docPr id="1255282882" name="Donut 3"/>
+                <wp:cNvGraphicFramePr/>
+                <a:graphic xmlns:a="http://schemas.openxmlformats.org/drawingml/2006/main">
+                  <a:graphicData uri="http://schemas.microsoft.com/office/word/2010/wordprocessingShape">
+                    <wps:wsp>
+                      <wps:cNvSpPr/>
+                      <wps:spPr>
+                        <a:xfrm>
+                          <a:off x="0" y="0"/>
+                          <a:ext cx="887239" cy="370840"/>
+                        </a:xfrm>
+                        <a:prstGeom prst="donut">
+                          <a:avLst>
+                            <a:gd name="adj" fmla="val 10333"/>
+                          </a:avLst>
+                        </a:prstGeom>
+                        <a:solidFill>
+                          <a:srgbClr val="FF0000"/>
+                        </a:solidFill>
+                        <a:ln>
+                          <a:noFill/>
+                        </a:ln>
+                      </wps:spPr>
+                      <wps:style>
+                        <a:lnRef idx="2">
+                          <a:schemeClr val="accent1">
+                            <a:shade val="15000"/>
+                          </a:schemeClr>
+                        </a:lnRef>
+                        <a:fillRef idx="1">
+                          <a:schemeClr val="accent1"/>
+                        </a:fillRef>
+                        <a:effectRef idx="0">
+                          <a:schemeClr val="accent1"/>
+                        </a:effectRef>
+                        <a:fontRef idx="minor">
+                          <a:schemeClr val="lt1"/>
+                        </a:fontRef>
+                      </wps:style>
+                      <wps:bodyPr rot="0" spcFirstLastPara="0" vertOverflow="overflow" horzOverflow="overflow" vert="horz" wrap="square" lIns="91440" tIns="45720" rIns="91440" bIns="45720" numCol="1" spcCol="0" rtlCol="0" fromWordArt="0" anchor="ctr" anchorCtr="0" forceAA="0" compatLnSpc="1">
+                        <a:prstTxWarp prst="textNoShape">
+                          <a:avLst/>
+                        </a:prstTxWarp>
+                        <a:noAutofit/>
+                      </wps:bodyPr>
+                    </wps:wsp>
+                  </a:graphicData>
+                </a:graphic>
+                <wp14:sizeRelH relativeFrom="margin">
+                  <wp14:pctWidth>0</wp14:pctWidth>
+                </wp14:sizeRelH>
+              </wp:anchor>
+            </w:drawing>
+          </mc:Choice>
+          <mc:Fallback>
+            <w:pict>
+              <v:shape w14:anchorId="1F85C1B2" id="Donut 3" o:spid="_x0000_s1026" type="#_x0000_t23" style="position:absolute;margin-left:48.1pt;margin-top:12.05pt;width:69.85pt;height:29.2pt;z-index:251660288;visibility:visible;mso-wrap-style:square;mso-width-percent:0;mso-wrap-distance-left:9pt;mso-wrap-distance-top:0;mso-wrap-distance-right:9pt;mso-wrap-distance-bottom:0;mso-position-horizontal:absolute;mso-position-horizontal-relative:text;mso-position-vertical:absolute;mso-position-vertical-relative:text;mso-width-percent:0;mso-width-relative:margin;v-text-anchor:middle" o:gfxdata="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" adj="933" fillcolor="red" stroked="f" strokeweight="1pt">
+                <v:stroke joinstyle="miter"/>
+              </v:shape>
+            </w:pict>
+          </mc:Fallback>
+        </mc:AlternateContent>
+      </w:r>
+      <w:r>
+        <w:drawing>
+          <wp:inline distT="0" distB="0" distL="0" distR="0" wp14:anchorId="51631405" wp14:editId="37814E56">
+            <wp:extent cx="6858000" cy="656590"/>
+            <wp:effectExtent l="0" t="0" r="0" b="3810"/>
+            <wp:docPr id="123622624" name="Picture 1"/>
+            <wp:cNvGraphicFramePr>
+              <a:graphicFrameLocks xmlns:a="http://schemas.openxmlformats.org/drawingml/2006/main" noChangeAspect="1"/>
+            </wp:cNvGraphicFramePr>
+            <a:graphic xmlns:a="http://schemas.openxmlformats.org/drawingml/2006/main">
+              <a:graphicData uri="http://schemas.openxmlformats.org/drawingml/2006/picture">
+                <pic:pic xmlns:pic="http://schemas.openxmlformats.org/drawingml/2006/picture">
+                  <pic:nvPicPr>
+                    <pic:cNvPr id="123622624" name=""/>
+                    <pic:cNvPicPr/>
+                  </pic:nvPicPr>
+                  <pic:blipFill>
+                    <a:blip r:embed="rId28"/>
+                    <a:stretch>
+                      <a:fillRect/>
+                    </a:stretch>
+                  </pic:blipFill>
+                  <pic:spPr>
+                    <a:xfrm>
+                      <a:off x="0" y="0"/>
+                      <a:ext cx="6858000" cy="656590"/>
+                    </a:xfrm>
+                    <a:prstGeom prst="rect">
+                      <a:avLst/>
+                    </a:prstGeom>
+                  </pic:spPr>
+                </pic:pic>
+              </a:graphicData>
+            </a:graphic>
+          </wp:inline>
+        </w:drawing>
+      </w:r>
+    </w:p>
+    <w:p>
+      <w:pPr>
+        <w:ind w:left="810" w:hanging="450"/>
+      </w:pPr>
+      <w:r>
+        <w:t xml:space="preserve">7.     </w:t>
+      </w:r>
+      <w:r>
+        <w:t>Click on the green “Create pull request” button.</w:t>
+      </w:r>
     </w:p>
     <w:p>
       <w:pPr>
@@ -2053,9 +2362,9 @@
           <w:noProof/>
         </w:rPr>
         <w:drawing>
-          <wp:inline distT="0" distB="0" distL="0" distR="0" wp14:anchorId="149AA5A3" wp14:editId="49A16EB5">
-            <wp:extent cx="3840480" cy="2153514"/>
-            <wp:effectExtent l="0" t="0" r="0" b="5715"/>
+          <wp:inline distT="0" distB="0" distL="0" distR="0" wp14:anchorId="149AA5A3" wp14:editId="303B15FD">
+            <wp:extent cx="4083113" cy="2289568"/>
+            <wp:effectExtent l="0" t="0" r="0" b="0"/>
             <wp:docPr id="48" name="Picture 48" descr="Graphical user interface, text, application, email&#10;&#10;Description automatically generated"/>
             <wp:cNvGraphicFramePr>
               <a:graphicFrameLocks xmlns:a="http://schemas.openxmlformats.org/drawingml/2006/main" noChangeAspect="1"/>
@@ -2068,7 +2377,7 @@
                     <pic:cNvPicPr/>
                   </pic:nvPicPr>
                   <pic:blipFill>
-                    <a:blip r:embed="rId28"/>
+                    <a:blip r:embed="rId29"/>
                     <a:stretch>
                       <a:fillRect/>
                     </a:stretch>
@@ -2076,7 +2385,7 @@
                   <pic:spPr>
                     <a:xfrm>
                       <a:off x="0" y="0"/>
-                      <a:ext cx="3861431" cy="2165262"/>
+                      <a:ext cx="4120704" cy="2310647"/>
                     </a:xfrm>
                     <a:prstGeom prst="rect">
                       <a:avLst/>
@@ -2094,7 +2403,8 @@
         <w:ind w:left="810" w:hanging="450"/>
       </w:pPr>
       <w:r>
-        <w:t>7</w:t>
+        <w:lastRenderedPageBreak/>
+        <w:t>8</w:t>
       </w:r>
       <w:r>
         <w:t xml:space="preserve">. </w:t>
@@ -2122,101 +2432,11 @@
         <w:rPr>
           <w:noProof/>
         </w:rPr>
-        <w:lastRenderedPageBreak/>
         <w:drawing>
-          <wp:inline distT="0" distB="0" distL="0" distR="0" wp14:anchorId="67B338B6" wp14:editId="358B7E3B">
-            <wp:extent cx="4661210" cy="1990725"/>
-            <wp:effectExtent l="0" t="0" r="0" b="0"/>
+          <wp:inline distT="0" distB="0" distL="0" distR="0" wp14:anchorId="67B338B6" wp14:editId="30F13F49">
+            <wp:extent cx="5405580" cy="2308634"/>
+            <wp:effectExtent l="0" t="0" r="5080" b="3175"/>
             <wp:docPr id="664307018" name="Picture 664307018"/>
-            <wp:cNvGraphicFramePr>
-              <a:graphicFrameLocks xmlns:a="http://schemas.openxmlformats.org/drawingml/2006/main" noChangeAspect="1"/>
-            </wp:cNvGraphicFramePr>
-            <a:graphic xmlns:a="http://schemas.openxmlformats.org/drawingml/2006/main">
-              <a:graphicData uri="http://schemas.openxmlformats.org/drawingml/2006/picture">
-                <pic:pic xmlns:pic="http://schemas.openxmlformats.org/drawingml/2006/picture">
-                  <pic:nvPicPr>
-                    <pic:cNvPr id="0" name=""/>
-                    <pic:cNvPicPr/>
-                  </pic:nvPicPr>
-                  <pic:blipFill>
-                    <a:blip r:embed="rId29" cstate="print">
-                      <a:extLst>
-                        <a:ext uri="{28A0092B-C50C-407E-A947-70E740481C1C}">
-                          <a14:useLocalDpi xmlns:a14="http://schemas.microsoft.com/office/drawing/2010/main" val="0"/>
-                        </a:ext>
-                      </a:extLst>
-                    </a:blip>
-                    <a:stretch>
-                      <a:fillRect/>
-                    </a:stretch>
-                  </pic:blipFill>
-                  <pic:spPr>
-                    <a:xfrm>
-                      <a:off x="0" y="0"/>
-                      <a:ext cx="4661210" cy="1990725"/>
-                    </a:xfrm>
-                    <a:prstGeom prst="rect">
-                      <a:avLst/>
-                    </a:prstGeom>
-                  </pic:spPr>
-                </pic:pic>
-              </a:graphicData>
-            </a:graphic>
-          </wp:inline>
-        </w:drawing>
-      </w:r>
-    </w:p>
-    <w:p>
-      <w:pPr>
-        <w:ind w:firstLine="990"/>
-      </w:pPr>
-    </w:p>
-    <w:p>
-      <w:pPr>
-        <w:ind w:left="810" w:hanging="450"/>
-      </w:pPr>
-      <w:r>
-        <w:t>8</w:t>
-      </w:r>
-      <w:r>
-        <w:t xml:space="preserve">.  </w:t>
-      </w:r>
-      <w:r>
-        <w:t xml:space="preserve">    </w:t>
-      </w:r>
-      <w:r>
-        <w:t xml:space="preserve">Afterwards, you’ll be on the screen for the pull request.  Note further down on the page, you can see where the automated checking has been kicked off.  This checking is the workflow file </w:t>
-      </w:r>
-      <w:proofErr w:type="spellStart"/>
-      <w:r>
-        <w:t>pipeline.yaml</w:t>
-      </w:r>
-      <w:proofErr w:type="spellEnd"/>
-      <w:r>
-        <w:t xml:space="preserve">.  It was kicked off via the CI process because of the “on” clause that matched a pull request on main.  Eventually, this check should succeed. (You may need to refresh your browser screen to see the update.). You can also see the one pending review you have from your secondary GitHub </w:t>
-      </w:r>
-      <w:proofErr w:type="spellStart"/>
-      <w:r>
-        <w:t>userid</w:t>
-      </w:r>
-      <w:proofErr w:type="spellEnd"/>
-      <w:r>
-        <w:t>.</w:t>
-      </w:r>
-    </w:p>
-    <w:p>
-      <w:pPr>
-        <w:ind w:firstLine="2250"/>
-      </w:pPr>
-      <w:r>
-        <w:rPr>
-          <w:noProof/>
-        </w:rPr>
-        <w:drawing>
-          <wp:inline distT="0" distB="0" distL="0" distR="0" wp14:anchorId="171C0355" wp14:editId="7BEFE586">
-            <wp:extent cx="4572000" cy="2733675"/>
-            <wp:effectExtent l="0" t="0" r="0" b="0"/>
-            <wp:docPr id="543191246" name="Picture 543191246"/>
             <wp:cNvGraphicFramePr>
               <a:graphicFrameLocks xmlns:a="http://schemas.openxmlformats.org/drawingml/2006/main" noChangeAspect="1"/>
             </wp:cNvGraphicFramePr>
@@ -2242,7 +2462,7 @@
                   <pic:spPr>
                     <a:xfrm>
                       <a:off x="0" y="0"/>
-                      <a:ext cx="4572000" cy="2733675"/>
+                      <a:ext cx="5439289" cy="2323031"/>
                     </a:xfrm>
                     <a:prstGeom prst="rect">
                       <a:avLst/>
@@ -2257,6 +2477,95 @@
     </w:p>
     <w:p>
       <w:pPr>
+        <w:ind w:firstLine="990"/>
+      </w:pPr>
+    </w:p>
+    <w:p>
+      <w:pPr>
+        <w:ind w:left="810" w:hanging="450"/>
+      </w:pPr>
+      <w:r>
+        <w:t>8</w:t>
+      </w:r>
+      <w:r>
+        <w:t xml:space="preserve">.  </w:t>
+      </w:r>
+      <w:r>
+        <w:t xml:space="preserve">    </w:t>
+      </w:r>
+      <w:r>
+        <w:t xml:space="preserve">Afterwards, you’ll be on the screen for the pull request.  Note further down on the page, you can see where the automated checking has been kicked off.  This checking is the workflow file </w:t>
+      </w:r>
+      <w:proofErr w:type="spellStart"/>
+      <w:r>
+        <w:t>pipeline.yaml</w:t>
+      </w:r>
+      <w:proofErr w:type="spellEnd"/>
+      <w:r>
+        <w:t xml:space="preserve">.  It was kicked off via the CI process because of the “on” clause that matched a pull request on main.  Eventually, this check should succeed. (You may need to refresh your browser screen to see the update.). You can also see the one pending review you have from your secondary GitHub </w:t>
+      </w:r>
+      <w:proofErr w:type="spellStart"/>
+      <w:r>
+        <w:t>userid</w:t>
+      </w:r>
+      <w:proofErr w:type="spellEnd"/>
+      <w:r>
+        <w:t>.</w:t>
+      </w:r>
+    </w:p>
+    <w:p>
+      <w:pPr>
+        <w:ind w:firstLine="1710"/>
+      </w:pPr>
+      <w:r>
+        <w:rPr>
+          <w:noProof/>
+        </w:rPr>
+        <w:drawing>
+          <wp:inline distT="0" distB="0" distL="0" distR="0" wp14:anchorId="171C0355" wp14:editId="5A776D16">
+            <wp:extent cx="5208739" cy="3114392"/>
+            <wp:effectExtent l="0" t="0" r="0" b="0"/>
+            <wp:docPr id="543191246" name="Picture 543191246"/>
+            <wp:cNvGraphicFramePr>
+              <a:graphicFrameLocks xmlns:a="http://schemas.openxmlformats.org/drawingml/2006/main" noChangeAspect="1"/>
+            </wp:cNvGraphicFramePr>
+            <a:graphic xmlns:a="http://schemas.openxmlformats.org/drawingml/2006/main">
+              <a:graphicData uri="http://schemas.openxmlformats.org/drawingml/2006/picture">
+                <pic:pic xmlns:pic="http://schemas.openxmlformats.org/drawingml/2006/picture">
+                  <pic:nvPicPr>
+                    <pic:cNvPr id="0" name=""/>
+                    <pic:cNvPicPr/>
+                  </pic:nvPicPr>
+                  <pic:blipFill>
+                    <a:blip r:embed="rId31" cstate="print">
+                      <a:extLst>
+                        <a:ext uri="{28A0092B-C50C-407E-A947-70E740481C1C}">
+                          <a14:useLocalDpi xmlns:a14="http://schemas.microsoft.com/office/drawing/2010/main" val="0"/>
+                        </a:ext>
+                      </a:extLst>
+                    </a:blip>
+                    <a:stretch>
+                      <a:fillRect/>
+                    </a:stretch>
+                  </pic:blipFill>
+                  <pic:spPr>
+                    <a:xfrm>
+                      <a:off x="0" y="0"/>
+                      <a:ext cx="5221008" cy="3121728"/>
+                    </a:xfrm>
+                    <a:prstGeom prst="rect">
+                      <a:avLst/>
+                    </a:prstGeom>
+                  </pic:spPr>
+                </pic:pic>
+              </a:graphicData>
+            </a:graphic>
+          </wp:inline>
+        </w:drawing>
+      </w:r>
+    </w:p>
+    <w:p>
+      <w:pPr>
         <w:jc w:val="center"/>
       </w:pPr>
       <w:r>
@@ -2270,6 +2579,11 @@
     </w:p>
     <w:p>
       <w:pPr>
+        <w:jc w:val="center"/>
+      </w:pPr>
+    </w:p>
+    <w:p>
+      <w:pPr>
         <w:rPr>
           <w:b/>
         </w:rPr>
@@ -2278,6 +2592,7 @@
         <w:rPr>
           <w:b/>
         </w:rPr>
+        <w:lastRenderedPageBreak/>
         <w:t>L</w:t>
       </w:r>
       <w:r>
@@ -2324,7 +2639,6 @@
         <w:t xml:space="preserve"> and approving the code</w:t>
       </w:r>
     </w:p>
-    <w:p/>
     <w:p>
       <w:pPr>
         <w:ind w:left="720" w:hanging="360"/>
@@ -2340,7 +2654,7 @@
       <w:r>
         <w:t xml:space="preserve"> (the one you added as a collaborator and a reviewer).  After you log in, you can either go to </w:t>
       </w:r>
-      <w:hyperlink r:id="rId31">
+      <w:hyperlink r:id="rId32">
         <w:r>
           <w:rPr>
             <w:rStyle w:val="Hyperlink"/>
@@ -2377,7 +2691,7 @@
                     <pic:cNvPicPr/>
                   </pic:nvPicPr>
                   <pic:blipFill>
-                    <a:blip r:embed="rId32"/>
+                    <a:blip r:embed="rId33"/>
                     <a:stretch>
                       <a:fillRect/>
                     </a:stretch>
@@ -2435,7 +2749,7 @@
                     <pic:cNvPicPr/>
                   </pic:nvPicPr>
                   <pic:blipFill>
-                    <a:blip r:embed="rId33">
+                    <a:blip r:embed="rId34">
                       <a:extLst>
                         <a:ext uri="{28A0092B-C50C-407E-A947-70E740481C1C}">
                           <a14:useLocalDpi xmlns:a14="http://schemas.microsoft.com/office/drawing/2010/main" val="0"/>
@@ -2462,7 +2776,6 @@
         </w:drawing>
       </w:r>
     </w:p>
-    <w:p/>
     <w:p>
       <w:pPr>
         <w:ind w:left="720" w:hanging="360"/>
@@ -2480,7 +2793,6 @@
         <w:t>Let’s add a suggestion to use v2.2.1 of the build action.  In the file differences section, click on the line with the “v2” at the end. Then click on the blue “+” sign that pops up.  Now click on the icon to add a suggestion and, in the text that gets filled in, edit the “v2” to be “v2.2.1”.  Finally, click on the “Add single comment” since we’re only doing one comment here.</w:t>
       </w:r>
     </w:p>
-    <w:p/>
     <w:p>
       <w:pPr>
         <w:ind w:firstLine="1080"/>
@@ -2505,7 +2817,7 @@
                     <pic:cNvPicPr/>
                   </pic:nvPicPr>
                   <pic:blipFill>
-                    <a:blip r:embed="rId34"/>
+                    <a:blip r:embed="rId35"/>
                     <a:stretch>
                       <a:fillRect/>
                     </a:stretch>
@@ -2547,7 +2859,6 @@
         <w:rPr>
           <w:noProof/>
         </w:rPr>
-        <w:lastRenderedPageBreak/>
         <w:drawing>
           <wp:inline distT="0" distB="0" distL="0" distR="0" wp14:anchorId="52B9F011" wp14:editId="1F313414">
             <wp:extent cx="4572000" cy="2495550"/>
@@ -2564,7 +2875,7 @@
                     <pic:cNvPicPr/>
                   </pic:nvPicPr>
                   <pic:blipFill>
-                    <a:blip r:embed="rId35">
+                    <a:blip r:embed="rId36">
                       <a:extLst>
                         <a:ext uri="{28A0092B-C50C-407E-A947-70E740481C1C}">
                           <a14:useLocalDpi xmlns:a14="http://schemas.microsoft.com/office/drawing/2010/main" val="0"/>
@@ -2626,7 +2937,7 @@
                     <pic:cNvPicPr/>
                   </pic:nvPicPr>
                   <pic:blipFill>
-                    <a:blip r:embed="rId36"/>
+                    <a:blip r:embed="rId37"/>
                     <a:stretch>
                       <a:fillRect/>
                     </a:stretch>
@@ -2715,7 +3026,7 @@
                     <pic:cNvPicPr/>
                   </pic:nvPicPr>
                   <pic:blipFill>
-                    <a:blip r:embed="rId37">
+                    <a:blip r:embed="rId38">
                       <a:extLst>
                         <a:ext uri="{28A0092B-C50C-407E-A947-70E740481C1C}">
                           <a14:useLocalDpi xmlns:a14="http://schemas.microsoft.com/office/drawing/2010/main" val="0"/>
@@ -2791,7 +3102,7 @@
                     <pic:cNvPicPr/>
                   </pic:nvPicPr>
                   <pic:blipFill>
-                    <a:blip r:embed="rId38"/>
+                    <a:blip r:embed="rId39"/>
                     <a:stretch>
                       <a:fillRect/>
                     </a:stretch>
@@ -2836,7 +3147,7 @@
                     <pic:cNvPicPr/>
                   </pic:nvPicPr>
                   <pic:blipFill>
-                    <a:blip r:embed="rId39"/>
+                    <a:blip r:embed="rId40"/>
                     <a:stretch>
                       <a:fillRect/>
                     </a:stretch>
@@ -2889,7 +3200,7 @@
                     <pic:cNvPicPr/>
                   </pic:nvPicPr>
                   <pic:blipFill>
-                    <a:blip r:embed="rId40">
+                    <a:blip r:embed="rId41">
                       <a:extLst>
                         <a:ext uri="{28A0092B-C50C-407E-A947-70E740481C1C}">
                           <a14:useLocalDpi xmlns:a14="http://schemas.microsoft.com/office/drawing/2010/main" val="0"/>
@@ -2958,7 +3269,7 @@
                     <pic:cNvPicPr/>
                   </pic:nvPicPr>
                   <pic:blipFill>
-                    <a:blip r:embed="rId41"/>
+                    <a:blip r:embed="rId42"/>
                     <a:stretch>
                       <a:fillRect/>
                     </a:stretch>
@@ -2981,11 +3292,6 @@
     </w:p>
     <w:p>
       <w:pPr>
-        <w:ind w:firstLine="990"/>
-      </w:pPr>
-    </w:p>
-    <w:p>
-      <w:pPr>
         <w:ind w:left="720" w:hanging="360"/>
       </w:pPr>
       <w:r>
@@ -3019,7 +3325,7 @@
                     <pic:cNvPicPr/>
                   </pic:nvPicPr>
                   <pic:blipFill>
-                    <a:blip r:embed="rId42"/>
+                    <a:blip r:embed="rId43"/>
                     <a:stretch>
                       <a:fillRect/>
                     </a:stretch>
@@ -3067,7 +3373,7 @@
                     <pic:cNvPicPr/>
                   </pic:nvPicPr>
                   <pic:blipFill>
-                    <a:blip r:embed="rId43"/>
+                    <a:blip r:embed="rId44"/>
                     <a:stretch>
                       <a:fillRect/>
                     </a:stretch>
@@ -3111,7 +3417,7 @@
           <w:noProof/>
         </w:rPr>
         <w:drawing>
-          <wp:inline distT="0" distB="0" distL="0" distR="0" wp14:anchorId="4E658C8E" wp14:editId="4A3BC57B">
+          <wp:inline distT="0" distB="0" distL="0" distR="0" wp14:anchorId="4E658C8E" wp14:editId="2B332C42">
             <wp:extent cx="2223971" cy="1941341"/>
             <wp:effectExtent l="0" t="0" r="0" b="1905"/>
             <wp:docPr id="927781841" name="Picture 927781841"/>
@@ -3126,7 +3432,7 @@
                     <pic:cNvPicPr/>
                   </pic:nvPicPr>
                   <pic:blipFill>
-                    <a:blip r:embed="rId44" cstate="print">
+                    <a:blip r:embed="rId45" cstate="print">
                       <a:extLst>
                         <a:ext uri="{28A0092B-C50C-407E-A947-70E740481C1C}">
                           <a14:useLocalDpi xmlns:a14="http://schemas.microsoft.com/office/drawing/2010/main" val="0"/>
@@ -3164,20 +3470,20 @@
         <w:jc w:val="center"/>
       </w:pPr>
       <w:r>
+        <w:t>END OF LAB</w:t>
+      </w:r>
+    </w:p>
+    <w:p>
+      <w:pPr>
+        <w:rPr>
+          <w:b/>
+        </w:rPr>
+      </w:pPr>
+      <w:r>
+        <w:rPr>
+          <w:b/>
+        </w:rPr>
         <w:lastRenderedPageBreak/>
-        <w:t>END OF LAB</w:t>
-      </w:r>
-    </w:p>
-    <w:p>
-      <w:pPr>
-        <w:rPr>
-          <w:b/>
-        </w:rPr>
-      </w:pPr>
-      <w:r>
-        <w:rPr>
-          <w:b/>
-        </w:rPr>
         <w:t>L</w:t>
       </w:r>
       <w:r>
@@ -3238,7 +3544,7 @@
       <w:r>
         <w:t xml:space="preserve">1.    For this lab, we’ll make a fork of your current greetings-ci repo into your secondary GitHub account.  In another tab or session, log in to GitHub with your secondary GitHub ID. Then go to </w:t>
       </w:r>
-      <w:hyperlink r:id="rId45">
+      <w:hyperlink r:id="rId46">
         <w:r>
           <w:rPr>
             <w:rStyle w:val="Hyperlink"/>
@@ -3305,7 +3611,7 @@
                     <pic:cNvPicPr/>
                   </pic:nvPicPr>
                   <pic:blipFill>
-                    <a:blip r:embed="rId46">
+                    <a:blip r:embed="rId47">
                       <a:extLst>
                         <a:ext uri="{28A0092B-C50C-407E-A947-70E740481C1C}">
                           <a14:useLocalDpi xmlns:a14="http://schemas.microsoft.com/office/drawing/2010/main" val="0"/>
@@ -3379,7 +3685,7 @@
                     <pic:cNvPicPr/>
                   </pic:nvPicPr>
                   <pic:blipFill>
-                    <a:blip r:embed="rId47">
+                    <a:blip r:embed="rId48">
                       <a:extLst>
                         <a:ext uri="{28A0092B-C50C-407E-A947-70E740481C1C}">
                           <a14:useLocalDpi xmlns:a14="http://schemas.microsoft.com/office/drawing/2010/main" val="0"/>
@@ -3511,7 +3817,7 @@
                     <pic:cNvPicPr/>
                   </pic:nvPicPr>
                   <pic:blipFill>
-                    <a:blip r:embed="rId48"/>
+                    <a:blip r:embed="rId49"/>
                     <a:stretch>
                       <a:fillRect/>
                     </a:stretch>
@@ -3553,7 +3859,10 @@
         <w:t xml:space="preserve"> use conventional commits. </w:t>
       </w:r>
       <w:r>
-        <w:t>Click on the small box to the right of the edit icon to show the search pane.  Then</w:t>
+        <w:t>If you don’t see the search pane, c</w:t>
+      </w:r>
+      <w:r>
+        <w:t>lick on the small box to the right of the edit icon to show the search pane.  Then</w:t>
       </w:r>
       <w:r>
         <w:t>, on the right side will be a pane where you can search for Marketplace actions.  In the search box, enter “</w:t>
@@ -3610,10 +3919,10 @@
       </w:pPr>
       <w:r>
         <w:drawing>
-          <wp:inline distT="0" distB="0" distL="0" distR="0" wp14:anchorId="3B10DB6A" wp14:editId="583B98AC">
-            <wp:extent cx="1930400" cy="1064559"/>
-            <wp:effectExtent l="0" t="0" r="0" b="2540"/>
-            <wp:docPr id="5" name="Picture 5" descr="Graphical user interface, text, application&#10;&#10;Description automatically generated"/>
+          <wp:inline distT="0" distB="0" distL="0" distR="0" wp14:anchorId="55A21F78" wp14:editId="5CC42FD6">
+            <wp:extent cx="2383161" cy="941561"/>
+            <wp:effectExtent l="0" t="0" r="4445" b="0"/>
+            <wp:docPr id="92132833" name="Picture 1" descr="A screenshot of a chat&#10;&#10;Description automatically generated"/>
             <wp:cNvGraphicFramePr>
               <a:graphicFrameLocks xmlns:a="http://schemas.openxmlformats.org/drawingml/2006/main" noChangeAspect="1"/>
             </wp:cNvGraphicFramePr>
@@ -3621,11 +3930,11 @@
               <a:graphicData uri="http://schemas.openxmlformats.org/drawingml/2006/picture">
                 <pic:pic xmlns:pic="http://schemas.openxmlformats.org/drawingml/2006/picture">
                   <pic:nvPicPr>
-                    <pic:cNvPr id="5" name="Picture 5" descr="Graphical user interface, text, application&#10;&#10;Description automatically generated"/>
+                    <pic:cNvPr id="92132833" name="Picture 1" descr="A screenshot of a chat&#10;&#10;Description automatically generated"/>
                     <pic:cNvPicPr/>
                   </pic:nvPicPr>
                   <pic:blipFill>
-                    <a:blip r:embed="rId49"/>
+                    <a:blip r:embed="rId50"/>
                     <a:stretch>
                       <a:fillRect/>
                     </a:stretch>
@@ -3633,7 +3942,7 @@
                   <pic:spPr>
                     <a:xfrm>
                       <a:off x="0" y="0"/>
-                      <a:ext cx="1961834" cy="1081894"/>
+                      <a:ext cx="2439600" cy="963860"/>
                     </a:xfrm>
                     <a:prstGeom prst="rect">
                       <a:avLst/>
@@ -3650,7 +3959,7 @@
           <w:noProof/>
         </w:rPr>
         <w:drawing>
-          <wp:inline distT="0" distB="0" distL="0" distR="0" wp14:anchorId="4D6DD7B8" wp14:editId="62E32E96">
+          <wp:inline distT="0" distB="0" distL="0" distR="0" wp14:anchorId="4D6DD7B8" wp14:editId="530F3CF8">
             <wp:extent cx="1512277" cy="2028443"/>
             <wp:effectExtent l="0" t="0" r="0" b="3810"/>
             <wp:docPr id="68" name="Picture 68" descr="Graphical user interface, text, application&#10;&#10;Description automatically generated"/>
@@ -3665,7 +3974,7 @@
                     <pic:cNvPicPr/>
                   </pic:nvPicPr>
                   <pic:blipFill>
-                    <a:blip r:embed="rId50"/>
+                    <a:blip r:embed="rId51"/>
                     <a:stretch>
                       <a:fillRect/>
                     </a:stretch>
@@ -3708,7 +4017,7 @@
                     <pic:cNvPicPr/>
                   </pic:nvPicPr>
                   <pic:blipFill>
-                    <a:blip r:embed="rId51"/>
+                    <a:blip r:embed="rId52"/>
                     <a:stretch>
                       <a:fillRect/>
                     </a:stretch>
@@ -3745,7 +4054,13 @@
         <w:t xml:space="preserve"> </w:t>
       </w:r>
       <w:r>
-        <w:t xml:space="preserve">Now we want to use version 3.14.0. </w:t>
+        <w:t>Now we want to use version 3.1</w:t>
+      </w:r>
+      <w:r>
+        <w:t>8</w:t>
+      </w:r>
+      <w:r>
+        <w:t xml:space="preserve">.0. </w:t>
       </w:r>
       <w:r>
         <w:t xml:space="preserve"> For simplicity, let’s grab the code to use th</w:t>
@@ -3769,7 +4084,13 @@
         <w:t>,</w:t>
       </w:r>
       <w:r>
-        <w:t xml:space="preserve"> selecting the row for v3.14.0,</w:t>
+        <w:t xml:space="preserve"> selecting the row for v3.1</w:t>
+      </w:r>
+      <w:r>
+        <w:t>8</w:t>
+      </w:r>
+      <w:r>
+        <w:t>.0,</w:t>
       </w:r>
       <w:r>
         <w:t xml:space="preserve"> and then clicking on the copy icon next to the right of the text in the dialog that pops up.</w:t>
@@ -3798,18 +4119,15 @@
     </w:p>
     <w:p>
       <w:pPr>
-        <w:ind w:left="720" w:firstLine="810"/>
-      </w:pPr>
-      <w:r>
-        <w:rPr>
-          <w:noProof/>
-        </w:rPr>
+        <w:ind w:left="720" w:firstLine="540"/>
+      </w:pPr>
+      <w:r>
         <w:lastRenderedPageBreak/>
         <w:drawing>
-          <wp:inline distT="0" distB="0" distL="0" distR="0" wp14:anchorId="01EC3119" wp14:editId="030BFA64">
-            <wp:extent cx="4466492" cy="2729523"/>
-            <wp:effectExtent l="0" t="0" r="4445" b="1270"/>
-            <wp:docPr id="2" name="Picture 2" descr="Graphical user interface, text, application&#10;&#10;Description automatically generated"/>
+          <wp:inline distT="0" distB="0" distL="0" distR="0" wp14:anchorId="1593F2C7" wp14:editId="77BD037D">
+            <wp:extent cx="5395286" cy="3023858"/>
+            <wp:effectExtent l="0" t="0" r="2540" b="0"/>
+            <wp:docPr id="1418125540" name="Picture 1" descr="A screenshot of a computer&#10;&#10;Description automatically generated"/>
             <wp:cNvGraphicFramePr>
               <a:graphicFrameLocks xmlns:a="http://schemas.openxmlformats.org/drawingml/2006/main" noChangeAspect="1"/>
             </wp:cNvGraphicFramePr>
@@ -3817,70 +4135,7 @@
               <a:graphicData uri="http://schemas.openxmlformats.org/drawingml/2006/picture">
                 <pic:pic xmlns:pic="http://schemas.openxmlformats.org/drawingml/2006/picture">
                   <pic:nvPicPr>
-                    <pic:cNvPr id="2" name="Picture 2" descr="Graphical user interface, text, application&#10;&#10;Description automatically generated"/>
-                    <pic:cNvPicPr/>
-                  </pic:nvPicPr>
-                  <pic:blipFill>
-                    <a:blip r:embed="rId52"/>
-                    <a:stretch>
-                      <a:fillRect/>
-                    </a:stretch>
-                  </pic:blipFill>
-                  <pic:spPr>
-                    <a:xfrm>
-                      <a:off x="0" y="0"/>
-                      <a:ext cx="4478685" cy="2736975"/>
-                    </a:xfrm>
-                    <a:prstGeom prst="rect">
-                      <a:avLst/>
-                    </a:prstGeom>
-                  </pic:spPr>
-                </pic:pic>
-              </a:graphicData>
-            </a:graphic>
-          </wp:inline>
-        </w:drawing>
-      </w:r>
-    </w:p>
-    <w:p>
-      <w:pPr>
-        <w:ind w:left="720" w:firstLine="810"/>
-      </w:pPr>
-    </w:p>
-    <w:p>
-      <w:pPr>
-        <w:ind w:left="720" w:firstLine="810"/>
-      </w:pPr>
-      <w:r>
-        <w:t>Then, click on the "Use v3.14.0" green button to get the code and click on the copy icon to use it.</w:t>
-      </w:r>
-    </w:p>
-    <w:p>
-      <w:pPr>
-        <w:ind w:left="720" w:firstLine="810"/>
-      </w:pPr>
-    </w:p>
-    <w:p>
-      <w:pPr>
-        <w:ind w:left="720" w:firstLine="810"/>
-      </w:pPr>
-      <w:r>
-        <w:rPr>
-          <w:noProof/>
-        </w:rPr>
-        <w:drawing>
-          <wp:inline distT="0" distB="0" distL="0" distR="0" wp14:anchorId="144F15EF" wp14:editId="261B795B">
-            <wp:extent cx="4438357" cy="1486439"/>
-            <wp:effectExtent l="0" t="0" r="0" b="0"/>
-            <wp:docPr id="3" name="Picture 3" descr="Graphical user interface, application, Teams&#10;&#10;Description automatically generated"/>
-            <wp:cNvGraphicFramePr>
-              <a:graphicFrameLocks xmlns:a="http://schemas.openxmlformats.org/drawingml/2006/main" noChangeAspect="1"/>
-            </wp:cNvGraphicFramePr>
-            <a:graphic xmlns:a="http://schemas.openxmlformats.org/drawingml/2006/main">
-              <a:graphicData uri="http://schemas.openxmlformats.org/drawingml/2006/picture">
-                <pic:pic xmlns:pic="http://schemas.openxmlformats.org/drawingml/2006/picture">
-                  <pic:nvPicPr>
-                    <pic:cNvPr id="3" name="Picture 3" descr="Graphical user interface, application, Teams&#10;&#10;Description automatically generated"/>
+                    <pic:cNvPr id="1418125540" name="Picture 1" descr="A screenshot of a computer&#10;&#10;Description automatically generated"/>
                     <pic:cNvPicPr/>
                   </pic:nvPicPr>
                   <pic:blipFill>
@@ -3892,7 +4147,7 @@
                   <pic:spPr>
                     <a:xfrm>
                       <a:off x="0" y="0"/>
-                      <a:ext cx="4457560" cy="1492870"/>
+                      <a:ext cx="5426060" cy="3041106"/>
                     </a:xfrm>
                     <a:prstGeom prst="rect">
                       <a:avLst/>
@@ -3912,6 +4167,72 @@
     </w:p>
     <w:p>
       <w:pPr>
+        <w:ind w:left="720" w:firstLine="810"/>
+      </w:pPr>
+      <w:r>
+        <w:t>Then, click on the "Use v3.1</w:t>
+      </w:r>
+      <w:r>
+        <w:t>8</w:t>
+      </w:r>
+      <w:r>
+        <w:t>.0" green button to get the code and click on the copy icon to use it.</w:t>
+      </w:r>
+    </w:p>
+    <w:p>
+      <w:pPr>
+        <w:ind w:left="720" w:firstLine="810"/>
+      </w:pPr>
+    </w:p>
+    <w:p>
+      <w:pPr>
+        <w:ind w:left="720" w:firstLine="810"/>
+      </w:pPr>
+      <w:r>
+        <w:drawing>
+          <wp:inline distT="0" distB="0" distL="0" distR="0" wp14:anchorId="38345352" wp14:editId="233ED8B5">
+            <wp:extent cx="4911505" cy="2522149"/>
+            <wp:effectExtent l="0" t="0" r="3810" b="5715"/>
+            <wp:docPr id="481125084" name="Picture 1" descr="A screenshot of a computer&#10;&#10;Description automatically generated"/>
+            <wp:cNvGraphicFramePr>
+              <a:graphicFrameLocks xmlns:a="http://schemas.openxmlformats.org/drawingml/2006/main" noChangeAspect="1"/>
+            </wp:cNvGraphicFramePr>
+            <a:graphic xmlns:a="http://schemas.openxmlformats.org/drawingml/2006/main">
+              <a:graphicData uri="http://schemas.openxmlformats.org/drawingml/2006/picture">
+                <pic:pic xmlns:pic="http://schemas.openxmlformats.org/drawingml/2006/picture">
+                  <pic:nvPicPr>
+                    <pic:cNvPr id="481125084" name="Picture 1" descr="A screenshot of a computer&#10;&#10;Description automatically generated"/>
+                    <pic:cNvPicPr/>
+                  </pic:nvPicPr>
+                  <pic:blipFill>
+                    <a:blip r:embed="rId54"/>
+                    <a:stretch>
+                      <a:fillRect/>
+                    </a:stretch>
+                  </pic:blipFill>
+                  <pic:spPr>
+                    <a:xfrm>
+                      <a:off x="0" y="0"/>
+                      <a:ext cx="4927027" cy="2530120"/>
+                    </a:xfrm>
+                    <a:prstGeom prst="rect">
+                      <a:avLst/>
+                    </a:prstGeom>
+                  </pic:spPr>
+                </pic:pic>
+              </a:graphicData>
+            </a:graphic>
+          </wp:inline>
+        </w:drawing>
+      </w:r>
+    </w:p>
+    <w:p>
+      <w:pPr>
+        <w:ind w:left="720" w:firstLine="810"/>
+      </w:pPr>
+    </w:p>
+    <w:p>
+      <w:pPr>
         <w:ind w:left="720" w:hanging="360"/>
         <w:rPr>
           <w:b/>
@@ -3997,6 +4318,7 @@
         <w:rPr>
           <w:noProof/>
         </w:rPr>
+        <w:lastRenderedPageBreak/>
         <w:drawing>
           <wp:inline distT="0" distB="0" distL="0" distR="0" wp14:anchorId="75FBBC39" wp14:editId="33D52EF9">
             <wp:extent cx="3798277" cy="2034103"/>
@@ -4013,7 +4335,7 @@
                     <pic:cNvPicPr/>
                   </pic:nvPicPr>
                   <pic:blipFill>
-                    <a:blip r:embed="rId54"/>
+                    <a:blip r:embed="rId55"/>
                     <a:stretch>
                       <a:fillRect/>
                     </a:stretch>
@@ -4076,7 +4398,7 @@
                     <pic:cNvPicPr/>
                   </pic:nvPicPr>
                   <pic:blipFill>
-                    <a:blip r:embed="rId55"/>
+                    <a:blip r:embed="rId56"/>
                     <a:stretch>
                       <a:fillRect/>
                     </a:stretch>
@@ -4123,14 +4445,11 @@
         <w:ind w:left="720" w:firstLine="1890"/>
       </w:pPr>
       <w:r>
-        <w:rPr>
-          <w:noProof/>
-        </w:rPr>
         <w:drawing>
-          <wp:inline distT="0" distB="0" distL="0" distR="0" wp14:anchorId="158502BD" wp14:editId="48A6ADA7">
-            <wp:extent cx="2208628" cy="2177433"/>
-            <wp:effectExtent l="0" t="0" r="1270" b="0"/>
-            <wp:docPr id="73" name="Picture 73" descr="Graphical user interface, text, application, chat or text message&#10;&#10;Description automatically generated"/>
+          <wp:inline distT="0" distB="0" distL="0" distR="0" wp14:anchorId="537C0BAD" wp14:editId="4033BD36">
+            <wp:extent cx="2440412" cy="2605440"/>
+            <wp:effectExtent l="0" t="0" r="0" b="0"/>
+            <wp:docPr id="766806092" name="Picture 1" descr="A screenshot of a computer&#10;&#10;Description automatically generated"/>
             <wp:cNvGraphicFramePr>
               <a:graphicFrameLocks xmlns:a="http://schemas.openxmlformats.org/drawingml/2006/main" noChangeAspect="1"/>
             </wp:cNvGraphicFramePr>
@@ -4138,11 +4457,11 @@
               <a:graphicData uri="http://schemas.openxmlformats.org/drawingml/2006/picture">
                 <pic:pic xmlns:pic="http://schemas.openxmlformats.org/drawingml/2006/picture">
                   <pic:nvPicPr>
-                    <pic:cNvPr id="73" name="Picture 73" descr="Graphical user interface, text, application, chat or text message&#10;&#10;Description automatically generated"/>
+                    <pic:cNvPr id="766806092" name="Picture 1" descr="A screenshot of a computer&#10;&#10;Description automatically generated"/>
                     <pic:cNvPicPr/>
                   </pic:nvPicPr>
                   <pic:blipFill>
-                    <a:blip r:embed="rId56"/>
+                    <a:blip r:embed="rId57"/>
                     <a:stretch>
                       <a:fillRect/>
                     </a:stretch>
@@ -4150,7 +4469,7 @@
                   <pic:spPr>
                     <a:xfrm>
                       <a:off x="0" y="0"/>
-                      <a:ext cx="2248543" cy="2216784"/>
+                      <a:ext cx="2449971" cy="2615646"/>
                     </a:xfrm>
                     <a:prstGeom prst="rect">
                       <a:avLst/>
@@ -4169,6 +4488,7 @@
         <w:ind w:left="720" w:hanging="360"/>
       </w:pPr>
       <w:r>
+        <w:lastRenderedPageBreak/>
         <w:t xml:space="preserve">10. </w:t>
       </w:r>
       <w:r>
@@ -4257,7 +4577,6 @@
     </w:p>
     <w:p>
       <w:r>
-        <w:lastRenderedPageBreak/>
         <w:tab/>
       </w:r>
       <w:r>
@@ -4289,7 +4608,7 @@
                     <pic:cNvPicPr/>
                   </pic:nvPicPr>
                   <pic:blipFill>
-                    <a:blip r:embed="rId57"/>
+                    <a:blip r:embed="rId58"/>
                     <a:stretch>
                       <a:fillRect/>
                     </a:stretch>
@@ -4372,7 +4691,7 @@
                     <pic:cNvPicPr/>
                   </pic:nvPicPr>
                   <pic:blipFill>
-                    <a:blip r:embed="rId58"/>
+                    <a:blip r:embed="rId59"/>
                     <a:stretch>
                       <a:fillRect/>
                     </a:stretch>
@@ -4449,12 +4768,12 @@
       </w:pPr>
     </w:p>
     <w:sectPr>
-      <w:headerReference w:type="even" r:id="rId59"/>
-      <w:headerReference w:type="default" r:id="rId60"/>
-      <w:footerReference w:type="even" r:id="rId61"/>
-      <w:footerReference w:type="default" r:id="rId62"/>
-      <w:headerReference w:type="first" r:id="rId63"/>
-      <w:footerReference w:type="first" r:id="rId64"/>
+      <w:headerReference w:type="even" r:id="rId60"/>
+      <w:headerReference w:type="default" r:id="rId61"/>
+      <w:footerReference w:type="even" r:id="rId62"/>
+      <w:footerReference w:type="default" r:id="rId63"/>
+      <w:headerReference w:type="first" r:id="rId64"/>
+      <w:footerReference w:type="first" r:id="rId65"/>
       <w:pgSz w:w="12240" w:h="15840"/>
       <w:pgMar w:top="540" w:right="720" w:bottom="720" w:left="720" w:header="720" w:footer="720" w:gutter="0"/>
       <w:cols w:space="720"/>
@@ -4465,7 +4784,7 @@
 </file>
 
 <file path=word/endnotes.xml><?xml version="1.0" encoding="utf-8"?>
-<w:endnotes xmlns:wpc="http://schemas.microsoft.com/office/word/2010/wordprocessingCanvas" xmlns:cx="http://schemas.microsoft.com/office/drawing/2014/chartex" xmlns:cx1="http://schemas.microsoft.com/office/drawing/2015/9/8/chartex" xmlns:cx2="http://schemas.microsoft.com/office/drawing/2015/10/21/chartex" xmlns:cx3="http://schemas.microsoft.com/office/drawing/2016/5/9/chartex" xmlns:cx4="http://schemas.microsoft.com/office/drawing/2016/5/10/chartex" xmlns:cx5="http://schemas.microsoft.com/office/drawing/2016/5/11/chartex" xmlns:cx6="http://schemas.microsoft.com/office/drawing/2016/5/12/chartex" xmlns:cx7="http://schemas.microsoft.com/office/drawing/2016/5/13/chartex" xmlns:cx8="http://schemas.microsoft.com/office/drawing/2016/5/14/chartex" xmlns:mc="http://schemas.openxmlformats.org/markup-compatibility/2006" xmlns:aink="http://schemas.microsoft.com/office/drawing/2016/ink" xmlns:am3d="http://schemas.microsoft.com/office/drawing/2017/model3d" xmlns:o="urn:schemas-microsoft-com:office:office" xmlns:oel="http://schemas.microsoft.com/office/2019/extlst" xmlns:r="http://schemas.openxmlformats.org/officeDocument/2006/relationships" xmlns:m="http://schemas.openxmlformats.org/officeDocument/2006/math" xmlns:v="urn:schemas-microsoft-com:vml" xmlns:wp14="http://schemas.microsoft.com/office/word/2010/wordprocessingDrawing" xmlns:wp="http://schemas.openxmlformats.org/drawingml/2006/wordprocessingDrawing" xmlns:w10="urn:schemas-microsoft-com:office:word" xmlns:w="http://schemas.openxmlformats.org/wordprocessingml/2006/main" xmlns:w14="http://schemas.microsoft.com/office/word/2010/wordml" xmlns:w15="http://schemas.microsoft.com/office/word/2012/wordml" xmlns:w16cex="http://schemas.microsoft.com/office/word/2018/wordml/cex" xmlns:w16cid="http://schemas.microsoft.com/office/word/2016/wordml/cid" xmlns:w16="http://schemas.microsoft.com/office/word/2018/wordml" xmlns:w16du="http://schemas.microsoft.com/office/word/2023/wordml/word16du" xmlns:w16sdtdh="http://schemas.microsoft.com/office/word/2020/wordml/sdtdatahash" xmlns:w16se="http://schemas.microsoft.com/office/word/2015/wordml/symex" xmlns:wpg="http://schemas.microsoft.com/office/word/2010/wordprocessingGroup" xmlns:wpi="http://schemas.microsoft.com/office/word/2010/wordprocessingInk" xmlns:wne="http://schemas.microsoft.com/office/word/2006/wordml" xmlns:wps="http://schemas.microsoft.com/office/word/2010/wordprocessingShape" mc:Ignorable="w14 w15 w16se w16cid w16 w16cex w16sdtdh wp14">
+<w:endnotes xmlns:wpc="http://schemas.microsoft.com/office/word/2010/wordprocessingCanvas" xmlns:cx="http://schemas.microsoft.com/office/drawing/2014/chartex" xmlns:cx1="http://schemas.microsoft.com/office/drawing/2015/9/8/chartex" xmlns:cx2="http://schemas.microsoft.com/office/drawing/2015/10/21/chartex" xmlns:cx3="http://schemas.microsoft.com/office/drawing/2016/5/9/chartex" xmlns:cx4="http://schemas.microsoft.com/office/drawing/2016/5/10/chartex" xmlns:cx5="http://schemas.microsoft.com/office/drawing/2016/5/11/chartex" xmlns:cx6="http://schemas.microsoft.com/office/drawing/2016/5/12/chartex" xmlns:cx7="http://schemas.microsoft.com/office/drawing/2016/5/13/chartex" xmlns:cx8="http://schemas.microsoft.com/office/drawing/2016/5/14/chartex" xmlns:mc="http://schemas.openxmlformats.org/markup-compatibility/2006" xmlns:aink="http://schemas.microsoft.com/office/drawing/2016/ink" xmlns:am3d="http://schemas.microsoft.com/office/drawing/2017/model3d" xmlns:o="urn:schemas-microsoft-com:office:office" xmlns:oel="http://schemas.microsoft.com/office/2019/extlst" xmlns:r="http://schemas.openxmlformats.org/officeDocument/2006/relationships" xmlns:m="http://schemas.openxmlformats.org/officeDocument/2006/math" xmlns:v="urn:schemas-microsoft-com:vml" xmlns:wp14="http://schemas.microsoft.com/office/word/2010/wordprocessingDrawing" xmlns:wp="http://schemas.openxmlformats.org/drawingml/2006/wordprocessingDrawing" xmlns:w10="urn:schemas-microsoft-com:office:word" xmlns:w="http://schemas.openxmlformats.org/wordprocessingml/2006/main" xmlns:w14="http://schemas.microsoft.com/office/word/2010/wordml" xmlns:w15="http://schemas.microsoft.com/office/word/2012/wordml" xmlns:w16cex="http://schemas.microsoft.com/office/word/2018/wordml/cex" xmlns:w16cid="http://schemas.microsoft.com/office/word/2016/wordml/cid" xmlns:w16="http://schemas.microsoft.com/office/word/2018/wordml" xmlns:w16sdtdh="http://schemas.microsoft.com/office/word/2020/wordml/sdtdatahash" xmlns:w16se="http://schemas.microsoft.com/office/word/2015/wordml/symex" xmlns:wpg="http://schemas.microsoft.com/office/word/2010/wordprocessingGroup" xmlns:wpi="http://schemas.microsoft.com/office/word/2010/wordprocessingInk" xmlns:wne="http://schemas.microsoft.com/office/word/2006/wordml" xmlns:wps="http://schemas.microsoft.com/office/word/2010/wordprocessingShape" mc:Ignorable="w14 w15 w16se w16cid w16 w16cex w16sdtdh wp14">
   <w:endnote w:type="separator" w:id="-1">
     <w:p>
       <w:pPr>
@@ -4490,7 +4809,7 @@
 </file>
 
 <file path=word/footer1.xml><?xml version="1.0" encoding="utf-8"?>
-<w:ftr xmlns:wpc="http://schemas.microsoft.com/office/word/2010/wordprocessingCanvas" xmlns:cx="http://schemas.microsoft.com/office/drawing/2014/chartex" xmlns:cx1="http://schemas.microsoft.com/office/drawing/2015/9/8/chartex" xmlns:cx2="http://schemas.microsoft.com/office/drawing/2015/10/21/chartex" xmlns:cx3="http://schemas.microsoft.com/office/drawing/2016/5/9/chartex" xmlns:cx4="http://schemas.microsoft.com/office/drawing/2016/5/10/chartex" xmlns:cx5="http://schemas.microsoft.com/office/drawing/2016/5/11/chartex" xmlns:cx6="http://schemas.microsoft.com/office/drawing/2016/5/12/chartex" xmlns:cx7="http://schemas.microsoft.com/office/drawing/2016/5/13/chartex" xmlns:cx8="http://schemas.microsoft.com/office/drawing/2016/5/14/chartex" xmlns:mc="http://schemas.openxmlformats.org/markup-compatibility/2006" xmlns:aink="http://schemas.microsoft.com/office/drawing/2016/ink" xmlns:am3d="http://schemas.microsoft.com/office/drawing/2017/model3d" xmlns:o="urn:schemas-microsoft-com:office:office" xmlns:oel="http://schemas.microsoft.com/office/2019/extlst" xmlns:r="http://schemas.openxmlformats.org/officeDocument/2006/relationships" xmlns:m="http://schemas.openxmlformats.org/officeDocument/2006/math" xmlns:v="urn:schemas-microsoft-com:vml" xmlns:wp14="http://schemas.microsoft.com/office/word/2010/wordprocessingDrawing" xmlns:wp="http://schemas.openxmlformats.org/drawingml/2006/wordprocessingDrawing" xmlns:w10="urn:schemas-microsoft-com:office:word" xmlns:w="http://schemas.openxmlformats.org/wordprocessingml/2006/main" xmlns:w14="http://schemas.microsoft.com/office/word/2010/wordml" xmlns:w15="http://schemas.microsoft.com/office/word/2012/wordml" xmlns:w16cex="http://schemas.microsoft.com/office/word/2018/wordml/cex" xmlns:w16cid="http://schemas.microsoft.com/office/word/2016/wordml/cid" xmlns:w16="http://schemas.microsoft.com/office/word/2018/wordml" xmlns:w16du="http://schemas.microsoft.com/office/word/2023/wordml/word16du" xmlns:w16sdtdh="http://schemas.microsoft.com/office/word/2020/wordml/sdtdatahash" xmlns:w16se="http://schemas.microsoft.com/office/word/2015/wordml/symex" xmlns:wpg="http://schemas.microsoft.com/office/word/2010/wordprocessingGroup" xmlns:wpi="http://schemas.microsoft.com/office/word/2010/wordprocessingInk" xmlns:wne="http://schemas.microsoft.com/office/word/2006/wordml" xmlns:wps="http://schemas.microsoft.com/office/word/2010/wordprocessingShape" mc:Ignorable="w14 w15 w16se w16cid w16 w16cex w16sdtdh wp14">
+<w:ftr xmlns:wpc="http://schemas.microsoft.com/office/word/2010/wordprocessingCanvas" xmlns:cx="http://schemas.microsoft.com/office/drawing/2014/chartex" xmlns:cx1="http://schemas.microsoft.com/office/drawing/2015/9/8/chartex" xmlns:cx2="http://schemas.microsoft.com/office/drawing/2015/10/21/chartex" xmlns:cx3="http://schemas.microsoft.com/office/drawing/2016/5/9/chartex" xmlns:cx4="http://schemas.microsoft.com/office/drawing/2016/5/10/chartex" xmlns:cx5="http://schemas.microsoft.com/office/drawing/2016/5/11/chartex" xmlns:cx6="http://schemas.microsoft.com/office/drawing/2016/5/12/chartex" xmlns:cx7="http://schemas.microsoft.com/office/drawing/2016/5/13/chartex" xmlns:cx8="http://schemas.microsoft.com/office/drawing/2016/5/14/chartex" xmlns:mc="http://schemas.openxmlformats.org/markup-compatibility/2006" xmlns:aink="http://schemas.microsoft.com/office/drawing/2016/ink" xmlns:am3d="http://schemas.microsoft.com/office/drawing/2017/model3d" xmlns:o="urn:schemas-microsoft-com:office:office" xmlns:oel="http://schemas.microsoft.com/office/2019/extlst" xmlns:r="http://schemas.openxmlformats.org/officeDocument/2006/relationships" xmlns:m="http://schemas.openxmlformats.org/officeDocument/2006/math" xmlns:v="urn:schemas-microsoft-com:vml" xmlns:wp14="http://schemas.microsoft.com/office/word/2010/wordprocessingDrawing" xmlns:wp="http://schemas.openxmlformats.org/drawingml/2006/wordprocessingDrawing" xmlns:w10="urn:schemas-microsoft-com:office:word" xmlns:w="http://schemas.openxmlformats.org/wordprocessingml/2006/main" xmlns:w14="http://schemas.microsoft.com/office/word/2010/wordml" xmlns:w15="http://schemas.microsoft.com/office/word/2012/wordml" xmlns:w16cex="http://schemas.microsoft.com/office/word/2018/wordml/cex" xmlns:w16cid="http://schemas.microsoft.com/office/word/2016/wordml/cid" xmlns:w16="http://schemas.microsoft.com/office/word/2018/wordml" xmlns:w16sdtdh="http://schemas.microsoft.com/office/word/2020/wordml/sdtdatahash" xmlns:w16se="http://schemas.microsoft.com/office/word/2015/wordml/symex" xmlns:wpg="http://schemas.microsoft.com/office/word/2010/wordprocessingGroup" xmlns:wpi="http://schemas.microsoft.com/office/word/2010/wordprocessingInk" xmlns:wne="http://schemas.microsoft.com/office/word/2006/wordml" xmlns:wps="http://schemas.microsoft.com/office/word/2010/wordprocessingShape" mc:Ignorable="w14 w15 w16se w16cid w16 w16cex w16sdtdh wp14">
   <w:p>
     <w:pPr>
       <w:pStyle w:val="Footer"/>
@@ -4500,17 +4819,14 @@
 </file>
 
 <file path=word/footer2.xml><?xml version="1.0" encoding="utf-8"?>
-<w:ftr xmlns:wpc="http://schemas.microsoft.com/office/word/2010/wordprocessingCanvas" xmlns:cx="http://schemas.microsoft.com/office/drawing/2014/chartex" xmlns:cx1="http://schemas.microsoft.com/office/drawing/2015/9/8/chartex" xmlns:cx2="http://schemas.microsoft.com/office/drawing/2015/10/21/chartex" xmlns:cx3="http://schemas.microsoft.com/office/drawing/2016/5/9/chartex" xmlns:cx4="http://schemas.microsoft.com/office/drawing/2016/5/10/chartex" xmlns:cx5="http://schemas.microsoft.com/office/drawing/2016/5/11/chartex" xmlns:cx6="http://schemas.microsoft.com/office/drawing/2016/5/12/chartex" xmlns:cx7="http://schemas.microsoft.com/office/drawing/2016/5/13/chartex" xmlns:cx8="http://schemas.microsoft.com/office/drawing/2016/5/14/chartex" xmlns:mc="http://schemas.openxmlformats.org/markup-compatibility/2006" xmlns:aink="http://schemas.microsoft.com/office/drawing/2016/ink" xmlns:am3d="http://schemas.microsoft.com/office/drawing/2017/model3d" xmlns:o="urn:schemas-microsoft-com:office:office" xmlns:oel="http://schemas.microsoft.com/office/2019/extlst" xmlns:r="http://schemas.openxmlformats.org/officeDocument/2006/relationships" xmlns:m="http://schemas.openxmlformats.org/officeDocument/2006/math" xmlns:v="urn:schemas-microsoft-com:vml" xmlns:wp14="http://schemas.microsoft.com/office/word/2010/wordprocessingDrawing" xmlns:wp="http://schemas.openxmlformats.org/drawingml/2006/wordprocessingDrawing" xmlns:w10="urn:schemas-microsoft-com:office:word" xmlns:w="http://schemas.openxmlformats.org/wordprocessingml/2006/main" xmlns:w14="http://schemas.microsoft.com/office/word/2010/wordml" xmlns:w15="http://schemas.microsoft.com/office/word/2012/wordml" xmlns:w16cex="http://schemas.microsoft.com/office/word/2018/wordml/cex" xmlns:w16cid="http://schemas.microsoft.com/office/word/2016/wordml/cid" xmlns:w16="http://schemas.microsoft.com/office/word/2018/wordml" xmlns:w16du="http://schemas.microsoft.com/office/word/2023/wordml/word16du" xmlns:w16sdtdh="http://schemas.microsoft.com/office/word/2020/wordml/sdtdatahash" xmlns:w16se="http://schemas.microsoft.com/office/word/2015/wordml/symex" xmlns:wpg="http://schemas.microsoft.com/office/word/2010/wordprocessingGroup" xmlns:wpi="http://schemas.microsoft.com/office/word/2010/wordprocessingInk" xmlns:wne="http://schemas.microsoft.com/office/word/2006/wordml" xmlns:wps="http://schemas.microsoft.com/office/word/2010/wordprocessingShape" mc:Ignorable="w14 w15 w16se w16cid w16 w16cex w16sdtdh wp14">
+<w:ftr xmlns:wpc="http://schemas.microsoft.com/office/word/2010/wordprocessingCanvas" xmlns:cx="http://schemas.microsoft.com/office/drawing/2014/chartex" xmlns:cx1="http://schemas.microsoft.com/office/drawing/2015/9/8/chartex" xmlns:cx2="http://schemas.microsoft.com/office/drawing/2015/10/21/chartex" xmlns:cx3="http://schemas.microsoft.com/office/drawing/2016/5/9/chartex" xmlns:cx4="http://schemas.microsoft.com/office/drawing/2016/5/10/chartex" xmlns:cx5="http://schemas.microsoft.com/office/drawing/2016/5/11/chartex" xmlns:cx6="http://schemas.microsoft.com/office/drawing/2016/5/12/chartex" xmlns:cx7="http://schemas.microsoft.com/office/drawing/2016/5/13/chartex" xmlns:cx8="http://schemas.microsoft.com/office/drawing/2016/5/14/chartex" xmlns:mc="http://schemas.openxmlformats.org/markup-compatibility/2006" xmlns:aink="http://schemas.microsoft.com/office/drawing/2016/ink" xmlns:am3d="http://schemas.microsoft.com/office/drawing/2017/model3d" xmlns:o="urn:schemas-microsoft-com:office:office" xmlns:oel="http://schemas.microsoft.com/office/2019/extlst" xmlns:r="http://schemas.openxmlformats.org/officeDocument/2006/relationships" xmlns:m="http://schemas.openxmlformats.org/officeDocument/2006/math" xmlns:v="urn:schemas-microsoft-com:vml" xmlns:wp14="http://schemas.microsoft.com/office/word/2010/wordprocessingDrawing" xmlns:wp="http://schemas.openxmlformats.org/drawingml/2006/wordprocessingDrawing" xmlns:w10="urn:schemas-microsoft-com:office:word" xmlns:w="http://schemas.openxmlformats.org/wordprocessingml/2006/main" xmlns:w14="http://schemas.microsoft.com/office/word/2010/wordml" xmlns:w15="http://schemas.microsoft.com/office/word/2012/wordml" xmlns:w16cex="http://schemas.microsoft.com/office/word/2018/wordml/cex" xmlns:w16cid="http://schemas.microsoft.com/office/word/2016/wordml/cid" xmlns:w16="http://schemas.microsoft.com/office/word/2018/wordml" xmlns:w16sdtdh="http://schemas.microsoft.com/office/word/2020/wordml/sdtdatahash" xmlns:w16se="http://schemas.microsoft.com/office/word/2015/wordml/symex" xmlns:wpg="http://schemas.microsoft.com/office/word/2010/wordprocessingGroup" xmlns:wpi="http://schemas.microsoft.com/office/word/2010/wordprocessingInk" xmlns:wne="http://schemas.microsoft.com/office/word/2006/wordml" xmlns:wps="http://schemas.microsoft.com/office/word/2010/wordprocessingShape" mc:Ignorable="w14 w15 w16se w16cid w16 w16cex w16sdtdh wp14">
   <w:p>
     <w:pPr>
       <w:pStyle w:val="Footer"/>
       <w:jc w:val="center"/>
     </w:pPr>
     <w:r>
-      <w:t xml:space="preserve">© </w:t>
-    </w:r>
-    <w:r>
-      <w:t>202</w:t>
+      <w:t>© 202</w:t>
     </w:r>
     <w:r>
       <w:t>3</w:t>
@@ -4695,7 +5011,7 @@
             </wp:anchor>
           </w:drawing>
         </mc:Choice>
-        <mc:Fallback xmlns:a="http://schemas.openxmlformats.org/drawingml/2006/main">
+        <mc:Fallback xmlns:a="http://schemas.openxmlformats.org/drawingml/2006/main" xmlns:w16du="http://schemas.microsoft.com/office/word/2023/wordml/word16du">
           <w:pict>
             <v:group id="Group 155" style="position:absolute;left:0;text-align:left;margin-left:0;margin-top:0;width:468pt;height:21.6pt;z-index:251661312;mso-position-horizontal:left;mso-position-horizontal-relative:page;mso-position-vertical:center;mso-position-vertical-relative:bottom-margin-area" coordsize="59436,2743" o:spid="_x0000_s1034" w14:anchorId="322404E1" o:gfxdata="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">
               <v:rect id="Rectangle 156" style="position:absolute;width:59436;height:2743;visibility:visible;mso-wrap-style:square;v-text-anchor:middle" o:spid="_x0000_s1035" fillcolor="white [3212]" stroked="f" strokeweight="1pt" o:gfxdata="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">
@@ -4770,7 +5086,7 @@
 </file>
 
 <file path=word/footer3.xml><?xml version="1.0" encoding="utf-8"?>
-<w:ftr xmlns:wpc="http://schemas.microsoft.com/office/word/2010/wordprocessingCanvas" xmlns:cx="http://schemas.microsoft.com/office/drawing/2014/chartex" xmlns:cx1="http://schemas.microsoft.com/office/drawing/2015/9/8/chartex" xmlns:cx2="http://schemas.microsoft.com/office/drawing/2015/10/21/chartex" xmlns:cx3="http://schemas.microsoft.com/office/drawing/2016/5/9/chartex" xmlns:cx4="http://schemas.microsoft.com/office/drawing/2016/5/10/chartex" xmlns:cx5="http://schemas.microsoft.com/office/drawing/2016/5/11/chartex" xmlns:cx6="http://schemas.microsoft.com/office/drawing/2016/5/12/chartex" xmlns:cx7="http://schemas.microsoft.com/office/drawing/2016/5/13/chartex" xmlns:cx8="http://schemas.microsoft.com/office/drawing/2016/5/14/chartex" xmlns:mc="http://schemas.openxmlformats.org/markup-compatibility/2006" xmlns:aink="http://schemas.microsoft.com/office/drawing/2016/ink" xmlns:am3d="http://schemas.microsoft.com/office/drawing/2017/model3d" xmlns:o="urn:schemas-microsoft-com:office:office" xmlns:oel="http://schemas.microsoft.com/office/2019/extlst" xmlns:r="http://schemas.openxmlformats.org/officeDocument/2006/relationships" xmlns:m="http://schemas.openxmlformats.org/officeDocument/2006/math" xmlns:v="urn:schemas-microsoft-com:vml" xmlns:wp14="http://schemas.microsoft.com/office/word/2010/wordprocessingDrawing" xmlns:wp="http://schemas.openxmlformats.org/drawingml/2006/wordprocessingDrawing" xmlns:w10="urn:schemas-microsoft-com:office:word" xmlns:w="http://schemas.openxmlformats.org/wordprocessingml/2006/main" xmlns:w14="http://schemas.microsoft.com/office/word/2010/wordml" xmlns:w15="http://schemas.microsoft.com/office/word/2012/wordml" xmlns:w16cex="http://schemas.microsoft.com/office/word/2018/wordml/cex" xmlns:w16cid="http://schemas.microsoft.com/office/word/2016/wordml/cid" xmlns:w16="http://schemas.microsoft.com/office/word/2018/wordml" xmlns:w16du="http://schemas.microsoft.com/office/word/2023/wordml/word16du" xmlns:w16sdtdh="http://schemas.microsoft.com/office/word/2020/wordml/sdtdatahash" xmlns:w16se="http://schemas.microsoft.com/office/word/2015/wordml/symex" xmlns:wpg="http://schemas.microsoft.com/office/word/2010/wordprocessingGroup" xmlns:wpi="http://schemas.microsoft.com/office/word/2010/wordprocessingInk" xmlns:wne="http://schemas.microsoft.com/office/word/2006/wordml" xmlns:wps="http://schemas.microsoft.com/office/word/2010/wordprocessingShape" mc:Ignorable="w14 w15 w16se w16cid w16 w16cex w16sdtdh wp14">
+<w:ftr xmlns:wpc="http://schemas.microsoft.com/office/word/2010/wordprocessingCanvas" xmlns:cx="http://schemas.microsoft.com/office/drawing/2014/chartex" xmlns:cx1="http://schemas.microsoft.com/office/drawing/2015/9/8/chartex" xmlns:cx2="http://schemas.microsoft.com/office/drawing/2015/10/21/chartex" xmlns:cx3="http://schemas.microsoft.com/office/drawing/2016/5/9/chartex" xmlns:cx4="http://schemas.microsoft.com/office/drawing/2016/5/10/chartex" xmlns:cx5="http://schemas.microsoft.com/office/drawing/2016/5/11/chartex" xmlns:cx6="http://schemas.microsoft.com/office/drawing/2016/5/12/chartex" xmlns:cx7="http://schemas.microsoft.com/office/drawing/2016/5/13/chartex" xmlns:cx8="http://schemas.microsoft.com/office/drawing/2016/5/14/chartex" xmlns:mc="http://schemas.openxmlformats.org/markup-compatibility/2006" xmlns:aink="http://schemas.microsoft.com/office/drawing/2016/ink" xmlns:am3d="http://schemas.microsoft.com/office/drawing/2017/model3d" xmlns:o="urn:schemas-microsoft-com:office:office" xmlns:oel="http://schemas.microsoft.com/office/2019/extlst" xmlns:r="http://schemas.openxmlformats.org/officeDocument/2006/relationships" xmlns:m="http://schemas.openxmlformats.org/officeDocument/2006/math" xmlns:v="urn:schemas-microsoft-com:vml" xmlns:wp14="http://schemas.microsoft.com/office/word/2010/wordprocessingDrawing" xmlns:wp="http://schemas.openxmlformats.org/drawingml/2006/wordprocessingDrawing" xmlns:w10="urn:schemas-microsoft-com:office:word" xmlns:w="http://schemas.openxmlformats.org/wordprocessingml/2006/main" xmlns:w14="http://schemas.microsoft.com/office/word/2010/wordml" xmlns:w15="http://schemas.microsoft.com/office/word/2012/wordml" xmlns:w16cex="http://schemas.microsoft.com/office/word/2018/wordml/cex" xmlns:w16cid="http://schemas.microsoft.com/office/word/2016/wordml/cid" xmlns:w16="http://schemas.microsoft.com/office/word/2018/wordml" xmlns:w16sdtdh="http://schemas.microsoft.com/office/word/2020/wordml/sdtdatahash" xmlns:w16se="http://schemas.microsoft.com/office/word/2015/wordml/symex" xmlns:wpg="http://schemas.microsoft.com/office/word/2010/wordprocessingGroup" xmlns:wpi="http://schemas.microsoft.com/office/word/2010/wordprocessingInk" xmlns:wne="http://schemas.microsoft.com/office/word/2006/wordml" xmlns:wps="http://schemas.microsoft.com/office/word/2010/wordprocessingShape" mc:Ignorable="w14 w15 w16se w16cid w16 w16cex w16sdtdh wp14">
   <w:p>
     <w:pPr>
       <w:pStyle w:val="Footer"/>
@@ -4780,7 +5096,7 @@
 </file>
 
 <file path=word/footnotes.xml><?xml version="1.0" encoding="utf-8"?>
-<w:footnotes xmlns:wpc="http://schemas.microsoft.com/office/word/2010/wordprocessingCanvas" xmlns:cx="http://schemas.microsoft.com/office/drawing/2014/chartex" xmlns:cx1="http://schemas.microsoft.com/office/drawing/2015/9/8/chartex" xmlns:cx2="http://schemas.microsoft.com/office/drawing/2015/10/21/chartex" xmlns:cx3="http://schemas.microsoft.com/office/drawing/2016/5/9/chartex" xmlns:cx4="http://schemas.microsoft.com/office/drawing/2016/5/10/chartex" xmlns:cx5="http://schemas.microsoft.com/office/drawing/2016/5/11/chartex" xmlns:cx6="http://schemas.microsoft.com/office/drawing/2016/5/12/chartex" xmlns:cx7="http://schemas.microsoft.com/office/drawing/2016/5/13/chartex" xmlns:cx8="http://schemas.microsoft.com/office/drawing/2016/5/14/chartex" xmlns:mc="http://schemas.openxmlformats.org/markup-compatibility/2006" xmlns:aink="http://schemas.microsoft.com/office/drawing/2016/ink" xmlns:am3d="http://schemas.microsoft.com/office/drawing/2017/model3d" xmlns:o="urn:schemas-microsoft-com:office:office" xmlns:oel="http://schemas.microsoft.com/office/2019/extlst" xmlns:r="http://schemas.openxmlformats.org/officeDocument/2006/relationships" xmlns:m="http://schemas.openxmlformats.org/officeDocument/2006/math" xmlns:v="urn:schemas-microsoft-com:vml" xmlns:wp14="http://schemas.microsoft.com/office/word/2010/wordprocessingDrawing" xmlns:wp="http://schemas.openxmlformats.org/drawingml/2006/wordprocessingDrawing" xmlns:w10="urn:schemas-microsoft-com:office:word" xmlns:w="http://schemas.openxmlformats.org/wordprocessingml/2006/main" xmlns:w14="http://schemas.microsoft.com/office/word/2010/wordml" xmlns:w15="http://schemas.microsoft.com/office/word/2012/wordml" xmlns:w16cex="http://schemas.microsoft.com/office/word/2018/wordml/cex" xmlns:w16cid="http://schemas.microsoft.com/office/word/2016/wordml/cid" xmlns:w16="http://schemas.microsoft.com/office/word/2018/wordml" xmlns:w16du="http://schemas.microsoft.com/office/word/2023/wordml/word16du" xmlns:w16sdtdh="http://schemas.microsoft.com/office/word/2020/wordml/sdtdatahash" xmlns:w16se="http://schemas.microsoft.com/office/word/2015/wordml/symex" xmlns:wpg="http://schemas.microsoft.com/office/word/2010/wordprocessingGroup" xmlns:wpi="http://schemas.microsoft.com/office/word/2010/wordprocessingInk" xmlns:wne="http://schemas.microsoft.com/office/word/2006/wordml" xmlns:wps="http://schemas.microsoft.com/office/word/2010/wordprocessingShape" mc:Ignorable="w14 w15 w16se w16cid w16 w16cex w16sdtdh wp14">
+<w:footnotes xmlns:wpc="http://schemas.microsoft.com/office/word/2010/wordprocessingCanvas" xmlns:cx="http://schemas.microsoft.com/office/drawing/2014/chartex" xmlns:cx1="http://schemas.microsoft.com/office/drawing/2015/9/8/chartex" xmlns:cx2="http://schemas.microsoft.com/office/drawing/2015/10/21/chartex" xmlns:cx3="http://schemas.microsoft.com/office/drawing/2016/5/9/chartex" xmlns:cx4="http://schemas.microsoft.com/office/drawing/2016/5/10/chartex" xmlns:cx5="http://schemas.microsoft.com/office/drawing/2016/5/11/chartex" xmlns:cx6="http://schemas.microsoft.com/office/drawing/2016/5/12/chartex" xmlns:cx7="http://schemas.microsoft.com/office/drawing/2016/5/13/chartex" xmlns:cx8="http://schemas.microsoft.com/office/drawing/2016/5/14/chartex" xmlns:mc="http://schemas.openxmlformats.org/markup-compatibility/2006" xmlns:aink="http://schemas.microsoft.com/office/drawing/2016/ink" xmlns:am3d="http://schemas.microsoft.com/office/drawing/2017/model3d" xmlns:o="urn:schemas-microsoft-com:office:office" xmlns:oel="http://schemas.microsoft.com/office/2019/extlst" xmlns:r="http://schemas.openxmlformats.org/officeDocument/2006/relationships" xmlns:m="http://schemas.openxmlformats.org/officeDocument/2006/math" xmlns:v="urn:schemas-microsoft-com:vml" xmlns:wp14="http://schemas.microsoft.com/office/word/2010/wordprocessingDrawing" xmlns:wp="http://schemas.openxmlformats.org/drawingml/2006/wordprocessingDrawing" xmlns:w10="urn:schemas-microsoft-com:office:word" xmlns:w="http://schemas.openxmlformats.org/wordprocessingml/2006/main" xmlns:w14="http://schemas.microsoft.com/office/word/2010/wordml" xmlns:w15="http://schemas.microsoft.com/office/word/2012/wordml" xmlns:w16cex="http://schemas.microsoft.com/office/word/2018/wordml/cex" xmlns:w16cid="http://schemas.microsoft.com/office/word/2016/wordml/cid" xmlns:w16="http://schemas.microsoft.com/office/word/2018/wordml" xmlns:w16sdtdh="http://schemas.microsoft.com/office/word/2020/wordml/sdtdatahash" xmlns:w16se="http://schemas.microsoft.com/office/word/2015/wordml/symex" xmlns:wpg="http://schemas.microsoft.com/office/word/2010/wordprocessingGroup" xmlns:wpi="http://schemas.microsoft.com/office/word/2010/wordprocessingInk" xmlns:wne="http://schemas.microsoft.com/office/word/2006/wordml" xmlns:wps="http://schemas.microsoft.com/office/word/2010/wordprocessingShape" mc:Ignorable="w14 w15 w16se w16cid w16 w16cex w16sdtdh wp14">
   <w:footnote w:type="separator" w:id="-1">
     <w:p>
       <w:pPr>
@@ -4805,7 +5121,7 @@
 </file>
 
 <file path=word/header1.xml><?xml version="1.0" encoding="utf-8"?>
-<w:hdr xmlns:wpc="http://schemas.microsoft.com/office/word/2010/wordprocessingCanvas" xmlns:cx="http://schemas.microsoft.com/office/drawing/2014/chartex" xmlns:cx1="http://schemas.microsoft.com/office/drawing/2015/9/8/chartex" xmlns:cx2="http://schemas.microsoft.com/office/drawing/2015/10/21/chartex" xmlns:cx3="http://schemas.microsoft.com/office/drawing/2016/5/9/chartex" xmlns:cx4="http://schemas.microsoft.com/office/drawing/2016/5/10/chartex" xmlns:cx5="http://schemas.microsoft.com/office/drawing/2016/5/11/chartex" xmlns:cx6="http://schemas.microsoft.com/office/drawing/2016/5/12/chartex" xmlns:cx7="http://schemas.microsoft.com/office/drawing/2016/5/13/chartex" xmlns:cx8="http://schemas.microsoft.com/office/drawing/2016/5/14/chartex" xmlns:mc="http://schemas.openxmlformats.org/markup-compatibility/2006" xmlns:aink="http://schemas.microsoft.com/office/drawing/2016/ink" xmlns:am3d="http://schemas.microsoft.com/office/drawing/2017/model3d" xmlns:o="urn:schemas-microsoft-com:office:office" xmlns:oel="http://schemas.microsoft.com/office/2019/extlst" xmlns:r="http://schemas.openxmlformats.org/officeDocument/2006/relationships" xmlns:m="http://schemas.openxmlformats.org/officeDocument/2006/math" xmlns:v="urn:schemas-microsoft-com:vml" xmlns:wp14="http://schemas.microsoft.com/office/word/2010/wordprocessingDrawing" xmlns:wp="http://schemas.openxmlformats.org/drawingml/2006/wordprocessingDrawing" xmlns:w10="urn:schemas-microsoft-com:office:word" xmlns:w="http://schemas.openxmlformats.org/wordprocessingml/2006/main" xmlns:w14="http://schemas.microsoft.com/office/word/2010/wordml" xmlns:w15="http://schemas.microsoft.com/office/word/2012/wordml" xmlns:w16cex="http://schemas.microsoft.com/office/word/2018/wordml/cex" xmlns:w16cid="http://schemas.microsoft.com/office/word/2016/wordml/cid" xmlns:w16="http://schemas.microsoft.com/office/word/2018/wordml" xmlns:w16du="http://schemas.microsoft.com/office/word/2023/wordml/word16du" xmlns:w16sdtdh="http://schemas.microsoft.com/office/word/2020/wordml/sdtdatahash" xmlns:w16se="http://schemas.microsoft.com/office/word/2015/wordml/symex" xmlns:wpg="http://schemas.microsoft.com/office/word/2010/wordprocessingGroup" xmlns:wpi="http://schemas.microsoft.com/office/word/2010/wordprocessingInk" xmlns:wne="http://schemas.microsoft.com/office/word/2006/wordml" xmlns:wps="http://schemas.microsoft.com/office/word/2010/wordprocessingShape" mc:Ignorable="w14 w15 w16se w16cid w16 w16cex w16sdtdh wp14">
+<w:hdr xmlns:wpc="http://schemas.microsoft.com/office/word/2010/wordprocessingCanvas" xmlns:cx="http://schemas.microsoft.com/office/drawing/2014/chartex" xmlns:cx1="http://schemas.microsoft.com/office/drawing/2015/9/8/chartex" xmlns:cx2="http://schemas.microsoft.com/office/drawing/2015/10/21/chartex" xmlns:cx3="http://schemas.microsoft.com/office/drawing/2016/5/9/chartex" xmlns:cx4="http://schemas.microsoft.com/office/drawing/2016/5/10/chartex" xmlns:cx5="http://schemas.microsoft.com/office/drawing/2016/5/11/chartex" xmlns:cx6="http://schemas.microsoft.com/office/drawing/2016/5/12/chartex" xmlns:cx7="http://schemas.microsoft.com/office/drawing/2016/5/13/chartex" xmlns:cx8="http://schemas.microsoft.com/office/drawing/2016/5/14/chartex" xmlns:mc="http://schemas.openxmlformats.org/markup-compatibility/2006" xmlns:aink="http://schemas.microsoft.com/office/drawing/2016/ink" xmlns:am3d="http://schemas.microsoft.com/office/drawing/2017/model3d" xmlns:o="urn:schemas-microsoft-com:office:office" xmlns:oel="http://schemas.microsoft.com/office/2019/extlst" xmlns:r="http://schemas.openxmlformats.org/officeDocument/2006/relationships" xmlns:m="http://schemas.openxmlformats.org/officeDocument/2006/math" xmlns:v="urn:schemas-microsoft-com:vml" xmlns:wp14="http://schemas.microsoft.com/office/word/2010/wordprocessingDrawing" xmlns:wp="http://schemas.openxmlformats.org/drawingml/2006/wordprocessingDrawing" xmlns:w10="urn:schemas-microsoft-com:office:word" xmlns:w="http://schemas.openxmlformats.org/wordprocessingml/2006/main" xmlns:w14="http://schemas.microsoft.com/office/word/2010/wordml" xmlns:w15="http://schemas.microsoft.com/office/word/2012/wordml" xmlns:w16cex="http://schemas.microsoft.com/office/word/2018/wordml/cex" xmlns:w16cid="http://schemas.microsoft.com/office/word/2016/wordml/cid" xmlns:w16="http://schemas.microsoft.com/office/word/2018/wordml" xmlns:w16sdtdh="http://schemas.microsoft.com/office/word/2020/wordml/sdtdatahash" xmlns:w16se="http://schemas.microsoft.com/office/word/2015/wordml/symex" xmlns:wpg="http://schemas.microsoft.com/office/word/2010/wordprocessingGroup" xmlns:wpi="http://schemas.microsoft.com/office/word/2010/wordprocessingInk" xmlns:wne="http://schemas.microsoft.com/office/word/2006/wordml" xmlns:wps="http://schemas.microsoft.com/office/word/2010/wordprocessingShape" mc:Ignorable="w14 w15 w16se w16cid w16 w16cex w16sdtdh wp14">
   <w:p>
     <w:pPr>
       <w:pStyle w:val="Header"/>
@@ -4815,7 +5131,7 @@
 </file>
 
 <file path=word/header2.xml><?xml version="1.0" encoding="utf-8"?>
-<w:hdr xmlns:wpc="http://schemas.microsoft.com/office/word/2010/wordprocessingCanvas" xmlns:cx="http://schemas.microsoft.com/office/drawing/2014/chartex" xmlns:cx1="http://schemas.microsoft.com/office/drawing/2015/9/8/chartex" xmlns:cx2="http://schemas.microsoft.com/office/drawing/2015/10/21/chartex" xmlns:cx3="http://schemas.microsoft.com/office/drawing/2016/5/9/chartex" xmlns:cx4="http://schemas.microsoft.com/office/drawing/2016/5/10/chartex" xmlns:cx5="http://schemas.microsoft.com/office/drawing/2016/5/11/chartex" xmlns:cx6="http://schemas.microsoft.com/office/drawing/2016/5/12/chartex" xmlns:cx7="http://schemas.microsoft.com/office/drawing/2016/5/13/chartex" xmlns:cx8="http://schemas.microsoft.com/office/drawing/2016/5/14/chartex" xmlns:mc="http://schemas.openxmlformats.org/markup-compatibility/2006" xmlns:aink="http://schemas.microsoft.com/office/drawing/2016/ink" xmlns:am3d="http://schemas.microsoft.com/office/drawing/2017/model3d" xmlns:o="urn:schemas-microsoft-com:office:office" xmlns:oel="http://schemas.microsoft.com/office/2019/extlst" xmlns:r="http://schemas.openxmlformats.org/officeDocument/2006/relationships" xmlns:m="http://schemas.openxmlformats.org/officeDocument/2006/math" xmlns:v="urn:schemas-microsoft-com:vml" xmlns:wp14="http://schemas.microsoft.com/office/word/2010/wordprocessingDrawing" xmlns:wp="http://schemas.openxmlformats.org/drawingml/2006/wordprocessingDrawing" xmlns:w10="urn:schemas-microsoft-com:office:word" xmlns:w="http://schemas.openxmlformats.org/wordprocessingml/2006/main" xmlns:w14="http://schemas.microsoft.com/office/word/2010/wordml" xmlns:w15="http://schemas.microsoft.com/office/word/2012/wordml" xmlns:w16cex="http://schemas.microsoft.com/office/word/2018/wordml/cex" xmlns:w16cid="http://schemas.microsoft.com/office/word/2016/wordml/cid" xmlns:w16="http://schemas.microsoft.com/office/word/2018/wordml" xmlns:w16du="http://schemas.microsoft.com/office/word/2023/wordml/word16du" xmlns:w16sdtdh="http://schemas.microsoft.com/office/word/2020/wordml/sdtdatahash" xmlns:w16se="http://schemas.microsoft.com/office/word/2015/wordml/symex" xmlns:wpg="http://schemas.microsoft.com/office/word/2010/wordprocessingGroup" xmlns:wpi="http://schemas.microsoft.com/office/word/2010/wordprocessingInk" xmlns:wne="http://schemas.microsoft.com/office/word/2006/wordml" xmlns:wps="http://schemas.microsoft.com/office/word/2010/wordprocessingShape" mc:Ignorable="w14 w15 w16se w16cid w16 w16cex w16sdtdh wp14">
+<w:hdr xmlns:wpc="http://schemas.microsoft.com/office/word/2010/wordprocessingCanvas" xmlns:cx="http://schemas.microsoft.com/office/drawing/2014/chartex" xmlns:cx1="http://schemas.microsoft.com/office/drawing/2015/9/8/chartex" xmlns:cx2="http://schemas.microsoft.com/office/drawing/2015/10/21/chartex" xmlns:cx3="http://schemas.microsoft.com/office/drawing/2016/5/9/chartex" xmlns:cx4="http://schemas.microsoft.com/office/drawing/2016/5/10/chartex" xmlns:cx5="http://schemas.microsoft.com/office/drawing/2016/5/11/chartex" xmlns:cx6="http://schemas.microsoft.com/office/drawing/2016/5/12/chartex" xmlns:cx7="http://schemas.microsoft.com/office/drawing/2016/5/13/chartex" xmlns:cx8="http://schemas.microsoft.com/office/drawing/2016/5/14/chartex" xmlns:mc="http://schemas.openxmlformats.org/markup-compatibility/2006" xmlns:aink="http://schemas.microsoft.com/office/drawing/2016/ink" xmlns:am3d="http://schemas.microsoft.com/office/drawing/2017/model3d" xmlns:o="urn:schemas-microsoft-com:office:office" xmlns:oel="http://schemas.microsoft.com/office/2019/extlst" xmlns:r="http://schemas.openxmlformats.org/officeDocument/2006/relationships" xmlns:m="http://schemas.openxmlformats.org/officeDocument/2006/math" xmlns:v="urn:schemas-microsoft-com:vml" xmlns:wp14="http://schemas.microsoft.com/office/word/2010/wordprocessingDrawing" xmlns:wp="http://schemas.openxmlformats.org/drawingml/2006/wordprocessingDrawing" xmlns:w10="urn:schemas-microsoft-com:office:word" xmlns:w="http://schemas.openxmlformats.org/wordprocessingml/2006/main" xmlns:w14="http://schemas.microsoft.com/office/word/2010/wordml" xmlns:w15="http://schemas.microsoft.com/office/word/2012/wordml" xmlns:w16cex="http://schemas.microsoft.com/office/word/2018/wordml/cex" xmlns:w16cid="http://schemas.microsoft.com/office/word/2016/wordml/cid" xmlns:w16="http://schemas.microsoft.com/office/word/2018/wordml" xmlns:w16sdtdh="http://schemas.microsoft.com/office/word/2020/wordml/sdtdatahash" xmlns:w16se="http://schemas.microsoft.com/office/word/2015/wordml/symex" xmlns:wpg="http://schemas.microsoft.com/office/word/2010/wordprocessingGroup" xmlns:wpi="http://schemas.microsoft.com/office/word/2010/wordprocessingInk" xmlns:wne="http://schemas.microsoft.com/office/word/2006/wordml" xmlns:wps="http://schemas.microsoft.com/office/word/2010/wordprocessingShape" mc:Ignorable="w14 w15 w16se w16cid w16 w16cex w16sdtdh wp14">
   <w:sdt>
     <w:sdtPr>
       <w:id w:val="1544558679"/>
@@ -4957,7 +5273,7 @@
                 </wp:anchor>
               </w:drawing>
             </mc:Choice>
-            <mc:Fallback xmlns:a14="http://schemas.microsoft.com/office/drawing/2010/main" xmlns:a="http://schemas.openxmlformats.org/drawingml/2006/main">
+            <mc:Fallback xmlns:a="http://schemas.openxmlformats.org/drawingml/2006/main" xmlns:a14="http://schemas.microsoft.com/office/drawing/2010/main" xmlns:w16du="http://schemas.microsoft.com/office/word/2023/wordml/word16du">
               <w:pict>
                 <v:rect id="Rectangle 104" style="position:absolute;margin-left:0;margin-top:0;width:40.2pt;height:171.9pt;z-index:251659264;visibility:visible;mso-wrap-style:square;mso-width-percent:0;mso-height-percent:0;mso-wrap-distance-left:9pt;mso-wrap-distance-top:0;mso-wrap-distance-right:9pt;mso-wrap-distance-bottom:0;mso-position-horizontal:center;mso-position-horizontal-relative:right-margin-area;mso-position-vertical:bottom;mso-position-vertical-relative:margin;mso-width-percent:0;mso-height-percent:0;mso-width-relative:page;mso-height-relative:page;v-text-anchor:middle" o:spid="_x0000_s1033" o:allowincell="f" filled="f" stroked="f" w14:anchorId="389D40CB" o:gfxdata="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">
                   <v:textbox style="layout-flow:vertical;mso-layout-flow-alt:bottom-to-top;mso-fit-shape-to-text:t">
@@ -5026,7 +5342,7 @@
 </file>
 
 <file path=word/header3.xml><?xml version="1.0" encoding="utf-8"?>
-<w:hdr xmlns:wpc="http://schemas.microsoft.com/office/word/2010/wordprocessingCanvas" xmlns:cx="http://schemas.microsoft.com/office/drawing/2014/chartex" xmlns:cx1="http://schemas.microsoft.com/office/drawing/2015/9/8/chartex" xmlns:cx2="http://schemas.microsoft.com/office/drawing/2015/10/21/chartex" xmlns:cx3="http://schemas.microsoft.com/office/drawing/2016/5/9/chartex" xmlns:cx4="http://schemas.microsoft.com/office/drawing/2016/5/10/chartex" xmlns:cx5="http://schemas.microsoft.com/office/drawing/2016/5/11/chartex" xmlns:cx6="http://schemas.microsoft.com/office/drawing/2016/5/12/chartex" xmlns:cx7="http://schemas.microsoft.com/office/drawing/2016/5/13/chartex" xmlns:cx8="http://schemas.microsoft.com/office/drawing/2016/5/14/chartex" xmlns:mc="http://schemas.openxmlformats.org/markup-compatibility/2006" xmlns:aink="http://schemas.microsoft.com/office/drawing/2016/ink" xmlns:am3d="http://schemas.microsoft.com/office/drawing/2017/model3d" xmlns:o="urn:schemas-microsoft-com:office:office" xmlns:oel="http://schemas.microsoft.com/office/2019/extlst" xmlns:r="http://schemas.openxmlformats.org/officeDocument/2006/relationships" xmlns:m="http://schemas.openxmlformats.org/officeDocument/2006/math" xmlns:v="urn:schemas-microsoft-com:vml" xmlns:wp14="http://schemas.microsoft.com/office/word/2010/wordprocessingDrawing" xmlns:wp="http://schemas.openxmlformats.org/drawingml/2006/wordprocessingDrawing" xmlns:w10="urn:schemas-microsoft-com:office:word" xmlns:w="http://schemas.openxmlformats.org/wordprocessingml/2006/main" xmlns:w14="http://schemas.microsoft.com/office/word/2010/wordml" xmlns:w15="http://schemas.microsoft.com/office/word/2012/wordml" xmlns:w16cex="http://schemas.microsoft.com/office/word/2018/wordml/cex" xmlns:w16cid="http://schemas.microsoft.com/office/word/2016/wordml/cid" xmlns:w16="http://schemas.microsoft.com/office/word/2018/wordml" xmlns:w16du="http://schemas.microsoft.com/office/word/2023/wordml/word16du" xmlns:w16sdtdh="http://schemas.microsoft.com/office/word/2020/wordml/sdtdatahash" xmlns:w16se="http://schemas.microsoft.com/office/word/2015/wordml/symex" xmlns:wpg="http://schemas.microsoft.com/office/word/2010/wordprocessingGroup" xmlns:wpi="http://schemas.microsoft.com/office/word/2010/wordprocessingInk" xmlns:wne="http://schemas.microsoft.com/office/word/2006/wordml" xmlns:wps="http://schemas.microsoft.com/office/word/2010/wordprocessingShape" mc:Ignorable="w14 w15 w16se w16cid w16 w16cex w16sdtdh wp14">
+<w:hdr xmlns:wpc="http://schemas.microsoft.com/office/word/2010/wordprocessingCanvas" xmlns:cx="http://schemas.microsoft.com/office/drawing/2014/chartex" xmlns:cx1="http://schemas.microsoft.com/office/drawing/2015/9/8/chartex" xmlns:cx2="http://schemas.microsoft.com/office/drawing/2015/10/21/chartex" xmlns:cx3="http://schemas.microsoft.com/office/drawing/2016/5/9/chartex" xmlns:cx4="http://schemas.microsoft.com/office/drawing/2016/5/10/chartex" xmlns:cx5="http://schemas.microsoft.com/office/drawing/2016/5/11/chartex" xmlns:cx6="http://schemas.microsoft.com/office/drawing/2016/5/12/chartex" xmlns:cx7="http://schemas.microsoft.com/office/drawing/2016/5/13/chartex" xmlns:cx8="http://schemas.microsoft.com/office/drawing/2016/5/14/chartex" xmlns:mc="http://schemas.openxmlformats.org/markup-compatibility/2006" xmlns:aink="http://schemas.microsoft.com/office/drawing/2016/ink" xmlns:am3d="http://schemas.microsoft.com/office/drawing/2017/model3d" xmlns:o="urn:schemas-microsoft-com:office:office" xmlns:oel="http://schemas.microsoft.com/office/2019/extlst" xmlns:r="http://schemas.openxmlformats.org/officeDocument/2006/relationships" xmlns:m="http://schemas.openxmlformats.org/officeDocument/2006/math" xmlns:v="urn:schemas-microsoft-com:vml" xmlns:wp14="http://schemas.microsoft.com/office/word/2010/wordprocessingDrawing" xmlns:wp="http://schemas.openxmlformats.org/drawingml/2006/wordprocessingDrawing" xmlns:w10="urn:schemas-microsoft-com:office:word" xmlns:w="http://schemas.openxmlformats.org/wordprocessingml/2006/main" xmlns:w14="http://schemas.microsoft.com/office/word/2010/wordml" xmlns:w15="http://schemas.microsoft.com/office/word/2012/wordml" xmlns:w16cex="http://schemas.microsoft.com/office/word/2018/wordml/cex" xmlns:w16cid="http://schemas.microsoft.com/office/word/2016/wordml/cid" xmlns:w16="http://schemas.microsoft.com/office/word/2018/wordml" xmlns:w16sdtdh="http://schemas.microsoft.com/office/word/2020/wordml/sdtdatahash" xmlns:w16se="http://schemas.microsoft.com/office/word/2015/wordml/symex" xmlns:wpg="http://schemas.microsoft.com/office/word/2010/wordprocessingGroup" xmlns:wpi="http://schemas.microsoft.com/office/word/2010/wordprocessingInk" xmlns:wne="http://schemas.microsoft.com/office/word/2006/wordml" xmlns:wps="http://schemas.microsoft.com/office/word/2010/wordprocessingShape" mc:Ignorable="w14 w15 w16se w16cid w16 w16cex w16sdtdh wp14">
   <w:p>
     <w:pPr>
       <w:pStyle w:val="Header"/>
@@ -5036,7 +5352,7 @@
 </file>
 
 <file path=word/numbering.xml><?xml version="1.0" encoding="utf-8"?>
-<w:numbering xmlns:wpc="http://schemas.microsoft.com/office/word/2010/wordprocessingCanvas" xmlns:cx="http://schemas.microsoft.com/office/drawing/2014/chartex" xmlns:cx1="http://schemas.microsoft.com/office/drawing/2015/9/8/chartex" xmlns:cx2="http://schemas.microsoft.com/office/drawing/2015/10/21/chartex" xmlns:cx3="http://schemas.microsoft.com/office/drawing/2016/5/9/chartex" xmlns:cx4="http://schemas.microsoft.com/office/drawing/2016/5/10/chartex" xmlns:cx5="http://schemas.microsoft.com/office/drawing/2016/5/11/chartex" xmlns:cx6="http://schemas.microsoft.com/office/drawing/2016/5/12/chartex" xmlns:cx7="http://schemas.microsoft.com/office/drawing/2016/5/13/chartex" xmlns:cx8="http://schemas.microsoft.com/office/drawing/2016/5/14/chartex" xmlns:mc="http://schemas.openxmlformats.org/markup-compatibility/2006" xmlns:aink="http://schemas.microsoft.com/office/drawing/2016/ink" xmlns:am3d="http://schemas.microsoft.com/office/drawing/2017/model3d" xmlns:o="urn:schemas-microsoft-com:office:office" xmlns:oel="http://schemas.microsoft.com/office/2019/extlst" xmlns:r="http://schemas.openxmlformats.org/officeDocument/2006/relationships" xmlns:m="http://schemas.openxmlformats.org/officeDocument/2006/math" xmlns:v="urn:schemas-microsoft-com:vml" xmlns:wp14="http://schemas.microsoft.com/office/word/2010/wordprocessingDrawing" xmlns:wp="http://schemas.openxmlformats.org/drawingml/2006/wordprocessingDrawing" xmlns:w10="urn:schemas-microsoft-com:office:word" xmlns:w="http://schemas.openxmlformats.org/wordprocessingml/2006/main" xmlns:w14="http://schemas.microsoft.com/office/word/2010/wordml" xmlns:w15="http://schemas.microsoft.com/office/word/2012/wordml" xmlns:w16cex="http://schemas.microsoft.com/office/word/2018/wordml/cex" xmlns:w16cid="http://schemas.microsoft.com/office/word/2016/wordml/cid" xmlns:w16="http://schemas.microsoft.com/office/word/2018/wordml" xmlns:w16du="http://schemas.microsoft.com/office/word/2023/wordml/word16du" xmlns:w16sdtdh="http://schemas.microsoft.com/office/word/2020/wordml/sdtdatahash" xmlns:w16se="http://schemas.microsoft.com/office/word/2015/wordml/symex" xmlns:wpg="http://schemas.microsoft.com/office/word/2010/wordprocessingGroup" xmlns:wpi="http://schemas.microsoft.com/office/word/2010/wordprocessingInk" xmlns:wne="http://schemas.microsoft.com/office/word/2006/wordml" xmlns:wps="http://schemas.microsoft.com/office/word/2010/wordprocessingShape" mc:Ignorable="w14 w15 w16se w16cid w16 w16cex w16sdtdh wp14">
+<w:numbering xmlns:wpc="http://schemas.microsoft.com/office/word/2010/wordprocessingCanvas" xmlns:cx="http://schemas.microsoft.com/office/drawing/2014/chartex" xmlns:cx1="http://schemas.microsoft.com/office/drawing/2015/9/8/chartex" xmlns:cx2="http://schemas.microsoft.com/office/drawing/2015/10/21/chartex" xmlns:cx3="http://schemas.microsoft.com/office/drawing/2016/5/9/chartex" xmlns:cx4="http://schemas.microsoft.com/office/drawing/2016/5/10/chartex" xmlns:cx5="http://schemas.microsoft.com/office/drawing/2016/5/11/chartex" xmlns:cx6="http://schemas.microsoft.com/office/drawing/2016/5/12/chartex" xmlns:cx7="http://schemas.microsoft.com/office/drawing/2016/5/13/chartex" xmlns:cx8="http://schemas.microsoft.com/office/drawing/2016/5/14/chartex" xmlns:mc="http://schemas.openxmlformats.org/markup-compatibility/2006" xmlns:aink="http://schemas.microsoft.com/office/drawing/2016/ink" xmlns:am3d="http://schemas.microsoft.com/office/drawing/2017/model3d" xmlns:o="urn:schemas-microsoft-com:office:office" xmlns:oel="http://schemas.microsoft.com/office/2019/extlst" xmlns:r="http://schemas.openxmlformats.org/officeDocument/2006/relationships" xmlns:m="http://schemas.openxmlformats.org/officeDocument/2006/math" xmlns:v="urn:schemas-microsoft-com:vml" xmlns:wp14="http://schemas.microsoft.com/office/word/2010/wordprocessingDrawing" xmlns:wp="http://schemas.openxmlformats.org/drawingml/2006/wordprocessingDrawing" xmlns:w10="urn:schemas-microsoft-com:office:word" xmlns:w="http://schemas.openxmlformats.org/wordprocessingml/2006/main" xmlns:w14="http://schemas.microsoft.com/office/word/2010/wordml" xmlns:w15="http://schemas.microsoft.com/office/word/2012/wordml" xmlns:w16cex="http://schemas.microsoft.com/office/word/2018/wordml/cex" xmlns:w16cid="http://schemas.microsoft.com/office/word/2016/wordml/cid" xmlns:w16="http://schemas.microsoft.com/office/word/2018/wordml" xmlns:w16sdtdh="http://schemas.microsoft.com/office/word/2020/wordml/sdtdatahash" xmlns:w16se="http://schemas.microsoft.com/office/word/2015/wordml/symex" xmlns:wpg="http://schemas.microsoft.com/office/word/2010/wordprocessingGroup" xmlns:wpi="http://schemas.microsoft.com/office/word/2010/wordprocessingInk" xmlns:wne="http://schemas.microsoft.com/office/word/2006/wordml" xmlns:wps="http://schemas.microsoft.com/office/word/2010/wordprocessingShape" mc:Ignorable="w14 w15 w16se w16cid w16 w16cex w16sdtdh wp14">
   <w:numPicBullet w:numPicBulletId="0">
     <w:pict>
       <v:shapetype id="_x0000_t75" coordsize="21600,21600" o:spt="75" o:preferrelative="t" path="m@4@5l@4@11@9@11@9@5xe" filled="f" stroked="f">
@@ -5058,7 +5374,7 @@
         <v:path o:extrusionok="f" gradientshapeok="t" o:connecttype="rect"/>
         <o:lock v:ext="edit" aspectratio="t"/>
       </v:shapetype>
-      <v:shape id="_x0000_i1056" type="#_x0000_t75" style="width:1pt;height:1pt;visibility:visible;mso-wrap-style:square" o:bullet="t">
+      <v:shape id="_x0000_i1082" type="#_x0000_t75" style="width:1pt;height:1pt;visibility:visible;mso-wrap-style:square" o:bullet="t">
         <v:imagedata r:id="rId1" o:title=""/>
       </v:shape>
     </w:pict>

</xml_diff>

<commit_message>
update labs for week 1
</commit_message>
<xml_diff>
--- a/cicd3-1-labs.docx
+++ b/cicd3-1-labs.docx
@@ -102,7 +102,7 @@
           <w:bCs/>
           <w:kern w:val="36"/>
         </w:rPr>
-        <w:t>8</w:t>
+        <w:t>9</w:t>
       </w:r>
       <w:r>
         <w:rPr>
@@ -138,7 +138,7 @@
           <w:bCs/>
           <w:kern w:val="36"/>
         </w:rPr>
-        <w:t>10</w:t>
+        <w:t>02</w:t>
       </w:r>
       <w:r>
         <w:rPr>
@@ -156,7 +156,7 @@
           <w:bCs/>
           <w:kern w:val="36"/>
         </w:rPr>
-        <w:t>10</w:t>
+        <w:t>03</w:t>
       </w:r>
       <w:r>
         <w:rPr>
@@ -183,7 +183,7 @@
           <w:bCs/>
           <w:kern w:val="36"/>
         </w:rPr>
-        <w:t>3</w:t>
+        <w:t>4</w:t>
       </w:r>
     </w:p>
     <w:p>
@@ -581,9 +581,9 @@
           <w:noProof/>
         </w:rPr>
         <w:drawing>
-          <wp:inline distT="0" distB="0" distL="0" distR="0" wp14:anchorId="30CB1BDC" wp14:editId="6E7F0ED6">
-            <wp:extent cx="5380892" cy="2612723"/>
-            <wp:effectExtent l="0" t="0" r="4445" b="3810"/>
+          <wp:inline distT="0" distB="0" distL="0" distR="0" wp14:anchorId="30CB1BDC" wp14:editId="2BB28305">
+            <wp:extent cx="4934139" cy="2395800"/>
+            <wp:effectExtent l="0" t="0" r="0" b="5080"/>
             <wp:docPr id="14" name="Picture 14"/>
             <wp:cNvGraphicFramePr>
               <a:graphicFrameLocks xmlns:a="http://schemas.openxmlformats.org/drawingml/2006/main" noChangeAspect="1"/>
@@ -610,7 +610,7 @@
                   <pic:spPr>
                     <a:xfrm>
                       <a:off x="0" y="0"/>
-                      <a:ext cx="5380892" cy="2612723"/>
+                      <a:ext cx="4962540" cy="2409590"/>
                     </a:xfrm>
                     <a:prstGeom prst="rect">
                       <a:avLst/>
@@ -644,19 +644,14 @@
       <w:pPr>
         <w:pStyle w:val="ListParagraph"/>
       </w:pPr>
-    </w:p>
-    <w:p>
-      <w:pPr>
-        <w:pStyle w:val="ListParagraph"/>
-      </w:pPr>
       <w:r>
         <w:rPr>
           <w:noProof/>
         </w:rPr>
         <w:drawing>
-          <wp:inline distT="0" distB="0" distL="0" distR="0" wp14:anchorId="127BAFF7" wp14:editId="0BCED5ED">
-            <wp:extent cx="4696595" cy="1615977"/>
-            <wp:effectExtent l="0" t="0" r="0" b="0"/>
+          <wp:inline distT="0" distB="0" distL="0" distR="0" wp14:anchorId="127BAFF7" wp14:editId="404168A6">
+            <wp:extent cx="4906978" cy="1688365"/>
+            <wp:effectExtent l="0" t="0" r="0" b="1270"/>
             <wp:docPr id="19" name="Picture 19" descr="Graphical user interface, text, application&#10;&#10;Description automatically generated"/>
             <wp:cNvGraphicFramePr>
               <a:graphicFrameLocks xmlns:a="http://schemas.openxmlformats.org/drawingml/2006/main" noChangeAspect="1"/>
@@ -683,7 +678,7 @@
                   <pic:spPr>
                     <a:xfrm>
                       <a:off x="0" y="0"/>
-                      <a:ext cx="4696595" cy="1615977"/>
+                      <a:ext cx="4956907" cy="1705544"/>
                     </a:xfrm>
                     <a:prstGeom prst="rect">
                       <a:avLst/>
@@ -699,6 +694,11 @@
     <w:p>
       <w:pPr>
         <w:pStyle w:val="ListParagraph"/>
+      </w:pPr>
+    </w:p>
+    <w:p>
+      <w:pPr>
+        <w:pStyle w:val="ListParagraph"/>
         <w:numPr>
           <w:ilvl w:val="0"/>
           <w:numId w:val="8"/>
@@ -723,15 +723,16 @@
     <w:p>
       <w:pPr>
         <w:pStyle w:val="ListParagraph"/>
+        <w:ind w:firstLine="540"/>
       </w:pPr>
       <w:r>
         <w:rPr>
           <w:noProof/>
         </w:rPr>
         <w:drawing>
-          <wp:inline distT="0" distB="0" distL="0" distR="0" wp14:anchorId="7763B6CC" wp14:editId="67D5F9B2">
-            <wp:extent cx="4159847" cy="2103804"/>
-            <wp:effectExtent l="0" t="0" r="6350" b="4445"/>
+          <wp:inline distT="0" distB="0" distL="0" distR="0" wp14:anchorId="7763B6CC" wp14:editId="6014CDF1">
+            <wp:extent cx="3992578" cy="2019208"/>
+            <wp:effectExtent l="0" t="0" r="0" b="635"/>
             <wp:docPr id="17" name="Picture 17" descr="Graphical user interface, text, application, email&#10;&#10;Description automatically generated"/>
             <wp:cNvGraphicFramePr>
               <a:graphicFrameLocks xmlns:a="http://schemas.openxmlformats.org/drawingml/2006/main" noChangeAspect="1"/>
@@ -752,7 +753,7 @@
                   <pic:spPr>
                     <a:xfrm>
                       <a:off x="0" y="0"/>
-                      <a:ext cx="4172439" cy="2110172"/>
+                      <a:ext cx="4029844" cy="2038055"/>
                     </a:xfrm>
                     <a:prstGeom prst="rect">
                       <a:avLst/>
@@ -787,15 +788,16 @@
     <w:p>
       <w:pPr>
         <w:pStyle w:val="ListParagraph"/>
+        <w:ind w:firstLine="810"/>
       </w:pPr>
       <w:r>
         <w:rPr>
           <w:noProof/>
         </w:rPr>
         <w:drawing>
-          <wp:inline distT="0" distB="0" distL="0" distR="0" wp14:anchorId="6357AF01" wp14:editId="4908AD5D">
-            <wp:extent cx="3886610" cy="1941146"/>
-            <wp:effectExtent l="0" t="0" r="0" b="2540"/>
+          <wp:inline distT="0" distB="0" distL="0" distR="0" wp14:anchorId="6357AF01" wp14:editId="00F161CC">
+            <wp:extent cx="4785545" cy="2390115"/>
+            <wp:effectExtent l="0" t="0" r="2540" b="0"/>
             <wp:docPr id="16" name="Picture 16" descr="Graphical user interface, application&#10;&#10;Description automatically generated"/>
             <wp:cNvGraphicFramePr>
               <a:graphicFrameLocks xmlns:a="http://schemas.openxmlformats.org/drawingml/2006/main" noChangeAspect="1"/>
@@ -816,7 +818,7 @@
                   <pic:spPr>
                     <a:xfrm>
                       <a:off x="0" y="0"/>
-                      <a:ext cx="3913109" cy="1954381"/>
+                      <a:ext cx="4848775" cy="2421695"/>
                     </a:xfrm>
                     <a:prstGeom prst="rect">
                       <a:avLst/>
@@ -843,7 +845,25 @@
         </w:numPr>
       </w:pPr>
       <w:r>
-        <w:t>This will bring up a page with a starter workflow for CI that we can edit as needed.  The only edit we want to make here right now is to change the name.  In the top section where the path is, notice that there is a text entry box around “</w:t>
+        <w:t>This will bring up a page with a starter workflow for CI that we can edit as needed.  Th</w:t>
+      </w:r>
+      <w:r>
+        <w:t xml:space="preserve">ere are two </w:t>
+      </w:r>
+      <w:r>
+        <w:t>edit</w:t>
+      </w:r>
+      <w:r>
+        <w:t>s</w:t>
+      </w:r>
+      <w:r>
+        <w:t xml:space="preserve"> we want to make here</w:t>
+      </w:r>
+      <w:r>
+        <w:t>. The first</w:t>
+      </w:r>
+      <w:r>
+        <w:t xml:space="preserve"> is to change the name. In the top section where the path is, notice that there is a text entry box around “</w:t>
       </w:r>
       <w:proofErr w:type="spellStart"/>
       <w:r>
@@ -877,9 +897,9 @@
           <w:noProof/>
         </w:rPr>
         <w:drawing>
-          <wp:inline distT="0" distB="0" distL="0" distR="0" wp14:anchorId="05942272" wp14:editId="3554B57B">
-            <wp:extent cx="3238109" cy="849916"/>
-            <wp:effectExtent l="0" t="0" r="635" b="1270"/>
+          <wp:inline distT="0" distB="0" distL="0" distR="0" wp14:anchorId="05942272" wp14:editId="5C93A11F">
+            <wp:extent cx="4518577" cy="1186004"/>
+            <wp:effectExtent l="0" t="0" r="3175" b="0"/>
             <wp:docPr id="27" name="Picture 27" descr="Graphical user interface, text, application&#10;&#10;Description automatically generated"/>
             <wp:cNvGraphicFramePr>
               <a:graphicFrameLocks xmlns:a="http://schemas.openxmlformats.org/drawingml/2006/main" noChangeAspect="1"/>
@@ -900,7 +920,7 @@
                   <pic:spPr>
                     <a:xfrm>
                       <a:off x="0" y="0"/>
-                      <a:ext cx="3275687" cy="859779"/>
+                      <a:ext cx="4587800" cy="1204173"/>
                     </a:xfrm>
                     <a:prstGeom prst="rect">
                       <a:avLst/>
@@ -930,9 +950,9 @@
           <w:noProof/>
         </w:rPr>
         <w:drawing>
-          <wp:inline distT="0" distB="0" distL="0" distR="0" wp14:anchorId="4CB57B69" wp14:editId="03FE719F">
-            <wp:extent cx="3230859" cy="668216"/>
-            <wp:effectExtent l="0" t="0" r="0" b="5080"/>
+          <wp:inline distT="0" distB="0" distL="0" distR="0" wp14:anchorId="4CB57B69" wp14:editId="675FBE43">
+            <wp:extent cx="4421172" cy="914400"/>
+            <wp:effectExtent l="0" t="0" r="0" b="0"/>
             <wp:docPr id="28" name="Picture 28" descr="Graphical user interface, text, application, chat or text message&#10;&#10;Description automatically generated"/>
             <wp:cNvGraphicFramePr>
               <a:graphicFrameLocks xmlns:a="http://schemas.openxmlformats.org/drawingml/2006/main" noChangeAspect="1"/>
@@ -953,7 +973,7 @@
                   <pic:spPr>
                     <a:xfrm>
                       <a:off x="0" y="0"/>
-                      <a:ext cx="3334804" cy="689714"/>
+                      <a:ext cx="4617058" cy="954914"/>
                     </a:xfrm>
                     <a:prstGeom prst="rect">
                       <a:avLst/>
@@ -985,6 +1005,189 @@
         </w:numPr>
       </w:pPr>
       <w:r>
+        <w:t>The second edit is to remove the second job in this workflow since it currently has issues.  To do this we will just highlight/select the code from line 50 on and hit delete.  (If you have trouble just selecting that code, try starting at the bottom and selecting/highlighting from the bottom up.) The code to be deleted is highlighted in the next screenshot.</w:t>
+      </w:r>
+    </w:p>
+    <w:p>
+      <w:pPr>
+        <w:pStyle w:val="ListParagraph"/>
+      </w:pPr>
+    </w:p>
+    <w:p>
+      <w:pPr>
+        <w:pStyle w:val="ListParagraph"/>
+        <w:ind w:hanging="540"/>
+      </w:pPr>
+      <w:r>
+        <w:rPr>
+          <w:noProof/>
+        </w:rPr>
+        <w:lastRenderedPageBreak/>
+        <mc:AlternateContent>
+          <mc:Choice Requires="wps">
+            <w:drawing>
+              <wp:anchor distT="0" distB="0" distL="114300" distR="114300" simplePos="0" relativeHeight="251663360" behindDoc="0" locked="0" layoutInCell="1" allowOverlap="1" wp14:anchorId="26252A03" wp14:editId="6614A57A">
+                <wp:simplePos x="0" y="0"/>
+                <wp:positionH relativeFrom="column">
+                  <wp:posOffset>203703</wp:posOffset>
+                </wp:positionH>
+                <wp:positionV relativeFrom="paragraph">
+                  <wp:posOffset>2685553</wp:posOffset>
+                </wp:positionV>
+                <wp:extent cx="5006566" cy="2344848"/>
+                <wp:effectExtent l="12700" t="12700" r="10160" b="17780"/>
+                <wp:wrapNone/>
+                <wp:docPr id="1007636718" name="Rounded Rectangle 1"/>
+                <wp:cNvGraphicFramePr/>
+                <a:graphic xmlns:a="http://schemas.openxmlformats.org/drawingml/2006/main">
+                  <a:graphicData uri="http://schemas.microsoft.com/office/word/2010/wordprocessingShape">
+                    <wps:wsp>
+                      <wps:cNvSpPr/>
+                      <wps:spPr>
+                        <a:xfrm>
+                          <a:off x="0" y="0"/>
+                          <a:ext cx="5006566" cy="2344848"/>
+                        </a:xfrm>
+                        <a:prstGeom prst="roundRect">
+                          <a:avLst/>
+                        </a:prstGeom>
+                        <a:noFill/>
+                        <a:ln w="25400">
+                          <a:solidFill>
+                            <a:srgbClr val="FF0000"/>
+                          </a:solidFill>
+                        </a:ln>
+                      </wps:spPr>
+                      <wps:style>
+                        <a:lnRef idx="2">
+                          <a:schemeClr val="accent1">
+                            <a:shade val="15000"/>
+                          </a:schemeClr>
+                        </a:lnRef>
+                        <a:fillRef idx="1">
+                          <a:schemeClr val="accent1"/>
+                        </a:fillRef>
+                        <a:effectRef idx="0">
+                          <a:schemeClr val="accent1"/>
+                        </a:effectRef>
+                        <a:fontRef idx="minor">
+                          <a:schemeClr val="lt1"/>
+                        </a:fontRef>
+                      </wps:style>
+                      <wps:txbx>
+                        <w:txbxContent>
+                          <w:p>
+                            <w:pPr>
+                              <w:jc w:val="center"/>
+                              <w:rPr>
+                                <w:color w:val="FF0000"/>
+                              </w:rPr>
+                            </w:pPr>
+                            <w:r>
+                              <w:rPr>
+                                <w:color w:val="FF0000"/>
+                              </w:rPr>
+                              <w:t xml:space="preserve">               highlight/select and delete</w:t>
+                            </w:r>
+                          </w:p>
+                        </w:txbxContent>
+                      </wps:txbx>
+                      <wps:bodyPr rot="0" spcFirstLastPara="0" vertOverflow="overflow" horzOverflow="overflow" vert="horz" wrap="square" lIns="91440" tIns="45720" rIns="91440" bIns="45720" numCol="1" spcCol="0" rtlCol="0" fromWordArt="0" anchor="ctr" anchorCtr="0" forceAA="0" compatLnSpc="1">
+                        <a:prstTxWarp prst="textNoShape">
+                          <a:avLst/>
+                        </a:prstTxWarp>
+                        <a:noAutofit/>
+                      </wps:bodyPr>
+                    </wps:wsp>
+                  </a:graphicData>
+                </a:graphic>
+              </wp:anchor>
+            </w:drawing>
+          </mc:Choice>
+          <mc:Fallback>
+            <w:pict>
+              <v:roundrect w14:anchorId="26252A03" id="Rounded Rectangle 1" o:spid="_x0000_s1026" style="position:absolute;left:0;text-align:left;margin-left:16.05pt;margin-top:211.45pt;width:394.2pt;height:184.65pt;z-index:251663360;visibility:visible;mso-wrap-style:square;mso-wrap-distance-left:9pt;mso-wrap-distance-top:0;mso-wrap-distance-right:9pt;mso-wrap-distance-bottom:0;mso-position-horizontal:absolute;mso-position-horizontal-relative:text;mso-position-vertical:absolute;mso-position-vertical-relative:text;v-text-anchor:middle" arcsize="10923f" o:gfxdata="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" filled="f" strokecolor="red" strokeweight="2pt">
+                <v:stroke joinstyle="miter"/>
+                <v:textbox>
+                  <w:txbxContent>
+                    <w:p>
+                      <w:pPr>
+                        <w:jc w:val="center"/>
+                        <w:rPr>
+                          <w:color w:val="FF0000"/>
+                        </w:rPr>
+                      </w:pPr>
+                      <w:r>
+                        <w:rPr>
+                          <w:color w:val="FF0000"/>
+                        </w:rPr>
+                        <w:t xml:space="preserve">               highlight/select and delete</w:t>
+                      </w:r>
+                    </w:p>
+                  </w:txbxContent>
+                </v:textbox>
+              </v:roundrect>
+            </w:pict>
+          </mc:Fallback>
+        </mc:AlternateContent>
+      </w:r>
+      <w:r>
+        <w:drawing>
+          <wp:inline distT="0" distB="0" distL="0" distR="0" wp14:anchorId="0CD5A51A" wp14:editId="5B78DA39">
+            <wp:extent cx="6858000" cy="5190490"/>
+            <wp:effectExtent l="0" t="0" r="0" b="3810"/>
+            <wp:docPr id="1362030837" name="Picture 1" descr="A screenshot of a computer&#10;&#10;Description automatically generated"/>
+            <wp:cNvGraphicFramePr>
+              <a:graphicFrameLocks xmlns:a="http://schemas.openxmlformats.org/drawingml/2006/main" noChangeAspect="1"/>
+            </wp:cNvGraphicFramePr>
+            <a:graphic xmlns:a="http://schemas.openxmlformats.org/drawingml/2006/main">
+              <a:graphicData uri="http://schemas.openxmlformats.org/drawingml/2006/picture">
+                <pic:pic xmlns:pic="http://schemas.openxmlformats.org/drawingml/2006/picture">
+                  <pic:nvPicPr>
+                    <pic:cNvPr id="1362030837" name="Picture 1" descr="A screenshot of a computer&#10;&#10;Description automatically generated"/>
+                    <pic:cNvPicPr/>
+                  </pic:nvPicPr>
+                  <pic:blipFill>
+                    <a:blip r:embed="rId17"/>
+                    <a:stretch>
+                      <a:fillRect/>
+                    </a:stretch>
+                  </pic:blipFill>
+                  <pic:spPr>
+                    <a:xfrm>
+                      <a:off x="0" y="0"/>
+                      <a:ext cx="6858000" cy="5190490"/>
+                    </a:xfrm>
+                    <a:prstGeom prst="rect">
+                      <a:avLst/>
+                    </a:prstGeom>
+                  </pic:spPr>
+                </pic:pic>
+              </a:graphicData>
+            </a:graphic>
+          </wp:inline>
+        </w:drawing>
+      </w:r>
+    </w:p>
+    <w:p>
+      <w:pPr>
+        <w:pStyle w:val="ListParagraph"/>
+      </w:pPr>
+    </w:p>
+    <w:p>
+      <w:pPr>
+        <w:pStyle w:val="ListParagraph"/>
+      </w:pPr>
+    </w:p>
+    <w:p>
+      <w:pPr>
+        <w:pStyle w:val="ListParagraph"/>
+        <w:numPr>
+          <w:ilvl w:val="0"/>
+          <w:numId w:val="8"/>
+        </w:numPr>
+      </w:pPr>
+      <w:r>
         <w:t>Now, we can go ahead and commit the new workflow via the “</w:t>
       </w:r>
       <w:r>
@@ -1006,13 +1209,21 @@
     <w:p>
       <w:pPr>
         <w:pStyle w:val="ListParagraph"/>
-        <w:ind w:left="3960"/>
-      </w:pPr>
-      <w:r>
+      </w:pPr>
+    </w:p>
+    <w:p>
+      <w:pPr>
+        <w:pStyle w:val="ListParagraph"/>
+        <w:ind w:left="3960" w:hanging="1350"/>
+      </w:pPr>
+      <w:r>
+        <w:rPr>
+          <w:noProof/>
+        </w:rPr>
         <w:drawing>
-          <wp:inline distT="0" distB="0" distL="0" distR="0" wp14:anchorId="55F77E89" wp14:editId="4B57728F">
-            <wp:extent cx="2772687" cy="1432119"/>
-            <wp:effectExtent l="0" t="0" r="0" b="3175"/>
+          <wp:inline distT="0" distB="0" distL="0" distR="0" wp14:anchorId="55F77E89" wp14:editId="4122334D">
+            <wp:extent cx="3558012" cy="1837747"/>
+            <wp:effectExtent l="0" t="0" r="0" b="3810"/>
             <wp:docPr id="335461509" name="Picture 1" descr="A screenshot of a chat&#10;&#10;Description automatically generated"/>
             <wp:cNvGraphicFramePr>
               <a:graphicFrameLocks xmlns:a="http://schemas.openxmlformats.org/drawingml/2006/main" noChangeAspect="1"/>
@@ -1025,7 +1236,7 @@
                     <pic:cNvPicPr/>
                   </pic:nvPicPr>
                   <pic:blipFill>
-                    <a:blip r:embed="rId17"/>
+                    <a:blip r:embed="rId18"/>
                     <a:stretch>
                       <a:fillRect/>
                     </a:stretch>
@@ -1033,7 +1244,7 @@
                   <pic:spPr>
                     <a:xfrm>
                       <a:off x="0" y="0"/>
-                      <a:ext cx="2782785" cy="1437335"/>
+                      <a:ext cx="3586622" cy="1852524"/>
                     </a:xfrm>
                     <a:prstGeom prst="rect">
                       <a:avLst/>
@@ -1058,11 +1269,14 @@
         <w:ind w:left="3960"/>
       </w:pPr>
       <w:r>
+        <w:rPr>
+          <w:noProof/>
+        </w:rPr>
         <w:lastRenderedPageBreak/>
         <w:drawing>
-          <wp:inline distT="0" distB="0" distL="0" distR="0" wp14:anchorId="424E9071" wp14:editId="53C435D3">
-            <wp:extent cx="2770360" cy="2889016"/>
-            <wp:effectExtent l="0" t="0" r="0" b="0"/>
+          <wp:inline distT="0" distB="0" distL="0" distR="0" wp14:anchorId="424E9071" wp14:editId="37C6E41A">
+            <wp:extent cx="2996207" cy="3124536"/>
+            <wp:effectExtent l="0" t="0" r="1270" b="0"/>
             <wp:docPr id="1029541756" name="Picture 1" descr="A screenshot of a computer&#10;&#10;Description automatically generated"/>
             <wp:cNvGraphicFramePr>
               <a:graphicFrameLocks xmlns:a="http://schemas.openxmlformats.org/drawingml/2006/main" noChangeAspect="1"/>
@@ -1075,7 +1289,7 @@
                     <pic:cNvPicPr/>
                   </pic:nvPicPr>
                   <pic:blipFill>
-                    <a:blip r:embed="rId18"/>
+                    <a:blip r:embed="rId19"/>
                     <a:stretch>
                       <a:fillRect/>
                     </a:stretch>
@@ -1083,7 +1297,7 @@
                   <pic:spPr>
                     <a:xfrm>
                       <a:off x="0" y="0"/>
-                      <a:ext cx="2802678" cy="2922718"/>
+                      <a:ext cx="3037701" cy="3167808"/>
                     </a:xfrm>
                     <a:prstGeom prst="rect">
                       <a:avLst/>
@@ -1119,13 +1333,16 @@
     </w:p>
     <w:p>
       <w:pPr>
-        <w:ind w:firstLine="1710"/>
-      </w:pPr>
-      <w:r>
+        <w:ind w:firstLine="1170"/>
+      </w:pPr>
+      <w:r>
+        <w:rPr>
+          <w:noProof/>
+        </w:rPr>
         <w:drawing>
-          <wp:inline distT="0" distB="0" distL="0" distR="0" wp14:anchorId="4AAE640F" wp14:editId="5C288F1F">
-            <wp:extent cx="5110681" cy="1541722"/>
-            <wp:effectExtent l="0" t="0" r="0" b="0"/>
+          <wp:inline distT="0" distB="0" distL="0" distR="0" wp14:anchorId="4AAE640F" wp14:editId="0FE0287B">
+            <wp:extent cx="5852243" cy="1765426"/>
+            <wp:effectExtent l="0" t="0" r="2540" b="0"/>
             <wp:docPr id="1808041168" name="Picture 1" descr="A screenshot of a computer&#10;&#10;Description automatically generated"/>
             <wp:cNvGraphicFramePr>
               <a:graphicFrameLocks xmlns:a="http://schemas.openxmlformats.org/drawingml/2006/main" noChangeAspect="1"/>
@@ -1138,7 +1355,7 @@
                     <pic:cNvPicPr/>
                   </pic:nvPicPr>
                   <pic:blipFill>
-                    <a:blip r:embed="rId19"/>
+                    <a:blip r:embed="rId20"/>
                     <a:stretch>
                       <a:fillRect/>
                     </a:stretch>
@@ -1146,7 +1363,7 @@
                   <pic:spPr>
                     <a:xfrm>
                       <a:off x="0" y="0"/>
-                      <a:ext cx="5141634" cy="1551059"/>
+                      <a:ext cx="5917515" cy="1785116"/>
                     </a:xfrm>
                     <a:prstGeom prst="rect">
                       <a:avLst/>
@@ -1290,10 +1507,13 @@
         </mc:AlternateContent>
       </w:r>
       <w:r>
+        <w:rPr>
+          <w:noProof/>
+        </w:rPr>
         <w:drawing>
-          <wp:inline distT="0" distB="0" distL="0" distR="0" wp14:anchorId="47FB8724" wp14:editId="2D517C05">
-            <wp:extent cx="6115616" cy="1697650"/>
-            <wp:effectExtent l="0" t="0" r="0" b="4445"/>
+          <wp:inline distT="0" distB="0" distL="0" distR="0" wp14:anchorId="47FB8724" wp14:editId="3AC05122">
+            <wp:extent cx="6327155" cy="1756372"/>
+            <wp:effectExtent l="0" t="0" r="0" b="0"/>
             <wp:docPr id="1651586832" name="Picture 1" descr="A screenshot of a web page&#10;&#10;Description automatically generated"/>
             <wp:cNvGraphicFramePr>
               <a:graphicFrameLocks xmlns:a="http://schemas.openxmlformats.org/drawingml/2006/main" noChangeAspect="1"/>
@@ -1306,7 +1526,7 @@
                     <pic:cNvPicPr/>
                   </pic:nvPicPr>
                   <pic:blipFill>
-                    <a:blip r:embed="rId20"/>
+                    <a:blip r:embed="rId21"/>
                     <a:stretch>
                       <a:fillRect/>
                     </a:stretch>
@@ -1314,7 +1534,7 @@
                   <pic:spPr>
                     <a:xfrm>
                       <a:off x="0" y="0"/>
-                      <a:ext cx="6130500" cy="1701782"/>
+                      <a:ext cx="6363746" cy="1766529"/>
                     </a:xfrm>
                     <a:prstGeom prst="rect">
                       <a:avLst/>
@@ -1332,6 +1552,7 @@
         <w:ind w:left="720" w:hanging="360"/>
       </w:pPr>
       <w:r>
+        <w:lastRenderedPageBreak/>
         <w:t>1</w:t>
       </w:r>
       <w:r>
@@ -1344,7 +1565,22 @@
         <w:t xml:space="preserve"> </w:t>
       </w:r>
       <w:r>
-        <w:t xml:space="preserve">From here, you can click on the build job in the graph or the “build” item in the list of jobs to get more details on what </w:t>
+        <w:t xml:space="preserve">From here, you can click on the build job in the graph or the </w:t>
+      </w:r>
+      <w:r>
+        <w:t>“build”</w:t>
+      </w:r>
+      <w:r>
+        <w:rPr>
+          <w:b/>
+          <w:bCs/>
+          <w:i/>
+          <w:iCs/>
+        </w:rPr>
+        <w:t xml:space="preserve"> </w:t>
+      </w:r>
+      <w:r>
+        <w:t xml:space="preserve">item in the list of jobs to get more details on what </w:t>
       </w:r>
       <w:r>
         <w:t>occurred</w:t>
@@ -1355,15 +1591,12 @@
     </w:p>
     <w:p>
       <w:pPr>
-        <w:ind w:firstLine="1710"/>
-      </w:pPr>
-    </w:p>
-    <w:p>
-      <w:pPr>
         <w:ind w:firstLine="810"/>
       </w:pPr>
       <w:r>
-        <w:lastRenderedPageBreak/>
+        <w:rPr>
+          <w:noProof/>
+        </w:rPr>
         <w:drawing>
           <wp:inline distT="0" distB="0" distL="0" distR="0" wp14:anchorId="58363306" wp14:editId="004A242A">
             <wp:extent cx="6039806" cy="2109458"/>
@@ -1380,7 +1613,7 @@
                     <pic:cNvPicPr/>
                   </pic:nvPicPr>
                   <pic:blipFill>
-                    <a:blip r:embed="rId21"/>
+                    <a:blip r:embed="rId22"/>
                     <a:stretch>
                       <a:fillRect/>
                     </a:stretch>
@@ -1406,6 +1639,138 @@
         <w:ind w:left="720" w:hanging="360"/>
       </w:pPr>
       <w:r>
+        <w:rPr>
+          <w:noProof/>
+        </w:rPr>
+        <mc:AlternateContent>
+          <mc:Choice Requires="wps">
+            <w:drawing>
+              <wp:anchor distT="0" distB="0" distL="114300" distR="114300" simplePos="0" relativeHeight="251664384" behindDoc="0" locked="0" layoutInCell="1" allowOverlap="1" wp14:anchorId="152B330E" wp14:editId="2B10D03A">
+                <wp:simplePos x="0" y="0"/>
+                <wp:positionH relativeFrom="column">
+                  <wp:posOffset>4285760</wp:posOffset>
+                </wp:positionH>
+                <wp:positionV relativeFrom="paragraph">
+                  <wp:posOffset>638577</wp:posOffset>
+                </wp:positionV>
+                <wp:extent cx="838326" cy="403759"/>
+                <wp:effectExtent l="12700" t="12700" r="12700" b="15875"/>
+                <wp:wrapNone/>
+                <wp:docPr id="1166032736" name="Oval 2"/>
+                <wp:cNvGraphicFramePr/>
+                <a:graphic xmlns:a="http://schemas.openxmlformats.org/drawingml/2006/main">
+                  <a:graphicData uri="http://schemas.microsoft.com/office/word/2010/wordprocessingShape">
+                    <wps:wsp>
+                      <wps:cNvSpPr/>
+                      <wps:spPr>
+                        <a:xfrm>
+                          <a:off x="0" y="0"/>
+                          <a:ext cx="838326" cy="403759"/>
+                        </a:xfrm>
+                        <a:prstGeom prst="ellipse">
+                          <a:avLst/>
+                        </a:prstGeom>
+                        <a:noFill/>
+                        <a:ln w="19050">
+                          <a:solidFill>
+                            <a:srgbClr val="FF0000"/>
+                          </a:solidFill>
+                        </a:ln>
+                      </wps:spPr>
+                      <wps:style>
+                        <a:lnRef idx="2">
+                          <a:schemeClr val="accent1">
+                            <a:shade val="15000"/>
+                          </a:schemeClr>
+                        </a:lnRef>
+                        <a:fillRef idx="1">
+                          <a:schemeClr val="accent1"/>
+                        </a:fillRef>
+                        <a:effectRef idx="0">
+                          <a:schemeClr val="accent1"/>
+                        </a:effectRef>
+                        <a:fontRef idx="minor">
+                          <a:schemeClr val="lt1"/>
+                        </a:fontRef>
+                      </wps:style>
+                      <wps:txbx>
+                        <w:txbxContent>
+                          <w:p>
+                            <w:pPr>
+                              <w:rPr>
+                                <w:color w:val="FF0000"/>
+                              </w:rPr>
+                            </w:pPr>
+                            <w:r>
+                              <w:rPr>
+                                <w:color w:val="FF0000"/>
+                              </w:rPr>
+                              <w:t>1</w:t>
+                            </w:r>
+                          </w:p>
+                          <w:p>
+                            <w:pPr>
+                              <w:jc w:val="center"/>
+                              <w:rPr>
+                                <w:color w:val="FF0000"/>
+                              </w:rPr>
+                            </w:pPr>
+                          </w:p>
+                        </w:txbxContent>
+                      </wps:txbx>
+                      <wps:bodyPr rot="0" spcFirstLastPara="0" vertOverflow="overflow" horzOverflow="overflow" vert="horz" wrap="square" lIns="91440" tIns="45720" rIns="91440" bIns="45720" numCol="1" spcCol="0" rtlCol="0" fromWordArt="0" anchor="ctr" anchorCtr="0" forceAA="0" compatLnSpc="1">
+                        <a:prstTxWarp prst="textNoShape">
+                          <a:avLst/>
+                        </a:prstTxWarp>
+                        <a:noAutofit/>
+                      </wps:bodyPr>
+                    </wps:wsp>
+                  </a:graphicData>
+                </a:graphic>
+                <wp14:sizeRelH relativeFrom="margin">
+                  <wp14:pctWidth>0</wp14:pctWidth>
+                </wp14:sizeRelH>
+                <wp14:sizeRelV relativeFrom="margin">
+                  <wp14:pctHeight>0</wp14:pctHeight>
+                </wp14:sizeRelV>
+              </wp:anchor>
+            </w:drawing>
+          </mc:Choice>
+          <mc:Fallback>
+            <w:pict>
+              <v:oval w14:anchorId="152B330E" id="Oval 2" o:spid="_x0000_s1027" style="position:absolute;left:0;text-align:left;margin-left:337.45pt;margin-top:50.3pt;width:66pt;height:31.8pt;z-index:251664384;visibility:visible;mso-wrap-style:square;mso-width-percent:0;mso-height-percent:0;mso-wrap-distance-left:9pt;mso-wrap-distance-top:0;mso-wrap-distance-right:9pt;mso-wrap-distance-bottom:0;mso-position-horizontal:absolute;mso-position-horizontal-relative:text;mso-position-vertical:absolute;mso-position-vertical-relative:text;mso-width-percent:0;mso-height-percent:0;mso-width-relative:margin;mso-height-relative:margin;v-text-anchor:middle" o:gfxdata="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" filled="f" strokecolor="red" strokeweight="1.5pt">
+                <v:stroke joinstyle="miter"/>
+                <v:textbox>
+                  <w:txbxContent>
+                    <w:p>
+                      <w:pPr>
+                        <w:rPr>
+                          <w:color w:val="FF0000"/>
+                        </w:rPr>
+                      </w:pPr>
+                      <w:r>
+                        <w:rPr>
+                          <w:color w:val="FF0000"/>
+                        </w:rPr>
+                        <w:t>1</w:t>
+                      </w:r>
+                    </w:p>
+                    <w:p>
+                      <w:pPr>
+                        <w:jc w:val="center"/>
+                        <w:rPr>
+                          <w:color w:val="FF0000"/>
+                        </w:rPr>
+                      </w:pPr>
+                    </w:p>
+                  </w:txbxContent>
+                </v:textbox>
+              </v:oval>
+            </w:pict>
+          </mc:Fallback>
+        </mc:AlternateContent>
+      </w:r>
+      <w:r>
         <w:t>1</w:t>
       </w:r>
       <w:r>
@@ -1428,13 +1793,292 @@
       </w:r>
       <w:proofErr w:type="spellEnd"/>
       <w:r>
-        <w:t xml:space="preserve"> as a collaborator to this repository. Go to the repository’s settings and then select “Collaborators” on the left under “Access”.  Then click the “Add people” button.</w:t>
+        <w:t xml:space="preserve"> as a collaborator to this repository. Go to the repository’s </w:t>
+      </w:r>
+      <w:r>
+        <w:t>“Settings”</w:t>
+      </w:r>
+      <w:r>
+        <w:rPr>
+          <w:b/>
+          <w:bCs/>
+          <w:i/>
+          <w:iCs/>
+        </w:rPr>
+        <w:t xml:space="preserve"> </w:t>
+      </w:r>
+      <w:r>
+        <w:t>and then select “Collaborators” on the left under “Access”.  Then click the “Add people” button.</w:t>
       </w:r>
     </w:p>
     <w:p>
       <w:pPr>
         <w:ind w:firstLine="2070"/>
       </w:pPr>
+      <w:r>
+        <w:rPr>
+          <w:noProof/>
+        </w:rPr>
+        <mc:AlternateContent>
+          <mc:Choice Requires="wps">
+            <w:drawing>
+              <wp:anchor distT="0" distB="0" distL="114300" distR="114300" simplePos="0" relativeHeight="251668480" behindDoc="0" locked="0" layoutInCell="1" allowOverlap="1" wp14:anchorId="399FF4DE" wp14:editId="583FAED7">
+                <wp:simplePos x="0" y="0"/>
+                <wp:positionH relativeFrom="column">
+                  <wp:posOffset>4168756</wp:posOffset>
+                </wp:positionH>
+                <wp:positionV relativeFrom="paragraph">
+                  <wp:posOffset>2048328</wp:posOffset>
+                </wp:positionV>
+                <wp:extent cx="956021" cy="403759"/>
+                <wp:effectExtent l="12700" t="12700" r="9525" b="15875"/>
+                <wp:wrapNone/>
+                <wp:docPr id="2058718206" name="Oval 2"/>
+                <wp:cNvGraphicFramePr/>
+                <a:graphic xmlns:a="http://schemas.openxmlformats.org/drawingml/2006/main">
+                  <a:graphicData uri="http://schemas.microsoft.com/office/word/2010/wordprocessingShape">
+                    <wps:wsp>
+                      <wps:cNvSpPr/>
+                      <wps:spPr>
+                        <a:xfrm>
+                          <a:off x="0" y="0"/>
+                          <a:ext cx="956021" cy="403759"/>
+                        </a:xfrm>
+                        <a:prstGeom prst="ellipse">
+                          <a:avLst/>
+                        </a:prstGeom>
+                        <a:noFill/>
+                        <a:ln w="19050">
+                          <a:solidFill>
+                            <a:srgbClr val="FF0000"/>
+                          </a:solidFill>
+                        </a:ln>
+                      </wps:spPr>
+                      <wps:style>
+                        <a:lnRef idx="2">
+                          <a:schemeClr val="accent1">
+                            <a:shade val="15000"/>
+                          </a:schemeClr>
+                        </a:lnRef>
+                        <a:fillRef idx="1">
+                          <a:schemeClr val="accent1"/>
+                        </a:fillRef>
+                        <a:effectRef idx="0">
+                          <a:schemeClr val="accent1"/>
+                        </a:effectRef>
+                        <a:fontRef idx="minor">
+                          <a:schemeClr val="lt1"/>
+                        </a:fontRef>
+                      </wps:style>
+                      <wps:txbx>
+                        <w:txbxContent>
+                          <w:p>
+                            <w:pPr>
+                              <w:rPr>
+                                <w:color w:val="FF0000"/>
+                              </w:rPr>
+                            </w:pPr>
+                            <w:r>
+                              <w:rPr>
+                                <w:color w:val="FF0000"/>
+                              </w:rPr>
+                              <w:t>3</w:t>
+                            </w:r>
+                          </w:p>
+                          <w:p>
+                            <w:pPr>
+                              <w:jc w:val="center"/>
+                              <w:rPr>
+                                <w:color w:val="FF0000"/>
+                              </w:rPr>
+                            </w:pPr>
+                          </w:p>
+                        </w:txbxContent>
+                      </wps:txbx>
+                      <wps:bodyPr rot="0" spcFirstLastPara="0" vertOverflow="overflow" horzOverflow="overflow" vert="horz" wrap="square" lIns="91440" tIns="45720" rIns="91440" bIns="45720" numCol="1" spcCol="0" rtlCol="0" fromWordArt="0" anchor="ctr" anchorCtr="0" forceAA="0" compatLnSpc="1">
+                        <a:prstTxWarp prst="textNoShape">
+                          <a:avLst/>
+                        </a:prstTxWarp>
+                        <a:noAutofit/>
+                      </wps:bodyPr>
+                    </wps:wsp>
+                  </a:graphicData>
+                </a:graphic>
+                <wp14:sizeRelH relativeFrom="margin">
+                  <wp14:pctWidth>0</wp14:pctWidth>
+                </wp14:sizeRelH>
+                <wp14:sizeRelV relativeFrom="margin">
+                  <wp14:pctHeight>0</wp14:pctHeight>
+                </wp14:sizeRelV>
+              </wp:anchor>
+            </w:drawing>
+          </mc:Choice>
+          <mc:Fallback>
+            <w:pict>
+              <v:oval w14:anchorId="399FF4DE" id="_x0000_s1028" style="position:absolute;left:0;text-align:left;margin-left:328.25pt;margin-top:161.3pt;width:75.3pt;height:31.8pt;z-index:251668480;visibility:visible;mso-wrap-style:square;mso-width-percent:0;mso-height-percent:0;mso-wrap-distance-left:9pt;mso-wrap-distance-top:0;mso-wrap-distance-right:9pt;mso-wrap-distance-bottom:0;mso-position-horizontal:absolute;mso-position-horizontal-relative:text;mso-position-vertical:absolute;mso-position-vertical-relative:text;mso-width-percent:0;mso-height-percent:0;mso-width-relative:margin;mso-height-relative:margin;v-text-anchor:middle" o:gfxdata="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" filled="f" strokecolor="red" strokeweight="1.5pt">
+                <v:stroke joinstyle="miter"/>
+                <v:textbox>
+                  <w:txbxContent>
+                    <w:p>
+                      <w:pPr>
+                        <w:rPr>
+                          <w:color w:val="FF0000"/>
+                        </w:rPr>
+                      </w:pPr>
+                      <w:r>
+                        <w:rPr>
+                          <w:color w:val="FF0000"/>
+                        </w:rPr>
+                        <w:t>3</w:t>
+                      </w:r>
+                    </w:p>
+                    <w:p>
+                      <w:pPr>
+                        <w:jc w:val="center"/>
+                        <w:rPr>
+                          <w:color w:val="FF0000"/>
+                        </w:rPr>
+                      </w:pPr>
+                    </w:p>
+                  </w:txbxContent>
+                </v:textbox>
+              </v:oval>
+            </w:pict>
+          </mc:Fallback>
+        </mc:AlternateContent>
+      </w:r>
+      <w:r>
+        <w:rPr>
+          <w:noProof/>
+        </w:rPr>
+        <mc:AlternateContent>
+          <mc:Choice Requires="wps">
+            <w:drawing>
+              <wp:anchor distT="0" distB="0" distL="114300" distR="114300" simplePos="0" relativeHeight="251666432" behindDoc="0" locked="0" layoutInCell="1" allowOverlap="1" wp14:anchorId="698F9B19" wp14:editId="1424D0C7">
+                <wp:simplePos x="0" y="0"/>
+                <wp:positionH relativeFrom="column">
+                  <wp:posOffset>1438620</wp:posOffset>
+                </wp:positionH>
+                <wp:positionV relativeFrom="paragraph">
+                  <wp:posOffset>491905</wp:posOffset>
+                </wp:positionV>
+                <wp:extent cx="1155197" cy="403759"/>
+                <wp:effectExtent l="12700" t="12700" r="13335" b="15875"/>
+                <wp:wrapNone/>
+                <wp:docPr id="2068133455" name="Oval 2"/>
+                <wp:cNvGraphicFramePr/>
+                <a:graphic xmlns:a="http://schemas.openxmlformats.org/drawingml/2006/main">
+                  <a:graphicData uri="http://schemas.microsoft.com/office/word/2010/wordprocessingShape">
+                    <wps:wsp>
+                      <wps:cNvSpPr/>
+                      <wps:spPr>
+                        <a:xfrm>
+                          <a:off x="0" y="0"/>
+                          <a:ext cx="1155197" cy="403759"/>
+                        </a:xfrm>
+                        <a:prstGeom prst="ellipse">
+                          <a:avLst/>
+                        </a:prstGeom>
+                        <a:noFill/>
+                        <a:ln w="19050">
+                          <a:solidFill>
+                            <a:srgbClr val="FF0000"/>
+                          </a:solidFill>
+                        </a:ln>
+                      </wps:spPr>
+                      <wps:style>
+                        <a:lnRef idx="2">
+                          <a:schemeClr val="accent1">
+                            <a:shade val="15000"/>
+                          </a:schemeClr>
+                        </a:lnRef>
+                        <a:fillRef idx="1">
+                          <a:schemeClr val="accent1"/>
+                        </a:fillRef>
+                        <a:effectRef idx="0">
+                          <a:schemeClr val="accent1"/>
+                        </a:effectRef>
+                        <a:fontRef idx="minor">
+                          <a:schemeClr val="lt1"/>
+                        </a:fontRef>
+                      </wps:style>
+                      <wps:txbx>
+                        <w:txbxContent>
+                          <w:p>
+                            <w:pPr>
+                              <w:rPr>
+                                <w:color w:val="FF0000"/>
+                              </w:rPr>
+                            </w:pPr>
+                            <w:r>
+                              <w:rPr>
+                                <w:color w:val="FF0000"/>
+                              </w:rPr>
+                              <w:t>2</w:t>
+                            </w:r>
+                          </w:p>
+                          <w:p>
+                            <w:pPr>
+                              <w:jc w:val="center"/>
+                              <w:rPr>
+                                <w:color w:val="FF0000"/>
+                              </w:rPr>
+                            </w:pPr>
+                          </w:p>
+                        </w:txbxContent>
+                      </wps:txbx>
+                      <wps:bodyPr rot="0" spcFirstLastPara="0" vertOverflow="overflow" horzOverflow="overflow" vert="horz" wrap="square" lIns="91440" tIns="45720" rIns="91440" bIns="45720" numCol="1" spcCol="0" rtlCol="0" fromWordArt="0" anchor="ctr" anchorCtr="0" forceAA="0" compatLnSpc="1">
+                        <a:prstTxWarp prst="textNoShape">
+                          <a:avLst/>
+                        </a:prstTxWarp>
+                        <a:noAutofit/>
+                      </wps:bodyPr>
+                    </wps:wsp>
+                  </a:graphicData>
+                </a:graphic>
+                <wp14:sizeRelH relativeFrom="margin">
+                  <wp14:pctWidth>0</wp14:pctWidth>
+                </wp14:sizeRelH>
+                <wp14:sizeRelV relativeFrom="margin">
+                  <wp14:pctHeight>0</wp14:pctHeight>
+                </wp14:sizeRelV>
+              </wp:anchor>
+            </w:drawing>
+          </mc:Choice>
+          <mc:Fallback>
+            <w:pict>
+              <v:oval w14:anchorId="698F9B19" id="_x0000_s1029" style="position:absolute;left:0;text-align:left;margin-left:113.3pt;margin-top:38.75pt;width:90.95pt;height:31.8pt;z-index:251666432;visibility:visible;mso-wrap-style:square;mso-width-percent:0;mso-height-percent:0;mso-wrap-distance-left:9pt;mso-wrap-distance-top:0;mso-wrap-distance-right:9pt;mso-wrap-distance-bottom:0;mso-position-horizontal:absolute;mso-position-horizontal-relative:text;mso-position-vertical:absolute;mso-position-vertical-relative:text;mso-width-percent:0;mso-height-percent:0;mso-width-relative:margin;mso-height-relative:margin;v-text-anchor:middle" o:gfxdata="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" filled="f" strokecolor="red" strokeweight="1.5pt">
+                <v:stroke joinstyle="miter"/>
+                <v:textbox>
+                  <w:txbxContent>
+                    <w:p>
+                      <w:pPr>
+                        <w:rPr>
+                          <w:color w:val="FF0000"/>
+                        </w:rPr>
+                      </w:pPr>
+                      <w:r>
+                        <w:rPr>
+                          <w:color w:val="FF0000"/>
+                        </w:rPr>
+                        <w:t>2</w:t>
+                      </w:r>
+                    </w:p>
+                    <w:p>
+                      <w:pPr>
+                        <w:jc w:val="center"/>
+                        <w:rPr>
+                          <w:color w:val="FF0000"/>
+                        </w:rPr>
+                      </w:pPr>
+                    </w:p>
+                  </w:txbxContent>
+                </v:textbox>
+              </v:oval>
+            </w:pict>
+          </mc:Fallback>
+        </mc:AlternateContent>
+      </w:r>
       <w:r>
         <w:rPr>
           <w:noProof/>
@@ -1455,7 +2099,7 @@
                     <pic:cNvPicPr/>
                   </pic:nvPicPr>
                   <pic:blipFill>
-                    <a:blip r:embed="rId22"/>
+                    <a:blip r:embed="rId23"/>
                     <a:stretch>
                       <a:fillRect/>
                     </a:stretch>
@@ -1547,7 +2191,7 @@
           <w:noProof/>
         </w:rPr>
         <w:drawing>
-          <wp:inline distT="0" distB="0" distL="0" distR="0" wp14:anchorId="4720DD1A" wp14:editId="75BEC0DD">
+          <wp:inline distT="0" distB="0" distL="0" distR="0" wp14:anchorId="4720DD1A" wp14:editId="66D61F02">
             <wp:extent cx="2433417" cy="1337372"/>
             <wp:effectExtent l="0" t="0" r="0" b="3810"/>
             <wp:docPr id="67" name="Picture 67" descr="Graphical user interface, text, application&#10;&#10;Description automatically generated"/>
@@ -1562,7 +2206,7 @@
                     <pic:cNvPicPr/>
                   </pic:nvPicPr>
                   <pic:blipFill>
-                    <a:blip r:embed="rId23">
+                    <a:blip r:embed="rId24">
                       <a:extLst>
                         <a:ext uri="{28A0092B-C50C-407E-A947-70E740481C1C}">
                           <a14:useLocalDpi xmlns:a14="http://schemas.microsoft.com/office/drawing/2010/main" val="0"/>
@@ -1611,7 +2255,7 @@
                     <pic:cNvPicPr/>
                   </pic:nvPicPr>
                   <pic:blipFill>
-                    <a:blip r:embed="rId24">
+                    <a:blip r:embed="rId25">
                       <a:extLst>
                         <a:ext uri="{28A0092B-C50C-407E-A947-70E740481C1C}">
                           <a14:useLocalDpi xmlns:a14="http://schemas.microsoft.com/office/drawing/2010/main" val="0"/>
@@ -1641,20 +2285,528 @@
     <w:p>
       <w:pPr>
         <w:ind w:firstLine="360"/>
+      </w:pPr>
+      <w:r>
+        <w:lastRenderedPageBreak/>
+        <w:t xml:space="preserve">14.  </w:t>
+      </w:r>
+      <w:r>
+        <w:t>Make sure to respond to the email and accept the invitation</w:t>
+      </w:r>
+      <w:r>
         <w:rPr>
           <w:b/>
           <w:bCs/>
         </w:rPr>
-      </w:pPr>
-      <w:r>
-        <w:t xml:space="preserve">14.  </w:t>
-      </w:r>
-      <w:r>
+        <w:t xml:space="preserve"> OR </w:t>
+      </w:r>
+      <w:r>
+        <w:t xml:space="preserve">log into your other account and accept via the notifications. </w:t>
+      </w:r>
+    </w:p>
+    <w:p>
+      <w:pPr>
+        <w:ind w:firstLine="360"/>
         <w:rPr>
           <w:b/>
           <w:bCs/>
         </w:rPr>
-        <w:t>Make sure to respond to the email and accept the invitation!</w:t>
+      </w:pPr>
+      <w:r>
+        <w:rPr>
+          <w:noProof/>
+        </w:rPr>
+        <mc:AlternateContent>
+          <mc:Choice Requires="wps">
+            <w:drawing>
+              <wp:anchor distT="0" distB="0" distL="114300" distR="114300" simplePos="0" relativeHeight="251672576" behindDoc="0" locked="0" layoutInCell="1" allowOverlap="1" wp14:anchorId="6EAF8623" wp14:editId="3C7A2F4A">
+                <wp:simplePos x="0" y="0"/>
+                <wp:positionH relativeFrom="column">
+                  <wp:posOffset>1456728</wp:posOffset>
+                </wp:positionH>
+                <wp:positionV relativeFrom="paragraph">
+                  <wp:posOffset>1432283</wp:posOffset>
+                </wp:positionV>
+                <wp:extent cx="3002104" cy="449027"/>
+                <wp:effectExtent l="12700" t="12700" r="8255" b="8255"/>
+                <wp:wrapNone/>
+                <wp:docPr id="331020926" name="Oval 2"/>
+                <wp:cNvGraphicFramePr/>
+                <a:graphic xmlns:a="http://schemas.openxmlformats.org/drawingml/2006/main">
+                  <a:graphicData uri="http://schemas.microsoft.com/office/word/2010/wordprocessingShape">
+                    <wps:wsp>
+                      <wps:cNvSpPr/>
+                      <wps:spPr>
+                        <a:xfrm>
+                          <a:off x="0" y="0"/>
+                          <a:ext cx="3002104" cy="449027"/>
+                        </a:xfrm>
+                        <a:prstGeom prst="ellipse">
+                          <a:avLst/>
+                        </a:prstGeom>
+                        <a:noFill/>
+                        <a:ln w="19050">
+                          <a:solidFill>
+                            <a:srgbClr val="FF0000"/>
+                          </a:solidFill>
+                        </a:ln>
+                      </wps:spPr>
+                      <wps:style>
+                        <a:lnRef idx="2">
+                          <a:schemeClr val="accent1">
+                            <a:shade val="15000"/>
+                          </a:schemeClr>
+                        </a:lnRef>
+                        <a:fillRef idx="1">
+                          <a:schemeClr val="accent1"/>
+                        </a:fillRef>
+                        <a:effectRef idx="0">
+                          <a:schemeClr val="accent1"/>
+                        </a:effectRef>
+                        <a:fontRef idx="minor">
+                          <a:schemeClr val="lt1"/>
+                        </a:fontRef>
+                      </wps:style>
+                      <wps:txbx>
+                        <w:txbxContent>
+                          <w:p>
+                            <w:pPr>
+                              <w:rPr>
+                                <w:color w:val="FF0000"/>
+                              </w:rPr>
+                            </w:pPr>
+                            <w:r>
+                              <w:rPr>
+                                <w:color w:val="FF0000"/>
+                              </w:rPr>
+                              <w:t>2</w:t>
+                            </w:r>
+                          </w:p>
+                          <w:p>
+                            <w:pPr>
+                              <w:jc w:val="center"/>
+                              <w:rPr>
+                                <w:color w:val="FF0000"/>
+                              </w:rPr>
+                            </w:pPr>
+                          </w:p>
+                        </w:txbxContent>
+                      </wps:txbx>
+                      <wps:bodyPr rot="0" spcFirstLastPara="0" vertOverflow="overflow" horzOverflow="overflow" vert="horz" wrap="square" lIns="91440" tIns="45720" rIns="91440" bIns="45720" numCol="1" spcCol="0" rtlCol="0" fromWordArt="0" anchor="ctr" anchorCtr="0" forceAA="0" compatLnSpc="1">
+                        <a:prstTxWarp prst="textNoShape">
+                          <a:avLst/>
+                        </a:prstTxWarp>
+                        <a:noAutofit/>
+                      </wps:bodyPr>
+                    </wps:wsp>
+                  </a:graphicData>
+                </a:graphic>
+                <wp14:sizeRelH relativeFrom="margin">
+                  <wp14:pctWidth>0</wp14:pctWidth>
+                </wp14:sizeRelH>
+                <wp14:sizeRelV relativeFrom="margin">
+                  <wp14:pctHeight>0</wp14:pctHeight>
+                </wp14:sizeRelV>
+              </wp:anchor>
+            </w:drawing>
+          </mc:Choice>
+          <mc:Fallback>
+            <w:pict>
+              <v:oval w14:anchorId="6EAF8623" id="_x0000_s1030" style="position:absolute;left:0;text-align:left;margin-left:114.7pt;margin-top:112.8pt;width:236.4pt;height:35.35pt;z-index:251672576;visibility:visible;mso-wrap-style:square;mso-width-percent:0;mso-height-percent:0;mso-wrap-distance-left:9pt;mso-wrap-distance-top:0;mso-wrap-distance-right:9pt;mso-wrap-distance-bottom:0;mso-position-horizontal:absolute;mso-position-horizontal-relative:text;mso-position-vertical:absolute;mso-position-vertical-relative:text;mso-width-percent:0;mso-height-percent:0;mso-width-relative:margin;mso-height-relative:margin;v-text-anchor:middle" o:gfxdata="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" filled="f" strokecolor="red" strokeweight="1.5pt">
+                <v:stroke joinstyle="miter"/>
+                <v:textbox>
+                  <w:txbxContent>
+                    <w:p>
+                      <w:pPr>
+                        <w:rPr>
+                          <w:color w:val="FF0000"/>
+                        </w:rPr>
+                      </w:pPr>
+                      <w:r>
+                        <w:rPr>
+                          <w:color w:val="FF0000"/>
+                        </w:rPr>
+                        <w:t>2</w:t>
+                      </w:r>
+                    </w:p>
+                    <w:p>
+                      <w:pPr>
+                        <w:jc w:val="center"/>
+                        <w:rPr>
+                          <w:color w:val="FF0000"/>
+                        </w:rPr>
+                      </w:pPr>
+                    </w:p>
+                  </w:txbxContent>
+                </v:textbox>
+              </v:oval>
+            </w:pict>
+          </mc:Fallback>
+        </mc:AlternateContent>
+      </w:r>
+      <w:r>
+        <w:rPr>
+          <w:noProof/>
+        </w:rPr>
+        <mc:AlternateContent>
+          <mc:Choice Requires="wps">
+            <w:drawing>
+              <wp:anchor distT="0" distB="0" distL="114300" distR="114300" simplePos="0" relativeHeight="251670528" behindDoc="0" locked="0" layoutInCell="1" allowOverlap="1" wp14:anchorId="2AF171E6" wp14:editId="172DB16F">
+                <wp:simplePos x="0" y="0"/>
+                <wp:positionH relativeFrom="column">
+                  <wp:posOffset>6246658</wp:posOffset>
+                </wp:positionH>
+                <wp:positionV relativeFrom="paragraph">
+                  <wp:posOffset>324655</wp:posOffset>
+                </wp:positionV>
+                <wp:extent cx="838326" cy="403759"/>
+                <wp:effectExtent l="12700" t="12700" r="12700" b="15875"/>
+                <wp:wrapNone/>
+                <wp:docPr id="1332898811" name="Oval 2"/>
+                <wp:cNvGraphicFramePr/>
+                <a:graphic xmlns:a="http://schemas.openxmlformats.org/drawingml/2006/main">
+                  <a:graphicData uri="http://schemas.microsoft.com/office/word/2010/wordprocessingShape">
+                    <wps:wsp>
+                      <wps:cNvSpPr/>
+                      <wps:spPr>
+                        <a:xfrm>
+                          <a:off x="0" y="0"/>
+                          <a:ext cx="838326" cy="403759"/>
+                        </a:xfrm>
+                        <a:prstGeom prst="ellipse">
+                          <a:avLst/>
+                        </a:prstGeom>
+                        <a:noFill/>
+                        <a:ln w="19050">
+                          <a:solidFill>
+                            <a:srgbClr val="FF0000"/>
+                          </a:solidFill>
+                        </a:ln>
+                      </wps:spPr>
+                      <wps:style>
+                        <a:lnRef idx="2">
+                          <a:schemeClr val="accent1">
+                            <a:shade val="15000"/>
+                          </a:schemeClr>
+                        </a:lnRef>
+                        <a:fillRef idx="1">
+                          <a:schemeClr val="accent1"/>
+                        </a:fillRef>
+                        <a:effectRef idx="0">
+                          <a:schemeClr val="accent1"/>
+                        </a:effectRef>
+                        <a:fontRef idx="minor">
+                          <a:schemeClr val="lt1"/>
+                        </a:fontRef>
+                      </wps:style>
+                      <wps:txbx>
+                        <w:txbxContent>
+                          <w:p>
+                            <w:pPr>
+                              <w:rPr>
+                                <w:color w:val="FF0000"/>
+                              </w:rPr>
+                            </w:pPr>
+                            <w:r>
+                              <w:rPr>
+                                <w:color w:val="FF0000"/>
+                              </w:rPr>
+                              <w:t>1</w:t>
+                            </w:r>
+                          </w:p>
+                          <w:p>
+                            <w:pPr>
+                              <w:jc w:val="center"/>
+                              <w:rPr>
+                                <w:color w:val="FF0000"/>
+                              </w:rPr>
+                            </w:pPr>
+                          </w:p>
+                        </w:txbxContent>
+                      </wps:txbx>
+                      <wps:bodyPr rot="0" spcFirstLastPara="0" vertOverflow="overflow" horzOverflow="overflow" vert="horz" wrap="square" lIns="91440" tIns="45720" rIns="91440" bIns="45720" numCol="1" spcCol="0" rtlCol="0" fromWordArt="0" anchor="ctr" anchorCtr="0" forceAA="0" compatLnSpc="1">
+                        <a:prstTxWarp prst="textNoShape">
+                          <a:avLst/>
+                        </a:prstTxWarp>
+                        <a:noAutofit/>
+                      </wps:bodyPr>
+                    </wps:wsp>
+                  </a:graphicData>
+                </a:graphic>
+                <wp14:sizeRelH relativeFrom="margin">
+                  <wp14:pctWidth>0</wp14:pctWidth>
+                </wp14:sizeRelH>
+                <wp14:sizeRelV relativeFrom="margin">
+                  <wp14:pctHeight>0</wp14:pctHeight>
+                </wp14:sizeRelV>
+              </wp:anchor>
+            </w:drawing>
+          </mc:Choice>
+          <mc:Fallback>
+            <w:pict>
+              <v:oval w14:anchorId="2AF171E6" id="_x0000_s1031" style="position:absolute;left:0;text-align:left;margin-left:491.85pt;margin-top:25.55pt;width:66pt;height:31.8pt;z-index:251670528;visibility:visible;mso-wrap-style:square;mso-width-percent:0;mso-height-percent:0;mso-wrap-distance-left:9pt;mso-wrap-distance-top:0;mso-wrap-distance-right:9pt;mso-wrap-distance-bottom:0;mso-position-horizontal:absolute;mso-position-horizontal-relative:text;mso-position-vertical:absolute;mso-position-vertical-relative:text;mso-width-percent:0;mso-height-percent:0;mso-width-relative:margin;mso-height-relative:margin;v-text-anchor:middle" o:gfxdata="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" filled="f" strokecolor="red" strokeweight="1.5pt">
+                <v:stroke joinstyle="miter"/>
+                <v:textbox>
+                  <w:txbxContent>
+                    <w:p>
+                      <w:pPr>
+                        <w:rPr>
+                          <w:color w:val="FF0000"/>
+                        </w:rPr>
+                      </w:pPr>
+                      <w:r>
+                        <w:rPr>
+                          <w:color w:val="FF0000"/>
+                        </w:rPr>
+                        <w:t>1</w:t>
+                      </w:r>
+                    </w:p>
+                    <w:p>
+                      <w:pPr>
+                        <w:jc w:val="center"/>
+                        <w:rPr>
+                          <w:color w:val="FF0000"/>
+                        </w:rPr>
+                      </w:pPr>
+                    </w:p>
+                  </w:txbxContent>
+                </v:textbox>
+              </v:oval>
+            </w:pict>
+          </mc:Fallback>
+        </mc:AlternateContent>
+      </w:r>
+      <w:r>
+        <w:rPr>
+          <w:b/>
+          <w:bCs/>
+        </w:rPr>
+        <w:drawing>
+          <wp:inline distT="0" distB="0" distL="0" distR="0" wp14:anchorId="567F0C32" wp14:editId="4A24A329">
+            <wp:extent cx="6858000" cy="1819910"/>
+            <wp:effectExtent l="0" t="0" r="0" b="0"/>
+            <wp:docPr id="784543230" name="Picture 1" descr="A screenshot of a computer&#10;&#10;Description automatically generated"/>
+            <wp:cNvGraphicFramePr>
+              <a:graphicFrameLocks xmlns:a="http://schemas.openxmlformats.org/drawingml/2006/main" noChangeAspect="1"/>
+            </wp:cNvGraphicFramePr>
+            <a:graphic xmlns:a="http://schemas.openxmlformats.org/drawingml/2006/main">
+              <a:graphicData uri="http://schemas.openxmlformats.org/drawingml/2006/picture">
+                <pic:pic xmlns:pic="http://schemas.openxmlformats.org/drawingml/2006/picture">
+                  <pic:nvPicPr>
+                    <pic:cNvPr id="784543230" name="Picture 1" descr="A screenshot of a computer&#10;&#10;Description automatically generated"/>
+                    <pic:cNvPicPr/>
+                  </pic:nvPicPr>
+                  <pic:blipFill>
+                    <a:blip r:embed="rId26"/>
+                    <a:stretch>
+                      <a:fillRect/>
+                    </a:stretch>
+                  </pic:blipFill>
+                  <pic:spPr>
+                    <a:xfrm>
+                      <a:off x="0" y="0"/>
+                      <a:ext cx="6858000" cy="1819910"/>
+                    </a:xfrm>
+                    <a:prstGeom prst="rect">
+                      <a:avLst/>
+                    </a:prstGeom>
+                  </pic:spPr>
+                </pic:pic>
+              </a:graphicData>
+            </a:graphic>
+          </wp:inline>
+        </w:drawing>
+      </w:r>
+    </w:p>
+    <w:p>
+      <w:pPr>
+        <w:ind w:firstLine="360"/>
+        <w:rPr>
+          <w:b/>
+          <w:bCs/>
+        </w:rPr>
+      </w:pPr>
+    </w:p>
+    <w:p>
+      <w:pPr>
+        <w:ind w:firstLine="360"/>
+        <w:rPr>
+          <w:b/>
+          <w:bCs/>
+        </w:rPr>
+      </w:pPr>
+      <w:r>
+        <w:rPr>
+          <w:noProof/>
+        </w:rPr>
+        <mc:AlternateContent>
+          <mc:Choice Requires="wps">
+            <w:drawing>
+              <wp:anchor distT="0" distB="0" distL="114300" distR="114300" simplePos="0" relativeHeight="251674624" behindDoc="0" locked="0" layoutInCell="1" allowOverlap="1" wp14:anchorId="2A03BE1A" wp14:editId="0222A5DF">
+                <wp:simplePos x="0" y="0"/>
+                <wp:positionH relativeFrom="column">
+                  <wp:posOffset>2271213</wp:posOffset>
+                </wp:positionH>
+                <wp:positionV relativeFrom="paragraph">
+                  <wp:posOffset>1648843</wp:posOffset>
+                </wp:positionV>
+                <wp:extent cx="1444908" cy="403225"/>
+                <wp:effectExtent l="12700" t="12700" r="15875" b="15875"/>
+                <wp:wrapNone/>
+                <wp:docPr id="42068033" name="Oval 2"/>
+                <wp:cNvGraphicFramePr/>
+                <a:graphic xmlns:a="http://schemas.openxmlformats.org/drawingml/2006/main">
+                  <a:graphicData uri="http://schemas.microsoft.com/office/word/2010/wordprocessingShape">
+                    <wps:wsp>
+                      <wps:cNvSpPr/>
+                      <wps:spPr>
+                        <a:xfrm>
+                          <a:off x="0" y="0"/>
+                          <a:ext cx="1444908" cy="403225"/>
+                        </a:xfrm>
+                        <a:prstGeom prst="ellipse">
+                          <a:avLst/>
+                        </a:prstGeom>
+                        <a:noFill/>
+                        <a:ln w="19050">
+                          <a:solidFill>
+                            <a:srgbClr val="FF0000"/>
+                          </a:solidFill>
+                        </a:ln>
+                      </wps:spPr>
+                      <wps:style>
+                        <a:lnRef idx="2">
+                          <a:schemeClr val="accent1">
+                            <a:shade val="15000"/>
+                          </a:schemeClr>
+                        </a:lnRef>
+                        <a:fillRef idx="1">
+                          <a:schemeClr val="accent1"/>
+                        </a:fillRef>
+                        <a:effectRef idx="0">
+                          <a:schemeClr val="accent1"/>
+                        </a:effectRef>
+                        <a:fontRef idx="minor">
+                          <a:schemeClr val="lt1"/>
+                        </a:fontRef>
+                      </wps:style>
+                      <wps:txbx>
+                        <w:txbxContent>
+                          <w:p>
+                            <w:pPr>
+                              <w:rPr>
+                                <w:color w:val="FF0000"/>
+                              </w:rPr>
+                            </w:pPr>
+                            <w:r>
+                              <w:rPr>
+                                <w:color w:val="FF0000"/>
+                              </w:rPr>
+                              <w:t>3</w:t>
+                            </w:r>
+                          </w:p>
+                          <w:p>
+                            <w:pPr>
+                              <w:jc w:val="center"/>
+                              <w:rPr>
+                                <w:color w:val="FF0000"/>
+                              </w:rPr>
+                            </w:pPr>
+                          </w:p>
+                        </w:txbxContent>
+                      </wps:txbx>
+                      <wps:bodyPr rot="0" spcFirstLastPara="0" vertOverflow="overflow" horzOverflow="overflow" vert="horz" wrap="square" lIns="91440" tIns="45720" rIns="91440" bIns="45720" numCol="1" spcCol="0" rtlCol="0" fromWordArt="0" anchor="ctr" anchorCtr="0" forceAA="0" compatLnSpc="1">
+                        <a:prstTxWarp prst="textNoShape">
+                          <a:avLst/>
+                        </a:prstTxWarp>
+                        <a:noAutofit/>
+                      </wps:bodyPr>
+                    </wps:wsp>
+                  </a:graphicData>
+                </a:graphic>
+                <wp14:sizeRelH relativeFrom="margin">
+                  <wp14:pctWidth>0</wp14:pctWidth>
+                </wp14:sizeRelH>
+                <wp14:sizeRelV relativeFrom="margin">
+                  <wp14:pctHeight>0</wp14:pctHeight>
+                </wp14:sizeRelV>
+              </wp:anchor>
+            </w:drawing>
+          </mc:Choice>
+          <mc:Fallback>
+            <w:pict>
+              <v:oval w14:anchorId="2A03BE1A" id="_x0000_s1032" style="position:absolute;left:0;text-align:left;margin-left:178.85pt;margin-top:129.85pt;width:113.75pt;height:31.75pt;z-index:251674624;visibility:visible;mso-wrap-style:square;mso-width-percent:0;mso-height-percent:0;mso-wrap-distance-left:9pt;mso-wrap-distance-top:0;mso-wrap-distance-right:9pt;mso-wrap-distance-bottom:0;mso-position-horizontal:absolute;mso-position-horizontal-relative:text;mso-position-vertical:absolute;mso-position-vertical-relative:text;mso-width-percent:0;mso-height-percent:0;mso-width-relative:margin;mso-height-relative:margin;v-text-anchor:middle" o:gfxdata="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" filled="f" strokecolor="red" strokeweight="1.5pt">
+                <v:stroke joinstyle="miter"/>
+                <v:textbox>
+                  <w:txbxContent>
+                    <w:p>
+                      <w:pPr>
+                        <w:rPr>
+                          <w:color w:val="FF0000"/>
+                        </w:rPr>
+                      </w:pPr>
+                      <w:r>
+                        <w:rPr>
+                          <w:color w:val="FF0000"/>
+                        </w:rPr>
+                        <w:t>3</w:t>
+                      </w:r>
+                    </w:p>
+                    <w:p>
+                      <w:pPr>
+                        <w:jc w:val="center"/>
+                        <w:rPr>
+                          <w:color w:val="FF0000"/>
+                        </w:rPr>
+                      </w:pPr>
+                    </w:p>
+                  </w:txbxContent>
+                </v:textbox>
+              </v:oval>
+            </w:pict>
+          </mc:Fallback>
+        </mc:AlternateContent>
+      </w:r>
+      <w:r>
+        <w:rPr>
+          <w:b/>
+          <w:bCs/>
+        </w:rPr>
+        <w:drawing>
+          <wp:inline distT="0" distB="0" distL="0" distR="0" wp14:anchorId="74B458A8" wp14:editId="1C9B5590">
+            <wp:extent cx="4680642" cy="2080719"/>
+            <wp:effectExtent l="0" t="0" r="0" b="2540"/>
+            <wp:docPr id="1475679183" name="Picture 1" descr="A screenshot of a web page&#10;&#10;Description automatically generated"/>
+            <wp:cNvGraphicFramePr>
+              <a:graphicFrameLocks xmlns:a="http://schemas.openxmlformats.org/drawingml/2006/main" noChangeAspect="1"/>
+            </wp:cNvGraphicFramePr>
+            <a:graphic xmlns:a="http://schemas.openxmlformats.org/drawingml/2006/main">
+              <a:graphicData uri="http://schemas.openxmlformats.org/drawingml/2006/picture">
+                <pic:pic xmlns:pic="http://schemas.openxmlformats.org/drawingml/2006/picture">
+                  <pic:nvPicPr>
+                    <pic:cNvPr id="1475679183" name="Picture 1" descr="A screenshot of a web page&#10;&#10;Description automatically generated"/>
+                    <pic:cNvPicPr/>
+                  </pic:nvPicPr>
+                  <pic:blipFill>
+                    <a:blip r:embed="rId27"/>
+                    <a:stretch>
+                      <a:fillRect/>
+                    </a:stretch>
+                  </pic:blipFill>
+                  <pic:spPr>
+                    <a:xfrm>
+                      <a:off x="0" y="0"/>
+                      <a:ext cx="4698417" cy="2088621"/>
+                    </a:xfrm>
+                    <a:prstGeom prst="rect">
+                      <a:avLst/>
+                    </a:prstGeom>
+                  </pic:spPr>
+                </pic:pic>
+              </a:graphicData>
+            </a:graphic>
+          </wp:inline>
+        </w:drawing>
       </w:r>
     </w:p>
     <w:p>
@@ -1676,7 +2828,6 @@
         <w:rPr>
           <w:b/>
         </w:rPr>
-        <w:lastRenderedPageBreak/>
         <w:t>L</w:t>
       </w:r>
       <w:r>
@@ -1757,6 +2908,9 @@
         <w:ind w:firstLine="990"/>
       </w:pPr>
       <w:r>
+        <w:rPr>
+          <w:noProof/>
+        </w:rPr>
         <w:drawing>
           <wp:inline distT="0" distB="0" distL="0" distR="0" wp14:anchorId="165F7C8E" wp14:editId="11F9A3C7">
             <wp:extent cx="4947719" cy="1623585"/>
@@ -1773,7 +2927,7 @@
                     <pic:cNvPicPr/>
                   </pic:nvPicPr>
                   <pic:blipFill>
-                    <a:blip r:embed="rId25"/>
+                    <a:blip r:embed="rId28"/>
                     <a:stretch>
                       <a:fillRect/>
                     </a:stretch>
@@ -1804,6 +2958,7 @@
         <w:ind w:left="720" w:hanging="360"/>
       </w:pPr>
       <w:r>
+        <w:lastRenderedPageBreak/>
         <w:t xml:space="preserve">2.    </w:t>
       </w:r>
       <w:r>
@@ -1854,6 +3009,9 @@
         <w:ind w:firstLine="90"/>
       </w:pPr>
       <w:r>
+        <w:rPr>
+          <w:noProof/>
+        </w:rPr>
         <w:drawing>
           <wp:inline distT="0" distB="0" distL="0" distR="0" wp14:anchorId="7C3736F7" wp14:editId="26EF0C88">
             <wp:extent cx="6858000" cy="1628140"/>
@@ -1870,7 +3028,7 @@
                     <pic:cNvPicPr/>
                   </pic:nvPicPr>
                   <pic:blipFill>
-                    <a:blip r:embed="rId26"/>
+                    <a:blip r:embed="rId29"/>
                     <a:stretch>
                       <a:fillRect/>
                     </a:stretch>
@@ -1901,7 +3059,13 @@
         <w:t xml:space="preserve">4.     </w:t>
       </w:r>
       <w:r>
-        <w:t>Let’s edit the file to change the version of the Gradle action to “v2”.   Find the line like this:</w:t>
+        <w:t xml:space="preserve">Pretend we need to roll back to a different action and version.  </w:t>
+      </w:r>
+      <w:r>
+        <w:t xml:space="preserve">Let’s edit the file to change the </w:t>
+      </w:r>
+      <w:r>
+        <w:t>name and version of the action.</w:t>
       </w:r>
     </w:p>
     <w:p>
@@ -1911,7 +3075,7 @@
     </w:p>
     <w:p>
       <w:pPr>
-        <w:ind w:left="1440" w:hanging="720"/>
+        <w:ind w:left="1440" w:hanging="1890"/>
         <w:rPr>
           <w:rFonts w:ascii="Consolas" w:hAnsi="Consolas" w:cs="Consolas"/>
           <w:b/>
@@ -1928,12 +3092,37 @@
           <w:sz w:val="24"/>
           <w:szCs w:val="24"/>
         </w:rPr>
-        <w:t>uses: gradle/gradle-build-action@67421db6bd0bf253fb4bd25b31ebb98943c375e1</w:t>
-      </w:r>
-    </w:p>
-    <w:p>
-      <w:pPr>
-        <w:ind w:left="1440" w:hanging="720"/>
+        <w:t xml:space="preserve">  uses: gradle/actions/setup-gradle@ec92e829475ac0c2315ea8f9eced72db85bb337a # v3.0.0</w:t>
+      </w:r>
+    </w:p>
+    <w:p>
+      <w:r>
+        <w:t xml:space="preserve">              </w:t>
+      </w:r>
+    </w:p>
+    <w:p>
+      <w:pPr>
+        <w:ind w:firstLine="720"/>
+      </w:pPr>
+      <w:r>
+        <w:t xml:space="preserve">  and change it to (just </w:t>
+      </w:r>
+      <w:r>
+        <w:t>copy</w:t>
+      </w:r>
+      <w:r>
+        <w:t xml:space="preserve"> and replace the text</w:t>
+      </w:r>
+      <w:r>
+        <w:t xml:space="preserve"> or type</w:t>
+      </w:r>
+      <w:r>
+        <w:t xml:space="preserve"> in the editor)</w:t>
+      </w:r>
+    </w:p>
+    <w:p/>
+    <w:p>
+      <w:pPr>
         <w:rPr>
           <w:rFonts w:ascii="Consolas" w:hAnsi="Consolas" w:cs="Consolas"/>
           <w:b/>
@@ -1942,15 +3131,13 @@
           <w:szCs w:val="24"/>
         </w:rPr>
       </w:pPr>
-    </w:p>
-    <w:p>
-      <w:r>
-        <w:t xml:space="preserve">                and change it to (just type and replace the text in the editor)</w:t>
-      </w:r>
-    </w:p>
-    <w:p/>
-    <w:p>
-      <w:pPr>
+      <w:r>
+        <w:tab/>
+      </w:r>
+      <w:r>
+        <w:tab/>
+      </w:r>
+      <w:r>
         <w:rPr>
           <w:rFonts w:ascii="Consolas" w:hAnsi="Consolas" w:cs="Consolas"/>
           <w:b/>
@@ -1958,14 +3145,9 @@
           <w:sz w:val="24"/>
           <w:szCs w:val="24"/>
         </w:rPr>
-      </w:pPr>
-      <w:r>
-        <w:lastRenderedPageBreak/>
-        <w:tab/>
-      </w:r>
-      <w:r>
-        <w:tab/>
-      </w:r>
+        <w:t xml:space="preserve">uses: </w:t>
+      </w:r>
+      <w:proofErr w:type="spellStart"/>
       <w:r>
         <w:rPr>
           <w:rFonts w:ascii="Consolas" w:hAnsi="Consolas" w:cs="Consolas"/>
@@ -1974,9 +3156,9 @@
           <w:sz w:val="24"/>
           <w:szCs w:val="24"/>
         </w:rPr>
-        <w:t xml:space="preserve">uses: </w:t>
-      </w:r>
-      <w:proofErr w:type="spellStart"/>
+        <w:t>gradle</w:t>
+      </w:r>
+      <w:proofErr w:type="spellEnd"/>
       <w:r>
         <w:rPr>
           <w:rFonts w:ascii="Consolas" w:hAnsi="Consolas" w:cs="Consolas"/>
@@ -1985,10 +3167,11 @@
           <w:sz w:val="24"/>
           <w:szCs w:val="24"/>
         </w:rPr>
-        <w:t>gradle</w:t>
-      </w:r>
-      <w:proofErr w:type="spellEnd"/>
-      <w:r>
+        <w:t>/gradle-build-action@v2</w:t>
+      </w:r>
+    </w:p>
+    <w:p>
+      <w:pPr>
         <w:rPr>
           <w:rFonts w:ascii="Consolas" w:hAnsi="Consolas" w:cs="Consolas"/>
           <w:b/>
@@ -1996,18 +3179,6 @@
           <w:sz w:val="24"/>
           <w:szCs w:val="24"/>
         </w:rPr>
-        <w:t>/gradle-build-action@v2</w:t>
-      </w:r>
-    </w:p>
-    <w:p>
-      <w:pPr>
-        <w:rPr>
-          <w:rFonts w:ascii="Consolas" w:hAnsi="Consolas" w:cs="Consolas"/>
-          <w:b/>
-          <w:bCs/>
-          <w:sz w:val="24"/>
-          <w:szCs w:val="24"/>
-        </w:rPr>
       </w:pPr>
     </w:p>
     <w:p>
@@ -2043,13 +3214,16 @@
     <w:p>
       <w:pPr>
         <w:pStyle w:val="ListParagraph"/>
-        <w:ind w:left="810" w:firstLine="810"/>
-      </w:pPr>
-      <w:r>
+        <w:ind w:left="810" w:firstLine="2430"/>
+      </w:pPr>
+      <w:r>
+        <w:rPr>
+          <w:noProof/>
+        </w:rPr>
         <w:drawing>
-          <wp:inline distT="0" distB="0" distL="0" distR="0" wp14:anchorId="07226E30" wp14:editId="0FAF4972">
-            <wp:extent cx="2516864" cy="2793667"/>
-            <wp:effectExtent l="0" t="0" r="0" b="635"/>
+          <wp:inline distT="0" distB="0" distL="0" distR="0" wp14:anchorId="07226E30" wp14:editId="0D849EE4">
+            <wp:extent cx="1819747" cy="2019880"/>
+            <wp:effectExtent l="0" t="0" r="0" b="0"/>
             <wp:docPr id="1338934196" name="Picture 1" descr="A screenshot of a computer screen&#10;&#10;Description automatically generated"/>
             <wp:cNvGraphicFramePr>
               <a:graphicFrameLocks xmlns:a="http://schemas.openxmlformats.org/drawingml/2006/main" noChangeAspect="1"/>
@@ -2062,7 +3236,7 @@
                     <pic:cNvPicPr/>
                   </pic:nvPicPr>
                   <pic:blipFill>
-                    <a:blip r:embed="rId27"/>
+                    <a:blip r:embed="rId30"/>
                     <a:stretch>
                       <a:fillRect/>
                     </a:stretch>
@@ -2070,7 +3244,7 @@
                   <pic:spPr>
                     <a:xfrm>
                       <a:off x="0" y="0"/>
-                      <a:ext cx="2529663" cy="2807873"/>
+                      <a:ext cx="1858053" cy="2062399"/>
                     </a:xfrm>
                     <a:prstGeom prst="rect">
                       <a:avLst/>
@@ -2085,14 +3259,10 @@
     </w:p>
     <w:p>
       <w:pPr>
-        <w:ind w:firstLine="990"/>
-      </w:pPr>
-    </w:p>
-    <w:p>
-      <w:pPr>
         <w:ind w:left="810" w:hanging="450"/>
       </w:pPr>
       <w:r>
+        <w:lastRenderedPageBreak/>
         <w:t>6</w:t>
       </w:r>
       <w:r>
@@ -2305,6 +3475,9 @@
         </mc:AlternateContent>
       </w:r>
       <w:r>
+        <w:rPr>
+          <w:noProof/>
+        </w:rPr>
         <w:drawing>
           <wp:inline distT="0" distB="0" distL="0" distR="0" wp14:anchorId="51631405" wp14:editId="37814E56">
             <wp:extent cx="6858000" cy="656590"/>
@@ -2321,7 +3494,7 @@
                     <pic:cNvPicPr/>
                   </pic:nvPicPr>
                   <pic:blipFill>
-                    <a:blip r:embed="rId28"/>
+                    <a:blip r:embed="rId31"/>
                     <a:stretch>
                       <a:fillRect/>
                     </a:stretch>
@@ -2355,16 +3528,16 @@
     </w:p>
     <w:p>
       <w:pPr>
-        <w:ind w:left="630" w:firstLine="1350"/>
+        <w:ind w:left="630" w:firstLine="900"/>
       </w:pPr>
       <w:r>
         <w:rPr>
           <w:noProof/>
         </w:rPr>
         <w:drawing>
-          <wp:inline distT="0" distB="0" distL="0" distR="0" wp14:anchorId="149AA5A3" wp14:editId="303B15FD">
-            <wp:extent cx="4083113" cy="2289568"/>
-            <wp:effectExtent l="0" t="0" r="0" b="0"/>
+          <wp:inline distT="0" distB="0" distL="0" distR="0" wp14:anchorId="149AA5A3" wp14:editId="7632D4EC">
+            <wp:extent cx="5053554" cy="2833734"/>
+            <wp:effectExtent l="0" t="0" r="1270" b="0"/>
             <wp:docPr id="48" name="Picture 48" descr="Graphical user interface, text, application, email&#10;&#10;Description automatically generated"/>
             <wp:cNvGraphicFramePr>
               <a:graphicFrameLocks xmlns:a="http://schemas.openxmlformats.org/drawingml/2006/main" noChangeAspect="1"/>
@@ -2377,7 +3550,7 @@
                     <pic:cNvPicPr/>
                   </pic:nvPicPr>
                   <pic:blipFill>
-                    <a:blip r:embed="rId29"/>
+                    <a:blip r:embed="rId32"/>
                     <a:stretch>
                       <a:fillRect/>
                     </a:stretch>
@@ -2385,7 +3558,7 @@
                   <pic:spPr>
                     <a:xfrm>
                       <a:off x="0" y="0"/>
-                      <a:ext cx="4120704" cy="2310647"/>
+                      <a:ext cx="5119513" cy="2870720"/>
                     </a:xfrm>
                     <a:prstGeom prst="rect">
                       <a:avLst/>
@@ -2403,7 +3576,6 @@
         <w:ind w:left="810" w:hanging="450"/>
       </w:pPr>
       <w:r>
-        <w:lastRenderedPageBreak/>
         <w:t>8</w:t>
       </w:r>
       <w:r>
@@ -2426,16 +3598,16 @@
     </w:p>
     <w:p>
       <w:pPr>
-        <w:ind w:firstLine="990"/>
+        <w:ind w:firstLine="720"/>
       </w:pPr>
       <w:r>
         <w:rPr>
           <w:noProof/>
         </w:rPr>
         <w:drawing>
-          <wp:inline distT="0" distB="0" distL="0" distR="0" wp14:anchorId="67B338B6" wp14:editId="30F13F49">
-            <wp:extent cx="5405580" cy="2308634"/>
-            <wp:effectExtent l="0" t="0" r="5080" b="3175"/>
+          <wp:inline distT="0" distB="0" distL="0" distR="0" wp14:anchorId="67B338B6" wp14:editId="71BC3939">
+            <wp:extent cx="6295908" cy="2688880"/>
+            <wp:effectExtent l="0" t="0" r="3810" b="3810"/>
             <wp:docPr id="664307018" name="Picture 664307018"/>
             <wp:cNvGraphicFramePr>
               <a:graphicFrameLocks xmlns:a="http://schemas.openxmlformats.org/drawingml/2006/main" noChangeAspect="1"/>
@@ -2448,7 +3620,7 @@
                     <pic:cNvPicPr/>
                   </pic:nvPicPr>
                   <pic:blipFill>
-                    <a:blip r:embed="rId30" cstate="print">
+                    <a:blip r:embed="rId33" cstate="print">
                       <a:extLst>
                         <a:ext uri="{28A0092B-C50C-407E-A947-70E740481C1C}">
                           <a14:useLocalDpi xmlns:a14="http://schemas.microsoft.com/office/drawing/2010/main" val="0"/>
@@ -2462,7 +3634,7 @@
                   <pic:spPr>
                     <a:xfrm>
                       <a:off x="0" y="0"/>
-                      <a:ext cx="5439289" cy="2323031"/>
+                      <a:ext cx="6363162" cy="2717603"/>
                     </a:xfrm>
                     <a:prstGeom prst="rect">
                       <a:avLst/>
@@ -2485,6 +3657,7 @@
         <w:ind w:left="810" w:hanging="450"/>
       </w:pPr>
       <w:r>
+        <w:lastRenderedPageBreak/>
         <w:t>8</w:t>
       </w:r>
       <w:r>
@@ -2515,16 +3688,16 @@
     </w:p>
     <w:p>
       <w:pPr>
-        <w:ind w:firstLine="1710"/>
+        <w:ind w:firstLine="1260"/>
       </w:pPr>
       <w:r>
         <w:rPr>
           <w:noProof/>
         </w:rPr>
         <w:drawing>
-          <wp:inline distT="0" distB="0" distL="0" distR="0" wp14:anchorId="171C0355" wp14:editId="5A776D16">
-            <wp:extent cx="5208739" cy="3114392"/>
-            <wp:effectExtent l="0" t="0" r="0" b="0"/>
+          <wp:inline distT="0" distB="0" distL="0" distR="0" wp14:anchorId="171C0355" wp14:editId="3F67ABD8">
+            <wp:extent cx="5733251" cy="3428007"/>
+            <wp:effectExtent l="0" t="0" r="0" b="1270"/>
             <wp:docPr id="543191246" name="Picture 543191246"/>
             <wp:cNvGraphicFramePr>
               <a:graphicFrameLocks xmlns:a="http://schemas.openxmlformats.org/drawingml/2006/main" noChangeAspect="1"/>
@@ -2537,7 +3710,7 @@
                     <pic:cNvPicPr/>
                   </pic:nvPicPr>
                   <pic:blipFill>
-                    <a:blip r:embed="rId31" cstate="print">
+                    <a:blip r:embed="rId34" cstate="print">
                       <a:extLst>
                         <a:ext uri="{28A0092B-C50C-407E-A947-70E740481C1C}">
                           <a14:useLocalDpi xmlns:a14="http://schemas.microsoft.com/office/drawing/2010/main" val="0"/>
@@ -2551,7 +3724,7 @@
                   <pic:spPr>
                     <a:xfrm>
                       <a:off x="0" y="0"/>
-                      <a:ext cx="5221008" cy="3121728"/>
+                      <a:ext cx="5760695" cy="3444416"/>
                     </a:xfrm>
                     <a:prstGeom prst="rect">
                       <a:avLst/>
@@ -2579,11 +3752,6 @@
     </w:p>
     <w:p>
       <w:pPr>
-        <w:jc w:val="center"/>
-      </w:pPr>
-    </w:p>
-    <w:p>
-      <w:pPr>
         <w:rPr>
           <w:b/>
         </w:rPr>
@@ -2592,7 +3760,6 @@
         <w:rPr>
           <w:b/>
         </w:rPr>
-        <w:lastRenderedPageBreak/>
         <w:t>L</w:t>
       </w:r>
       <w:r>
@@ -2644,7 +3811,13 @@
         <w:ind w:left="720" w:hanging="360"/>
       </w:pPr>
       <w:r>
-        <w:t xml:space="preserve">1.  Picking up where we left off in the last lab, now we’ll do the review.  In a separate browser session or tab (log in to your secondary GitHub </w:t>
+        <w:t>1.  Picking up where we left off in the last lab, now we’ll do the review.  In a separate browser session or tab</w:t>
+      </w:r>
+      <w:r>
+        <w:t xml:space="preserve">, </w:t>
+      </w:r>
+      <w:r>
+        <w:t xml:space="preserve">log in to your secondary GitHub </w:t>
       </w:r>
       <w:proofErr w:type="spellStart"/>
       <w:r>
@@ -2654,7 +3827,7 @@
       <w:r>
         <w:t xml:space="preserve"> (the one you added as a collaborator and a reviewer).  After you log in, you can either go to </w:t>
       </w:r>
-      <w:hyperlink r:id="rId32">
+      <w:hyperlink r:id="rId35">
         <w:r>
           <w:rPr>
             <w:rStyle w:val="Hyperlink"/>
@@ -2691,7 +3864,7 @@
                     <pic:cNvPicPr/>
                   </pic:nvPicPr>
                   <pic:blipFill>
-                    <a:blip r:embed="rId33"/>
+                    <a:blip r:embed="rId36"/>
                     <a:stretch>
                       <a:fillRect/>
                     </a:stretch>
@@ -2717,6 +3890,7 @@
         <w:ind w:left="720" w:hanging="360"/>
       </w:pPr>
       <w:r>
+        <w:lastRenderedPageBreak/>
         <w:t xml:space="preserve">2. This will </w:t>
       </w:r>
       <w:proofErr w:type="gramStart"/>
@@ -2749,7 +3923,7 @@
                     <pic:cNvPicPr/>
                   </pic:nvPicPr>
                   <pic:blipFill>
-                    <a:blip r:embed="rId34">
+                    <a:blip r:embed="rId37">
                       <a:extLst>
                         <a:ext uri="{28A0092B-C50C-407E-A947-70E740481C1C}">
                           <a14:useLocalDpi xmlns:a14="http://schemas.microsoft.com/office/drawing/2010/main" val="0"/>
@@ -2817,7 +3991,7 @@
                     <pic:cNvPicPr/>
                   </pic:nvPicPr>
                   <pic:blipFill>
-                    <a:blip r:embed="rId35"/>
+                    <a:blip r:embed="rId38"/>
                     <a:stretch>
                       <a:fillRect/>
                     </a:stretch>
@@ -2860,9 +4034,9 @@
           <w:noProof/>
         </w:rPr>
         <w:drawing>
-          <wp:inline distT="0" distB="0" distL="0" distR="0" wp14:anchorId="52B9F011" wp14:editId="1F313414">
-            <wp:extent cx="4572000" cy="2495550"/>
-            <wp:effectExtent l="0" t="0" r="0" b="0"/>
+          <wp:inline distT="0" distB="0" distL="0" distR="0" wp14:anchorId="52B9F011" wp14:editId="797C1A8A">
+            <wp:extent cx="5108644" cy="2788468"/>
+            <wp:effectExtent l="0" t="0" r="0" b="5715"/>
             <wp:docPr id="1650282937" name="Picture 1650282937"/>
             <wp:cNvGraphicFramePr>
               <a:graphicFrameLocks xmlns:a="http://schemas.openxmlformats.org/drawingml/2006/main" noChangeAspect="1"/>
@@ -2875,7 +4049,7 @@
                     <pic:cNvPicPr/>
                   </pic:nvPicPr>
                   <pic:blipFill>
-                    <a:blip r:embed="rId36">
+                    <a:blip r:embed="rId39">
                       <a:extLst>
                         <a:ext uri="{28A0092B-C50C-407E-A947-70E740481C1C}">
                           <a14:useLocalDpi xmlns:a14="http://schemas.microsoft.com/office/drawing/2010/main" val="0"/>
@@ -2889,7 +4063,7 @@
                   <pic:spPr>
                     <a:xfrm>
                       <a:off x="0" y="0"/>
-                      <a:ext cx="4572000" cy="2495550"/>
+                      <a:ext cx="5120357" cy="2794861"/>
                     </a:xfrm>
                     <a:prstGeom prst="rect">
                       <a:avLst/>
@@ -2907,6 +4081,7 @@
         <w:ind w:left="720" w:hanging="360"/>
       </w:pPr>
       <w:r>
+        <w:lastRenderedPageBreak/>
         <w:t>5</w:t>
       </w:r>
       <w:r>
@@ -2922,9 +4097,9 @@
           <w:noProof/>
         </w:rPr>
         <w:drawing>
-          <wp:inline distT="0" distB="0" distL="0" distR="0" wp14:anchorId="562BF8F4" wp14:editId="1133B6A7">
-            <wp:extent cx="6028006" cy="2636694"/>
-            <wp:effectExtent l="0" t="0" r="5080" b="5080"/>
+          <wp:inline distT="0" distB="0" distL="0" distR="0" wp14:anchorId="562BF8F4" wp14:editId="3D2A826D">
+            <wp:extent cx="6437084" cy="2815628"/>
+            <wp:effectExtent l="0" t="0" r="1905" b="3810"/>
             <wp:docPr id="57" name="Picture 57" descr="Graphical user interface, text, application, email&#10;&#10;Description automatically generated"/>
             <wp:cNvGraphicFramePr>
               <a:graphicFrameLocks xmlns:a="http://schemas.openxmlformats.org/drawingml/2006/main" noChangeAspect="1"/>
@@ -2937,7 +4112,7 @@
                     <pic:cNvPicPr/>
                   </pic:nvPicPr>
                   <pic:blipFill>
-                    <a:blip r:embed="rId37"/>
+                    <a:blip r:embed="rId40"/>
                     <a:stretch>
                       <a:fillRect/>
                     </a:stretch>
@@ -2945,7 +4120,7 @@
                   <pic:spPr>
                     <a:xfrm>
                       <a:off x="0" y="0"/>
-                      <a:ext cx="6041815" cy="2642734"/>
+                      <a:ext cx="6464100" cy="2827445"/>
                     </a:xfrm>
                     <a:prstGeom prst="rect">
                       <a:avLst/>
@@ -2962,6 +4137,11 @@
       <w:pPr>
         <w:ind w:left="720" w:hanging="360"/>
       </w:pPr>
+    </w:p>
+    <w:p>
+      <w:pPr>
+        <w:ind w:left="720" w:hanging="360"/>
+      </w:pPr>
       <w:r>
         <w:t xml:space="preserve">6.   Go to the session with your original GitHub </w:t>
       </w:r>
@@ -3009,186 +4189,11 @@
         <w:rPr>
           <w:noProof/>
         </w:rPr>
-        <w:lastRenderedPageBreak/>
         <w:drawing>
-          <wp:inline distT="0" distB="0" distL="0" distR="0" wp14:anchorId="262904B0" wp14:editId="218886FF">
-            <wp:extent cx="4572000" cy="3276600"/>
-            <wp:effectExtent l="0" t="0" r="0" b="0"/>
+          <wp:inline distT="0" distB="0" distL="0" distR="0" wp14:anchorId="262904B0" wp14:editId="0FDF85D4">
+            <wp:extent cx="5459240" cy="3912455"/>
+            <wp:effectExtent l="0" t="0" r="1905" b="0"/>
             <wp:docPr id="211149051" name="Picture 211149051"/>
-            <wp:cNvGraphicFramePr>
-              <a:graphicFrameLocks xmlns:a="http://schemas.openxmlformats.org/drawingml/2006/main" noChangeAspect="1"/>
-            </wp:cNvGraphicFramePr>
-            <a:graphic xmlns:a="http://schemas.openxmlformats.org/drawingml/2006/main">
-              <a:graphicData uri="http://schemas.openxmlformats.org/drawingml/2006/picture">
-                <pic:pic xmlns:pic="http://schemas.openxmlformats.org/drawingml/2006/picture">
-                  <pic:nvPicPr>
-                    <pic:cNvPr id="0" name=""/>
-                    <pic:cNvPicPr/>
-                  </pic:nvPicPr>
-                  <pic:blipFill>
-                    <a:blip r:embed="rId38">
-                      <a:extLst>
-                        <a:ext uri="{28A0092B-C50C-407E-A947-70E740481C1C}">
-                          <a14:useLocalDpi xmlns:a14="http://schemas.microsoft.com/office/drawing/2010/main" val="0"/>
-                        </a:ext>
-                      </a:extLst>
-                    </a:blip>
-                    <a:stretch>
-                      <a:fillRect/>
-                    </a:stretch>
-                  </pic:blipFill>
-                  <pic:spPr>
-                    <a:xfrm>
-                      <a:off x="0" y="0"/>
-                      <a:ext cx="4572000" cy="3276600"/>
-                    </a:xfrm>
-                    <a:prstGeom prst="rect">
-                      <a:avLst/>
-                    </a:prstGeom>
-                  </pic:spPr>
-                </pic:pic>
-              </a:graphicData>
-            </a:graphic>
-          </wp:inline>
-        </w:drawing>
-      </w:r>
-    </w:p>
-    <w:p>
-      <w:pPr>
-        <w:ind w:left="720" w:hanging="360"/>
-      </w:pPr>
-    </w:p>
-    <w:p>
-      <w:pPr>
-        <w:ind w:left="720" w:hanging="360"/>
-      </w:pPr>
-      <w:r>
-        <w:t>7</w:t>
-      </w:r>
-      <w:r>
-        <w:t xml:space="preserve">.  </w:t>
-      </w:r>
-      <w:r>
-        <w:t xml:space="preserve">  </w:t>
-      </w:r>
-      <w:r>
-        <w:t xml:space="preserve">When done looking at the changes, go back to the "Conversation" tab.  </w:t>
-      </w:r>
-      <w:r>
-        <w:t>Now, you can go ahead and merge the pull request by clicking on the “Merge pull request” button and then the “Confirm merge” button.</w:t>
-      </w:r>
-    </w:p>
-    <w:p>
-      <w:pPr>
-        <w:ind w:left="720" w:hanging="360"/>
-      </w:pPr>
-      <w:r>
-        <w:rPr>
-          <w:noProof/>
-        </w:rPr>
-        <w:drawing>
-          <wp:inline distT="0" distB="0" distL="0" distR="0" wp14:anchorId="6EB87AA6" wp14:editId="77AD804D">
-            <wp:extent cx="3397348" cy="1595495"/>
-            <wp:effectExtent l="0" t="0" r="0" b="5080"/>
-            <wp:docPr id="60" name="Picture 60" descr="Graphical user interface, text, application, Teams&#10;&#10;Description automatically generated"/>
-            <wp:cNvGraphicFramePr>
-              <a:graphicFrameLocks xmlns:a="http://schemas.openxmlformats.org/drawingml/2006/main" noChangeAspect="1"/>
-            </wp:cNvGraphicFramePr>
-            <a:graphic xmlns:a="http://schemas.openxmlformats.org/drawingml/2006/main">
-              <a:graphicData uri="http://schemas.openxmlformats.org/drawingml/2006/picture">
-                <pic:pic xmlns:pic="http://schemas.openxmlformats.org/drawingml/2006/picture">
-                  <pic:nvPicPr>
-                    <pic:cNvPr id="60" name="Picture 60" descr="Graphical user interface, text, application, Teams&#10;&#10;Description automatically generated"/>
-                    <pic:cNvPicPr/>
-                  </pic:nvPicPr>
-                  <pic:blipFill>
-                    <a:blip r:embed="rId39"/>
-                    <a:stretch>
-                      <a:fillRect/>
-                    </a:stretch>
-                  </pic:blipFill>
-                  <pic:spPr>
-                    <a:xfrm>
-                      <a:off x="0" y="0"/>
-                      <a:ext cx="3409354" cy="1601133"/>
-                    </a:xfrm>
-                    <a:prstGeom prst="rect">
-                      <a:avLst/>
-                    </a:prstGeom>
-                  </pic:spPr>
-                </pic:pic>
-              </a:graphicData>
-            </a:graphic>
-          </wp:inline>
-        </w:drawing>
-      </w:r>
-    </w:p>
-    <w:p>
-      <w:pPr>
-        <w:ind w:left="720" w:hanging="360"/>
-      </w:pPr>
-      <w:r>
-        <w:rPr>
-          <w:noProof/>
-        </w:rPr>
-        <w:drawing>
-          <wp:inline distT="0" distB="0" distL="0" distR="0" wp14:anchorId="436F476F" wp14:editId="4D79A879">
-            <wp:extent cx="3397250" cy="823519"/>
-            <wp:effectExtent l="0" t="0" r="0" b="2540"/>
-            <wp:docPr id="61" name="Picture 61" descr="Graphical user interface, text, application, email&#10;&#10;Description automatically generated"/>
-            <wp:cNvGraphicFramePr>
-              <a:graphicFrameLocks xmlns:a="http://schemas.openxmlformats.org/drawingml/2006/main" noChangeAspect="1"/>
-            </wp:cNvGraphicFramePr>
-            <a:graphic xmlns:a="http://schemas.openxmlformats.org/drawingml/2006/main">
-              <a:graphicData uri="http://schemas.openxmlformats.org/drawingml/2006/picture">
-                <pic:pic xmlns:pic="http://schemas.openxmlformats.org/drawingml/2006/picture">
-                  <pic:nvPicPr>
-                    <pic:cNvPr id="61" name="Picture 61" descr="Graphical user interface, text, application, email&#10;&#10;Description automatically generated"/>
-                    <pic:cNvPicPr/>
-                  </pic:nvPicPr>
-                  <pic:blipFill>
-                    <a:blip r:embed="rId40"/>
-                    <a:stretch>
-                      <a:fillRect/>
-                    </a:stretch>
-                  </pic:blipFill>
-                  <pic:spPr>
-                    <a:xfrm>
-                      <a:off x="0" y="0"/>
-                      <a:ext cx="3423690" cy="829928"/>
-                    </a:xfrm>
-                    <a:prstGeom prst="rect">
-                      <a:avLst/>
-                    </a:prstGeom>
-                  </pic:spPr>
-                </pic:pic>
-              </a:graphicData>
-            </a:graphic>
-          </wp:inline>
-        </w:drawing>
-      </w:r>
-    </w:p>
-    <w:p>
-      <w:pPr>
-        <w:ind w:left="720" w:hanging="360"/>
-      </w:pPr>
-      <w:r>
-        <w:t>8.  Click back on the Actions menu at the top and you should see another run of our workflow that will be using the new version of Gradle.</w:t>
-      </w:r>
-    </w:p>
-    <w:p>
-      <w:pPr>
-        <w:ind w:left="720" w:hanging="360"/>
-      </w:pPr>
-      <w:r>
-        <w:rPr>
-          <w:noProof/>
-        </w:rPr>
-        <w:drawing>
-          <wp:inline distT="0" distB="0" distL="0" distR="0" wp14:anchorId="2A33F8FB" wp14:editId="2D0B509E">
-            <wp:extent cx="5385661" cy="1323975"/>
-            <wp:effectExtent l="0" t="0" r="0" b="0"/>
-            <wp:docPr id="659429922" name="Picture 659429922"/>
             <wp:cNvGraphicFramePr>
               <a:graphicFrameLocks xmlns:a="http://schemas.openxmlformats.org/drawingml/2006/main" noChangeAspect="1"/>
             </wp:cNvGraphicFramePr>
@@ -3214,7 +4219,7 @@
                   <pic:spPr>
                     <a:xfrm>
                       <a:off x="0" y="0"/>
-                      <a:ext cx="5385661" cy="1323975"/>
+                      <a:ext cx="5464766" cy="3916415"/>
                     </a:xfrm>
                     <a:prstGeom prst="rect">
                       <a:avLst/>
@@ -3231,8 +4236,187 @@
       <w:pPr>
         <w:ind w:left="720" w:hanging="360"/>
       </w:pPr>
+    </w:p>
+    <w:p>
+      <w:pPr>
+        <w:ind w:left="720" w:hanging="360"/>
+      </w:pPr>
       <w:r>
         <w:lastRenderedPageBreak/>
+        <w:t>7</w:t>
+      </w:r>
+      <w:r>
+        <w:t xml:space="preserve">.  </w:t>
+      </w:r>
+      <w:r>
+        <w:t xml:space="preserve">  </w:t>
+      </w:r>
+      <w:r>
+        <w:t xml:space="preserve">When done looking at the changes, go back to the "Conversation" tab.  </w:t>
+      </w:r>
+      <w:r>
+        <w:t>Now, you can go ahead and merge the pull request by clicking on the “Merge pull request” button and then the “Confirm merge” button.</w:t>
+      </w:r>
+    </w:p>
+    <w:p>
+      <w:pPr>
+        <w:ind w:left="720" w:firstLine="1260"/>
+      </w:pPr>
+      <w:r>
+        <w:rPr>
+          <w:noProof/>
+        </w:rPr>
+        <w:drawing>
+          <wp:inline distT="0" distB="0" distL="0" distR="0" wp14:anchorId="6EB87AA6" wp14:editId="503B117B">
+            <wp:extent cx="3770001" cy="1770503"/>
+            <wp:effectExtent l="0" t="0" r="1905" b="0"/>
+            <wp:docPr id="60" name="Picture 60" descr="Graphical user interface, text, application, Teams&#10;&#10;Description automatically generated"/>
+            <wp:cNvGraphicFramePr>
+              <a:graphicFrameLocks xmlns:a="http://schemas.openxmlformats.org/drawingml/2006/main" noChangeAspect="1"/>
+            </wp:cNvGraphicFramePr>
+            <a:graphic xmlns:a="http://schemas.openxmlformats.org/drawingml/2006/main">
+              <a:graphicData uri="http://schemas.openxmlformats.org/drawingml/2006/picture">
+                <pic:pic xmlns:pic="http://schemas.openxmlformats.org/drawingml/2006/picture">
+                  <pic:nvPicPr>
+                    <pic:cNvPr id="60" name="Picture 60" descr="Graphical user interface, text, application, Teams&#10;&#10;Description automatically generated"/>
+                    <pic:cNvPicPr/>
+                  </pic:nvPicPr>
+                  <pic:blipFill>
+                    <a:blip r:embed="rId42"/>
+                    <a:stretch>
+                      <a:fillRect/>
+                    </a:stretch>
+                  </pic:blipFill>
+                  <pic:spPr>
+                    <a:xfrm>
+                      <a:off x="0" y="0"/>
+                      <a:ext cx="3816522" cy="1792351"/>
+                    </a:xfrm>
+                    <a:prstGeom prst="rect">
+                      <a:avLst/>
+                    </a:prstGeom>
+                  </pic:spPr>
+                </pic:pic>
+              </a:graphicData>
+            </a:graphic>
+          </wp:inline>
+        </w:drawing>
+      </w:r>
+    </w:p>
+    <w:p>
+      <w:pPr>
+        <w:ind w:left="720" w:firstLine="540"/>
+      </w:pPr>
+      <w:r>
+        <w:rPr>
+          <w:noProof/>
+        </w:rPr>
+        <w:drawing>
+          <wp:inline distT="0" distB="0" distL="0" distR="0" wp14:anchorId="436F476F" wp14:editId="4CFE7C8F">
+            <wp:extent cx="5490173" cy="1330859"/>
+            <wp:effectExtent l="0" t="0" r="0" b="3175"/>
+            <wp:docPr id="61" name="Picture 61" descr="Graphical user interface, text, application, email&#10;&#10;Description automatically generated"/>
+            <wp:cNvGraphicFramePr>
+              <a:graphicFrameLocks xmlns:a="http://schemas.openxmlformats.org/drawingml/2006/main" noChangeAspect="1"/>
+            </wp:cNvGraphicFramePr>
+            <a:graphic xmlns:a="http://schemas.openxmlformats.org/drawingml/2006/main">
+              <a:graphicData uri="http://schemas.openxmlformats.org/drawingml/2006/picture">
+                <pic:pic xmlns:pic="http://schemas.openxmlformats.org/drawingml/2006/picture">
+                  <pic:nvPicPr>
+                    <pic:cNvPr id="61" name="Picture 61" descr="Graphical user interface, text, application, email&#10;&#10;Description automatically generated"/>
+                    <pic:cNvPicPr/>
+                  </pic:nvPicPr>
+                  <pic:blipFill>
+                    <a:blip r:embed="rId43"/>
+                    <a:stretch>
+                      <a:fillRect/>
+                    </a:stretch>
+                  </pic:blipFill>
+                  <pic:spPr>
+                    <a:xfrm>
+                      <a:off x="0" y="0"/>
+                      <a:ext cx="5577780" cy="1352096"/>
+                    </a:xfrm>
+                    <a:prstGeom prst="rect">
+                      <a:avLst/>
+                    </a:prstGeom>
+                  </pic:spPr>
+                </pic:pic>
+              </a:graphicData>
+            </a:graphic>
+          </wp:inline>
+        </w:drawing>
+      </w:r>
+    </w:p>
+    <w:p>
+      <w:pPr>
+        <w:ind w:left="720" w:firstLine="540"/>
+      </w:pPr>
+    </w:p>
+    <w:p>
+      <w:pPr>
+        <w:ind w:left="720" w:hanging="360"/>
+      </w:pPr>
+      <w:r>
+        <w:t>8.  Click back on the Actions menu at the top and you should see another run of our workflow that will be using the new version of Gradle.</w:t>
+      </w:r>
+    </w:p>
+    <w:p>
+      <w:pPr>
+        <w:ind w:left="720" w:hanging="360"/>
+      </w:pPr>
+      <w:r>
+        <w:rPr>
+          <w:noProof/>
+        </w:rPr>
+        <w:drawing>
+          <wp:inline distT="0" distB="0" distL="0" distR="0" wp14:anchorId="2A33F8FB" wp14:editId="4DD80F61">
+            <wp:extent cx="6408013" cy="1575303"/>
+            <wp:effectExtent l="0" t="0" r="0" b="0"/>
+            <wp:docPr id="659429922" name="Picture 659429922"/>
+            <wp:cNvGraphicFramePr>
+              <a:graphicFrameLocks xmlns:a="http://schemas.openxmlformats.org/drawingml/2006/main" noChangeAspect="1"/>
+            </wp:cNvGraphicFramePr>
+            <a:graphic xmlns:a="http://schemas.openxmlformats.org/drawingml/2006/main">
+              <a:graphicData uri="http://schemas.openxmlformats.org/drawingml/2006/picture">
+                <pic:pic xmlns:pic="http://schemas.openxmlformats.org/drawingml/2006/picture">
+                  <pic:nvPicPr>
+                    <pic:cNvPr id="0" name=""/>
+                    <pic:cNvPicPr/>
+                  </pic:nvPicPr>
+                  <pic:blipFill>
+                    <a:blip r:embed="rId44">
+                      <a:extLst>
+                        <a:ext uri="{28A0092B-C50C-407E-A947-70E740481C1C}">
+                          <a14:useLocalDpi xmlns:a14="http://schemas.microsoft.com/office/drawing/2010/main" val="0"/>
+                        </a:ext>
+                      </a:extLst>
+                    </a:blip>
+                    <a:stretch>
+                      <a:fillRect/>
+                    </a:stretch>
+                  </pic:blipFill>
+                  <pic:spPr>
+                    <a:xfrm>
+                      <a:off x="0" y="0"/>
+                      <a:ext cx="6462848" cy="1588783"/>
+                    </a:xfrm>
+                    <a:prstGeom prst="rect">
+                      <a:avLst/>
+                    </a:prstGeom>
+                  </pic:spPr>
+                </pic:pic>
+              </a:graphicData>
+            </a:graphic>
+          </wp:inline>
+        </w:drawing>
+      </w:r>
+    </w:p>
+    <w:p>
+      <w:pPr>
+        <w:ind w:left="720" w:hanging="360"/>
+      </w:pPr>
+      <w:r>
         <w:t xml:space="preserve">9.  </w:t>
       </w:r>
       <w:r>
@@ -3254,9 +4438,9 @@
           <w:noProof/>
         </w:rPr>
         <w:drawing>
-          <wp:inline distT="0" distB="0" distL="0" distR="0" wp14:anchorId="77D38F5D" wp14:editId="6905E505">
-            <wp:extent cx="4368018" cy="1696340"/>
-            <wp:effectExtent l="0" t="0" r="1270" b="5715"/>
+          <wp:inline distT="0" distB="0" distL="0" distR="0" wp14:anchorId="77D38F5D" wp14:editId="0D398C64">
+            <wp:extent cx="4830024" cy="1875762"/>
+            <wp:effectExtent l="0" t="0" r="0" b="4445"/>
             <wp:docPr id="123" name="Picture 123" descr="Graphical user interface, text, application, email&#10;&#10;Description automatically generated"/>
             <wp:cNvGraphicFramePr>
               <a:graphicFrameLocks xmlns:a="http://schemas.openxmlformats.org/drawingml/2006/main" noChangeAspect="1"/>
@@ -3269,7 +4453,7 @@
                     <pic:cNvPicPr/>
                   </pic:nvPicPr>
                   <pic:blipFill>
-                    <a:blip r:embed="rId42"/>
+                    <a:blip r:embed="rId45"/>
                     <a:stretch>
                       <a:fillRect/>
                     </a:stretch>
@@ -3277,7 +4461,7 @@
                   <pic:spPr>
                     <a:xfrm>
                       <a:off x="0" y="0"/>
-                      <a:ext cx="4390462" cy="1705056"/>
+                      <a:ext cx="4882869" cy="1896285"/>
                     </a:xfrm>
                     <a:prstGeom prst="rect">
                       <a:avLst/>
@@ -3295,6 +4479,7 @@
         <w:ind w:left="720" w:hanging="360"/>
       </w:pPr>
       <w:r>
+        <w:lastRenderedPageBreak/>
         <w:t>10.  Now, click on the “Issues” tab at the top of the repository page</w:t>
       </w:r>
       <w:r>
@@ -3325,7 +4510,7 @@
                     <pic:cNvPicPr/>
                   </pic:nvPicPr>
                   <pic:blipFill>
-                    <a:blip r:embed="rId43"/>
+                    <a:blip r:embed="rId46"/>
                     <a:stretch>
                       <a:fillRect/>
                     </a:stretch>
@@ -3373,7 +4558,7 @@
                     <pic:cNvPicPr/>
                   </pic:nvPicPr>
                   <pic:blipFill>
-                    <a:blip r:embed="rId44"/>
+                    <a:blip r:embed="rId47"/>
                     <a:stretch>
                       <a:fillRect/>
                     </a:stretch>
@@ -3410,16 +4595,16 @@
     </w:p>
     <w:p>
       <w:pPr>
-        <w:ind w:firstLine="1710"/>
+        <w:ind w:firstLine="2790"/>
       </w:pPr>
       <w:r>
         <w:rPr>
           <w:noProof/>
         </w:rPr>
         <w:drawing>
-          <wp:inline distT="0" distB="0" distL="0" distR="0" wp14:anchorId="4E658C8E" wp14:editId="2B332C42">
-            <wp:extent cx="2223971" cy="1941341"/>
-            <wp:effectExtent l="0" t="0" r="0" b="1905"/>
+          <wp:inline distT="0" distB="0" distL="0" distR="0" wp14:anchorId="4E658C8E" wp14:editId="564708A7">
+            <wp:extent cx="2335795" cy="2038954"/>
+            <wp:effectExtent l="0" t="0" r="1270" b="6350"/>
             <wp:docPr id="927781841" name="Picture 927781841"/>
             <wp:cNvGraphicFramePr>
               <a:graphicFrameLocks xmlns:a="http://schemas.openxmlformats.org/drawingml/2006/main" noChangeAspect="1"/>
@@ -3432,7 +4617,7 @@
                     <pic:cNvPicPr/>
                   </pic:nvPicPr>
                   <pic:blipFill>
-                    <a:blip r:embed="rId45" cstate="print">
+                    <a:blip r:embed="rId48" cstate="print">
                       <a:extLst>
                         <a:ext uri="{28A0092B-C50C-407E-A947-70E740481C1C}">
                           <a14:useLocalDpi xmlns:a14="http://schemas.microsoft.com/office/drawing/2010/main" val="0"/>
@@ -3446,7 +4631,7 @@
                   <pic:spPr>
                     <a:xfrm>
                       <a:off x="0" y="0"/>
-                      <a:ext cx="2258870" cy="1971805"/>
+                      <a:ext cx="2377761" cy="2075587"/>
                     </a:xfrm>
                     <a:prstGeom prst="rect">
                       <a:avLst/>
@@ -3462,16 +4647,17 @@
     <w:p>
       <w:pPr>
         <w:ind w:firstLine="990"/>
-      </w:pPr>
+        <w:jc w:val="center"/>
+      </w:pPr>
+      <w:r>
+        <w:t>END OF LAB</w:t>
+      </w:r>
     </w:p>
     <w:p>
       <w:pPr>
         <w:ind w:firstLine="990"/>
         <w:jc w:val="center"/>
       </w:pPr>
-      <w:r>
-        <w:t>END OF LAB</w:t>
-      </w:r>
     </w:p>
     <w:p>
       <w:pPr>
@@ -3483,7 +4669,6 @@
         <w:rPr>
           <w:b/>
         </w:rPr>
-        <w:lastRenderedPageBreak/>
         <w:t>L</w:t>
       </w:r>
       <w:r>
@@ -3544,7 +4729,7 @@
       <w:r>
         <w:t xml:space="preserve">1.    For this lab, we’ll make a fork of your current greetings-ci repo into your secondary GitHub account.  In another tab or session, log in to GitHub with your secondary GitHub ID. Then go to </w:t>
       </w:r>
-      <w:hyperlink r:id="rId46">
+      <w:hyperlink r:id="rId49">
         <w:r>
           <w:rPr>
             <w:rStyle w:val="Hyperlink"/>
@@ -3595,6 +4780,7 @@
         <w:rPr>
           <w:noProof/>
         </w:rPr>
+        <w:lastRenderedPageBreak/>
         <w:drawing>
           <wp:inline distT="0" distB="0" distL="0" distR="0" wp14:anchorId="09C36C1E" wp14:editId="76384C26">
             <wp:extent cx="4572000" cy="2486025"/>
@@ -3611,7 +4797,7 @@
                     <pic:cNvPicPr/>
                   </pic:nvPicPr>
                   <pic:blipFill>
-                    <a:blip r:embed="rId47">
+                    <a:blip r:embed="rId50">
                       <a:extLst>
                         <a:ext uri="{28A0092B-C50C-407E-A947-70E740481C1C}">
                           <a14:useLocalDpi xmlns:a14="http://schemas.microsoft.com/office/drawing/2010/main" val="0"/>
@@ -3685,7 +4871,7 @@
                     <pic:cNvPicPr/>
                   </pic:nvPicPr>
                   <pic:blipFill>
-                    <a:blip r:embed="rId48">
+                    <a:blip r:embed="rId51">
                       <a:extLst>
                         <a:ext uri="{28A0092B-C50C-407E-A947-70E740481C1C}">
                           <a14:useLocalDpi xmlns:a14="http://schemas.microsoft.com/office/drawing/2010/main" val="0"/>
@@ -3760,11 +4946,7 @@
       </w:r>
       <w:proofErr w:type="gramEnd"/>
       <w:r>
-        <w:t xml:space="preserve"> to Lab 2, step 2 if you need a reminder of how to do this.  Then change the reference in the “on:” clause to add the “changelog” branch in </w:t>
-      </w:r>
-      <w:r>
-        <w:lastRenderedPageBreak/>
-        <w:t xml:space="preserve">addition to “main”. (Leave the </w:t>
+        <w:t xml:space="preserve"> to Lab 2, step 2 if you need a reminder of how to do this.  Then change the reference in the “on:” clause to add the “changelog” branch in addition to “main”. (Leave the </w:t>
       </w:r>
       <w:proofErr w:type="spellStart"/>
       <w:r>
@@ -3817,7 +4999,7 @@
                     <pic:cNvPicPr/>
                   </pic:nvPicPr>
                   <pic:blipFill>
-                    <a:blip r:embed="rId49"/>
+                    <a:blip r:embed="rId52"/>
                     <a:stretch>
                       <a:fillRect/>
                     </a:stretch>
@@ -3848,6 +5030,7 @@
         <w:ind w:left="720" w:hanging="360"/>
       </w:pPr>
       <w:r>
+        <w:lastRenderedPageBreak/>
         <w:t xml:space="preserve">5.    Let’s see if there’s an action that can help us with the changelog functionality </w:t>
       </w:r>
       <w:proofErr w:type="gramStart"/>
@@ -3918,6 +5101,9 @@
         <w:ind w:left="720" w:firstLine="90"/>
       </w:pPr>
       <w:r>
+        <w:rPr>
+          <w:noProof/>
+        </w:rPr>
         <w:drawing>
           <wp:inline distT="0" distB="0" distL="0" distR="0" wp14:anchorId="55A21F78" wp14:editId="5CC42FD6">
             <wp:extent cx="2383161" cy="941561"/>
@@ -3934,7 +5120,7 @@
                     <pic:cNvPicPr/>
                   </pic:nvPicPr>
                   <pic:blipFill>
-                    <a:blip r:embed="rId50"/>
+                    <a:blip r:embed="rId53"/>
                     <a:stretch>
                       <a:fillRect/>
                     </a:stretch>
@@ -3974,7 +5160,7 @@
                     <pic:cNvPicPr/>
                   </pic:nvPicPr>
                   <pic:blipFill>
-                    <a:blip r:embed="rId51"/>
+                    <a:blip r:embed="rId54"/>
                     <a:stretch>
                       <a:fillRect/>
                     </a:stretch>
@@ -4017,7 +5203,7 @@
                     <pic:cNvPicPr/>
                   </pic:nvPicPr>
                   <pic:blipFill>
-                    <a:blip r:embed="rId52"/>
+                    <a:blip r:embed="rId55"/>
                     <a:stretch>
                       <a:fillRect/>
                     </a:stretch>
@@ -4054,46 +5240,25 @@
         <w:t xml:space="preserve"> </w:t>
       </w:r>
       <w:r>
-        <w:t>Now we want to use version 3.1</w:t>
-      </w:r>
-      <w:r>
-        <w:t>8</w:t>
-      </w:r>
-      <w:r>
-        <w:t xml:space="preserve">.0. </w:t>
-      </w:r>
-      <w:r>
-        <w:t xml:space="preserve"> For simplicity, let’s grab the code to use th</w:t>
-      </w:r>
-      <w:r>
-        <w:t xml:space="preserve">at version </w:t>
-      </w:r>
-      <w:r>
-        <w:t xml:space="preserve"> clicking on the</w:t>
-      </w:r>
-      <w:r>
-        <w:t xml:space="preserve"> arrow to the right of the big</w:t>
-      </w:r>
-      <w:r>
-        <w:t xml:space="preserve"> green “Use latest version” button in the top right</w:t>
-      </w:r>
-      <w:r>
-        <w:t xml:space="preserve"> of the page</w:t>
-      </w:r>
-      <w:r>
-        <w:t>,</w:t>
-      </w:r>
-      <w:r>
-        <w:t xml:space="preserve"> selecting the row for v3.1</w:t>
-      </w:r>
-      <w:r>
-        <w:t>8</w:t>
-      </w:r>
-      <w:r>
-        <w:t>.0,</w:t>
-      </w:r>
-      <w:r>
-        <w:t xml:space="preserve"> and then clicking on the copy icon next to the right of the text in the dialog that pops up.</w:t>
+        <w:t>We’ll just use the latest version</w:t>
+      </w:r>
+      <w:r>
+        <w:t>.</w:t>
+      </w:r>
+      <w:r>
+        <w:t xml:space="preserve"> Click on the green button that says, “Use latest version”.</w:t>
+      </w:r>
+      <w:r>
+        <w:t xml:space="preserve"> </w:t>
+      </w:r>
+      <w:r>
+        <w:t xml:space="preserve"> </w:t>
+      </w:r>
+      <w:r>
+        <w:t>T</w:t>
+      </w:r>
+      <w:r>
+        <w:t>hen click on the copy icon next to the right of the text in the dialog that pops up.</w:t>
       </w:r>
       <w:r>
         <w:t xml:space="preserve">  </w:t>
@@ -4101,33 +5266,19 @@
     </w:p>
     <w:p>
       <w:pPr>
-        <w:ind w:left="720" w:hanging="360"/>
-      </w:pPr>
-    </w:p>
-    <w:p>
-      <w:pPr>
-        <w:ind w:left="720" w:hanging="360"/>
-      </w:pPr>
-      <w:r>
-        <w:tab/>
-      </w:r>
-    </w:p>
-    <w:p>
-      <w:pPr>
-        <w:ind w:left="720" w:hanging="360"/>
-      </w:pPr>
-    </w:p>
-    <w:p>
-      <w:pPr>
-        <w:ind w:left="720" w:firstLine="540"/>
-      </w:pPr>
-      <w:r>
-        <w:lastRenderedPageBreak/>
+        <w:ind w:left="720" w:firstLine="810"/>
+      </w:pPr>
+    </w:p>
+    <w:p>
+      <w:pPr>
+        <w:ind w:left="720" w:firstLine="810"/>
+      </w:pPr>
+      <w:r>
         <w:drawing>
-          <wp:inline distT="0" distB="0" distL="0" distR="0" wp14:anchorId="1593F2C7" wp14:editId="77BD037D">
-            <wp:extent cx="5395286" cy="3023858"/>
-            <wp:effectExtent l="0" t="0" r="2540" b="0"/>
-            <wp:docPr id="1418125540" name="Picture 1" descr="A screenshot of a computer&#10;&#10;Description automatically generated"/>
+          <wp:inline distT="0" distB="0" distL="0" distR="0" wp14:anchorId="27F5F371" wp14:editId="32C52979">
+            <wp:extent cx="5228377" cy="2911431"/>
+            <wp:effectExtent l="0" t="0" r="4445" b="0"/>
+            <wp:docPr id="1090664664" name="Picture 1" descr="A screenshot of a computer&#10;&#10;Description automatically generated"/>
             <wp:cNvGraphicFramePr>
               <a:graphicFrameLocks xmlns:a="http://schemas.openxmlformats.org/drawingml/2006/main" noChangeAspect="1"/>
             </wp:cNvGraphicFramePr>
@@ -4135,11 +5286,11 @@
               <a:graphicData uri="http://schemas.openxmlformats.org/drawingml/2006/picture">
                 <pic:pic xmlns:pic="http://schemas.openxmlformats.org/drawingml/2006/picture">
                   <pic:nvPicPr>
-                    <pic:cNvPr id="1418125540" name="Picture 1" descr="A screenshot of a computer&#10;&#10;Description automatically generated"/>
+                    <pic:cNvPr id="1090664664" name="Picture 1" descr="A screenshot of a computer&#10;&#10;Description automatically generated"/>
                     <pic:cNvPicPr/>
                   </pic:nvPicPr>
                   <pic:blipFill>
-                    <a:blip r:embed="rId53"/>
+                    <a:blip r:embed="rId56"/>
                     <a:stretch>
                       <a:fillRect/>
                     </a:stretch>
@@ -4147,7 +5298,7 @@
                   <pic:spPr>
                     <a:xfrm>
                       <a:off x="0" y="0"/>
-                      <a:ext cx="5426060" cy="3041106"/>
+                      <a:ext cx="5249378" cy="2923125"/>
                     </a:xfrm>
                     <a:prstGeom prst="rect">
                       <a:avLst/>
@@ -4167,33 +5318,96 @@
     </w:p>
     <w:p>
       <w:pPr>
-        <w:ind w:left="720" w:firstLine="810"/>
-      </w:pPr>
-      <w:r>
-        <w:t>Then, click on the "Use v3.1</w:t>
-      </w:r>
-      <w:r>
-        <w:t>8</w:t>
-      </w:r>
-      <w:r>
-        <w:t>.0" green button to get the code and click on the copy icon to use it.</w:t>
-      </w:r>
-    </w:p>
-    <w:p>
-      <w:pPr>
-        <w:ind w:left="720" w:firstLine="810"/>
-      </w:pPr>
-    </w:p>
-    <w:p>
-      <w:pPr>
-        <w:ind w:left="720" w:firstLine="810"/>
-      </w:pPr>
-      <w:r>
+        <w:ind w:left="720" w:hanging="360"/>
+        <w:rPr>
+          <w:b/>
+          <w:bCs/>
+        </w:rPr>
+      </w:pPr>
+      <w:r>
+        <w:t xml:space="preserve">7.  Go back to the tab where you are editing the </w:t>
+      </w:r>
+      <w:proofErr w:type="spellStart"/>
+      <w:r>
+        <w:t>pipeline.yaml</w:t>
+      </w:r>
+      <w:proofErr w:type="spellEnd"/>
+      <w:r>
+        <w:t xml:space="preserve"> file under your secondary GitHub </w:t>
+      </w:r>
+      <w:proofErr w:type="spellStart"/>
+      <w:r>
+        <w:t>userid</w:t>
+      </w:r>
+      <w:proofErr w:type="spellEnd"/>
+      <w:r>
+        <w:t>. Paste the usage info you just copied from the marketplace action as a new step in the build job</w:t>
+      </w:r>
+      <w:r>
+        <w:rPr>
+          <w:b/>
+          <w:bCs/>
+        </w:rPr>
+        <w:t xml:space="preserve"> AFTER </w:t>
+      </w:r>
+      <w:r>
+        <w:t xml:space="preserve">the </w:t>
+      </w:r>
+      <w:r>
+        <w:rPr>
+          <w:i/>
+          <w:iCs/>
+        </w:rPr>
+        <w:t xml:space="preserve">checkout </w:t>
+      </w:r>
+      <w:r>
+        <w:t xml:space="preserve">step and </w:t>
+      </w:r>
+      <w:r>
+        <w:rPr>
+          <w:b/>
+          <w:bCs/>
+        </w:rPr>
+        <w:t>BEFORE</w:t>
+      </w:r>
+      <w:r>
+        <w:t xml:space="preserve"> the step that </w:t>
+      </w:r>
+      <w:r>
+        <w:rPr>
+          <w:i/>
+          <w:iCs/>
+        </w:rPr>
+        <w:t>sets up JDK 1</w:t>
+      </w:r>
+      <w:r>
+        <w:rPr>
+          <w:i/>
+          <w:iCs/>
+        </w:rPr>
+        <w:t>7</w:t>
+      </w:r>
+      <w:r>
+        <w:t xml:space="preserve">. </w:t>
+      </w:r>
+      <w:r>
+        <w:t xml:space="preserve"> Pay attention to get the indentation right as shown below.</w:t>
+      </w:r>
+      <w:r>
+        <w:t xml:space="preserve">  </w:t>
+      </w:r>
+    </w:p>
+    <w:p>
+      <w:pPr>
+        <w:ind w:left="720" w:firstLine="1260"/>
+      </w:pPr>
+      <w:r>
+        <w:lastRenderedPageBreak/>
         <w:drawing>
-          <wp:inline distT="0" distB="0" distL="0" distR="0" wp14:anchorId="38345352" wp14:editId="233ED8B5">
-            <wp:extent cx="4911505" cy="2522149"/>
-            <wp:effectExtent l="0" t="0" r="3810" b="5715"/>
-            <wp:docPr id="481125084" name="Picture 1" descr="A screenshot of a computer&#10;&#10;Description automatically generated"/>
+          <wp:inline distT="0" distB="0" distL="0" distR="0" wp14:anchorId="727D6B06" wp14:editId="13EFCBB7">
+            <wp:extent cx="3503691" cy="2417836"/>
+            <wp:effectExtent l="0" t="0" r="1905" b="0"/>
+            <wp:docPr id="1711383258" name="Picture 1" descr="A screen shot of a computer program&#10;&#10;Description automatically generated"/>
             <wp:cNvGraphicFramePr>
               <a:graphicFrameLocks xmlns:a="http://schemas.openxmlformats.org/drawingml/2006/main" noChangeAspect="1"/>
             </wp:cNvGraphicFramePr>
@@ -4201,11 +5415,11 @@
               <a:graphicData uri="http://schemas.openxmlformats.org/drawingml/2006/picture">
                 <pic:pic xmlns:pic="http://schemas.openxmlformats.org/drawingml/2006/picture">
                   <pic:nvPicPr>
-                    <pic:cNvPr id="481125084" name="Picture 1" descr="A screenshot of a computer&#10;&#10;Description automatically generated"/>
+                    <pic:cNvPr id="1711383258" name="Picture 1" descr="A screen shot of a computer program&#10;&#10;Description automatically generated"/>
                     <pic:cNvPicPr/>
                   </pic:nvPicPr>
                   <pic:blipFill>
-                    <a:blip r:embed="rId54"/>
+                    <a:blip r:embed="rId57"/>
                     <a:stretch>
                       <a:fillRect/>
                     </a:stretch>
@@ -4213,137 +5427,7 @@
                   <pic:spPr>
                     <a:xfrm>
                       <a:off x="0" y="0"/>
-                      <a:ext cx="4927027" cy="2530120"/>
-                    </a:xfrm>
-                    <a:prstGeom prst="rect">
-                      <a:avLst/>
-                    </a:prstGeom>
-                  </pic:spPr>
-                </pic:pic>
-              </a:graphicData>
-            </a:graphic>
-          </wp:inline>
-        </w:drawing>
-      </w:r>
-    </w:p>
-    <w:p>
-      <w:pPr>
-        <w:ind w:left="720" w:firstLine="810"/>
-      </w:pPr>
-    </w:p>
-    <w:p>
-      <w:pPr>
-        <w:ind w:left="720" w:hanging="360"/>
-        <w:rPr>
-          <w:b/>
-          <w:bCs/>
-        </w:rPr>
-      </w:pPr>
-      <w:r>
-        <w:t xml:space="preserve">7.  Go back to the tab where you are editing the </w:t>
-      </w:r>
-      <w:proofErr w:type="spellStart"/>
-      <w:r>
-        <w:t>pipeline.yaml</w:t>
-      </w:r>
-      <w:proofErr w:type="spellEnd"/>
-      <w:r>
-        <w:t xml:space="preserve"> file under your secondary GitHub </w:t>
-      </w:r>
-      <w:proofErr w:type="spellStart"/>
-      <w:r>
-        <w:t>userid</w:t>
-      </w:r>
-      <w:proofErr w:type="spellEnd"/>
-      <w:r>
-        <w:t>. Paste the usage info you just copied from the marketplace action as a new step in the build job</w:t>
-      </w:r>
-      <w:r>
-        <w:rPr>
-          <w:b/>
-          <w:bCs/>
-        </w:rPr>
-        <w:t xml:space="preserve"> AFTER </w:t>
-      </w:r>
-      <w:r>
-        <w:t xml:space="preserve">the </w:t>
-      </w:r>
-      <w:r>
-        <w:rPr>
-          <w:i/>
-          <w:iCs/>
-        </w:rPr>
-        <w:t xml:space="preserve">checkout </w:t>
-      </w:r>
-      <w:r>
-        <w:t xml:space="preserve">step and </w:t>
-      </w:r>
-      <w:r>
-        <w:rPr>
-          <w:b/>
-          <w:bCs/>
-        </w:rPr>
-        <w:t>BEFORE</w:t>
-      </w:r>
-      <w:r>
-        <w:t xml:space="preserve"> the step that </w:t>
-      </w:r>
-      <w:r>
-        <w:rPr>
-          <w:i/>
-          <w:iCs/>
-        </w:rPr>
-        <w:t>sets up JDK 11</w:t>
-      </w:r>
-      <w:r>
-        <w:t xml:space="preserve">. </w:t>
-      </w:r>
-      <w:r>
-        <w:t xml:space="preserve"> Pay attention to get the indentation right as shown below.</w:t>
-      </w:r>
-      <w:r>
-        <w:t xml:space="preserve">  </w:t>
-      </w:r>
-    </w:p>
-    <w:p>
-      <w:pPr>
-        <w:ind w:left="720" w:hanging="360"/>
-      </w:pPr>
-    </w:p>
-    <w:p>
-      <w:pPr>
-        <w:ind w:left="720" w:hanging="360"/>
-      </w:pPr>
-      <w:r>
-        <w:rPr>
-          <w:noProof/>
-        </w:rPr>
-        <w:lastRenderedPageBreak/>
-        <w:drawing>
-          <wp:inline distT="0" distB="0" distL="0" distR="0" wp14:anchorId="75FBBC39" wp14:editId="33D52EF9">
-            <wp:extent cx="3798277" cy="2034103"/>
-            <wp:effectExtent l="0" t="0" r="0" b="0"/>
-            <wp:docPr id="71" name="Picture 71" descr="Graphical user interface, text, application, email&#10;&#10;Description automatically generated"/>
-            <wp:cNvGraphicFramePr>
-              <a:graphicFrameLocks xmlns:a="http://schemas.openxmlformats.org/drawingml/2006/main" noChangeAspect="1"/>
-            </wp:cNvGraphicFramePr>
-            <a:graphic xmlns:a="http://schemas.openxmlformats.org/drawingml/2006/main">
-              <a:graphicData uri="http://schemas.openxmlformats.org/drawingml/2006/picture">
-                <pic:pic xmlns:pic="http://schemas.openxmlformats.org/drawingml/2006/picture">
-                  <pic:nvPicPr>
-                    <pic:cNvPr id="71" name="Picture 71" descr="Graphical user interface, text, application, email&#10;&#10;Description automatically generated"/>
-                    <pic:cNvPicPr/>
-                  </pic:nvPicPr>
-                  <pic:blipFill>
-                    <a:blip r:embed="rId55"/>
-                    <a:stretch>
-                      <a:fillRect/>
-                    </a:stretch>
-                  </pic:blipFill>
-                  <pic:spPr>
-                    <a:xfrm>
-                      <a:off x="0" y="0"/>
-                      <a:ext cx="3814324" cy="2042697"/>
+                      <a:ext cx="3526114" cy="2433310"/>
                     </a:xfrm>
                     <a:prstGeom prst="rect">
                       <a:avLst/>
@@ -4398,7 +5482,7 @@
                     <pic:cNvPicPr/>
                   </pic:nvPicPr>
                   <pic:blipFill>
-                    <a:blip r:embed="rId56"/>
+                    <a:blip r:embed="rId58"/>
                     <a:stretch>
                       <a:fillRect/>
                     </a:stretch>
@@ -4445,6 +5529,9 @@
         <w:ind w:left="720" w:firstLine="1890"/>
       </w:pPr>
       <w:r>
+        <w:rPr>
+          <w:noProof/>
+        </w:rPr>
         <w:drawing>
           <wp:inline distT="0" distB="0" distL="0" distR="0" wp14:anchorId="537C0BAD" wp14:editId="4033BD36">
             <wp:extent cx="2440412" cy="2605440"/>
@@ -4461,7 +5548,7 @@
                     <pic:cNvPicPr/>
                   </pic:nvPicPr>
                   <pic:blipFill>
-                    <a:blip r:embed="rId57"/>
+                    <a:blip r:embed="rId59"/>
                     <a:stretch>
                       <a:fillRect/>
                     </a:stretch>
@@ -4482,7 +5569,6 @@
         </w:drawing>
       </w:r>
     </w:p>
-    <w:p/>
     <w:p>
       <w:pPr>
         <w:ind w:left="720" w:hanging="360"/>
@@ -4593,9 +5679,9 @@
           <w:noProof/>
         </w:rPr>
         <w:drawing>
-          <wp:inline distT="0" distB="0" distL="0" distR="0" wp14:anchorId="4AAC7F3B" wp14:editId="0DC6963A">
-            <wp:extent cx="2785403" cy="947225"/>
-            <wp:effectExtent l="0" t="0" r="0" b="5715"/>
+          <wp:inline distT="0" distB="0" distL="0" distR="0" wp14:anchorId="4AAC7F3B" wp14:editId="03EC646B">
+            <wp:extent cx="3114837" cy="1059255"/>
+            <wp:effectExtent l="0" t="0" r="0" b="0"/>
             <wp:docPr id="119" name="Picture 119" descr="Timeline&#10;&#10;Description automatically generated with low confidence"/>
             <wp:cNvGraphicFramePr>
               <a:graphicFrameLocks xmlns:a="http://schemas.openxmlformats.org/drawingml/2006/main" noChangeAspect="1"/>
@@ -4608,7 +5694,7 @@
                     <pic:cNvPicPr/>
                   </pic:nvPicPr>
                   <pic:blipFill>
-                    <a:blip r:embed="rId58"/>
+                    <a:blip r:embed="rId60"/>
                     <a:stretch>
                       <a:fillRect/>
                     </a:stretch>
@@ -4616,7 +5702,7 @@
                   <pic:spPr>
                     <a:xfrm>
                       <a:off x="0" y="0"/>
-                      <a:ext cx="2798962" cy="951836"/>
+                      <a:ext cx="3139875" cy="1067770"/>
                     </a:xfrm>
                     <a:prstGeom prst="rect">
                       <a:avLst/>
@@ -4676,9 +5762,9 @@
           <w:noProof/>
         </w:rPr>
         <w:drawing>
-          <wp:inline distT="0" distB="0" distL="0" distR="0" wp14:anchorId="53C151B6" wp14:editId="6427D247">
-            <wp:extent cx="2039815" cy="2005045"/>
-            <wp:effectExtent l="0" t="0" r="5080" b="1905"/>
+          <wp:inline distT="0" distB="0" distL="0" distR="0" wp14:anchorId="53C151B6" wp14:editId="18B035E2">
+            <wp:extent cx="2815627" cy="2767633"/>
+            <wp:effectExtent l="0" t="0" r="3810" b="1270"/>
             <wp:docPr id="76" name="Picture 76" descr="Graphical user interface, text, application, chat or text message&#10;&#10;Description automatically generated"/>
             <wp:cNvGraphicFramePr>
               <a:graphicFrameLocks xmlns:a="http://schemas.openxmlformats.org/drawingml/2006/main" noChangeAspect="1"/>
@@ -4691,7 +5777,7 @@
                     <pic:cNvPicPr/>
                   </pic:nvPicPr>
                   <pic:blipFill>
-                    <a:blip r:embed="rId59"/>
+                    <a:blip r:embed="rId61"/>
                     <a:stretch>
                       <a:fillRect/>
                     </a:stretch>
@@ -4699,7 +5785,7 @@
                   <pic:spPr>
                     <a:xfrm>
                       <a:off x="0" y="0"/>
-                      <a:ext cx="2052727" cy="2017737"/>
+                      <a:ext cx="2845671" cy="2797165"/>
                     </a:xfrm>
                     <a:prstGeom prst="rect">
                       <a:avLst/>
@@ -4768,12 +5854,8 @@
       </w:pPr>
     </w:p>
     <w:sectPr>
-      <w:headerReference w:type="even" r:id="rId60"/>
-      <w:headerReference w:type="default" r:id="rId61"/>
-      <w:footerReference w:type="even" r:id="rId62"/>
+      <w:headerReference w:type="default" r:id="rId62"/>
       <w:footerReference w:type="default" r:id="rId63"/>
-      <w:headerReference w:type="first" r:id="rId64"/>
-      <w:footerReference w:type="first" r:id="rId65"/>
       <w:pgSz w:w="12240" w:h="15840"/>
       <w:pgMar w:top="540" w:right="720" w:bottom="720" w:left="720" w:header="720" w:footer="720" w:gutter="0"/>
       <w:cols w:space="720"/>
@@ -4813,23 +5895,13 @@
   <w:p>
     <w:pPr>
       <w:pStyle w:val="Footer"/>
-    </w:pPr>
-  </w:p>
-</w:ftr>
-</file>
-
-<file path=word/footer2.xml><?xml version="1.0" encoding="utf-8"?>
-<w:ftr xmlns:wpc="http://schemas.microsoft.com/office/word/2010/wordprocessingCanvas" xmlns:cx="http://schemas.microsoft.com/office/drawing/2014/chartex" xmlns:cx1="http://schemas.microsoft.com/office/drawing/2015/9/8/chartex" xmlns:cx2="http://schemas.microsoft.com/office/drawing/2015/10/21/chartex" xmlns:cx3="http://schemas.microsoft.com/office/drawing/2016/5/9/chartex" xmlns:cx4="http://schemas.microsoft.com/office/drawing/2016/5/10/chartex" xmlns:cx5="http://schemas.microsoft.com/office/drawing/2016/5/11/chartex" xmlns:cx6="http://schemas.microsoft.com/office/drawing/2016/5/12/chartex" xmlns:cx7="http://schemas.microsoft.com/office/drawing/2016/5/13/chartex" xmlns:cx8="http://schemas.microsoft.com/office/drawing/2016/5/14/chartex" xmlns:mc="http://schemas.openxmlformats.org/markup-compatibility/2006" xmlns:aink="http://schemas.microsoft.com/office/drawing/2016/ink" xmlns:am3d="http://schemas.microsoft.com/office/drawing/2017/model3d" xmlns:o="urn:schemas-microsoft-com:office:office" xmlns:oel="http://schemas.microsoft.com/office/2019/extlst" xmlns:r="http://schemas.openxmlformats.org/officeDocument/2006/relationships" xmlns:m="http://schemas.openxmlformats.org/officeDocument/2006/math" xmlns:v="urn:schemas-microsoft-com:vml" xmlns:wp14="http://schemas.microsoft.com/office/word/2010/wordprocessingDrawing" xmlns:wp="http://schemas.openxmlformats.org/drawingml/2006/wordprocessingDrawing" xmlns:w10="urn:schemas-microsoft-com:office:word" xmlns:w="http://schemas.openxmlformats.org/wordprocessingml/2006/main" xmlns:w14="http://schemas.microsoft.com/office/word/2010/wordml" xmlns:w15="http://schemas.microsoft.com/office/word/2012/wordml" xmlns:w16cex="http://schemas.microsoft.com/office/word/2018/wordml/cex" xmlns:w16cid="http://schemas.microsoft.com/office/word/2016/wordml/cid" xmlns:w16="http://schemas.microsoft.com/office/word/2018/wordml" xmlns:w16sdtdh="http://schemas.microsoft.com/office/word/2020/wordml/sdtdatahash" xmlns:w16se="http://schemas.microsoft.com/office/word/2015/wordml/symex" xmlns:wpg="http://schemas.microsoft.com/office/word/2010/wordprocessingGroup" xmlns:wpi="http://schemas.microsoft.com/office/word/2010/wordprocessingInk" xmlns:wne="http://schemas.microsoft.com/office/word/2006/wordml" xmlns:wps="http://schemas.microsoft.com/office/word/2010/wordprocessingShape" mc:Ignorable="w14 w15 w16se w16cid w16 w16cex w16sdtdh wp14">
-  <w:p>
-    <w:pPr>
-      <w:pStyle w:val="Footer"/>
       <w:jc w:val="center"/>
     </w:pPr>
     <w:r>
       <w:t>© 202</w:t>
     </w:r>
     <w:r>
-      <w:t>3</w:t>
+      <w:t>4</w:t>
     </w:r>
     <w:r>
       <w:t xml:space="preserve"> Tech Skills Transformations, LLC &amp; Brent Laster</w:t>
@@ -5011,7 +6083,7 @@
             </wp:anchor>
           </w:drawing>
         </mc:Choice>
-        <mc:Fallback xmlns:a="http://schemas.openxmlformats.org/drawingml/2006/main" xmlns:w16du="http://schemas.microsoft.com/office/word/2023/wordml/word16du">
+        <mc:Fallback xmlns:w16du="http://schemas.microsoft.com/office/word/2023/wordml/word16du" xmlns:a="http://schemas.openxmlformats.org/drawingml/2006/main">
           <w:pict>
             <v:group id="Group 155" style="position:absolute;left:0;text-align:left;margin-left:0;margin-top:0;width:468pt;height:21.6pt;z-index:251661312;mso-position-horizontal:left;mso-position-horizontal-relative:page;mso-position-vertical:center;mso-position-vertical-relative:bottom-margin-area" coordsize="59436,2743" o:spid="_x0000_s1034" w14:anchorId="322404E1" o:gfxdata="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">
               <v:rect id="Rectangle 156" style="position:absolute;width:59436;height:2743;visibility:visible;mso-wrap-style:square;v-text-anchor:middle" o:spid="_x0000_s1035" fillcolor="white [3212]" stroked="f" strokeweight="1pt" o:gfxdata="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">
@@ -5085,16 +6157,6 @@
 </w:ftr>
 </file>
 
-<file path=word/footer3.xml><?xml version="1.0" encoding="utf-8"?>
-<w:ftr xmlns:wpc="http://schemas.microsoft.com/office/word/2010/wordprocessingCanvas" xmlns:cx="http://schemas.microsoft.com/office/drawing/2014/chartex" xmlns:cx1="http://schemas.microsoft.com/office/drawing/2015/9/8/chartex" xmlns:cx2="http://schemas.microsoft.com/office/drawing/2015/10/21/chartex" xmlns:cx3="http://schemas.microsoft.com/office/drawing/2016/5/9/chartex" xmlns:cx4="http://schemas.microsoft.com/office/drawing/2016/5/10/chartex" xmlns:cx5="http://schemas.microsoft.com/office/drawing/2016/5/11/chartex" xmlns:cx6="http://schemas.microsoft.com/office/drawing/2016/5/12/chartex" xmlns:cx7="http://schemas.microsoft.com/office/drawing/2016/5/13/chartex" xmlns:cx8="http://schemas.microsoft.com/office/drawing/2016/5/14/chartex" xmlns:mc="http://schemas.openxmlformats.org/markup-compatibility/2006" xmlns:aink="http://schemas.microsoft.com/office/drawing/2016/ink" xmlns:am3d="http://schemas.microsoft.com/office/drawing/2017/model3d" xmlns:o="urn:schemas-microsoft-com:office:office" xmlns:oel="http://schemas.microsoft.com/office/2019/extlst" xmlns:r="http://schemas.openxmlformats.org/officeDocument/2006/relationships" xmlns:m="http://schemas.openxmlformats.org/officeDocument/2006/math" xmlns:v="urn:schemas-microsoft-com:vml" xmlns:wp14="http://schemas.microsoft.com/office/word/2010/wordprocessingDrawing" xmlns:wp="http://schemas.openxmlformats.org/drawingml/2006/wordprocessingDrawing" xmlns:w10="urn:schemas-microsoft-com:office:word" xmlns:w="http://schemas.openxmlformats.org/wordprocessingml/2006/main" xmlns:w14="http://schemas.microsoft.com/office/word/2010/wordml" xmlns:w15="http://schemas.microsoft.com/office/word/2012/wordml" xmlns:w16cex="http://schemas.microsoft.com/office/word/2018/wordml/cex" xmlns:w16cid="http://schemas.microsoft.com/office/word/2016/wordml/cid" xmlns:w16="http://schemas.microsoft.com/office/word/2018/wordml" xmlns:w16sdtdh="http://schemas.microsoft.com/office/word/2020/wordml/sdtdatahash" xmlns:w16se="http://schemas.microsoft.com/office/word/2015/wordml/symex" xmlns:wpg="http://schemas.microsoft.com/office/word/2010/wordprocessingGroup" xmlns:wpi="http://schemas.microsoft.com/office/word/2010/wordprocessingInk" xmlns:wne="http://schemas.microsoft.com/office/word/2006/wordml" xmlns:wps="http://schemas.microsoft.com/office/word/2010/wordprocessingShape" mc:Ignorable="w14 w15 w16se w16cid w16 w16cex w16sdtdh wp14">
-  <w:p>
-    <w:pPr>
-      <w:pStyle w:val="Footer"/>
-    </w:pPr>
-  </w:p>
-</w:ftr>
-</file>
-
 <file path=word/footnotes.xml><?xml version="1.0" encoding="utf-8"?>
 <w:footnotes xmlns:wpc="http://schemas.microsoft.com/office/word/2010/wordprocessingCanvas" xmlns:cx="http://schemas.microsoft.com/office/drawing/2014/chartex" xmlns:cx1="http://schemas.microsoft.com/office/drawing/2015/9/8/chartex" xmlns:cx2="http://schemas.microsoft.com/office/drawing/2015/10/21/chartex" xmlns:cx3="http://schemas.microsoft.com/office/drawing/2016/5/9/chartex" xmlns:cx4="http://schemas.microsoft.com/office/drawing/2016/5/10/chartex" xmlns:cx5="http://schemas.microsoft.com/office/drawing/2016/5/11/chartex" xmlns:cx6="http://schemas.microsoft.com/office/drawing/2016/5/12/chartex" xmlns:cx7="http://schemas.microsoft.com/office/drawing/2016/5/13/chartex" xmlns:cx8="http://schemas.microsoft.com/office/drawing/2016/5/14/chartex" xmlns:mc="http://schemas.openxmlformats.org/markup-compatibility/2006" xmlns:aink="http://schemas.microsoft.com/office/drawing/2016/ink" xmlns:am3d="http://schemas.microsoft.com/office/drawing/2017/model3d" xmlns:o="urn:schemas-microsoft-com:office:office" xmlns:oel="http://schemas.microsoft.com/office/2019/extlst" xmlns:r="http://schemas.openxmlformats.org/officeDocument/2006/relationships" xmlns:m="http://schemas.openxmlformats.org/officeDocument/2006/math" xmlns:v="urn:schemas-microsoft-com:vml" xmlns:wp14="http://schemas.microsoft.com/office/word/2010/wordprocessingDrawing" xmlns:wp="http://schemas.openxmlformats.org/drawingml/2006/wordprocessingDrawing" xmlns:w10="urn:schemas-microsoft-com:office:word" xmlns:w="http://schemas.openxmlformats.org/wordprocessingml/2006/main" xmlns:w14="http://schemas.microsoft.com/office/word/2010/wordml" xmlns:w15="http://schemas.microsoft.com/office/word/2012/wordml" xmlns:w16cex="http://schemas.microsoft.com/office/word/2018/wordml/cex" xmlns:w16cid="http://schemas.microsoft.com/office/word/2016/wordml/cid" xmlns:w16="http://schemas.microsoft.com/office/word/2018/wordml" xmlns:w16sdtdh="http://schemas.microsoft.com/office/word/2020/wordml/sdtdatahash" xmlns:w16se="http://schemas.microsoft.com/office/word/2015/wordml/symex" xmlns:wpg="http://schemas.microsoft.com/office/word/2010/wordprocessingGroup" xmlns:wpi="http://schemas.microsoft.com/office/word/2010/wordprocessingInk" xmlns:wne="http://schemas.microsoft.com/office/word/2006/wordml" xmlns:wps="http://schemas.microsoft.com/office/word/2010/wordprocessingShape" mc:Ignorable="w14 w15 w16se w16cid w16 w16cex w16sdtdh wp14">
   <w:footnote w:type="separator" w:id="-1">
@@ -5121,16 +6183,6 @@
 </file>
 
 <file path=word/header1.xml><?xml version="1.0" encoding="utf-8"?>
-<w:hdr xmlns:wpc="http://schemas.microsoft.com/office/word/2010/wordprocessingCanvas" xmlns:cx="http://schemas.microsoft.com/office/drawing/2014/chartex" xmlns:cx1="http://schemas.microsoft.com/office/drawing/2015/9/8/chartex" xmlns:cx2="http://schemas.microsoft.com/office/drawing/2015/10/21/chartex" xmlns:cx3="http://schemas.microsoft.com/office/drawing/2016/5/9/chartex" xmlns:cx4="http://schemas.microsoft.com/office/drawing/2016/5/10/chartex" xmlns:cx5="http://schemas.microsoft.com/office/drawing/2016/5/11/chartex" xmlns:cx6="http://schemas.microsoft.com/office/drawing/2016/5/12/chartex" xmlns:cx7="http://schemas.microsoft.com/office/drawing/2016/5/13/chartex" xmlns:cx8="http://schemas.microsoft.com/office/drawing/2016/5/14/chartex" xmlns:mc="http://schemas.openxmlformats.org/markup-compatibility/2006" xmlns:aink="http://schemas.microsoft.com/office/drawing/2016/ink" xmlns:am3d="http://schemas.microsoft.com/office/drawing/2017/model3d" xmlns:o="urn:schemas-microsoft-com:office:office" xmlns:oel="http://schemas.microsoft.com/office/2019/extlst" xmlns:r="http://schemas.openxmlformats.org/officeDocument/2006/relationships" xmlns:m="http://schemas.openxmlformats.org/officeDocument/2006/math" xmlns:v="urn:schemas-microsoft-com:vml" xmlns:wp14="http://schemas.microsoft.com/office/word/2010/wordprocessingDrawing" xmlns:wp="http://schemas.openxmlformats.org/drawingml/2006/wordprocessingDrawing" xmlns:w10="urn:schemas-microsoft-com:office:word" xmlns:w="http://schemas.openxmlformats.org/wordprocessingml/2006/main" xmlns:w14="http://schemas.microsoft.com/office/word/2010/wordml" xmlns:w15="http://schemas.microsoft.com/office/word/2012/wordml" xmlns:w16cex="http://schemas.microsoft.com/office/word/2018/wordml/cex" xmlns:w16cid="http://schemas.microsoft.com/office/word/2016/wordml/cid" xmlns:w16="http://schemas.microsoft.com/office/word/2018/wordml" xmlns:w16sdtdh="http://schemas.microsoft.com/office/word/2020/wordml/sdtdatahash" xmlns:w16se="http://schemas.microsoft.com/office/word/2015/wordml/symex" xmlns:wpg="http://schemas.microsoft.com/office/word/2010/wordprocessingGroup" xmlns:wpi="http://schemas.microsoft.com/office/word/2010/wordprocessingInk" xmlns:wne="http://schemas.microsoft.com/office/word/2006/wordml" xmlns:wps="http://schemas.microsoft.com/office/word/2010/wordprocessingShape" mc:Ignorable="w14 w15 w16se w16cid w16 w16cex w16sdtdh wp14">
-  <w:p>
-    <w:pPr>
-      <w:pStyle w:val="Header"/>
-    </w:pPr>
-  </w:p>
-</w:hdr>
-</file>
-
-<file path=word/header2.xml><?xml version="1.0" encoding="utf-8"?>
 <w:hdr xmlns:wpc="http://schemas.microsoft.com/office/word/2010/wordprocessingCanvas" xmlns:cx="http://schemas.microsoft.com/office/drawing/2014/chartex" xmlns:cx1="http://schemas.microsoft.com/office/drawing/2015/9/8/chartex" xmlns:cx2="http://schemas.microsoft.com/office/drawing/2015/10/21/chartex" xmlns:cx3="http://schemas.microsoft.com/office/drawing/2016/5/9/chartex" xmlns:cx4="http://schemas.microsoft.com/office/drawing/2016/5/10/chartex" xmlns:cx5="http://schemas.microsoft.com/office/drawing/2016/5/11/chartex" xmlns:cx6="http://schemas.microsoft.com/office/drawing/2016/5/12/chartex" xmlns:cx7="http://schemas.microsoft.com/office/drawing/2016/5/13/chartex" xmlns:cx8="http://schemas.microsoft.com/office/drawing/2016/5/14/chartex" xmlns:mc="http://schemas.openxmlformats.org/markup-compatibility/2006" xmlns:aink="http://schemas.microsoft.com/office/drawing/2016/ink" xmlns:am3d="http://schemas.microsoft.com/office/drawing/2017/model3d" xmlns:o="urn:schemas-microsoft-com:office:office" xmlns:oel="http://schemas.microsoft.com/office/2019/extlst" xmlns:r="http://schemas.openxmlformats.org/officeDocument/2006/relationships" xmlns:m="http://schemas.openxmlformats.org/officeDocument/2006/math" xmlns:v="urn:schemas-microsoft-com:vml" xmlns:wp14="http://schemas.microsoft.com/office/word/2010/wordprocessingDrawing" xmlns:wp="http://schemas.openxmlformats.org/drawingml/2006/wordprocessingDrawing" xmlns:w10="urn:schemas-microsoft-com:office:word" xmlns:w="http://schemas.openxmlformats.org/wordprocessingml/2006/main" xmlns:w14="http://schemas.microsoft.com/office/word/2010/wordml" xmlns:w15="http://schemas.microsoft.com/office/word/2012/wordml" xmlns:w16cex="http://schemas.microsoft.com/office/word/2018/wordml/cex" xmlns:w16cid="http://schemas.microsoft.com/office/word/2016/wordml/cid" xmlns:w16="http://schemas.microsoft.com/office/word/2018/wordml" xmlns:w16sdtdh="http://schemas.microsoft.com/office/word/2020/wordml/sdtdatahash" xmlns:w16se="http://schemas.microsoft.com/office/word/2015/wordml/symex" xmlns:wpg="http://schemas.microsoft.com/office/word/2010/wordprocessingGroup" xmlns:wpi="http://schemas.microsoft.com/office/word/2010/wordprocessingInk" xmlns:wne="http://schemas.microsoft.com/office/word/2006/wordml" xmlns:wps="http://schemas.microsoft.com/office/word/2010/wordprocessingShape" mc:Ignorable="w14 w15 w16se w16cid w16 w16cex w16sdtdh wp14">
   <w:sdt>
     <w:sdtPr>
@@ -5273,7 +6325,7 @@
                 </wp:anchor>
               </w:drawing>
             </mc:Choice>
-            <mc:Fallback xmlns:a="http://schemas.openxmlformats.org/drawingml/2006/main" xmlns:a14="http://schemas.microsoft.com/office/drawing/2010/main" xmlns:w16du="http://schemas.microsoft.com/office/word/2023/wordml/word16du">
+            <mc:Fallback xmlns:w16du="http://schemas.microsoft.com/office/word/2023/wordml/word16du" xmlns:a14="http://schemas.microsoft.com/office/drawing/2010/main" xmlns:a="http://schemas.openxmlformats.org/drawingml/2006/main">
               <w:pict>
                 <v:rect id="Rectangle 104" style="position:absolute;margin-left:0;margin-top:0;width:40.2pt;height:171.9pt;z-index:251659264;visibility:visible;mso-wrap-style:square;mso-width-percent:0;mso-height-percent:0;mso-wrap-distance-left:9pt;mso-wrap-distance-top:0;mso-wrap-distance-right:9pt;mso-wrap-distance-bottom:0;mso-position-horizontal:center;mso-position-horizontal-relative:right-margin-area;mso-position-vertical:bottom;mso-position-vertical-relative:margin;mso-width-percent:0;mso-height-percent:0;mso-width-relative:page;mso-height-relative:page;v-text-anchor:middle" o:spid="_x0000_s1033" o:allowincell="f" filled="f" stroked="f" w14:anchorId="389D40CB" o:gfxdata="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">
                   <v:textbox style="layout-flow:vertical;mso-layout-flow-alt:bottom-to-top;mso-fit-shape-to-text:t">
@@ -5341,16 +6393,6 @@
 </w:hdr>
 </file>
 
-<file path=word/header3.xml><?xml version="1.0" encoding="utf-8"?>
-<w:hdr xmlns:wpc="http://schemas.microsoft.com/office/word/2010/wordprocessingCanvas" xmlns:cx="http://schemas.microsoft.com/office/drawing/2014/chartex" xmlns:cx1="http://schemas.microsoft.com/office/drawing/2015/9/8/chartex" xmlns:cx2="http://schemas.microsoft.com/office/drawing/2015/10/21/chartex" xmlns:cx3="http://schemas.microsoft.com/office/drawing/2016/5/9/chartex" xmlns:cx4="http://schemas.microsoft.com/office/drawing/2016/5/10/chartex" xmlns:cx5="http://schemas.microsoft.com/office/drawing/2016/5/11/chartex" xmlns:cx6="http://schemas.microsoft.com/office/drawing/2016/5/12/chartex" xmlns:cx7="http://schemas.microsoft.com/office/drawing/2016/5/13/chartex" xmlns:cx8="http://schemas.microsoft.com/office/drawing/2016/5/14/chartex" xmlns:mc="http://schemas.openxmlformats.org/markup-compatibility/2006" xmlns:aink="http://schemas.microsoft.com/office/drawing/2016/ink" xmlns:am3d="http://schemas.microsoft.com/office/drawing/2017/model3d" xmlns:o="urn:schemas-microsoft-com:office:office" xmlns:oel="http://schemas.microsoft.com/office/2019/extlst" xmlns:r="http://schemas.openxmlformats.org/officeDocument/2006/relationships" xmlns:m="http://schemas.openxmlformats.org/officeDocument/2006/math" xmlns:v="urn:schemas-microsoft-com:vml" xmlns:wp14="http://schemas.microsoft.com/office/word/2010/wordprocessingDrawing" xmlns:wp="http://schemas.openxmlformats.org/drawingml/2006/wordprocessingDrawing" xmlns:w10="urn:schemas-microsoft-com:office:word" xmlns:w="http://schemas.openxmlformats.org/wordprocessingml/2006/main" xmlns:w14="http://schemas.microsoft.com/office/word/2010/wordml" xmlns:w15="http://schemas.microsoft.com/office/word/2012/wordml" xmlns:w16cex="http://schemas.microsoft.com/office/word/2018/wordml/cex" xmlns:w16cid="http://schemas.microsoft.com/office/word/2016/wordml/cid" xmlns:w16="http://schemas.microsoft.com/office/word/2018/wordml" xmlns:w16sdtdh="http://schemas.microsoft.com/office/word/2020/wordml/sdtdatahash" xmlns:w16se="http://schemas.microsoft.com/office/word/2015/wordml/symex" xmlns:wpg="http://schemas.microsoft.com/office/word/2010/wordprocessingGroup" xmlns:wpi="http://schemas.microsoft.com/office/word/2010/wordprocessingInk" xmlns:wne="http://schemas.microsoft.com/office/word/2006/wordml" xmlns:wps="http://schemas.microsoft.com/office/word/2010/wordprocessingShape" mc:Ignorable="w14 w15 w16se w16cid w16 w16cex w16sdtdh wp14">
-  <w:p>
-    <w:pPr>
-      <w:pStyle w:val="Header"/>
-    </w:pPr>
-  </w:p>
-</w:hdr>
-</file>
-
 <file path=word/numbering.xml><?xml version="1.0" encoding="utf-8"?>
 <w:numbering xmlns:wpc="http://schemas.microsoft.com/office/word/2010/wordprocessingCanvas" xmlns:cx="http://schemas.microsoft.com/office/drawing/2014/chartex" xmlns:cx1="http://schemas.microsoft.com/office/drawing/2015/9/8/chartex" xmlns:cx2="http://schemas.microsoft.com/office/drawing/2015/10/21/chartex" xmlns:cx3="http://schemas.microsoft.com/office/drawing/2016/5/9/chartex" xmlns:cx4="http://schemas.microsoft.com/office/drawing/2016/5/10/chartex" xmlns:cx5="http://schemas.microsoft.com/office/drawing/2016/5/11/chartex" xmlns:cx6="http://schemas.microsoft.com/office/drawing/2016/5/12/chartex" xmlns:cx7="http://schemas.microsoft.com/office/drawing/2016/5/13/chartex" xmlns:cx8="http://schemas.microsoft.com/office/drawing/2016/5/14/chartex" xmlns:mc="http://schemas.openxmlformats.org/markup-compatibility/2006" xmlns:aink="http://schemas.microsoft.com/office/drawing/2016/ink" xmlns:am3d="http://schemas.microsoft.com/office/drawing/2017/model3d" xmlns:o="urn:schemas-microsoft-com:office:office" xmlns:oel="http://schemas.microsoft.com/office/2019/extlst" xmlns:r="http://schemas.openxmlformats.org/officeDocument/2006/relationships" xmlns:m="http://schemas.openxmlformats.org/officeDocument/2006/math" xmlns:v="urn:schemas-microsoft-com:vml" xmlns:wp14="http://schemas.microsoft.com/office/word/2010/wordprocessingDrawing" xmlns:wp="http://schemas.openxmlformats.org/drawingml/2006/wordprocessingDrawing" xmlns:w10="urn:schemas-microsoft-com:office:word" xmlns:w="http://schemas.openxmlformats.org/wordprocessingml/2006/main" xmlns:w14="http://schemas.microsoft.com/office/word/2010/wordml" xmlns:w15="http://schemas.microsoft.com/office/word/2012/wordml" xmlns:w16cex="http://schemas.microsoft.com/office/word/2018/wordml/cex" xmlns:w16cid="http://schemas.microsoft.com/office/word/2016/wordml/cid" xmlns:w16="http://schemas.microsoft.com/office/word/2018/wordml" xmlns:w16sdtdh="http://schemas.microsoft.com/office/word/2020/wordml/sdtdatahash" xmlns:w16se="http://schemas.microsoft.com/office/word/2015/wordml/symex" xmlns:wpg="http://schemas.microsoft.com/office/word/2010/wordprocessingGroup" xmlns:wpi="http://schemas.microsoft.com/office/word/2010/wordprocessingInk" xmlns:wne="http://schemas.microsoft.com/office/word/2006/wordml" xmlns:wps="http://schemas.microsoft.com/office/word/2010/wordprocessingShape" mc:Ignorable="w14 w15 w16se w16cid w16 w16cex w16sdtdh wp14">
   <w:numPicBullet w:numPicBulletId="0">
@@ -5374,7 +6416,7 @@
         <v:path o:extrusionok="f" gradientshapeok="t" o:connecttype="rect"/>
         <o:lock v:ext="edit" aspectratio="t"/>
       </v:shapetype>
-      <v:shape id="_x0000_i1082" type="#_x0000_t75" style="width:1pt;height:1pt;visibility:visible;mso-wrap-style:square" o:bullet="t">
+      <v:shape id="_x0000_i1075" type="#_x0000_t75" style="width:1pt;height:1pt;visibility:visible;mso-wrap-style:square" o:bullet="t">
         <v:imagedata r:id="rId1" o:title=""/>
       </v:shape>
     </w:pict>

</xml_diff>

<commit_message>
Update labs for cicd3
</commit_message>
<xml_diff>
--- a/cicd3-1-labs.docx
+++ b/cicd3-1-labs.docx
@@ -102,7 +102,7 @@
           <w:bCs/>
           <w:kern w:val="36"/>
         </w:rPr>
-        <w:t>9</w:t>
+        <w:t>10</w:t>
       </w:r>
       <w:r>
         <w:rPr>
@@ -878,7 +878,7 @@
       </w:r>
       <w:proofErr w:type="spellStart"/>
       <w:r>
-        <w:t>pipeline.yaml</w:t>
+        <w:t>pipeline.yml</w:t>
       </w:r>
       <w:proofErr w:type="spellEnd"/>
       <w:r>
@@ -2887,7 +2887,7 @@
       </w:r>
       <w:proofErr w:type="spellStart"/>
       <w:r>
-        <w:t>pipeline.yaml</w:t>
+        <w:t>pipeline.yml</w:t>
       </w:r>
       <w:proofErr w:type="spellEnd"/>
       <w:r>
@@ -2966,20 +2966,43 @@
       </w:r>
       <w:proofErr w:type="spellStart"/>
       <w:r>
-        <w:t>pipeline.yaml</w:t>
+        <w:t>pipeline.yml</w:t>
       </w:r>
       <w:proofErr w:type="spellEnd"/>
       <w:r>
         <w:t xml:space="preserve">” file open in the editor.  </w:t>
       </w:r>
       <w:r>
-        <w:t xml:space="preserve">Notice the various parts of the workflow.  We have the “on:” section starting at line 10 where the triggering events for CI are detected.  Then we have a section that sets permissions for the workflow relative to the repository.  That is followed by the “jobs” section that contains two steps – one to setup the Java environment to compile the code and one to execute the actual build step.  </w:t>
-      </w:r>
-      <w:r>
-        <w:t>Both</w:t>
+        <w:t>Notice the various parts of the workflow.  We have the “on:” section starting at line 10 where the triggering events for CI are detected.  Then we have a section that sets permissions for the workflow relative to the repository.  That is followed by the “jobs” section that contains t</w:t>
+      </w:r>
+      <w:r>
+        <w:t>hree</w:t>
+      </w:r>
+      <w:r>
+        <w:t xml:space="preserve"> steps – one to setup the Java environment to compile the code</w:t>
+      </w:r>
+      <w:r>
+        <w:t xml:space="preserve">, one to setup the </w:t>
+      </w:r>
+      <w:proofErr w:type="spellStart"/>
+      <w:r>
+        <w:t>gradle</w:t>
+      </w:r>
+      <w:proofErr w:type="spellEnd"/>
+      <w:r>
+        <w:t xml:space="preserve"> build, and </w:t>
+      </w:r>
+      <w:r>
+        <w:t xml:space="preserve">one to execute the actual build step.  </w:t>
+      </w:r>
+      <w:r>
+        <w:t>The first two</w:t>
       </w:r>
       <w:r>
         <w:t xml:space="preserve"> use predefined actions to do the work.</w:t>
+      </w:r>
+      <w:r>
+        <w:t xml:space="preserve"> The third just runs an OS command.</w:t>
       </w:r>
     </w:p>
     <w:p>
@@ -3059,13 +3082,25 @@
         <w:t xml:space="preserve">4.     </w:t>
       </w:r>
       <w:r>
-        <w:t xml:space="preserve">Pretend we need to roll back to a different action and version.  </w:t>
-      </w:r>
-      <w:r>
-        <w:t xml:space="preserve">Let’s edit the file to change the </w:t>
-      </w:r>
-      <w:r>
-        <w:t>name and version of the action.</w:t>
+        <w:t>Let’s change the version of the setup action used to simplify it to “v3”</w:t>
+      </w:r>
+      <w:r>
+        <w:t xml:space="preserve">.  </w:t>
+      </w:r>
+      <w:r>
+        <w:t xml:space="preserve">Edit </w:t>
+      </w:r>
+      <w:r>
+        <w:t xml:space="preserve"> the file to change </w:t>
+      </w:r>
+      <w:r>
+        <w:t xml:space="preserve">the </w:t>
+      </w:r>
+      <w:r>
+        <w:t>version of the action</w:t>
+      </w:r>
+      <w:r>
+        <w:t xml:space="preserve"> from</w:t>
       </w:r>
     </w:p>
     <w:p>
@@ -3105,7 +3140,7 @@
         <w:ind w:firstLine="720"/>
       </w:pPr>
       <w:r>
-        <w:t xml:space="preserve">  and change it to (just </w:t>
+        <w:t xml:space="preserve">to (just </w:t>
       </w:r>
       <w:r>
         <w:t>copy</w:t>
@@ -3167,11 +3202,9 @@
           <w:sz w:val="24"/>
           <w:szCs w:val="24"/>
         </w:rPr>
-        <w:t>/gradle-build-action@v2</w:t>
-      </w:r>
-    </w:p>
-    <w:p>
-      <w:pPr>
+        <w:t>/actions/setup-gradle@</w:t>
+      </w:r>
+      <w:r>
         <w:rPr>
           <w:rFonts w:ascii="Consolas" w:hAnsi="Consolas" w:cs="Consolas"/>
           <w:b/>
@@ -3179,6 +3212,18 @@
           <w:sz w:val="24"/>
           <w:szCs w:val="24"/>
         </w:rPr>
+        <w:t>v3</w:t>
+      </w:r>
+    </w:p>
+    <w:p>
+      <w:pPr>
+        <w:rPr>
+          <w:rFonts w:ascii="Consolas" w:hAnsi="Consolas" w:cs="Consolas"/>
+          <w:b/>
+          <w:bCs/>
+          <w:sz w:val="24"/>
+          <w:szCs w:val="24"/>
+        </w:rPr>
       </w:pPr>
     </w:p>
     <w:p>
@@ -3214,16 +3259,66 @@
     <w:p>
       <w:pPr>
         <w:pStyle w:val="ListParagraph"/>
+        <w:ind w:left="810" w:hanging="450"/>
+      </w:pPr>
+      <w:r>
+        <w:drawing>
+          <wp:inline distT="0" distB="0" distL="0" distR="0" wp14:anchorId="472447B0" wp14:editId="4DB857AC">
+            <wp:extent cx="6858000" cy="1367790"/>
+            <wp:effectExtent l="0" t="0" r="0" b="3810"/>
+            <wp:docPr id="1582354938" name="Picture 1" descr="A screenshot of a computer&#10;&#10;Description automatically generated"/>
+            <wp:cNvGraphicFramePr>
+              <a:graphicFrameLocks xmlns:a="http://schemas.openxmlformats.org/drawingml/2006/main" noChangeAspect="1"/>
+            </wp:cNvGraphicFramePr>
+            <a:graphic xmlns:a="http://schemas.openxmlformats.org/drawingml/2006/main">
+              <a:graphicData uri="http://schemas.openxmlformats.org/drawingml/2006/picture">
+                <pic:pic xmlns:pic="http://schemas.openxmlformats.org/drawingml/2006/picture">
+                  <pic:nvPicPr>
+                    <pic:cNvPr id="1582354938" name="Picture 1" descr="A screenshot of a computer&#10;&#10;Description automatically generated"/>
+                    <pic:cNvPicPr/>
+                  </pic:nvPicPr>
+                  <pic:blipFill>
+                    <a:blip r:embed="rId30"/>
+                    <a:stretch>
+                      <a:fillRect/>
+                    </a:stretch>
+                  </pic:blipFill>
+                  <pic:spPr>
+                    <a:xfrm>
+                      <a:off x="0" y="0"/>
+                      <a:ext cx="6858000" cy="1367790"/>
+                    </a:xfrm>
+                    <a:prstGeom prst="rect">
+                      <a:avLst/>
+                    </a:prstGeom>
+                  </pic:spPr>
+                </pic:pic>
+              </a:graphicData>
+            </a:graphic>
+          </wp:inline>
+        </w:drawing>
+      </w:r>
+    </w:p>
+    <w:p>
+      <w:pPr>
+        <w:pStyle w:val="ListParagraph"/>
+        <w:ind w:left="810" w:hanging="450"/>
+      </w:pPr>
+    </w:p>
+    <w:p>
+      <w:pPr>
+        <w:pStyle w:val="ListParagraph"/>
         <w:ind w:left="810" w:firstLine="2430"/>
       </w:pPr>
       <w:r>
         <w:rPr>
           <w:noProof/>
         </w:rPr>
+        <w:lastRenderedPageBreak/>
         <w:drawing>
-          <wp:inline distT="0" distB="0" distL="0" distR="0" wp14:anchorId="07226E30" wp14:editId="0D849EE4">
-            <wp:extent cx="1819747" cy="2019880"/>
-            <wp:effectExtent l="0" t="0" r="0" b="0"/>
+          <wp:inline distT="0" distB="0" distL="0" distR="0" wp14:anchorId="07226E30" wp14:editId="51DB92EB">
+            <wp:extent cx="2942377" cy="3265976"/>
+            <wp:effectExtent l="0" t="0" r="4445" b="0"/>
             <wp:docPr id="1338934196" name="Picture 1" descr="A screenshot of a computer screen&#10;&#10;Description automatically generated"/>
             <wp:cNvGraphicFramePr>
               <a:graphicFrameLocks xmlns:a="http://schemas.openxmlformats.org/drawingml/2006/main" noChangeAspect="1"/>
@@ -3236,7 +3331,7 @@
                     <pic:cNvPicPr/>
                   </pic:nvPicPr>
                   <pic:blipFill>
-                    <a:blip r:embed="rId30"/>
+                    <a:blip r:embed="rId31"/>
                     <a:stretch>
                       <a:fillRect/>
                     </a:stretch>
@@ -3244,7 +3339,7 @@
                   <pic:spPr>
                     <a:xfrm>
                       <a:off x="0" y="0"/>
-                      <a:ext cx="1858053" cy="2062399"/>
+                      <a:ext cx="3021946" cy="3354296"/>
                     </a:xfrm>
                     <a:prstGeom prst="rect">
                       <a:avLst/>
@@ -3262,7 +3357,6 @@
         <w:ind w:left="810" w:hanging="450"/>
       </w:pPr>
       <w:r>
-        <w:lastRenderedPageBreak/>
         <w:t>6</w:t>
       </w:r>
       <w:r>
@@ -3494,7 +3588,7 @@
                     <pic:cNvPicPr/>
                   </pic:nvPicPr>
                   <pic:blipFill>
-                    <a:blip r:embed="rId31"/>
+                    <a:blip r:embed="rId32"/>
                     <a:stretch>
                       <a:fillRect/>
                     </a:stretch>
@@ -3528,17 +3622,14 @@
     </w:p>
     <w:p>
       <w:pPr>
-        <w:ind w:left="630" w:firstLine="900"/>
-      </w:pPr>
-      <w:r>
-        <w:rPr>
-          <w:noProof/>
-        </w:rPr>
+        <w:ind w:left="630" w:firstLine="810"/>
+      </w:pPr>
+      <w:r>
         <w:drawing>
-          <wp:inline distT="0" distB="0" distL="0" distR="0" wp14:anchorId="149AA5A3" wp14:editId="7632D4EC">
-            <wp:extent cx="5053554" cy="2833734"/>
-            <wp:effectExtent l="0" t="0" r="1270" b="0"/>
-            <wp:docPr id="48" name="Picture 48" descr="Graphical user interface, text, application, email&#10;&#10;Description automatically generated"/>
+          <wp:inline distT="0" distB="0" distL="0" distR="0" wp14:anchorId="26FAC844" wp14:editId="1B44EBDC">
+            <wp:extent cx="4540313" cy="2212562"/>
+            <wp:effectExtent l="0" t="0" r="0" b="0"/>
+            <wp:docPr id="831113472" name="Picture 1" descr="A screenshot of a computer&#10;&#10;Description automatically generated"/>
             <wp:cNvGraphicFramePr>
               <a:graphicFrameLocks xmlns:a="http://schemas.openxmlformats.org/drawingml/2006/main" noChangeAspect="1"/>
             </wp:cNvGraphicFramePr>
@@ -3546,11 +3637,11 @@
               <a:graphicData uri="http://schemas.openxmlformats.org/drawingml/2006/picture">
                 <pic:pic xmlns:pic="http://schemas.openxmlformats.org/drawingml/2006/picture">
                   <pic:nvPicPr>
-                    <pic:cNvPr id="48" name="Picture 48" descr="Graphical user interface, text, application, email&#10;&#10;Description automatically generated"/>
+                    <pic:cNvPr id="831113472" name="Picture 1" descr="A screenshot of a computer&#10;&#10;Description automatically generated"/>
                     <pic:cNvPicPr/>
                   </pic:nvPicPr>
                   <pic:blipFill>
-                    <a:blip r:embed="rId32"/>
+                    <a:blip r:embed="rId33"/>
                     <a:stretch>
                       <a:fillRect/>
                     </a:stretch>
@@ -3558,7 +3649,7 @@
                   <pic:spPr>
                     <a:xfrm>
                       <a:off x="0" y="0"/>
-                      <a:ext cx="5119513" cy="2870720"/>
+                      <a:ext cx="4552048" cy="2218281"/>
                     </a:xfrm>
                     <a:prstGeom prst="rect">
                       <a:avLst/>
@@ -3604,101 +3695,12 @@
         <w:rPr>
           <w:noProof/>
         </w:rPr>
+        <w:lastRenderedPageBreak/>
         <w:drawing>
           <wp:inline distT="0" distB="0" distL="0" distR="0" wp14:anchorId="67B338B6" wp14:editId="71BC3939">
             <wp:extent cx="6295908" cy="2688880"/>
             <wp:effectExtent l="0" t="0" r="3810" b="3810"/>
             <wp:docPr id="664307018" name="Picture 664307018"/>
-            <wp:cNvGraphicFramePr>
-              <a:graphicFrameLocks xmlns:a="http://schemas.openxmlformats.org/drawingml/2006/main" noChangeAspect="1"/>
-            </wp:cNvGraphicFramePr>
-            <a:graphic xmlns:a="http://schemas.openxmlformats.org/drawingml/2006/main">
-              <a:graphicData uri="http://schemas.openxmlformats.org/drawingml/2006/picture">
-                <pic:pic xmlns:pic="http://schemas.openxmlformats.org/drawingml/2006/picture">
-                  <pic:nvPicPr>
-                    <pic:cNvPr id="0" name=""/>
-                    <pic:cNvPicPr/>
-                  </pic:nvPicPr>
-                  <pic:blipFill>
-                    <a:blip r:embed="rId33" cstate="print">
-                      <a:extLst>
-                        <a:ext uri="{28A0092B-C50C-407E-A947-70E740481C1C}">
-                          <a14:useLocalDpi xmlns:a14="http://schemas.microsoft.com/office/drawing/2010/main" val="0"/>
-                        </a:ext>
-                      </a:extLst>
-                    </a:blip>
-                    <a:stretch>
-                      <a:fillRect/>
-                    </a:stretch>
-                  </pic:blipFill>
-                  <pic:spPr>
-                    <a:xfrm>
-                      <a:off x="0" y="0"/>
-                      <a:ext cx="6363162" cy="2717603"/>
-                    </a:xfrm>
-                    <a:prstGeom prst="rect">
-                      <a:avLst/>
-                    </a:prstGeom>
-                  </pic:spPr>
-                </pic:pic>
-              </a:graphicData>
-            </a:graphic>
-          </wp:inline>
-        </w:drawing>
-      </w:r>
-    </w:p>
-    <w:p>
-      <w:pPr>
-        <w:ind w:firstLine="990"/>
-      </w:pPr>
-    </w:p>
-    <w:p>
-      <w:pPr>
-        <w:ind w:left="810" w:hanging="450"/>
-      </w:pPr>
-      <w:r>
-        <w:lastRenderedPageBreak/>
-        <w:t>8</w:t>
-      </w:r>
-      <w:r>
-        <w:t xml:space="preserve">.  </w:t>
-      </w:r>
-      <w:r>
-        <w:t xml:space="preserve">    </w:t>
-      </w:r>
-      <w:r>
-        <w:t xml:space="preserve">Afterwards, you’ll be on the screen for the pull request.  Note further down on the page, you can see where the automated checking has been kicked off.  This checking is the workflow file </w:t>
-      </w:r>
-      <w:proofErr w:type="spellStart"/>
-      <w:r>
-        <w:t>pipeline.yaml</w:t>
-      </w:r>
-      <w:proofErr w:type="spellEnd"/>
-      <w:r>
-        <w:t xml:space="preserve">.  It was kicked off via the CI process because of the “on” clause that matched a pull request on main.  Eventually, this check should succeed. (You may need to refresh your browser screen to see the update.). You can also see the one pending review you have from your secondary GitHub </w:t>
-      </w:r>
-      <w:proofErr w:type="spellStart"/>
-      <w:r>
-        <w:t>userid</w:t>
-      </w:r>
-      <w:proofErr w:type="spellEnd"/>
-      <w:r>
-        <w:t>.</w:t>
-      </w:r>
-    </w:p>
-    <w:p>
-      <w:pPr>
-        <w:ind w:firstLine="1260"/>
-      </w:pPr>
-      <w:r>
-        <w:rPr>
-          <w:noProof/>
-        </w:rPr>
-        <w:drawing>
-          <wp:inline distT="0" distB="0" distL="0" distR="0" wp14:anchorId="171C0355" wp14:editId="3F67ABD8">
-            <wp:extent cx="5733251" cy="3428007"/>
-            <wp:effectExtent l="0" t="0" r="0" b="1270"/>
-            <wp:docPr id="543191246" name="Picture 543191246"/>
             <wp:cNvGraphicFramePr>
               <a:graphicFrameLocks xmlns:a="http://schemas.openxmlformats.org/drawingml/2006/main" noChangeAspect="1"/>
             </wp:cNvGraphicFramePr>
@@ -3724,7 +3726,7 @@
                   <pic:spPr>
                     <a:xfrm>
                       <a:off x="0" y="0"/>
-                      <a:ext cx="5760695" cy="3444416"/>
+                      <a:ext cx="6363162" cy="2717603"/>
                     </a:xfrm>
                     <a:prstGeom prst="rect">
                       <a:avLst/>
@@ -3739,6 +3741,95 @@
     </w:p>
     <w:p>
       <w:pPr>
+        <w:ind w:firstLine="990"/>
+      </w:pPr>
+    </w:p>
+    <w:p>
+      <w:pPr>
+        <w:ind w:left="810" w:hanging="450"/>
+      </w:pPr>
+      <w:r>
+        <w:t>8</w:t>
+      </w:r>
+      <w:r>
+        <w:t xml:space="preserve">.  </w:t>
+      </w:r>
+      <w:r>
+        <w:t xml:space="preserve">    </w:t>
+      </w:r>
+      <w:r>
+        <w:t xml:space="preserve">Afterwards, you’ll be on the screen for the pull request.  Note further down on the page, you can see where the automated checking has been kicked off.  This checking is the workflow file </w:t>
+      </w:r>
+      <w:proofErr w:type="spellStart"/>
+      <w:r>
+        <w:t>pipeline.yaml</w:t>
+      </w:r>
+      <w:proofErr w:type="spellEnd"/>
+      <w:r>
+        <w:t xml:space="preserve">.  It was kicked off via the CI process because of the “on” clause that matched a pull request on main.  Eventually, this check should succeed. (You may need to refresh your browser screen to see the update.). You can also see the one pending review you have from your secondary GitHub </w:t>
+      </w:r>
+      <w:proofErr w:type="spellStart"/>
+      <w:r>
+        <w:t>userid</w:t>
+      </w:r>
+      <w:proofErr w:type="spellEnd"/>
+      <w:r>
+        <w:t>.</w:t>
+      </w:r>
+    </w:p>
+    <w:p>
+      <w:pPr>
+        <w:ind w:firstLine="360"/>
+      </w:pPr>
+      <w:r>
+        <w:rPr>
+          <w:noProof/>
+        </w:rPr>
+        <w:drawing>
+          <wp:inline distT="0" distB="0" distL="0" distR="0" wp14:anchorId="171C0355" wp14:editId="43E3EB2E">
+            <wp:extent cx="6389790" cy="3820562"/>
+            <wp:effectExtent l="0" t="0" r="0" b="2540"/>
+            <wp:docPr id="543191246" name="Picture 543191246"/>
+            <wp:cNvGraphicFramePr>
+              <a:graphicFrameLocks xmlns:a="http://schemas.openxmlformats.org/drawingml/2006/main" noChangeAspect="1"/>
+            </wp:cNvGraphicFramePr>
+            <a:graphic xmlns:a="http://schemas.openxmlformats.org/drawingml/2006/main">
+              <a:graphicData uri="http://schemas.openxmlformats.org/drawingml/2006/picture">
+                <pic:pic xmlns:pic="http://schemas.openxmlformats.org/drawingml/2006/picture">
+                  <pic:nvPicPr>
+                    <pic:cNvPr id="0" name=""/>
+                    <pic:cNvPicPr/>
+                  </pic:nvPicPr>
+                  <pic:blipFill>
+                    <a:blip r:embed="rId35" cstate="print">
+                      <a:extLst>
+                        <a:ext uri="{28A0092B-C50C-407E-A947-70E740481C1C}">
+                          <a14:useLocalDpi xmlns:a14="http://schemas.microsoft.com/office/drawing/2010/main" val="0"/>
+                        </a:ext>
+                      </a:extLst>
+                    </a:blip>
+                    <a:stretch>
+                      <a:fillRect/>
+                    </a:stretch>
+                  </pic:blipFill>
+                  <pic:spPr>
+                    <a:xfrm>
+                      <a:off x="0" y="0"/>
+                      <a:ext cx="6426528" cy="3842528"/>
+                    </a:xfrm>
+                    <a:prstGeom prst="rect">
+                      <a:avLst/>
+                    </a:prstGeom>
+                  </pic:spPr>
+                </pic:pic>
+              </a:graphicData>
+            </a:graphic>
+          </wp:inline>
+        </w:drawing>
+      </w:r>
+    </w:p>
+    <w:p>
+      <w:pPr>
         <w:jc w:val="center"/>
       </w:pPr>
       <w:r>
@@ -3752,6 +3843,11 @@
     </w:p>
     <w:p>
       <w:pPr>
+        <w:jc w:val="center"/>
+      </w:pPr>
+    </w:p>
+    <w:p>
+      <w:pPr>
         <w:rPr>
           <w:b/>
         </w:rPr>
@@ -3760,6 +3856,7 @@
         <w:rPr>
           <w:b/>
         </w:rPr>
+        <w:lastRenderedPageBreak/>
         <w:t>L</w:t>
       </w:r>
       <w:r>
@@ -3827,7 +3924,7 @@
       <w:r>
         <w:t xml:space="preserve"> (the one you added as a collaborator and a reviewer).  After you log in, you can either go to </w:t>
       </w:r>
-      <w:hyperlink r:id="rId35">
+      <w:hyperlink r:id="rId36">
         <w:r>
           <w:rPr>
             <w:rStyle w:val="Hyperlink"/>
@@ -3849,7 +3946,7 @@
           <w:noProof/>
         </w:rPr>
         <w:drawing>
-          <wp:inline distT="0" distB="0" distL="0" distR="0" wp14:anchorId="5366F55B" wp14:editId="0A10B275">
+          <wp:inline distT="0" distB="0" distL="0" distR="0" wp14:anchorId="5366F55B" wp14:editId="00A230A3">
             <wp:extent cx="3739135" cy="1678110"/>
             <wp:effectExtent l="0" t="0" r="0" b="0"/>
             <wp:docPr id="52" name="Picture 52" descr="Graphical user interface, text, application, email&#10;&#10;Description automatically generated"/>
@@ -3864,7 +3961,7 @@
                     <pic:cNvPicPr/>
                   </pic:nvPicPr>
                   <pic:blipFill>
-                    <a:blip r:embed="rId36"/>
+                    <a:blip r:embed="rId37"/>
                     <a:stretch>
                       <a:fillRect/>
                     </a:stretch>
@@ -3887,31 +3984,24 @@
     </w:p>
     <w:p>
       <w:pPr>
-        <w:ind w:left="720" w:hanging="360"/>
-      </w:pPr>
-      <w:r>
-        <w:lastRenderedPageBreak/>
-        <w:t xml:space="preserve">2. This will </w:t>
-      </w:r>
-      <w:proofErr w:type="gramStart"/>
-      <w:r>
-        <w:t>open up</w:t>
-      </w:r>
-      <w:proofErr w:type="gramEnd"/>
-      <w:r>
-        <w:t xml:space="preserve"> the pull request.  There is a button at the top to “Add your review”.  Click on that.</w:t>
-      </w:r>
-    </w:p>
-    <w:p>
-      <w:r>
-        <w:rPr>
-          <w:noProof/>
-        </w:rPr>
+        <w:ind w:left="1080"/>
+      </w:pPr>
+      <w:r>
+        <w:t xml:space="preserve">- OR - </w:t>
+      </w:r>
+    </w:p>
+    <w:p>
+      <w:r>
+        <w:t>Alternatively, you can go to the GitHub project you forked,  and select “Pull requests” at the top, then click on the commit message for the pull request.</w:t>
+      </w:r>
+    </w:p>
+    <w:p>
+      <w:r>
         <w:drawing>
-          <wp:inline distT="0" distB="0" distL="0" distR="0" wp14:anchorId="6F6DE45D" wp14:editId="4A98B1F0">
-            <wp:extent cx="6286500" cy="890588"/>
-            <wp:effectExtent l="0" t="0" r="0" b="0"/>
-            <wp:docPr id="784972648" name="Picture 784972648"/>
+          <wp:inline distT="0" distB="0" distL="0" distR="0" wp14:anchorId="4AA34982" wp14:editId="5D52FEAB">
+            <wp:extent cx="6858000" cy="1750695"/>
+            <wp:effectExtent l="0" t="0" r="0" b="1905"/>
+            <wp:docPr id="1742466491" name="Picture 1" descr="A screenshot of a search box&#10;&#10;Description automatically generated"/>
             <wp:cNvGraphicFramePr>
               <a:graphicFrameLocks xmlns:a="http://schemas.openxmlformats.org/drawingml/2006/main" noChangeAspect="1"/>
             </wp:cNvGraphicFramePr>
@@ -3919,75 +4009,7 @@
               <a:graphicData uri="http://schemas.openxmlformats.org/drawingml/2006/picture">
                 <pic:pic xmlns:pic="http://schemas.openxmlformats.org/drawingml/2006/picture">
                   <pic:nvPicPr>
-                    <pic:cNvPr id="0" name=""/>
-                    <pic:cNvPicPr/>
-                  </pic:nvPicPr>
-                  <pic:blipFill>
-                    <a:blip r:embed="rId37">
-                      <a:extLst>
-                        <a:ext uri="{28A0092B-C50C-407E-A947-70E740481C1C}">
-                          <a14:useLocalDpi xmlns:a14="http://schemas.microsoft.com/office/drawing/2010/main" val="0"/>
-                        </a:ext>
-                      </a:extLst>
-                    </a:blip>
-                    <a:stretch>
-                      <a:fillRect/>
-                    </a:stretch>
-                  </pic:blipFill>
-                  <pic:spPr>
-                    <a:xfrm>
-                      <a:off x="0" y="0"/>
-                      <a:ext cx="6286500" cy="890588"/>
-                    </a:xfrm>
-                    <a:prstGeom prst="rect">
-                      <a:avLst/>
-                    </a:prstGeom>
-                  </pic:spPr>
-                </pic:pic>
-              </a:graphicData>
-            </a:graphic>
-          </wp:inline>
-        </w:drawing>
-      </w:r>
-    </w:p>
-    <w:p>
-      <w:pPr>
-        <w:ind w:left="720" w:hanging="360"/>
-      </w:pPr>
-      <w:r>
-        <w:t>3</w:t>
-      </w:r>
-      <w:r>
-        <w:t xml:space="preserve">. </w:t>
-      </w:r>
-      <w:r>
-        <w:t xml:space="preserve"> </w:t>
-      </w:r>
-      <w:r>
-        <w:t>Let’s add a suggestion to use v2.2.1 of the build action.  In the file differences section, click on the line with the “v2” at the end. Then click on the blue “+” sign that pops up.  Now click on the icon to add a suggestion and, in the text that gets filled in, edit the “v2” to be “v2.2.1”.  Finally, click on the “Add single comment” since we’re only doing one comment here.</w:t>
-      </w:r>
-    </w:p>
-    <w:p>
-      <w:pPr>
-        <w:ind w:firstLine="1080"/>
-      </w:pPr>
-      <w:r>
-        <w:rPr>
-          <w:noProof/>
-        </w:rPr>
-        <w:drawing>
-          <wp:inline distT="0" distB="0" distL="0" distR="0" wp14:anchorId="697C85D0" wp14:editId="5E1FD2FF">
-            <wp:extent cx="5331655" cy="2847992"/>
-            <wp:effectExtent l="0" t="0" r="2540" b="0"/>
-            <wp:docPr id="55" name="Picture 55" descr="Graphical user interface, text, application, email&#10;&#10;Description automatically generated"/>
-            <wp:cNvGraphicFramePr>
-              <a:graphicFrameLocks xmlns:a="http://schemas.openxmlformats.org/drawingml/2006/main" noChangeAspect="1"/>
-            </wp:cNvGraphicFramePr>
-            <a:graphic xmlns:a="http://schemas.openxmlformats.org/drawingml/2006/main">
-              <a:graphicData uri="http://schemas.openxmlformats.org/drawingml/2006/picture">
-                <pic:pic xmlns:pic="http://schemas.openxmlformats.org/drawingml/2006/picture">
-                  <pic:nvPicPr>
-                    <pic:cNvPr id="55" name="Picture 55" descr="Graphical user interface, text, application, email&#10;&#10;Description automatically generated"/>
+                    <pic:cNvPr id="1742466491" name="Picture 1" descr="A screenshot of a search box&#10;&#10;Description automatically generated"/>
                     <pic:cNvPicPr/>
                   </pic:nvPicPr>
                   <pic:blipFill>
@@ -3999,7 +4021,7 @@
                   <pic:spPr>
                     <a:xfrm>
                       <a:off x="0" y="0"/>
-                      <a:ext cx="5352385" cy="2859065"/>
+                      <a:ext cx="6858000" cy="1750695"/>
                     </a:xfrm>
                     <a:prstGeom prst="rect">
                       <a:avLst/>
@@ -4012,32 +4034,113 @@
         </w:drawing>
       </w:r>
     </w:p>
-    <w:p>
-      <w:pPr>
-        <w:ind w:firstLine="1080"/>
-      </w:pPr>
-    </w:p>
+    <w:p/>
+    <w:p/>
     <w:p>
       <w:pPr>
         <w:ind w:left="720" w:hanging="360"/>
       </w:pPr>
       <w:r>
-        <w:t>4.  In the next screen, click on “Commit suggestion” and then “Commit changes” in the dialog box that comes up.</w:t>
-      </w:r>
-    </w:p>
-    <w:p>
-      <w:pPr>
-        <w:ind w:left="720" w:hanging="360"/>
-      </w:pPr>
+        <w:t xml:space="preserve">2. This will </w:t>
+      </w:r>
+      <w:proofErr w:type="gramStart"/>
+      <w:r>
+        <w:t>open up</w:t>
+      </w:r>
+      <w:proofErr w:type="gramEnd"/>
+      <w:r>
+        <w:t xml:space="preserve"> the pull request.  There is a button at the top to “Add your review”.  Click on that.</w:t>
+      </w:r>
+    </w:p>
+    <w:p>
       <w:r>
         <w:rPr>
           <w:noProof/>
         </w:rPr>
+        <mc:AlternateContent>
+          <mc:Choice Requires="wps">
+            <w:drawing>
+              <wp:anchor distT="0" distB="0" distL="114300" distR="114300" simplePos="0" relativeHeight="251675648" behindDoc="0" locked="0" layoutInCell="1" allowOverlap="1" wp14:anchorId="3FDC7F15" wp14:editId="46AD0510">
+                <wp:simplePos x="0" y="0"/>
+                <wp:positionH relativeFrom="column">
+                  <wp:posOffset>6200391</wp:posOffset>
+                </wp:positionH>
+                <wp:positionV relativeFrom="paragraph">
+                  <wp:posOffset>362459</wp:posOffset>
+                </wp:positionV>
+                <wp:extent cx="1027568" cy="258904"/>
+                <wp:effectExtent l="12700" t="12700" r="13970" b="8255"/>
+                <wp:wrapNone/>
+                <wp:docPr id="733183719" name="Oval 3"/>
+                <wp:cNvGraphicFramePr/>
+                <a:graphic xmlns:a="http://schemas.openxmlformats.org/drawingml/2006/main">
+                  <a:graphicData uri="http://schemas.microsoft.com/office/word/2010/wordprocessingShape">
+                    <wps:wsp>
+                      <wps:cNvSpPr/>
+                      <wps:spPr>
+                        <a:xfrm>
+                          <a:off x="0" y="0"/>
+                          <a:ext cx="1027568" cy="258904"/>
+                        </a:xfrm>
+                        <a:prstGeom prst="ellipse">
+                          <a:avLst/>
+                        </a:prstGeom>
+                        <a:noFill/>
+                        <a:ln w="25400">
+                          <a:solidFill>
+                            <a:srgbClr val="FF0000"/>
+                          </a:solidFill>
+                        </a:ln>
+                      </wps:spPr>
+                      <wps:style>
+                        <a:lnRef idx="2">
+                          <a:schemeClr val="accent1">
+                            <a:shade val="15000"/>
+                          </a:schemeClr>
+                        </a:lnRef>
+                        <a:fillRef idx="1">
+                          <a:schemeClr val="accent1"/>
+                        </a:fillRef>
+                        <a:effectRef idx="0">
+                          <a:schemeClr val="accent1"/>
+                        </a:effectRef>
+                        <a:fontRef idx="minor">
+                          <a:schemeClr val="lt1"/>
+                        </a:fontRef>
+                      </wps:style>
+                      <wps:bodyPr rot="0" spcFirstLastPara="0" vertOverflow="overflow" horzOverflow="overflow" vert="horz" wrap="square" lIns="91440" tIns="45720" rIns="91440" bIns="45720" numCol="1" spcCol="0" rtlCol="0" fromWordArt="0" anchor="ctr" anchorCtr="0" forceAA="0" compatLnSpc="1">
+                        <a:prstTxWarp prst="textNoShape">
+                          <a:avLst/>
+                        </a:prstTxWarp>
+                        <a:noAutofit/>
+                      </wps:bodyPr>
+                    </wps:wsp>
+                  </a:graphicData>
+                </a:graphic>
+                <wp14:sizeRelV relativeFrom="margin">
+                  <wp14:pctHeight>0</wp14:pctHeight>
+                </wp14:sizeRelV>
+              </wp:anchor>
+            </w:drawing>
+          </mc:Choice>
+          <mc:Fallback>
+            <w:pict>
+              <v:oval w14:anchorId="65634F18" id="Oval 3" o:spid="_x0000_s1026" style="position:absolute;margin-left:488.2pt;margin-top:28.55pt;width:80.9pt;height:20.4pt;z-index:251675648;visibility:visible;mso-wrap-style:square;mso-height-percent:0;mso-wrap-distance-left:9pt;mso-wrap-distance-top:0;mso-wrap-distance-right:9pt;mso-wrap-distance-bottom:0;mso-position-horizontal:absolute;mso-position-horizontal-relative:text;mso-position-vertical:absolute;mso-position-vertical-relative:text;mso-height-percent:0;mso-height-relative:margin;v-text-anchor:middle" o:gfxdata="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" filled="f" strokecolor="red" strokeweight="2pt">
+                <v:stroke joinstyle="miter"/>
+              </v:oval>
+            </w:pict>
+          </mc:Fallback>
+        </mc:AlternateContent>
+      </w:r>
+      <w:r>
+        <w:rPr>
+          <w:noProof/>
+        </w:rPr>
         <w:drawing>
-          <wp:inline distT="0" distB="0" distL="0" distR="0" wp14:anchorId="52B9F011" wp14:editId="797C1A8A">
-            <wp:extent cx="5108644" cy="2788468"/>
-            <wp:effectExtent l="0" t="0" r="0" b="5715"/>
-            <wp:docPr id="1650282937" name="Picture 1650282937"/>
+          <wp:inline distT="0" distB="0" distL="0" distR="0" wp14:anchorId="6F6DE45D" wp14:editId="374F2EEC">
+            <wp:extent cx="7157558" cy="1013988"/>
+            <wp:effectExtent l="0" t="0" r="0" b="2540"/>
+            <wp:docPr id="784972648" name="Picture 784972648"/>
             <wp:cNvGraphicFramePr>
               <a:graphicFrameLocks xmlns:a="http://schemas.openxmlformats.org/drawingml/2006/main" noChangeAspect="1"/>
             </wp:cNvGraphicFramePr>
@@ -4063,7 +4166,7 @@
                   <pic:spPr>
                     <a:xfrm>
                       <a:off x="0" y="0"/>
-                      <a:ext cx="5120357" cy="2794861"/>
+                      <a:ext cx="7218190" cy="1022577"/>
                     </a:xfrm>
                     <a:prstGeom prst="rect">
                       <a:avLst/>
@@ -4080,27 +4183,118 @@
       <w:pPr>
         <w:ind w:left="720" w:hanging="360"/>
       </w:pPr>
+    </w:p>
+    <w:p>
+      <w:pPr>
+        <w:ind w:left="720" w:hanging="360"/>
+      </w:pPr>
       <w:r>
         <w:lastRenderedPageBreak/>
-        <w:t>5</w:t>
-      </w:r>
-      <w:r>
-        <w:t>.  On the next screen, select the “Review changes” button.  In the dialog, you can add a comment, and then select Approve (since this is only a suggestion) and then click on “Submit review” at the bottom of the dialog.</w:t>
+        <w:t>3</w:t>
+      </w:r>
+      <w:r>
+        <w:t xml:space="preserve">. </w:t>
+      </w:r>
+      <w:r>
+        <w:t xml:space="preserve"> </w:t>
+      </w:r>
+      <w:r>
+        <w:t xml:space="preserve">Let’s add a suggestion to </w:t>
+      </w:r>
+      <w:r>
+        <w:t>be more explicit about the version</w:t>
+      </w:r>
+      <w:r>
+        <w:t xml:space="preserve"> of the build action </w:t>
+      </w:r>
+      <w:r>
+        <w:t xml:space="preserve">and change it to </w:t>
+      </w:r>
+      <w:r>
+        <w:t>“</w:t>
+      </w:r>
+      <w:r>
+        <w:t>v3.0.</w:t>
+      </w:r>
+      <w:r>
+        <w:t>0</w:t>
+      </w:r>
+      <w:r>
+        <w:t>”</w:t>
+      </w:r>
+      <w:r>
+        <w:t xml:space="preserve">.  In the </w:t>
+      </w:r>
+      <w:r>
+        <w:t>“F</w:t>
+      </w:r>
+      <w:r>
+        <w:t>ile</w:t>
+      </w:r>
+      <w:r>
+        <w:t>s</w:t>
+      </w:r>
+      <w:r>
+        <w:t xml:space="preserve"> </w:t>
+      </w:r>
+      <w:r>
+        <w:t>changed” tab of the pull request</w:t>
+      </w:r>
+      <w:r>
+        <w:t>, click on the line with the “v</w:t>
+      </w:r>
+      <w:r>
+        <w:t>3</w:t>
+      </w:r>
+      <w:r>
+        <w:t>” at the end. Then click on the blue “+” sign that pops up.  Now click on the</w:t>
+      </w:r>
+      <w:r>
+        <w:t xml:space="preserve"> +/- doc</w:t>
+      </w:r>
+      <w:r>
+        <w:t xml:space="preserve"> icon to add a suggestion and, in the text that gets filled in, edit the “v</w:t>
+      </w:r>
+      <w:r>
+        <w:t>3</w:t>
+      </w:r>
+      <w:r>
+        <w:t>” to be “v</w:t>
+      </w:r>
+      <w:r>
+        <w:t>3</w:t>
+      </w:r>
+      <w:r>
+        <w:t>.</w:t>
+      </w:r>
+      <w:r>
+        <w:t>0</w:t>
+      </w:r>
+      <w:r>
+        <w:t>.</w:t>
+      </w:r>
+      <w:r>
+        <w:t>0</w:t>
+      </w:r>
+      <w:r>
+        <w:t>”.  Finally, click on the “Add single comment” since we’re only doing one comment here.</w:t>
       </w:r>
     </w:p>
     <w:p>
       <w:pPr>
         <w:ind w:left="720" w:hanging="360"/>
       </w:pPr>
-      <w:r>
-        <w:rPr>
-          <w:noProof/>
-        </w:rPr>
+    </w:p>
+    <w:p>
+      <w:pPr>
+        <w:ind w:firstLine="1080"/>
+      </w:pPr>
+      <w:r>
         <w:drawing>
-          <wp:inline distT="0" distB="0" distL="0" distR="0" wp14:anchorId="562BF8F4" wp14:editId="3D2A826D">
-            <wp:extent cx="6437084" cy="2815628"/>
-            <wp:effectExtent l="0" t="0" r="1905" b="3810"/>
-            <wp:docPr id="57" name="Picture 57" descr="Graphical user interface, text, application, email&#10;&#10;Description automatically generated"/>
+          <wp:inline distT="0" distB="0" distL="0" distR="0" wp14:anchorId="10D56995" wp14:editId="3C6DC448">
+            <wp:extent cx="5572408" cy="4371760"/>
+            <wp:effectExtent l="0" t="0" r="3175" b="0"/>
+            <wp:docPr id="162542729" name="Picture 1" descr="A screenshot of a computer&#10;&#10;Description automatically generated"/>
             <wp:cNvGraphicFramePr>
               <a:graphicFrameLocks xmlns:a="http://schemas.openxmlformats.org/drawingml/2006/main" noChangeAspect="1"/>
             </wp:cNvGraphicFramePr>
@@ -4108,7 +4302,7 @@
               <a:graphicData uri="http://schemas.openxmlformats.org/drawingml/2006/picture">
                 <pic:pic xmlns:pic="http://schemas.openxmlformats.org/drawingml/2006/picture">
                   <pic:nvPicPr>
-                    <pic:cNvPr id="57" name="Picture 57" descr="Graphical user interface, text, application, email&#10;&#10;Description automatically generated"/>
+                    <pic:cNvPr id="162542729" name="Picture 1" descr="A screenshot of a computer&#10;&#10;Description automatically generated"/>
                     <pic:cNvPicPr/>
                   </pic:nvPicPr>
                   <pic:blipFill>
@@ -4120,7 +4314,7 @@
                   <pic:spPr>
                     <a:xfrm>
                       <a:off x="0" y="0"/>
-                      <a:ext cx="6464100" cy="2827445"/>
+                      <a:ext cx="5588371" cy="4384283"/>
                     </a:xfrm>
                     <a:prstGeom prst="rect">
                       <a:avLst/>
@@ -4135,6 +4329,115 @@
     </w:p>
     <w:p>
       <w:pPr>
+        <w:ind w:firstLine="1080"/>
+      </w:pPr>
+    </w:p>
+    <w:p>
+      <w:pPr>
+        <w:ind w:left="720" w:hanging="360"/>
+      </w:pPr>
+      <w:r>
+        <w:t>4.  In the next screen, click on “Commit suggestion” and then “Commit changes” in the dialog box that comes up.</w:t>
+      </w:r>
+    </w:p>
+    <w:p>
+      <w:pPr>
+        <w:ind w:left="720" w:firstLine="1080"/>
+      </w:pPr>
+      <w:r>
+        <w:drawing>
+          <wp:inline distT="0" distB="0" distL="0" distR="0" wp14:anchorId="3E0C0124" wp14:editId="42002FD5">
+            <wp:extent cx="4472412" cy="2427940"/>
+            <wp:effectExtent l="0" t="0" r="0" b="0"/>
+            <wp:docPr id="2078314134" name="Picture 1" descr="A screenshot of a computer&#10;&#10;Description automatically generated"/>
+            <wp:cNvGraphicFramePr>
+              <a:graphicFrameLocks xmlns:a="http://schemas.openxmlformats.org/drawingml/2006/main" noChangeAspect="1"/>
+            </wp:cNvGraphicFramePr>
+            <a:graphic xmlns:a="http://schemas.openxmlformats.org/drawingml/2006/main">
+              <a:graphicData uri="http://schemas.openxmlformats.org/drawingml/2006/picture">
+                <pic:pic xmlns:pic="http://schemas.openxmlformats.org/drawingml/2006/picture">
+                  <pic:nvPicPr>
+                    <pic:cNvPr id="2078314134" name="Picture 1" descr="A screenshot of a computer&#10;&#10;Description automatically generated"/>
+                    <pic:cNvPicPr/>
+                  </pic:nvPicPr>
+                  <pic:blipFill>
+                    <a:blip r:embed="rId41"/>
+                    <a:stretch>
+                      <a:fillRect/>
+                    </a:stretch>
+                  </pic:blipFill>
+                  <pic:spPr>
+                    <a:xfrm>
+                      <a:off x="0" y="0"/>
+                      <a:ext cx="4521250" cy="2454453"/>
+                    </a:xfrm>
+                    <a:prstGeom prst="rect">
+                      <a:avLst/>
+                    </a:prstGeom>
+                  </pic:spPr>
+                </pic:pic>
+              </a:graphicData>
+            </a:graphic>
+          </wp:inline>
+        </w:drawing>
+      </w:r>
+    </w:p>
+    <w:p>
+      <w:pPr>
+        <w:ind w:left="720" w:hanging="360"/>
+      </w:pPr>
+      <w:r>
+        <w:lastRenderedPageBreak/>
+        <w:t>5</w:t>
+      </w:r>
+      <w:r>
+        <w:t>.  On the next screen, select the “Review changes” button.  In the dialog, you can add a comment, and then select Approve (since this is only a suggestion) and then click on “Submit review” at the bottom of the dialog.</w:t>
+      </w:r>
+    </w:p>
+    <w:p>
+      <w:pPr>
+        <w:ind w:left="720" w:hanging="360"/>
+      </w:pPr>
+      <w:r>
+        <w:drawing>
+          <wp:inline distT="0" distB="0" distL="0" distR="0" wp14:anchorId="7C014E8A" wp14:editId="4CDE52FD">
+            <wp:extent cx="6858000" cy="3644265"/>
+            <wp:effectExtent l="0" t="0" r="0" b="635"/>
+            <wp:docPr id="662682197" name="Picture 1" descr="A screenshot of a computer&#10;&#10;Description automatically generated"/>
+            <wp:cNvGraphicFramePr>
+              <a:graphicFrameLocks xmlns:a="http://schemas.openxmlformats.org/drawingml/2006/main" noChangeAspect="1"/>
+            </wp:cNvGraphicFramePr>
+            <a:graphic xmlns:a="http://schemas.openxmlformats.org/drawingml/2006/main">
+              <a:graphicData uri="http://schemas.openxmlformats.org/drawingml/2006/picture">
+                <pic:pic xmlns:pic="http://schemas.openxmlformats.org/drawingml/2006/picture">
+                  <pic:nvPicPr>
+                    <pic:cNvPr id="662682197" name="Picture 1" descr="A screenshot of a computer&#10;&#10;Description automatically generated"/>
+                    <pic:cNvPicPr/>
+                  </pic:nvPicPr>
+                  <pic:blipFill>
+                    <a:blip r:embed="rId42"/>
+                    <a:stretch>
+                      <a:fillRect/>
+                    </a:stretch>
+                  </pic:blipFill>
+                  <pic:spPr>
+                    <a:xfrm>
+                      <a:off x="0" y="0"/>
+                      <a:ext cx="6858000" cy="3644265"/>
+                    </a:xfrm>
+                    <a:prstGeom prst="rect">
+                      <a:avLst/>
+                    </a:prstGeom>
+                  </pic:spPr>
+                </pic:pic>
+              </a:graphicData>
+            </a:graphic>
+          </wp:inline>
+        </w:drawing>
+      </w:r>
+    </w:p>
+    <w:p>
+      <w:pPr>
         <w:ind w:left="720" w:hanging="360"/>
       </w:pPr>
     </w:p>
@@ -4183,16 +4486,16 @@
     </w:p>
     <w:p>
       <w:pPr>
-        <w:ind w:left="720" w:hanging="360"/>
+        <w:ind w:left="720" w:firstLine="810"/>
       </w:pPr>
       <w:r>
         <w:rPr>
           <w:noProof/>
         </w:rPr>
         <w:drawing>
-          <wp:inline distT="0" distB="0" distL="0" distR="0" wp14:anchorId="262904B0" wp14:editId="0FDF85D4">
-            <wp:extent cx="5459240" cy="3912455"/>
-            <wp:effectExtent l="0" t="0" r="1905" b="0"/>
+          <wp:inline distT="0" distB="0" distL="0" distR="0" wp14:anchorId="262904B0" wp14:editId="2B5A3FB1">
+            <wp:extent cx="4793037" cy="3435010"/>
+            <wp:effectExtent l="0" t="0" r="0" b="0"/>
             <wp:docPr id="211149051" name="Picture 211149051"/>
             <wp:cNvGraphicFramePr>
               <a:graphicFrameLocks xmlns:a="http://schemas.openxmlformats.org/drawingml/2006/main" noChangeAspect="1"/>
@@ -4205,7 +4508,7 @@
                     <pic:cNvPicPr/>
                   </pic:nvPicPr>
                   <pic:blipFill>
-                    <a:blip r:embed="rId41">
+                    <a:blip r:embed="rId43">
                       <a:extLst>
                         <a:ext uri="{28A0092B-C50C-407E-A947-70E740481C1C}">
                           <a14:useLocalDpi xmlns:a14="http://schemas.microsoft.com/office/drawing/2010/main" val="0"/>
@@ -4219,7 +4522,7 @@
                   <pic:spPr>
                     <a:xfrm>
                       <a:off x="0" y="0"/>
-                      <a:ext cx="5464766" cy="3916415"/>
+                      <a:ext cx="4818337" cy="3453142"/>
                     </a:xfrm>
                     <a:prstGeom prst="rect">
                       <a:avLst/>
@@ -4242,7 +4545,6 @@
         <w:ind w:left="720" w:hanging="360"/>
       </w:pPr>
       <w:r>
-        <w:lastRenderedPageBreak/>
         <w:t>7</w:t>
       </w:r>
       <w:r>
@@ -4260,16 +4562,16 @@
     </w:p>
     <w:p>
       <w:pPr>
-        <w:ind w:left="720" w:firstLine="1260"/>
+        <w:ind w:left="720" w:firstLine="540"/>
       </w:pPr>
       <w:r>
         <w:rPr>
           <w:noProof/>
         </w:rPr>
         <w:drawing>
-          <wp:inline distT="0" distB="0" distL="0" distR="0" wp14:anchorId="6EB87AA6" wp14:editId="503B117B">
-            <wp:extent cx="3770001" cy="1770503"/>
-            <wp:effectExtent l="0" t="0" r="1905" b="0"/>
+          <wp:inline distT="0" distB="0" distL="0" distR="0" wp14:anchorId="6EB87AA6" wp14:editId="6F163996">
+            <wp:extent cx="5359255" cy="2516864"/>
+            <wp:effectExtent l="0" t="0" r="635" b="0"/>
             <wp:docPr id="60" name="Picture 60" descr="Graphical user interface, text, application, Teams&#10;&#10;Description automatically generated"/>
             <wp:cNvGraphicFramePr>
               <a:graphicFrameLocks xmlns:a="http://schemas.openxmlformats.org/drawingml/2006/main" noChangeAspect="1"/>
@@ -4282,7 +4584,7 @@
                     <pic:cNvPicPr/>
                   </pic:nvPicPr>
                   <pic:blipFill>
-                    <a:blip r:embed="rId42"/>
+                    <a:blip r:embed="rId44"/>
                     <a:stretch>
                       <a:fillRect/>
                     </a:stretch>
@@ -4290,7 +4592,7 @@
                   <pic:spPr>
                     <a:xfrm>
                       <a:off x="0" y="0"/>
-                      <a:ext cx="3816522" cy="1792351"/>
+                      <a:ext cx="5450744" cy="2559830"/>
                     </a:xfrm>
                     <a:prstGeom prst="rect">
                       <a:avLst/>
@@ -4305,7 +4607,7 @@
     </w:p>
     <w:p>
       <w:pPr>
-        <w:ind w:left="720" w:firstLine="540"/>
+        <w:ind w:left="720" w:firstLine="270"/>
       </w:pPr>
       <w:r>
         <w:rPr>
@@ -4327,7 +4629,7 @@
                     <pic:cNvPicPr/>
                   </pic:nvPicPr>
                   <pic:blipFill>
-                    <a:blip r:embed="rId43"/>
+                    <a:blip r:embed="rId45"/>
                     <a:stretch>
                       <a:fillRect/>
                     </a:stretch>
@@ -4370,8 +4672,8 @@
           <w:noProof/>
         </w:rPr>
         <w:drawing>
-          <wp:inline distT="0" distB="0" distL="0" distR="0" wp14:anchorId="2A33F8FB" wp14:editId="4DD80F61">
-            <wp:extent cx="6408013" cy="1575303"/>
+          <wp:inline distT="0" distB="0" distL="0" distR="0" wp14:anchorId="2A33F8FB" wp14:editId="6A0ED47D">
+            <wp:extent cx="6405968" cy="1574800"/>
             <wp:effectExtent l="0" t="0" r="0" b="0"/>
             <wp:docPr id="659429922" name="Picture 659429922"/>
             <wp:cNvGraphicFramePr>
@@ -4385,7 +4687,7 @@
                     <pic:cNvPicPr/>
                   </pic:nvPicPr>
                   <pic:blipFill>
-                    <a:blip r:embed="rId44">
+                    <a:blip r:embed="rId46">
                       <a:extLst>
                         <a:ext uri="{28A0092B-C50C-407E-A947-70E740481C1C}">
                           <a14:useLocalDpi xmlns:a14="http://schemas.microsoft.com/office/drawing/2010/main" val="0"/>
@@ -4399,7 +4701,7 @@
                   <pic:spPr>
                     <a:xfrm>
                       <a:off x="0" y="0"/>
-                      <a:ext cx="6462848" cy="1588783"/>
+                      <a:ext cx="6484619" cy="1594135"/>
                     </a:xfrm>
                     <a:prstGeom prst="rect">
                       <a:avLst/>
@@ -4416,6 +4718,11 @@
       <w:pPr>
         <w:ind w:left="720" w:hanging="360"/>
       </w:pPr>
+    </w:p>
+    <w:p>
+      <w:pPr>
+        <w:ind w:left="720" w:hanging="360"/>
+      </w:pPr>
       <w:r>
         <w:t xml:space="preserve">9.  </w:t>
       </w:r>
@@ -4431,6 +4738,7 @@
         <w:ind w:firstLine="990"/>
       </w:pPr>
       <w:r>
+        <w:lastRenderedPageBreak/>
         <w:t xml:space="preserve"> </w:t>
       </w:r>
       <w:r>
@@ -4453,7 +4761,7 @@
                     <pic:cNvPicPr/>
                   </pic:nvPicPr>
                   <pic:blipFill>
-                    <a:blip r:embed="rId45"/>
+                    <a:blip r:embed="rId47"/>
                     <a:stretch>
                       <a:fillRect/>
                     </a:stretch>
@@ -4479,7 +4787,6 @@
         <w:ind w:left="720" w:hanging="360"/>
       </w:pPr>
       <w:r>
-        <w:lastRenderedPageBreak/>
         <w:t>10.  Now, click on the “Issues” tab at the top of the repository page</w:t>
       </w:r>
       <w:r>
@@ -4510,7 +4817,7 @@
                     <pic:cNvPicPr/>
                   </pic:nvPicPr>
                   <pic:blipFill>
-                    <a:blip r:embed="rId46"/>
+                    <a:blip r:embed="rId48"/>
                     <a:stretch>
                       <a:fillRect/>
                     </a:stretch>
@@ -4543,8 +4850,8 @@
           <w:noProof/>
         </w:rPr>
         <w:drawing>
-          <wp:inline distT="0" distB="0" distL="0" distR="0" wp14:anchorId="4189364E" wp14:editId="0F18544B">
-            <wp:extent cx="3418449" cy="2224524"/>
+          <wp:inline distT="0" distB="0" distL="0" distR="0" wp14:anchorId="4189364E" wp14:editId="10694030">
+            <wp:extent cx="3812041" cy="2480650"/>
             <wp:effectExtent l="0" t="0" r="0" b="0"/>
             <wp:docPr id="125" name="Picture 125" descr="Graphical user interface, text, application, email&#10;&#10;Description automatically generated"/>
             <wp:cNvGraphicFramePr>
@@ -4558,7 +4865,7 @@
                     <pic:cNvPicPr/>
                   </pic:nvPicPr>
                   <pic:blipFill>
-                    <a:blip r:embed="rId47"/>
+                    <a:blip r:embed="rId49"/>
                     <a:stretch>
                       <a:fillRect/>
                     </a:stretch>
@@ -4566,7 +4873,7 @@
                   <pic:spPr>
                     <a:xfrm>
                       <a:off x="0" y="0"/>
-                      <a:ext cx="3433414" cy="2234262"/>
+                      <a:ext cx="3833269" cy="2494464"/>
                     </a:xfrm>
                     <a:prstGeom prst="rect">
                       <a:avLst/>
@@ -4602,9 +4909,9 @@
           <w:noProof/>
         </w:rPr>
         <w:drawing>
-          <wp:inline distT="0" distB="0" distL="0" distR="0" wp14:anchorId="4E658C8E" wp14:editId="564708A7">
-            <wp:extent cx="2335795" cy="2038954"/>
-            <wp:effectExtent l="0" t="0" r="1270" b="6350"/>
+          <wp:inline distT="0" distB="0" distL="0" distR="0" wp14:anchorId="4E658C8E" wp14:editId="3132C34D">
+            <wp:extent cx="2706987" cy="2362974"/>
+            <wp:effectExtent l="0" t="0" r="0" b="0"/>
             <wp:docPr id="927781841" name="Picture 927781841"/>
             <wp:cNvGraphicFramePr>
               <a:graphicFrameLocks xmlns:a="http://schemas.openxmlformats.org/drawingml/2006/main" noChangeAspect="1"/>
@@ -4617,7 +4924,7 @@
                     <pic:cNvPicPr/>
                   </pic:nvPicPr>
                   <pic:blipFill>
-                    <a:blip r:embed="rId48" cstate="print">
+                    <a:blip r:embed="rId50" cstate="print">
                       <a:extLst>
                         <a:ext uri="{28A0092B-C50C-407E-A947-70E740481C1C}">
                           <a14:useLocalDpi xmlns:a14="http://schemas.microsoft.com/office/drawing/2010/main" val="0"/>
@@ -4631,7 +4938,7 @@
                   <pic:spPr>
                     <a:xfrm>
                       <a:off x="0" y="0"/>
-                      <a:ext cx="2377761" cy="2075587"/>
+                      <a:ext cx="2765149" cy="2413745"/>
                     </a:xfrm>
                     <a:prstGeom prst="rect">
                       <a:avLst/>
@@ -4655,12 +4962,6 @@
     </w:p>
     <w:p>
       <w:pPr>
-        <w:ind w:firstLine="990"/>
-        <w:jc w:val="center"/>
-      </w:pPr>
-    </w:p>
-    <w:p>
-      <w:pPr>
         <w:rPr>
           <w:b/>
         </w:rPr>
@@ -4669,6 +4970,7 @@
         <w:rPr>
           <w:b/>
         </w:rPr>
+        <w:lastRenderedPageBreak/>
         <w:t>L</w:t>
       </w:r>
       <w:r>
@@ -4729,7 +5031,7 @@
       <w:r>
         <w:t xml:space="preserve">1.    For this lab, we’ll make a fork of your current greetings-ci repo into your secondary GitHub account.  In another tab or session, log in to GitHub with your secondary GitHub ID. Then go to </w:t>
       </w:r>
-      <w:hyperlink r:id="rId49">
+      <w:hyperlink r:id="rId51">
         <w:r>
           <w:rPr>
             <w:rStyle w:val="Hyperlink"/>
@@ -4780,11 +5082,10 @@
         <w:rPr>
           <w:noProof/>
         </w:rPr>
-        <w:lastRenderedPageBreak/>
         <w:drawing>
-          <wp:inline distT="0" distB="0" distL="0" distR="0" wp14:anchorId="09C36C1E" wp14:editId="76384C26">
-            <wp:extent cx="4572000" cy="2486025"/>
-            <wp:effectExtent l="0" t="0" r="0" b="0"/>
+          <wp:inline distT="0" distB="0" distL="0" distR="0" wp14:anchorId="09C36C1E" wp14:editId="60C6292D">
+            <wp:extent cx="4895115" cy="2661719"/>
+            <wp:effectExtent l="0" t="0" r="0" b="5715"/>
             <wp:docPr id="1430923066" name="Picture 1430923066"/>
             <wp:cNvGraphicFramePr>
               <a:graphicFrameLocks xmlns:a="http://schemas.openxmlformats.org/drawingml/2006/main" noChangeAspect="1"/>
@@ -4797,7 +5098,7 @@
                     <pic:cNvPicPr/>
                   </pic:nvPicPr>
                   <pic:blipFill>
-                    <a:blip r:embed="rId50">
+                    <a:blip r:embed="rId52">
                       <a:extLst>
                         <a:ext uri="{28A0092B-C50C-407E-A947-70E740481C1C}">
                           <a14:useLocalDpi xmlns:a14="http://schemas.microsoft.com/office/drawing/2010/main" val="0"/>
@@ -4811,7 +5112,7 @@
                   <pic:spPr>
                     <a:xfrm>
                       <a:off x="0" y="0"/>
-                      <a:ext cx="4572000" cy="2486025"/>
+                      <a:ext cx="4899215" cy="2663948"/>
                     </a:xfrm>
                     <a:prstGeom prst="rect">
                       <a:avLst/>
@@ -4871,7 +5172,7 @@
                     <pic:cNvPicPr/>
                   </pic:nvPicPr>
                   <pic:blipFill>
-                    <a:blip r:embed="rId51">
+                    <a:blip r:embed="rId53">
                       <a:extLst>
                         <a:ext uri="{28A0092B-C50C-407E-A947-70E740481C1C}">
                           <a14:useLocalDpi xmlns:a14="http://schemas.microsoft.com/office/drawing/2010/main" val="0"/>
@@ -4900,11 +5201,6 @@
     </w:p>
     <w:p>
       <w:pPr>
-        <w:ind w:firstLine="2340"/>
-      </w:pPr>
-    </w:p>
-    <w:p>
-      <w:pPr>
         <w:ind w:left="720" w:hanging="360"/>
       </w:pPr>
       <w:r>
@@ -4972,20 +5268,16 @@
     </w:p>
     <w:p>
       <w:pPr>
-        <w:ind w:left="720" w:hanging="360"/>
-      </w:pPr>
-    </w:p>
-    <w:p>
-      <w:pPr>
         <w:ind w:left="720" w:firstLine="1530"/>
       </w:pPr>
       <w:r>
         <w:rPr>
           <w:noProof/>
         </w:rPr>
+        <w:lastRenderedPageBreak/>
         <w:drawing>
-          <wp:inline distT="0" distB="0" distL="0" distR="0" wp14:anchorId="4609ED25" wp14:editId="05DB6FF9">
-            <wp:extent cx="3619500" cy="1549400"/>
+          <wp:inline distT="0" distB="0" distL="0" distR="0" wp14:anchorId="4609ED25" wp14:editId="30B1C38C">
+            <wp:extent cx="2643612" cy="1131651"/>
             <wp:effectExtent l="0" t="0" r="0" b="0"/>
             <wp:docPr id="118" name="Picture 118" descr="Graphical user interface, text, application, email&#10;&#10;Description automatically generated"/>
             <wp:cNvGraphicFramePr>
@@ -4999,7 +5291,7 @@
                     <pic:cNvPicPr/>
                   </pic:nvPicPr>
                   <pic:blipFill>
-                    <a:blip r:embed="rId52"/>
+                    <a:blip r:embed="rId54"/>
                     <a:stretch>
                       <a:fillRect/>
                     </a:stretch>
@@ -5007,7 +5299,7 @@
                   <pic:spPr>
                     <a:xfrm>
                       <a:off x="0" y="0"/>
-                      <a:ext cx="3619500" cy="1549400"/>
+                      <a:ext cx="2673915" cy="1144623"/>
                     </a:xfrm>
                     <a:prstGeom prst="rect">
                       <a:avLst/>
@@ -5024,13 +5316,7 @@
       <w:pPr>
         <w:ind w:left="720" w:hanging="360"/>
       </w:pPr>
-    </w:p>
-    <w:p>
-      <w:pPr>
-        <w:ind w:left="720" w:hanging="360"/>
-      </w:pPr>
-      <w:r>
-        <w:lastRenderedPageBreak/>
+      <w:r>
         <w:t xml:space="preserve">5.    Let’s see if there’s an action that can help us with the changelog functionality </w:t>
       </w:r>
       <w:proofErr w:type="gramStart"/>
@@ -5120,7 +5406,7 @@
                     <pic:cNvPicPr/>
                   </pic:nvPicPr>
                   <pic:blipFill>
-                    <a:blip r:embed="rId53"/>
+                    <a:blip r:embed="rId55"/>
                     <a:stretch>
                       <a:fillRect/>
                     </a:stretch>
@@ -5160,7 +5446,7 @@
                     <pic:cNvPicPr/>
                   </pic:nvPicPr>
                   <pic:blipFill>
-                    <a:blip r:embed="rId54"/>
+                    <a:blip r:embed="rId56"/>
                     <a:stretch>
                       <a:fillRect/>
                     </a:stretch>
@@ -5203,7 +5489,7 @@
                     <pic:cNvPicPr/>
                   </pic:nvPicPr>
                   <pic:blipFill>
-                    <a:blip r:embed="rId55"/>
+                    <a:blip r:embed="rId57"/>
                     <a:stretch>
                       <a:fillRect/>
                     </a:stretch>
@@ -5266,18 +5552,13 @@
     </w:p>
     <w:p>
       <w:pPr>
-        <w:ind w:left="720" w:firstLine="810"/>
-      </w:pPr>
-    </w:p>
-    <w:p>
-      <w:pPr>
-        <w:ind w:left="720" w:firstLine="810"/>
+        <w:ind w:left="720" w:firstLine="360"/>
       </w:pPr>
       <w:r>
         <w:drawing>
-          <wp:inline distT="0" distB="0" distL="0" distR="0" wp14:anchorId="27F5F371" wp14:editId="32C52979">
-            <wp:extent cx="5228377" cy="2911431"/>
-            <wp:effectExtent l="0" t="0" r="4445" b="0"/>
+          <wp:inline distT="0" distB="0" distL="0" distR="0" wp14:anchorId="27F5F371" wp14:editId="0D45CD90">
+            <wp:extent cx="5690407" cy="3168713"/>
+            <wp:effectExtent l="0" t="0" r="0" b="0"/>
             <wp:docPr id="1090664664" name="Picture 1" descr="A screenshot of a computer&#10;&#10;Description automatically generated"/>
             <wp:cNvGraphicFramePr>
               <a:graphicFrameLocks xmlns:a="http://schemas.openxmlformats.org/drawingml/2006/main" noChangeAspect="1"/>
@@ -5290,7 +5571,7 @@
                     <pic:cNvPicPr/>
                   </pic:nvPicPr>
                   <pic:blipFill>
-                    <a:blip r:embed="rId56"/>
+                    <a:blip r:embed="rId58"/>
                     <a:stretch>
                       <a:fillRect/>
                     </a:stretch>
@@ -5298,7 +5579,7 @@
                   <pic:spPr>
                     <a:xfrm>
                       <a:off x="0" y="0"/>
-                      <a:ext cx="5249378" cy="2923125"/>
+                      <a:ext cx="5719004" cy="3184637"/>
                     </a:xfrm>
                     <a:prstGeom prst="rect">
                       <a:avLst/>
@@ -5313,11 +5594,6 @@
     </w:p>
     <w:p>
       <w:pPr>
-        <w:ind w:left="720" w:firstLine="810"/>
-      </w:pPr>
-    </w:p>
-    <w:p>
-      <w:pPr>
         <w:ind w:left="720" w:hanging="360"/>
         <w:rPr>
           <w:b/>
@@ -5325,6 +5601,7 @@
         </w:rPr>
       </w:pPr>
       <w:r>
+        <w:lastRenderedPageBreak/>
         <w:t xml:space="preserve">7.  Go back to the tab where you are editing the </w:t>
       </w:r>
       <w:proofErr w:type="spellStart"/>
@@ -5402,7 +5679,81 @@
         <w:ind w:left="720" w:firstLine="1260"/>
       </w:pPr>
       <w:r>
-        <w:lastRenderedPageBreak/>
+        <w:rPr>
+          <w:noProof/>
+        </w:rPr>
+        <mc:AlternateContent>
+          <mc:Choice Requires="wps">
+            <w:drawing>
+              <wp:anchor distT="0" distB="0" distL="114300" distR="114300" simplePos="0" relativeHeight="251676672" behindDoc="0" locked="0" layoutInCell="1" allowOverlap="1" wp14:anchorId="6F48D0E1" wp14:editId="583F75B5">
+                <wp:simplePos x="0" y="0"/>
+                <wp:positionH relativeFrom="column">
+                  <wp:posOffset>1842381</wp:posOffset>
+                </wp:positionH>
+                <wp:positionV relativeFrom="paragraph">
+                  <wp:posOffset>945721</wp:posOffset>
+                </wp:positionV>
+                <wp:extent cx="0" cy="1475885"/>
+                <wp:effectExtent l="0" t="0" r="12700" b="10160"/>
+                <wp:wrapNone/>
+                <wp:docPr id="1449009968" name="Straight Connector 4"/>
+                <wp:cNvGraphicFramePr/>
+                <a:graphic xmlns:a="http://schemas.openxmlformats.org/drawingml/2006/main">
+                  <a:graphicData uri="http://schemas.microsoft.com/office/word/2010/wordprocessingShape">
+                    <wps:wsp>
+                      <wps:cNvCnPr/>
+                      <wps:spPr>
+                        <a:xfrm>
+                          <a:off x="0" y="0"/>
+                          <a:ext cx="0" cy="1475885"/>
+                        </a:xfrm>
+                        <a:prstGeom prst="line">
+                          <a:avLst/>
+                        </a:prstGeom>
+                        <a:ln w="15875">
+                          <a:solidFill>
+                            <a:srgbClr val="FF0000"/>
+                          </a:solidFill>
+                          <a:prstDash val="dash"/>
+                        </a:ln>
+                      </wps:spPr>
+                      <wps:style>
+                        <a:lnRef idx="1">
+                          <a:schemeClr val="accent1"/>
+                        </a:lnRef>
+                        <a:fillRef idx="0">
+                          <a:schemeClr val="accent1"/>
+                        </a:fillRef>
+                        <a:effectRef idx="0">
+                          <a:schemeClr val="accent1"/>
+                        </a:effectRef>
+                        <a:fontRef idx="minor">
+                          <a:schemeClr val="tx1"/>
+                        </a:fontRef>
+                      </wps:style>
+                      <wps:bodyPr/>
+                    </wps:wsp>
+                  </a:graphicData>
+                </a:graphic>
+                <wp14:sizeRelH relativeFrom="margin">
+                  <wp14:pctWidth>0</wp14:pctWidth>
+                </wp14:sizeRelH>
+                <wp14:sizeRelV relativeFrom="margin">
+                  <wp14:pctHeight>0</wp14:pctHeight>
+                </wp14:sizeRelV>
+              </wp:anchor>
+            </w:drawing>
+          </mc:Choice>
+          <mc:Fallback>
+            <w:pict>
+              <v:line w14:anchorId="66702277" id="Straight Connector 4" o:spid="_x0000_s1026" style="position:absolute;z-index:251676672;visibility:visible;mso-wrap-style:square;mso-width-percent:0;mso-height-percent:0;mso-wrap-distance-left:9pt;mso-wrap-distance-top:0;mso-wrap-distance-right:9pt;mso-wrap-distance-bottom:0;mso-position-horizontal:absolute;mso-position-horizontal-relative:text;mso-position-vertical:absolute;mso-position-vertical-relative:text;mso-width-percent:0;mso-height-percent:0;mso-width-relative:margin;mso-height-relative:margin" from="145.05pt,74.45pt" to="145.05pt,190.65pt" o:gfxdata="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" strokecolor="red" strokeweight="1.25pt">
+                <v:stroke dashstyle="dash" joinstyle="miter"/>
+              </v:line>
+            </w:pict>
+          </mc:Fallback>
+        </mc:AlternateContent>
+      </w:r>
+      <w:r>
         <w:drawing>
           <wp:inline distT="0" distB="0" distL="0" distR="0" wp14:anchorId="727D6B06" wp14:editId="13EFCBB7">
             <wp:extent cx="3503691" cy="2417836"/>
@@ -5419,7 +5770,7 @@
                     <pic:cNvPicPr/>
                   </pic:nvPicPr>
                   <pic:blipFill>
-                    <a:blip r:embed="rId57"/>
+                    <a:blip r:embed="rId59"/>
                     <a:stretch>
                       <a:fillRect/>
                     </a:stretch>
@@ -5455,21 +5806,16 @@
     </w:p>
     <w:p>
       <w:pPr>
-        <w:ind w:left="720" w:hanging="360"/>
-      </w:pPr>
-    </w:p>
-    <w:p>
-      <w:pPr>
-        <w:ind w:left="720" w:hanging="360"/>
+        <w:ind w:left="720" w:firstLine="1260"/>
       </w:pPr>
       <w:r>
         <w:rPr>
           <w:noProof/>
         </w:rPr>
         <w:drawing>
-          <wp:inline distT="0" distB="0" distL="0" distR="0" wp14:anchorId="5BDCE8DE" wp14:editId="44DE7C5E">
-            <wp:extent cx="2933700" cy="1663700"/>
-            <wp:effectExtent l="0" t="0" r="0" b="0"/>
+          <wp:inline distT="0" distB="0" distL="0" distR="0" wp14:anchorId="5BDCE8DE" wp14:editId="5CE6453E">
+            <wp:extent cx="2039688" cy="1156706"/>
+            <wp:effectExtent l="0" t="0" r="5080" b="0"/>
             <wp:docPr id="93" name="Picture 93" descr="Graphical user interface, application, Word&#10;&#10;Description automatically generated"/>
             <wp:cNvGraphicFramePr>
               <a:graphicFrameLocks xmlns:a="http://schemas.openxmlformats.org/drawingml/2006/main" noChangeAspect="1"/>
@@ -5482,7 +5828,7 @@
                     <pic:cNvPicPr/>
                   </pic:nvPicPr>
                   <pic:blipFill>
-                    <a:blip r:embed="rId58"/>
+                    <a:blip r:embed="rId60"/>
                     <a:stretch>
                       <a:fillRect/>
                     </a:stretch>
@@ -5490,7 +5836,7 @@
                   <pic:spPr>
                     <a:xfrm>
                       <a:off x="0" y="0"/>
-                      <a:ext cx="2933700" cy="1663700"/>
+                      <a:ext cx="2055135" cy="1165466"/>
                     </a:xfrm>
                     <a:prstGeom prst="rect">
                       <a:avLst/>
@@ -5548,7 +5894,7 @@
                     <pic:cNvPicPr/>
                   </pic:nvPicPr>
                   <pic:blipFill>
-                    <a:blip r:embed="rId59"/>
+                    <a:blip r:embed="rId61"/>
                     <a:stretch>
                       <a:fillRect/>
                     </a:stretch>
@@ -5694,7 +6040,7 @@
                     <pic:cNvPicPr/>
                   </pic:nvPicPr>
                   <pic:blipFill>
-                    <a:blip r:embed="rId60"/>
+                    <a:blip r:embed="rId62"/>
                     <a:stretch>
                       <a:fillRect/>
                     </a:stretch>
@@ -5757,15 +6103,20 @@
       <w:pPr>
         <w:ind w:firstLine="2880"/>
       </w:pPr>
-      <w:r>
-        <w:rPr>
-          <w:noProof/>
-        </w:rPr>
+    </w:p>
+    <w:p>
+      <w:pPr>
+        <w:ind w:firstLine="810"/>
+      </w:pPr>
+      <w:r>
+        <w:t xml:space="preserve">                     </w:t>
+      </w:r>
+      <w:r>
         <w:drawing>
-          <wp:inline distT="0" distB="0" distL="0" distR="0" wp14:anchorId="53C151B6" wp14:editId="18B035E2">
-            <wp:extent cx="2815627" cy="2767633"/>
-            <wp:effectExtent l="0" t="0" r="3810" b="1270"/>
-            <wp:docPr id="76" name="Picture 76" descr="Graphical user interface, text, application, chat or text message&#10;&#10;Description automatically generated"/>
+          <wp:inline distT="0" distB="0" distL="0" distR="0" wp14:anchorId="72E2BC4E" wp14:editId="79F945FF">
+            <wp:extent cx="3734026" cy="3516899"/>
+            <wp:effectExtent l="0" t="0" r="0" b="1270"/>
+            <wp:docPr id="1409721486" name="Picture 1"/>
             <wp:cNvGraphicFramePr>
               <a:graphicFrameLocks xmlns:a="http://schemas.openxmlformats.org/drawingml/2006/main" noChangeAspect="1"/>
             </wp:cNvGraphicFramePr>
@@ -5773,11 +6124,11 @@
               <a:graphicData uri="http://schemas.openxmlformats.org/drawingml/2006/picture">
                 <pic:pic xmlns:pic="http://schemas.openxmlformats.org/drawingml/2006/picture">
                   <pic:nvPicPr>
-                    <pic:cNvPr id="76" name="Picture 76" descr="Graphical user interface, text, application, chat or text message&#10;&#10;Description automatically generated"/>
+                    <pic:cNvPr id="1409721486" name=""/>
                     <pic:cNvPicPr/>
                   </pic:nvPicPr>
                   <pic:blipFill>
-                    <a:blip r:embed="rId61"/>
+                    <a:blip r:embed="rId63"/>
                     <a:stretch>
                       <a:fillRect/>
                     </a:stretch>
@@ -5785,7 +6136,7 @@
                   <pic:spPr>
                     <a:xfrm>
                       <a:off x="0" y="0"/>
-                      <a:ext cx="2845671" cy="2797165"/>
+                      <a:ext cx="3771509" cy="3552203"/>
                     </a:xfrm>
                     <a:prstGeom prst="rect">
                       <a:avLst/>
@@ -5801,22 +6152,6 @@
     <w:p>
       <w:pPr>
         <w:ind w:firstLine="2880"/>
-      </w:pPr>
-      <w:r>
-        <w:t xml:space="preserve">                     </w:t>
-      </w:r>
-    </w:p>
-    <w:p>
-      <w:pPr>
-        <w:ind w:firstLine="2880"/>
-      </w:pPr>
-      <w:r>
-        <w:t xml:space="preserve">                           END OF LAB</w:t>
-      </w:r>
-    </w:p>
-    <w:p>
-      <w:pPr>
-        <w:spacing w:after="0"/>
         <w:rPr>
           <w:rFonts w:cstheme="minorHAnsi"/>
           <w:bCs/>
@@ -5825,37 +6160,12 @@
         </w:rPr>
       </w:pPr>
       <w:r>
-        <w:rPr>
-          <w:rFonts w:cstheme="minorHAnsi"/>
-          <w:bCs/>
-          <w:sz w:val="24"/>
-          <w:szCs w:val="24"/>
-        </w:rPr>
-        <w:br/>
-      </w:r>
-      <w:r>
-        <w:rPr>
-          <w:rFonts w:cstheme="minorHAnsi"/>
-          <w:bCs/>
-          <w:sz w:val="24"/>
-          <w:szCs w:val="24"/>
-        </w:rPr>
-        <w:br/>
-      </w:r>
-    </w:p>
-    <w:p>
-      <w:pPr>
-        <w:rPr>
-          <w:rFonts w:cstheme="minorHAnsi"/>
-          <w:bCs/>
-          <w:sz w:val="24"/>
-          <w:szCs w:val="24"/>
-        </w:rPr>
-      </w:pPr>
+        <w:t xml:space="preserve">                           END OF LAB</w:t>
+      </w:r>
     </w:p>
     <w:sectPr>
-      <w:headerReference w:type="default" r:id="rId62"/>
-      <w:footerReference w:type="default" r:id="rId63"/>
+      <w:headerReference w:type="default" r:id="rId64"/>
+      <w:footerReference w:type="default" r:id="rId65"/>
       <w:pgSz w:w="12240" w:h="15840"/>
       <w:pgMar w:top="540" w:right="720" w:bottom="720" w:left="720" w:header="720" w:footer="720" w:gutter="0"/>
       <w:cols w:space="720"/>
@@ -6083,17 +6393,17 @@
             </wp:anchor>
           </w:drawing>
         </mc:Choice>
-        <mc:Fallback xmlns:w16du="http://schemas.microsoft.com/office/word/2023/wordml/word16du" xmlns:a="http://schemas.openxmlformats.org/drawingml/2006/main">
+        <mc:Fallback>
           <w:pict>
-            <v:group id="Group 155" style="position:absolute;left:0;text-align:left;margin-left:0;margin-top:0;width:468pt;height:21.6pt;z-index:251661312;mso-position-horizontal:left;mso-position-horizontal-relative:page;mso-position-vertical:center;mso-position-vertical-relative:bottom-margin-area" coordsize="59436,2743" o:spid="_x0000_s1034" w14:anchorId="322404E1" o:gfxdata="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">
-              <v:rect id="Rectangle 156" style="position:absolute;width:59436;height:2743;visibility:visible;mso-wrap-style:square;v-text-anchor:middle" o:spid="_x0000_s1035" fillcolor="white [3212]" stroked="f" strokeweight="1pt" o:gfxdata="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">
+            <v:group w14:anchorId="322404E1" id="Group 155" o:spid="_x0000_s1034" style="position:absolute;left:0;text-align:left;margin-left:0;margin-top:0;width:468pt;height:21.6pt;z-index:251661312;mso-position-horizontal:left;mso-position-horizontal-relative:page;mso-position-vertical:center;mso-position-vertical-relative:bottom-margin-area" coordsize="59436,2743" o:gfxdata="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">
+              <v:rect id="Rectangle 156" o:spid="_x0000_s1035" style="position:absolute;width:59436;height:2743;visibility:visible;mso-wrap-style:square;v-text-anchor:middle" o:gfxdata="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" fillcolor="white [3212]" stroked="f" strokeweight="1pt">
                 <v:fill opacity="0"/>
               </v:rect>
               <v:shapetype id="_x0000_t202" coordsize="21600,21600" o:spt="202" path="m,l,21600r21600,l21600,xe">
                 <v:stroke joinstyle="miter"/>
                 <v:path gradientshapeok="t" o:connecttype="rect"/>
               </v:shapetype>
-              <v:shape id="Text Box 157" style="position:absolute;left:2286;width:53530;height:2527;visibility:visible;mso-wrap-style:square;v-text-anchor:top" o:spid="_x0000_s1036" filled="f" stroked="f" strokeweight=".5pt" type="#_x0000_t202" o:gfxdata="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">
+              <v:shape id="Text Box 157" o:spid="_x0000_s1036" type="#_x0000_t202" style="position:absolute;left:2286;width:53530;height:2527;visibility:visible;mso-wrap-style:square;v-text-anchor:top" o:gfxdata="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" filled="f" stroked="f" strokeweight=".5pt">
                 <v:textbox style="mso-fit-shape-to-text:t" inset="0,,0">
                   <w:txbxContent>
                     <w:p>
@@ -6325,29 +6635,29 @@
                 </wp:anchor>
               </w:drawing>
             </mc:Choice>
-            <mc:Fallback xmlns:w16du="http://schemas.microsoft.com/office/word/2023/wordml/word16du" xmlns:a14="http://schemas.microsoft.com/office/drawing/2010/main" xmlns:a="http://schemas.openxmlformats.org/drawingml/2006/main">
+            <mc:Fallback>
               <w:pict>
-                <v:rect id="Rectangle 104" style="position:absolute;margin-left:0;margin-top:0;width:40.2pt;height:171.9pt;z-index:251659264;visibility:visible;mso-wrap-style:square;mso-width-percent:0;mso-height-percent:0;mso-wrap-distance-left:9pt;mso-wrap-distance-top:0;mso-wrap-distance-right:9pt;mso-wrap-distance-bottom:0;mso-position-horizontal:center;mso-position-horizontal-relative:right-margin-area;mso-position-vertical:bottom;mso-position-vertical-relative:margin;mso-width-percent:0;mso-height-percent:0;mso-width-relative:page;mso-height-relative:page;v-text-anchor:middle" o:spid="_x0000_s1033" o:allowincell="f" filled="f" stroked="f" w14:anchorId="389D40CB" o:gfxdata="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">
+                <v:rect w14:anchorId="389D40CB" id="Rectangle 104" o:spid="_x0000_s1033" style="position:absolute;margin-left:0;margin-top:0;width:40.2pt;height:171.9pt;z-index:251659264;visibility:visible;mso-wrap-style:square;mso-width-percent:0;mso-height-percent:0;mso-wrap-distance-left:9pt;mso-wrap-distance-top:0;mso-wrap-distance-right:9pt;mso-wrap-distance-bottom:0;mso-position-horizontal:center;mso-position-horizontal-relative:right-margin-area;mso-position-vertical:bottom;mso-position-vertical-relative:margin;mso-width-percent:0;mso-height-percent:0;mso-width-relative:page;mso-height-relative:page;v-text-anchor:middle" o:gfxdata="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" o:allowincell="f" filled="f" stroked="f">
                   <v:textbox style="layout-flow:vertical;mso-layout-flow-alt:bottom-to-top;mso-fit-shape-to-text:t">
                     <w:txbxContent>
                       <w:p>
                         <w:pPr>
                           <w:pStyle w:val="Footer"/>
                           <w:rPr>
-                            <w:rFonts w:asciiTheme="majorHAnsi" w:hAnsiTheme="majorHAnsi" w:eastAsiaTheme="majorEastAsia" w:cstheme="majorBidi"/>
+                            <w:rFonts w:asciiTheme="majorHAnsi" w:eastAsiaTheme="majorEastAsia" w:hAnsiTheme="majorHAnsi" w:cstheme="majorBidi"/>
                             <w:sz w:val="44"/>
                             <w:szCs w:val="44"/>
                           </w:rPr>
                         </w:pPr>
                         <w:r>
                           <w:rPr>
-                            <w:rFonts w:asciiTheme="majorHAnsi" w:hAnsiTheme="majorHAnsi" w:eastAsiaTheme="majorEastAsia" w:cstheme="majorBidi"/>
+                            <w:rFonts w:asciiTheme="majorHAnsi" w:eastAsiaTheme="majorEastAsia" w:hAnsiTheme="majorHAnsi" w:cstheme="majorBidi"/>
                           </w:rPr>
                           <w:t>Page</w:t>
                         </w:r>
                         <w:r>
                           <w:rPr>
-                            <w:rFonts w:cs="Times New Roman" w:eastAsiaTheme="minorEastAsia"/>
+                            <w:rFonts w:eastAsiaTheme="minorEastAsia" w:cs="Times New Roman"/>
                           </w:rPr>
                           <w:fldChar w:fldCharType="begin"/>
                         </w:r>
@@ -6356,13 +6666,13 @@
                         </w:r>
                         <w:r>
                           <w:rPr>
-                            <w:rFonts w:cs="Times New Roman" w:eastAsiaTheme="minorEastAsia"/>
+                            <w:rFonts w:eastAsiaTheme="minorEastAsia" w:cs="Times New Roman"/>
                           </w:rPr>
                           <w:fldChar w:fldCharType="separate"/>
                         </w:r>
                         <w:r>
                           <w:rPr>
-                            <w:rFonts w:asciiTheme="majorHAnsi" w:hAnsiTheme="majorHAnsi" w:eastAsiaTheme="majorEastAsia" w:cstheme="majorBidi"/>
+                            <w:rFonts w:asciiTheme="majorHAnsi" w:eastAsiaTheme="majorEastAsia" w:hAnsiTheme="majorHAnsi" w:cstheme="majorBidi"/>
                             <w:noProof/>
                             <w:sz w:val="44"/>
                             <w:szCs w:val="44"/>
@@ -6371,7 +6681,7 @@
                         </w:r>
                         <w:r>
                           <w:rPr>
-                            <w:rFonts w:asciiTheme="majorHAnsi" w:hAnsiTheme="majorHAnsi" w:eastAsiaTheme="majorEastAsia" w:cstheme="majorBidi"/>
+                            <w:rFonts w:asciiTheme="majorHAnsi" w:eastAsiaTheme="majorEastAsia" w:hAnsiTheme="majorHAnsi" w:cstheme="majorBidi"/>
                             <w:noProof/>
                             <w:sz w:val="44"/>
                             <w:szCs w:val="44"/>
@@ -6416,7 +6726,7 @@
         <v:path o:extrusionok="f" gradientshapeok="t" o:connecttype="rect"/>
         <o:lock v:ext="edit" aspectratio="t"/>
       </v:shapetype>
-      <v:shape id="_x0000_i1075" type="#_x0000_t75" style="width:1pt;height:1pt;visibility:visible;mso-wrap-style:square" o:bullet="t">
+      <v:shape id="_x0000_i1141" type="#_x0000_t75" style="width:1pt;height:1pt;visibility:visible;mso-wrap-style:square" o:bullet="t">
         <v:imagedata r:id="rId1" o:title=""/>
       </v:shape>
     </w:pict>
@@ -6600,6 +6910,119 @@
     </w:lvl>
   </w:abstractNum>
   <w:abstractNum w:abstractNumId="2" w15:restartNumberingAfterBreak="0">
+    <w:nsid w:val="070A4169"/>
+    <w:multiLevelType w:val="hybridMultilevel"/>
+    <w:tmpl w:val="28A0E54C"/>
+    <w:lvl w:ilvl="0" w:tplc="9EB4DFBE">
+      <w:start w:val="7"/>
+      <w:numFmt w:val="bullet"/>
+      <w:lvlText w:val="-"/>
+      <w:lvlJc w:val="left"/>
+      <w:pPr>
+        <w:ind w:left="1080" w:hanging="360"/>
+      </w:pPr>
+      <w:rPr>
+        <w:rFonts w:ascii="Calibri" w:eastAsiaTheme="minorHAnsi" w:hAnsi="Calibri" w:cs="Calibri" w:hint="default"/>
+      </w:rPr>
+    </w:lvl>
+    <w:lvl w:ilvl="1" w:tplc="04090003" w:tentative="1">
+      <w:start w:val="1"/>
+      <w:numFmt w:val="bullet"/>
+      <w:lvlText w:val="o"/>
+      <w:lvlJc w:val="left"/>
+      <w:pPr>
+        <w:ind w:left="1800" w:hanging="360"/>
+      </w:pPr>
+      <w:rPr>
+        <w:rFonts w:ascii="Courier New" w:hAnsi="Courier New" w:cs="Courier New" w:hint="default"/>
+      </w:rPr>
+    </w:lvl>
+    <w:lvl w:ilvl="2" w:tplc="04090005" w:tentative="1">
+      <w:start w:val="1"/>
+      <w:numFmt w:val="bullet"/>
+      <w:lvlText w:val=""/>
+      <w:lvlJc w:val="left"/>
+      <w:pPr>
+        <w:ind w:left="2520" w:hanging="360"/>
+      </w:pPr>
+      <w:rPr>
+        <w:rFonts w:ascii="Wingdings" w:hAnsi="Wingdings" w:hint="default"/>
+      </w:rPr>
+    </w:lvl>
+    <w:lvl w:ilvl="3" w:tplc="04090001" w:tentative="1">
+      <w:start w:val="1"/>
+      <w:numFmt w:val="bullet"/>
+      <w:lvlText w:val=""/>
+      <w:lvlJc w:val="left"/>
+      <w:pPr>
+        <w:ind w:left="3240" w:hanging="360"/>
+      </w:pPr>
+      <w:rPr>
+        <w:rFonts w:ascii="Symbol" w:hAnsi="Symbol" w:hint="default"/>
+      </w:rPr>
+    </w:lvl>
+    <w:lvl w:ilvl="4" w:tplc="04090003" w:tentative="1">
+      <w:start w:val="1"/>
+      <w:numFmt w:val="bullet"/>
+      <w:lvlText w:val="o"/>
+      <w:lvlJc w:val="left"/>
+      <w:pPr>
+        <w:ind w:left="3960" w:hanging="360"/>
+      </w:pPr>
+      <w:rPr>
+        <w:rFonts w:ascii="Courier New" w:hAnsi="Courier New" w:cs="Courier New" w:hint="default"/>
+      </w:rPr>
+    </w:lvl>
+    <w:lvl w:ilvl="5" w:tplc="04090005" w:tentative="1">
+      <w:start w:val="1"/>
+      <w:numFmt w:val="bullet"/>
+      <w:lvlText w:val=""/>
+      <w:lvlJc w:val="left"/>
+      <w:pPr>
+        <w:ind w:left="4680" w:hanging="360"/>
+      </w:pPr>
+      <w:rPr>
+        <w:rFonts w:ascii="Wingdings" w:hAnsi="Wingdings" w:hint="default"/>
+      </w:rPr>
+    </w:lvl>
+    <w:lvl w:ilvl="6" w:tplc="04090001" w:tentative="1">
+      <w:start w:val="1"/>
+      <w:numFmt w:val="bullet"/>
+      <w:lvlText w:val=""/>
+      <w:lvlJc w:val="left"/>
+      <w:pPr>
+        <w:ind w:left="5400" w:hanging="360"/>
+      </w:pPr>
+      <w:rPr>
+        <w:rFonts w:ascii="Symbol" w:hAnsi="Symbol" w:hint="default"/>
+      </w:rPr>
+    </w:lvl>
+    <w:lvl w:ilvl="7" w:tplc="04090003" w:tentative="1">
+      <w:start w:val="1"/>
+      <w:numFmt w:val="bullet"/>
+      <w:lvlText w:val="o"/>
+      <w:lvlJc w:val="left"/>
+      <w:pPr>
+        <w:ind w:left="6120" w:hanging="360"/>
+      </w:pPr>
+      <w:rPr>
+        <w:rFonts w:ascii="Courier New" w:hAnsi="Courier New" w:cs="Courier New" w:hint="default"/>
+      </w:rPr>
+    </w:lvl>
+    <w:lvl w:ilvl="8" w:tplc="04090005" w:tentative="1">
+      <w:start w:val="1"/>
+      <w:numFmt w:val="bullet"/>
+      <w:lvlText w:val=""/>
+      <w:lvlJc w:val="left"/>
+      <w:pPr>
+        <w:ind w:left="6840" w:hanging="360"/>
+      </w:pPr>
+      <w:rPr>
+        <w:rFonts w:ascii="Wingdings" w:hAnsi="Wingdings" w:hint="default"/>
+      </w:rPr>
+    </w:lvl>
+  </w:abstractNum>
+  <w:abstractNum w:abstractNumId="3" w15:restartNumberingAfterBreak="0">
     <w:nsid w:val="07184F34"/>
     <w:multiLevelType w:val="hybridMultilevel"/>
     <w:tmpl w:val="4148C85C"/>
@@ -6688,7 +7111,7 @@
       </w:pPr>
     </w:lvl>
   </w:abstractNum>
-  <w:abstractNum w:abstractNumId="3" w15:restartNumberingAfterBreak="0">
+  <w:abstractNum w:abstractNumId="4" w15:restartNumberingAfterBreak="0">
     <w:nsid w:val="078C2830"/>
     <w:multiLevelType w:val="hybridMultilevel"/>
     <w:tmpl w:val="DDDCC8A2"/>
@@ -6829,7 +7252,7 @@
       </w:rPr>
     </w:lvl>
   </w:abstractNum>
-  <w:abstractNum w:abstractNumId="4" w15:restartNumberingAfterBreak="0">
+  <w:abstractNum w:abstractNumId="5" w15:restartNumberingAfterBreak="0">
     <w:nsid w:val="07D2421E"/>
     <w:multiLevelType w:val="hybridMultilevel"/>
     <w:tmpl w:val="578C248A"/>
@@ -6918,7 +7341,7 @@
       </w:pPr>
     </w:lvl>
   </w:abstractNum>
-  <w:abstractNum w:abstractNumId="5" w15:restartNumberingAfterBreak="0">
+  <w:abstractNum w:abstractNumId="6" w15:restartNumberingAfterBreak="0">
     <w:nsid w:val="0857270F"/>
     <w:multiLevelType w:val="hybridMultilevel"/>
     <w:tmpl w:val="664E5AD4"/>
@@ -7007,7 +7430,7 @@
       </w:pPr>
     </w:lvl>
   </w:abstractNum>
-  <w:abstractNum w:abstractNumId="6" w15:restartNumberingAfterBreak="0">
+  <w:abstractNum w:abstractNumId="7" w15:restartNumberingAfterBreak="0">
     <w:nsid w:val="0B880AA5"/>
     <w:multiLevelType w:val="hybridMultilevel"/>
     <w:tmpl w:val="5360157E"/>
@@ -7096,7 +7519,7 @@
       </w:pPr>
     </w:lvl>
   </w:abstractNum>
-  <w:abstractNum w:abstractNumId="7" w15:restartNumberingAfterBreak="0">
+  <w:abstractNum w:abstractNumId="8" w15:restartNumberingAfterBreak="0">
     <w:nsid w:val="0DF51C84"/>
     <w:multiLevelType w:val="hybridMultilevel"/>
     <w:tmpl w:val="FB00E30E"/>
@@ -7185,7 +7608,7 @@
       </w:pPr>
     </w:lvl>
   </w:abstractNum>
-  <w:abstractNum w:abstractNumId="8" w15:restartNumberingAfterBreak="0">
+  <w:abstractNum w:abstractNumId="9" w15:restartNumberingAfterBreak="0">
     <w:nsid w:val="12E6474B"/>
     <w:multiLevelType w:val="hybridMultilevel"/>
     <w:tmpl w:val="3536E2E4"/>
@@ -7274,7 +7697,7 @@
       </w:pPr>
     </w:lvl>
   </w:abstractNum>
-  <w:abstractNum w:abstractNumId="9" w15:restartNumberingAfterBreak="0">
+  <w:abstractNum w:abstractNumId="10" w15:restartNumberingAfterBreak="0">
     <w:nsid w:val="182A3FEF"/>
     <w:multiLevelType w:val="hybridMultilevel"/>
     <w:tmpl w:val="AFA6FCE2"/>
@@ -7363,7 +7786,7 @@
       </w:pPr>
     </w:lvl>
   </w:abstractNum>
-  <w:abstractNum w:abstractNumId="10" w15:restartNumberingAfterBreak="0">
+  <w:abstractNum w:abstractNumId="11" w15:restartNumberingAfterBreak="0">
     <w:nsid w:val="19A86C2F"/>
     <w:multiLevelType w:val="hybridMultilevel"/>
     <w:tmpl w:val="38D4A57E"/>
@@ -7452,7 +7875,7 @@
       </w:pPr>
     </w:lvl>
   </w:abstractNum>
-  <w:abstractNum w:abstractNumId="11" w15:restartNumberingAfterBreak="0">
+  <w:abstractNum w:abstractNumId="12" w15:restartNumberingAfterBreak="0">
     <w:nsid w:val="1BC17A71"/>
     <w:multiLevelType w:val="hybridMultilevel"/>
     <w:tmpl w:val="FB00E30E"/>
@@ -7541,7 +7964,7 @@
       </w:pPr>
     </w:lvl>
   </w:abstractNum>
-  <w:abstractNum w:abstractNumId="12" w15:restartNumberingAfterBreak="0">
+  <w:abstractNum w:abstractNumId="13" w15:restartNumberingAfterBreak="0">
     <w:nsid w:val="1E8D2FA8"/>
     <w:multiLevelType w:val="hybridMultilevel"/>
     <w:tmpl w:val="EB0A7A18"/>
@@ -7630,7 +8053,7 @@
       </w:pPr>
     </w:lvl>
   </w:abstractNum>
-  <w:abstractNum w:abstractNumId="13" w15:restartNumberingAfterBreak="0">
+  <w:abstractNum w:abstractNumId="14" w15:restartNumberingAfterBreak="0">
     <w:nsid w:val="1E943BC1"/>
     <w:multiLevelType w:val="hybridMultilevel"/>
     <w:tmpl w:val="559EE960"/>
@@ -7719,7 +8142,7 @@
       </w:pPr>
     </w:lvl>
   </w:abstractNum>
-  <w:abstractNum w:abstractNumId="14" w15:restartNumberingAfterBreak="0">
+  <w:abstractNum w:abstractNumId="15" w15:restartNumberingAfterBreak="0">
     <w:nsid w:val="247B4799"/>
     <w:multiLevelType w:val="hybridMultilevel"/>
     <w:tmpl w:val="886286DC"/>
@@ -7808,7 +8231,7 @@
       </w:pPr>
     </w:lvl>
   </w:abstractNum>
-  <w:abstractNum w:abstractNumId="15" w15:restartNumberingAfterBreak="0">
+  <w:abstractNum w:abstractNumId="16" w15:restartNumberingAfterBreak="0">
     <w:nsid w:val="27971020"/>
     <w:multiLevelType w:val="hybridMultilevel"/>
     <w:tmpl w:val="FB00E30E"/>
@@ -7897,7 +8320,7 @@
       </w:pPr>
     </w:lvl>
   </w:abstractNum>
-  <w:abstractNum w:abstractNumId="16" w15:restartNumberingAfterBreak="0">
+  <w:abstractNum w:abstractNumId="17" w15:restartNumberingAfterBreak="0">
     <w:nsid w:val="27DA06A3"/>
     <w:multiLevelType w:val="hybridMultilevel"/>
     <w:tmpl w:val="6674F84A"/>
@@ -7986,7 +8409,7 @@
       </w:pPr>
     </w:lvl>
   </w:abstractNum>
-  <w:abstractNum w:abstractNumId="17" w15:restartNumberingAfterBreak="0">
+  <w:abstractNum w:abstractNumId="18" w15:restartNumberingAfterBreak="0">
     <w:nsid w:val="29FD7E12"/>
     <w:multiLevelType w:val="hybridMultilevel"/>
     <w:tmpl w:val="38D4A57E"/>
@@ -8075,7 +8498,7 @@
       </w:pPr>
     </w:lvl>
   </w:abstractNum>
-  <w:abstractNum w:abstractNumId="18" w15:restartNumberingAfterBreak="0">
+  <w:abstractNum w:abstractNumId="19" w15:restartNumberingAfterBreak="0">
     <w:nsid w:val="2B1A5089"/>
     <w:multiLevelType w:val="hybridMultilevel"/>
     <w:tmpl w:val="828CAF1A"/>
@@ -8164,7 +8587,7 @@
       </w:pPr>
     </w:lvl>
   </w:abstractNum>
-  <w:abstractNum w:abstractNumId="19" w15:restartNumberingAfterBreak="0">
+  <w:abstractNum w:abstractNumId="20" w15:restartNumberingAfterBreak="0">
     <w:nsid w:val="2DEC6BF8"/>
     <w:multiLevelType w:val="hybridMultilevel"/>
     <w:tmpl w:val="6BC85AC2"/>
@@ -8253,7 +8676,7 @@
       </w:pPr>
     </w:lvl>
   </w:abstractNum>
-  <w:abstractNum w:abstractNumId="20" w15:restartNumberingAfterBreak="0">
+  <w:abstractNum w:abstractNumId="21" w15:restartNumberingAfterBreak="0">
     <w:nsid w:val="3A9B1E94"/>
     <w:multiLevelType w:val="hybridMultilevel"/>
     <w:tmpl w:val="AA6A420C"/>
@@ -8342,7 +8765,7 @@
       </w:pPr>
     </w:lvl>
   </w:abstractNum>
-  <w:abstractNum w:abstractNumId="21" w15:restartNumberingAfterBreak="0">
+  <w:abstractNum w:abstractNumId="22" w15:restartNumberingAfterBreak="0">
     <w:nsid w:val="411B7A97"/>
     <w:multiLevelType w:val="hybridMultilevel"/>
     <w:tmpl w:val="C56A2BEC"/>
@@ -8432,7 +8855,7 @@
       </w:pPr>
     </w:lvl>
   </w:abstractNum>
-  <w:abstractNum w:abstractNumId="22" w15:restartNumberingAfterBreak="0">
+  <w:abstractNum w:abstractNumId="23" w15:restartNumberingAfterBreak="0">
     <w:nsid w:val="41C30AA7"/>
     <w:multiLevelType w:val="hybridMultilevel"/>
     <w:tmpl w:val="291C98FA"/>
@@ -8521,7 +8944,7 @@
       </w:pPr>
     </w:lvl>
   </w:abstractNum>
-  <w:abstractNum w:abstractNumId="23" w15:restartNumberingAfterBreak="0">
+  <w:abstractNum w:abstractNumId="24" w15:restartNumberingAfterBreak="0">
     <w:nsid w:val="43431B97"/>
     <w:multiLevelType w:val="hybridMultilevel"/>
     <w:tmpl w:val="7CD21888"/>
@@ -8610,7 +9033,7 @@
       </w:pPr>
     </w:lvl>
   </w:abstractNum>
-  <w:abstractNum w:abstractNumId="24" w15:restartNumberingAfterBreak="0">
+  <w:abstractNum w:abstractNumId="25" w15:restartNumberingAfterBreak="0">
     <w:nsid w:val="4855261F"/>
     <w:multiLevelType w:val="hybridMultilevel"/>
     <w:tmpl w:val="A2E256C2"/>
@@ -8699,7 +9122,7 @@
       </w:pPr>
     </w:lvl>
   </w:abstractNum>
-  <w:abstractNum w:abstractNumId="25" w15:restartNumberingAfterBreak="0">
+  <w:abstractNum w:abstractNumId="26" w15:restartNumberingAfterBreak="0">
     <w:nsid w:val="48A36750"/>
     <w:multiLevelType w:val="hybridMultilevel"/>
     <w:tmpl w:val="02EA0DA0"/>
@@ -8788,7 +9211,7 @@
       </w:pPr>
     </w:lvl>
   </w:abstractNum>
-  <w:abstractNum w:abstractNumId="26" w15:restartNumberingAfterBreak="0">
+  <w:abstractNum w:abstractNumId="27" w15:restartNumberingAfterBreak="0">
     <w:nsid w:val="498D6F90"/>
     <w:multiLevelType w:val="hybridMultilevel"/>
     <w:tmpl w:val="7890BF6E"/>
@@ -8877,7 +9300,7 @@
       </w:pPr>
     </w:lvl>
   </w:abstractNum>
-  <w:abstractNum w:abstractNumId="27" w15:restartNumberingAfterBreak="0">
+  <w:abstractNum w:abstractNumId="28" w15:restartNumberingAfterBreak="0">
     <w:nsid w:val="4B1B0769"/>
     <w:multiLevelType w:val="hybridMultilevel"/>
     <w:tmpl w:val="6BC85AC2"/>
@@ -8966,7 +9389,7 @@
       </w:pPr>
     </w:lvl>
   </w:abstractNum>
-  <w:abstractNum w:abstractNumId="28" w15:restartNumberingAfterBreak="0">
+  <w:abstractNum w:abstractNumId="29" w15:restartNumberingAfterBreak="0">
     <w:nsid w:val="5866153D"/>
     <w:multiLevelType w:val="hybridMultilevel"/>
     <w:tmpl w:val="6BC85AC2"/>
@@ -9055,7 +9478,7 @@
       </w:pPr>
     </w:lvl>
   </w:abstractNum>
-  <w:abstractNum w:abstractNumId="29" w15:restartNumberingAfterBreak="0">
+  <w:abstractNum w:abstractNumId="30" w15:restartNumberingAfterBreak="0">
     <w:nsid w:val="59304B91"/>
     <w:multiLevelType w:val="hybridMultilevel"/>
     <w:tmpl w:val="6F626412"/>
@@ -9144,7 +9567,7 @@
       </w:pPr>
     </w:lvl>
   </w:abstractNum>
-  <w:abstractNum w:abstractNumId="30" w15:restartNumberingAfterBreak="0">
+  <w:abstractNum w:abstractNumId="31" w15:restartNumberingAfterBreak="0">
     <w:nsid w:val="5A1E0BEA"/>
     <w:multiLevelType w:val="hybridMultilevel"/>
     <w:tmpl w:val="FB00E30E"/>
@@ -9233,7 +9656,7 @@
       </w:pPr>
     </w:lvl>
   </w:abstractNum>
-  <w:abstractNum w:abstractNumId="31" w15:restartNumberingAfterBreak="0">
+  <w:abstractNum w:abstractNumId="32" w15:restartNumberingAfterBreak="0">
     <w:nsid w:val="5BF4629E"/>
     <w:multiLevelType w:val="hybridMultilevel"/>
     <w:tmpl w:val="1FD217FA"/>
@@ -9322,7 +9745,120 @@
       </w:pPr>
     </w:lvl>
   </w:abstractNum>
-  <w:abstractNum w:abstractNumId="32" w15:restartNumberingAfterBreak="0">
+  <w:abstractNum w:abstractNumId="33" w15:restartNumberingAfterBreak="0">
+    <w:nsid w:val="5DCB1193"/>
+    <w:multiLevelType w:val="hybridMultilevel"/>
+    <w:tmpl w:val="BC7ECFD8"/>
+    <w:lvl w:ilvl="0" w:tplc="6A40B956">
+      <w:start w:val="7"/>
+      <w:numFmt w:val="bullet"/>
+      <w:lvlText w:val="-"/>
+      <w:lvlJc w:val="left"/>
+      <w:pPr>
+        <w:ind w:left="1440" w:hanging="360"/>
+      </w:pPr>
+      <w:rPr>
+        <w:rFonts w:ascii="Calibri" w:eastAsiaTheme="minorHAnsi" w:hAnsi="Calibri" w:cs="Calibri" w:hint="default"/>
+      </w:rPr>
+    </w:lvl>
+    <w:lvl w:ilvl="1" w:tplc="04090003" w:tentative="1">
+      <w:start w:val="1"/>
+      <w:numFmt w:val="bullet"/>
+      <w:lvlText w:val="o"/>
+      <w:lvlJc w:val="left"/>
+      <w:pPr>
+        <w:ind w:left="2160" w:hanging="360"/>
+      </w:pPr>
+      <w:rPr>
+        <w:rFonts w:ascii="Courier New" w:hAnsi="Courier New" w:cs="Courier New" w:hint="default"/>
+      </w:rPr>
+    </w:lvl>
+    <w:lvl w:ilvl="2" w:tplc="04090005" w:tentative="1">
+      <w:start w:val="1"/>
+      <w:numFmt w:val="bullet"/>
+      <w:lvlText w:val=""/>
+      <w:lvlJc w:val="left"/>
+      <w:pPr>
+        <w:ind w:left="2880" w:hanging="360"/>
+      </w:pPr>
+      <w:rPr>
+        <w:rFonts w:ascii="Wingdings" w:hAnsi="Wingdings" w:hint="default"/>
+      </w:rPr>
+    </w:lvl>
+    <w:lvl w:ilvl="3" w:tplc="04090001" w:tentative="1">
+      <w:start w:val="1"/>
+      <w:numFmt w:val="bullet"/>
+      <w:lvlText w:val=""/>
+      <w:lvlJc w:val="left"/>
+      <w:pPr>
+        <w:ind w:left="3600" w:hanging="360"/>
+      </w:pPr>
+      <w:rPr>
+        <w:rFonts w:ascii="Symbol" w:hAnsi="Symbol" w:hint="default"/>
+      </w:rPr>
+    </w:lvl>
+    <w:lvl w:ilvl="4" w:tplc="04090003" w:tentative="1">
+      <w:start w:val="1"/>
+      <w:numFmt w:val="bullet"/>
+      <w:lvlText w:val="o"/>
+      <w:lvlJc w:val="left"/>
+      <w:pPr>
+        <w:ind w:left="4320" w:hanging="360"/>
+      </w:pPr>
+      <w:rPr>
+        <w:rFonts w:ascii="Courier New" w:hAnsi="Courier New" w:cs="Courier New" w:hint="default"/>
+      </w:rPr>
+    </w:lvl>
+    <w:lvl w:ilvl="5" w:tplc="04090005" w:tentative="1">
+      <w:start w:val="1"/>
+      <w:numFmt w:val="bullet"/>
+      <w:lvlText w:val=""/>
+      <w:lvlJc w:val="left"/>
+      <w:pPr>
+        <w:ind w:left="5040" w:hanging="360"/>
+      </w:pPr>
+      <w:rPr>
+        <w:rFonts w:ascii="Wingdings" w:hAnsi="Wingdings" w:hint="default"/>
+      </w:rPr>
+    </w:lvl>
+    <w:lvl w:ilvl="6" w:tplc="04090001" w:tentative="1">
+      <w:start w:val="1"/>
+      <w:numFmt w:val="bullet"/>
+      <w:lvlText w:val=""/>
+      <w:lvlJc w:val="left"/>
+      <w:pPr>
+        <w:ind w:left="5760" w:hanging="360"/>
+      </w:pPr>
+      <w:rPr>
+        <w:rFonts w:ascii="Symbol" w:hAnsi="Symbol" w:hint="default"/>
+      </w:rPr>
+    </w:lvl>
+    <w:lvl w:ilvl="7" w:tplc="04090003" w:tentative="1">
+      <w:start w:val="1"/>
+      <w:numFmt w:val="bullet"/>
+      <w:lvlText w:val="o"/>
+      <w:lvlJc w:val="left"/>
+      <w:pPr>
+        <w:ind w:left="6480" w:hanging="360"/>
+      </w:pPr>
+      <w:rPr>
+        <w:rFonts w:ascii="Courier New" w:hAnsi="Courier New" w:cs="Courier New" w:hint="default"/>
+      </w:rPr>
+    </w:lvl>
+    <w:lvl w:ilvl="8" w:tplc="04090005" w:tentative="1">
+      <w:start w:val="1"/>
+      <w:numFmt w:val="bullet"/>
+      <w:lvlText w:val=""/>
+      <w:lvlJc w:val="left"/>
+      <w:pPr>
+        <w:ind w:left="7200" w:hanging="360"/>
+      </w:pPr>
+      <w:rPr>
+        <w:rFonts w:ascii="Wingdings" w:hAnsi="Wingdings" w:hint="default"/>
+      </w:rPr>
+    </w:lvl>
+  </w:abstractNum>
+  <w:abstractNum w:abstractNumId="34" w15:restartNumberingAfterBreak="0">
     <w:nsid w:val="63087C95"/>
     <w:multiLevelType w:val="hybridMultilevel"/>
     <w:tmpl w:val="0D0E0CE0"/>
@@ -9411,7 +9947,7 @@
       </w:pPr>
     </w:lvl>
   </w:abstractNum>
-  <w:abstractNum w:abstractNumId="33" w15:restartNumberingAfterBreak="0">
+  <w:abstractNum w:abstractNumId="35" w15:restartNumberingAfterBreak="0">
     <w:nsid w:val="642C4850"/>
     <w:multiLevelType w:val="hybridMultilevel"/>
     <w:tmpl w:val="D2F47BB0"/>
@@ -9500,7 +10036,7 @@
       </w:pPr>
     </w:lvl>
   </w:abstractNum>
-  <w:abstractNum w:abstractNumId="34" w15:restartNumberingAfterBreak="0">
+  <w:abstractNum w:abstractNumId="36" w15:restartNumberingAfterBreak="0">
     <w:nsid w:val="658A3A08"/>
     <w:multiLevelType w:val="hybridMultilevel"/>
     <w:tmpl w:val="75A0D4DA"/>
@@ -9589,7 +10125,7 @@
       </w:pPr>
     </w:lvl>
   </w:abstractNum>
-  <w:abstractNum w:abstractNumId="35" w15:restartNumberingAfterBreak="0">
+  <w:abstractNum w:abstractNumId="37" w15:restartNumberingAfterBreak="0">
     <w:nsid w:val="66F87E98"/>
     <w:multiLevelType w:val="hybridMultilevel"/>
     <w:tmpl w:val="49549E64"/>
@@ -9678,7 +10214,7 @@
       </w:pPr>
     </w:lvl>
   </w:abstractNum>
-  <w:abstractNum w:abstractNumId="36" w15:restartNumberingAfterBreak="0">
+  <w:abstractNum w:abstractNumId="38" w15:restartNumberingAfterBreak="0">
     <w:nsid w:val="6FF6795F"/>
     <w:multiLevelType w:val="hybridMultilevel"/>
     <w:tmpl w:val="9F40F5EE"/>
@@ -9790,7 +10326,120 @@
       </w:rPr>
     </w:lvl>
   </w:abstractNum>
-  <w:abstractNum w:abstractNumId="37" w15:restartNumberingAfterBreak="0">
+  <w:abstractNum w:abstractNumId="39" w15:restartNumberingAfterBreak="0">
+    <w:nsid w:val="786E6E72"/>
+    <w:multiLevelType w:val="hybridMultilevel"/>
+    <w:tmpl w:val="9CA01226"/>
+    <w:lvl w:ilvl="0" w:tplc="8A100B8E">
+      <w:start w:val="7"/>
+      <w:numFmt w:val="bullet"/>
+      <w:lvlText w:val="-"/>
+      <w:lvlJc w:val="left"/>
+      <w:pPr>
+        <w:ind w:left="720" w:hanging="360"/>
+      </w:pPr>
+      <w:rPr>
+        <w:rFonts w:ascii="Calibri" w:eastAsiaTheme="minorHAnsi" w:hAnsi="Calibri" w:cs="Calibri" w:hint="default"/>
+      </w:rPr>
+    </w:lvl>
+    <w:lvl w:ilvl="1" w:tplc="04090003" w:tentative="1">
+      <w:start w:val="1"/>
+      <w:numFmt w:val="bullet"/>
+      <w:lvlText w:val="o"/>
+      <w:lvlJc w:val="left"/>
+      <w:pPr>
+        <w:ind w:left="1440" w:hanging="360"/>
+      </w:pPr>
+      <w:rPr>
+        <w:rFonts w:ascii="Courier New" w:hAnsi="Courier New" w:cs="Courier New" w:hint="default"/>
+      </w:rPr>
+    </w:lvl>
+    <w:lvl w:ilvl="2" w:tplc="04090005" w:tentative="1">
+      <w:start w:val="1"/>
+      <w:numFmt w:val="bullet"/>
+      <w:lvlText w:val=""/>
+      <w:lvlJc w:val="left"/>
+      <w:pPr>
+        <w:ind w:left="2160" w:hanging="360"/>
+      </w:pPr>
+      <w:rPr>
+        <w:rFonts w:ascii="Wingdings" w:hAnsi="Wingdings" w:hint="default"/>
+      </w:rPr>
+    </w:lvl>
+    <w:lvl w:ilvl="3" w:tplc="04090001" w:tentative="1">
+      <w:start w:val="1"/>
+      <w:numFmt w:val="bullet"/>
+      <w:lvlText w:val=""/>
+      <w:lvlJc w:val="left"/>
+      <w:pPr>
+        <w:ind w:left="2880" w:hanging="360"/>
+      </w:pPr>
+      <w:rPr>
+        <w:rFonts w:ascii="Symbol" w:hAnsi="Symbol" w:hint="default"/>
+      </w:rPr>
+    </w:lvl>
+    <w:lvl w:ilvl="4" w:tplc="04090003" w:tentative="1">
+      <w:start w:val="1"/>
+      <w:numFmt w:val="bullet"/>
+      <w:lvlText w:val="o"/>
+      <w:lvlJc w:val="left"/>
+      <w:pPr>
+        <w:ind w:left="3600" w:hanging="360"/>
+      </w:pPr>
+      <w:rPr>
+        <w:rFonts w:ascii="Courier New" w:hAnsi="Courier New" w:cs="Courier New" w:hint="default"/>
+      </w:rPr>
+    </w:lvl>
+    <w:lvl w:ilvl="5" w:tplc="04090005" w:tentative="1">
+      <w:start w:val="1"/>
+      <w:numFmt w:val="bullet"/>
+      <w:lvlText w:val=""/>
+      <w:lvlJc w:val="left"/>
+      <w:pPr>
+        <w:ind w:left="4320" w:hanging="360"/>
+      </w:pPr>
+      <w:rPr>
+        <w:rFonts w:ascii="Wingdings" w:hAnsi="Wingdings" w:hint="default"/>
+      </w:rPr>
+    </w:lvl>
+    <w:lvl w:ilvl="6" w:tplc="04090001" w:tentative="1">
+      <w:start w:val="1"/>
+      <w:numFmt w:val="bullet"/>
+      <w:lvlText w:val=""/>
+      <w:lvlJc w:val="left"/>
+      <w:pPr>
+        <w:ind w:left="5040" w:hanging="360"/>
+      </w:pPr>
+      <w:rPr>
+        <w:rFonts w:ascii="Symbol" w:hAnsi="Symbol" w:hint="default"/>
+      </w:rPr>
+    </w:lvl>
+    <w:lvl w:ilvl="7" w:tplc="04090003" w:tentative="1">
+      <w:start w:val="1"/>
+      <w:numFmt w:val="bullet"/>
+      <w:lvlText w:val="o"/>
+      <w:lvlJc w:val="left"/>
+      <w:pPr>
+        <w:ind w:left="5760" w:hanging="360"/>
+      </w:pPr>
+      <w:rPr>
+        <w:rFonts w:ascii="Courier New" w:hAnsi="Courier New" w:cs="Courier New" w:hint="default"/>
+      </w:rPr>
+    </w:lvl>
+    <w:lvl w:ilvl="8" w:tplc="04090005" w:tentative="1">
+      <w:start w:val="1"/>
+      <w:numFmt w:val="bullet"/>
+      <w:lvlText w:val=""/>
+      <w:lvlJc w:val="left"/>
+      <w:pPr>
+        <w:ind w:left="6480" w:hanging="360"/>
+      </w:pPr>
+      <w:rPr>
+        <w:rFonts w:ascii="Wingdings" w:hAnsi="Wingdings" w:hint="default"/>
+      </w:rPr>
+    </w:lvl>
+  </w:abstractNum>
+  <w:abstractNum w:abstractNumId="40" w15:restartNumberingAfterBreak="0">
     <w:nsid w:val="7B024F38"/>
     <w:multiLevelType w:val="hybridMultilevel"/>
     <w:tmpl w:val="6BC85AC2"/>
@@ -9880,118 +10529,127 @@
     </w:lvl>
   </w:abstractNum>
   <w:num w:numId="1" w16cid:durableId="1853758001">
-    <w:abstractNumId w:val="8"/>
+    <w:abstractNumId w:val="9"/>
   </w:num>
   <w:num w:numId="2" w16cid:durableId="2039037803">
-    <w:abstractNumId w:val="13"/>
+    <w:abstractNumId w:val="14"/>
   </w:num>
   <w:num w:numId="3" w16cid:durableId="410467639">
-    <w:abstractNumId w:val="16"/>
+    <w:abstractNumId w:val="17"/>
   </w:num>
   <w:num w:numId="4" w16cid:durableId="795879801">
+    <w:abstractNumId w:val="25"/>
+  </w:num>
+  <w:num w:numId="5" w16cid:durableId="1107113796">
+    <w:abstractNumId w:val="32"/>
+  </w:num>
+  <w:num w:numId="6" w16cid:durableId="543719285">
+    <w:abstractNumId w:val="15"/>
+  </w:num>
+  <w:num w:numId="7" w16cid:durableId="567501013">
+    <w:abstractNumId w:val="7"/>
+  </w:num>
+  <w:num w:numId="8" w16cid:durableId="507326452">
+    <w:abstractNumId w:val="28"/>
+  </w:num>
+  <w:num w:numId="9" w16cid:durableId="1337608280">
+    <w:abstractNumId w:val="6"/>
+  </w:num>
+  <w:num w:numId="10" w16cid:durableId="32463781">
+    <w:abstractNumId w:val="3"/>
+  </w:num>
+  <w:num w:numId="11" w16cid:durableId="1800227045">
+    <w:abstractNumId w:val="19"/>
+  </w:num>
+  <w:num w:numId="12" w16cid:durableId="557521507">
     <w:abstractNumId w:val="24"/>
   </w:num>
-  <w:num w:numId="5" w16cid:durableId="1107113796">
+  <w:num w:numId="13" w16cid:durableId="481888589">
+    <w:abstractNumId w:val="23"/>
+  </w:num>
+  <w:num w:numId="14" w16cid:durableId="1575819716">
+    <w:abstractNumId w:val="38"/>
+  </w:num>
+  <w:num w:numId="15" w16cid:durableId="1528909214">
+    <w:abstractNumId w:val="30"/>
+  </w:num>
+  <w:num w:numId="16" w16cid:durableId="1390765610">
+    <w:abstractNumId w:val="22"/>
+  </w:num>
+  <w:num w:numId="17" w16cid:durableId="468597336">
+    <w:abstractNumId w:val="12"/>
+  </w:num>
+  <w:num w:numId="18" w16cid:durableId="1543787632">
+    <w:abstractNumId w:val="5"/>
+  </w:num>
+  <w:num w:numId="19" w16cid:durableId="443423826">
     <w:abstractNumId w:val="31"/>
   </w:num>
-  <w:num w:numId="6" w16cid:durableId="543719285">
-    <w:abstractNumId w:val="14"/>
-  </w:num>
-  <w:num w:numId="7" w16cid:durableId="567501013">
-    <w:abstractNumId w:val="6"/>
-  </w:num>
-  <w:num w:numId="8" w16cid:durableId="507326452">
-    <w:abstractNumId w:val="27"/>
-  </w:num>
-  <w:num w:numId="9" w16cid:durableId="1337608280">
-    <w:abstractNumId w:val="5"/>
-  </w:num>
-  <w:num w:numId="10" w16cid:durableId="32463781">
-    <w:abstractNumId w:val="2"/>
-  </w:num>
-  <w:num w:numId="11" w16cid:durableId="1800227045">
-    <w:abstractNumId w:val="18"/>
-  </w:num>
-  <w:num w:numId="12" w16cid:durableId="557521507">
-    <w:abstractNumId w:val="23"/>
-  </w:num>
-  <w:num w:numId="13" w16cid:durableId="481888589">
-    <w:abstractNumId w:val="22"/>
-  </w:num>
-  <w:num w:numId="14" w16cid:durableId="1575819716">
-    <w:abstractNumId w:val="36"/>
-  </w:num>
-  <w:num w:numId="15" w16cid:durableId="1528909214">
-    <w:abstractNumId w:val="29"/>
-  </w:num>
-  <w:num w:numId="16" w16cid:durableId="1390765610">
-    <w:abstractNumId w:val="21"/>
-  </w:num>
-  <w:num w:numId="17" w16cid:durableId="468597336">
-    <w:abstractNumId w:val="11"/>
-  </w:num>
-  <w:num w:numId="18" w16cid:durableId="1543787632">
-    <w:abstractNumId w:val="4"/>
-  </w:num>
-  <w:num w:numId="19" w16cid:durableId="443423826">
-    <w:abstractNumId w:val="30"/>
-  </w:num>
   <w:num w:numId="20" w16cid:durableId="1469519589">
-    <w:abstractNumId w:val="15"/>
+    <w:abstractNumId w:val="16"/>
   </w:num>
   <w:num w:numId="21" w16cid:durableId="1308242357">
     <w:abstractNumId w:val="0"/>
   </w:num>
   <w:num w:numId="22" w16cid:durableId="505286043">
-    <w:abstractNumId w:val="7"/>
+    <w:abstractNumId w:val="8"/>
   </w:num>
   <w:num w:numId="23" w16cid:durableId="1382097611">
-    <w:abstractNumId w:val="9"/>
+    <w:abstractNumId w:val="10"/>
   </w:num>
   <w:num w:numId="24" w16cid:durableId="88284140">
     <w:abstractNumId w:val="1"/>
   </w:num>
   <w:num w:numId="25" w16cid:durableId="740756974">
+    <w:abstractNumId w:val="40"/>
+  </w:num>
+  <w:num w:numId="26" w16cid:durableId="784352592">
+    <w:abstractNumId w:val="36"/>
+  </w:num>
+  <w:num w:numId="27" w16cid:durableId="999306060">
+    <w:abstractNumId w:val="34"/>
+  </w:num>
+  <w:num w:numId="28" w16cid:durableId="1538271674">
+    <w:abstractNumId w:val="11"/>
+  </w:num>
+  <w:num w:numId="29" w16cid:durableId="1530298186">
+    <w:abstractNumId w:val="26"/>
+  </w:num>
+  <w:num w:numId="30" w16cid:durableId="242689288">
+    <w:abstractNumId w:val="13"/>
+  </w:num>
+  <w:num w:numId="31" w16cid:durableId="1673138124">
     <w:abstractNumId w:val="37"/>
   </w:num>
-  <w:num w:numId="26" w16cid:durableId="784352592">
-    <w:abstractNumId w:val="34"/>
+  <w:num w:numId="32" w16cid:durableId="722367232">
+    <w:abstractNumId w:val="21"/>
   </w:num>
-  <w:num w:numId="27" w16cid:durableId="999306060">
-    <w:abstractNumId w:val="32"/>
+  <w:num w:numId="33" w16cid:durableId="6175333">
+    <w:abstractNumId w:val="4"/>
   </w:num>
-  <w:num w:numId="28" w16cid:durableId="1538271674">
-    <w:abstractNumId w:val="10"/>
-  </w:num>
-  <w:num w:numId="29" w16cid:durableId="1530298186">
-    <w:abstractNumId w:val="25"/>
-  </w:num>
-  <w:num w:numId="30" w16cid:durableId="242689288">
-    <w:abstractNumId w:val="12"/>
-  </w:num>
-  <w:num w:numId="31" w16cid:durableId="1673138124">
+  <w:num w:numId="34" w16cid:durableId="97258351">
     <w:abstractNumId w:val="35"/>
   </w:num>
-  <w:num w:numId="32" w16cid:durableId="722367232">
+  <w:num w:numId="35" w16cid:durableId="1567953413">
+    <w:abstractNumId w:val="27"/>
+  </w:num>
+  <w:num w:numId="36" w16cid:durableId="1594243464">
+    <w:abstractNumId w:val="18"/>
+  </w:num>
+  <w:num w:numId="37" w16cid:durableId="2143036750">
+    <w:abstractNumId w:val="29"/>
+  </w:num>
+  <w:num w:numId="38" w16cid:durableId="1694918120">
     <w:abstractNumId w:val="20"/>
   </w:num>
-  <w:num w:numId="33" w16cid:durableId="6175333">
-    <w:abstractNumId w:val="3"/>
+  <w:num w:numId="39" w16cid:durableId="1498879602">
+    <w:abstractNumId w:val="39"/>
   </w:num>
-  <w:num w:numId="34" w16cid:durableId="97258351">
+  <w:num w:numId="40" w16cid:durableId="671683249">
+    <w:abstractNumId w:val="2"/>
+  </w:num>
+  <w:num w:numId="41" w16cid:durableId="2087804404">
     <w:abstractNumId w:val="33"/>
-  </w:num>
-  <w:num w:numId="35" w16cid:durableId="1567953413">
-    <w:abstractNumId w:val="26"/>
-  </w:num>
-  <w:num w:numId="36" w16cid:durableId="1594243464">
-    <w:abstractNumId w:val="17"/>
-  </w:num>
-  <w:num w:numId="37" w16cid:durableId="2143036750">
-    <w:abstractNumId w:val="28"/>
-  </w:num>
-  <w:num w:numId="38" w16cid:durableId="1694918120">
-    <w:abstractNumId w:val="19"/>
   </w:num>
 </w:numbering>
 </file>

</xml_diff>